<commit_message>
corrected the font inconsistency
</commit_message>
<xml_diff>
--- a/Prateek Rastogi-Current.docx
+++ b/Prateek Rastogi-Current.docx
@@ -389,20 +389,39 @@
         </w:rPr>
         <w:t xml:space="preserve"> </w:t>
       </w:r>
+      <w:proofErr w:type="spellStart"/>
       <w:r>
         <w:rPr>
           <w:rFonts w:asciiTheme="majorHAnsi" w:eastAsia="MS Mincho" w:hAnsiTheme="majorHAnsi"/>
           <w:sz w:val="24"/>
           <w:szCs w:val="24"/>
         </w:rPr>
-        <w:t>Peptech City</w:t>
-      </w:r>
+        <w:t>Peptech</w:t>
+      </w:r>
+      <w:proofErr w:type="spellEnd"/>
       <w:r>
         <w:rPr>
           <w:rFonts w:asciiTheme="majorHAnsi" w:eastAsia="MS Mincho" w:hAnsiTheme="majorHAnsi"/>
           <w:sz w:val="24"/>
           <w:szCs w:val="24"/>
         </w:rPr>
+        <w:t xml:space="preserve"> </w:t>
+      </w:r>
+      <w:proofErr w:type="gramStart"/>
+      <w:r>
+        <w:rPr>
+          <w:rFonts w:asciiTheme="majorHAnsi" w:eastAsia="MS Mincho" w:hAnsiTheme="majorHAnsi"/>
+          <w:sz w:val="24"/>
+          <w:szCs w:val="24"/>
+        </w:rPr>
+        <w:t>City</w:t>
+      </w:r>
+      <w:r>
+        <w:rPr>
+          <w:rFonts w:asciiTheme="majorHAnsi" w:eastAsia="MS Mincho" w:hAnsiTheme="majorHAnsi"/>
+          <w:sz w:val="24"/>
+          <w:szCs w:val="24"/>
+        </w:rPr>
         <w:t>,</w:t>
       </w:r>
       <w:r>
@@ -419,7 +438,16 @@
           <w:sz w:val="24"/>
           <w:szCs w:val="24"/>
         </w:rPr>
-        <w:t xml:space="preserve">    </w:t>
+        <w:t xml:space="preserve"> </w:t>
+      </w:r>
+      <w:proofErr w:type="gramEnd"/>
+      <w:r>
+        <w:rPr>
+          <w:rFonts w:asciiTheme="majorHAnsi" w:eastAsia="MS Mincho" w:hAnsiTheme="majorHAnsi"/>
+          <w:sz w:val="24"/>
+          <w:szCs w:val="24"/>
+        </w:rPr>
+        <w:t xml:space="preserve">   </w:t>
       </w:r>
       <w:r>
         <w:rPr>
@@ -546,6 +574,7 @@
         </w:rPr>
         <w:t xml:space="preserve">      </w:t>
       </w:r>
+      <w:proofErr w:type="spellStart"/>
       <w:r>
         <w:rPr>
           <w:rFonts w:asciiTheme="majorHAnsi" w:eastAsia="MS Mincho" w:hAnsiTheme="majorHAnsi"/>
@@ -554,6 +583,7 @@
         </w:rPr>
         <w:t>Sohawal</w:t>
       </w:r>
+      <w:proofErr w:type="spellEnd"/>
       <w:r>
         <w:rPr>
           <w:rFonts w:asciiTheme="majorHAnsi" w:eastAsia="MS Mincho" w:hAnsiTheme="majorHAnsi"/>
@@ -682,6 +712,7 @@
         </w:rPr>
         <w:t xml:space="preserve">      </w:t>
       </w:r>
+      <w:proofErr w:type="gramStart"/>
       <w:r>
         <w:rPr>
           <w:rFonts w:asciiTheme="majorHAnsi" w:eastAsia="MS Mincho" w:hAnsiTheme="majorHAnsi"/>
@@ -698,6 +729,7 @@
         </w:rPr>
         <w:t xml:space="preserve">  </w:t>
       </w:r>
+      <w:proofErr w:type="gramEnd"/>
       <w:r>
         <w:rPr>
           <w:rFonts w:asciiTheme="majorHAnsi" w:eastAsia="MS Mincho" w:hAnsiTheme="majorHAnsi"/>
@@ -816,8 +848,6 @@
         </w:rPr>
         <w:t>4</w:t>
       </w:r>
-      <w:bookmarkStart w:id="0" w:name="_GoBack"/>
-      <w:bookmarkEnd w:id="0"/>
       <w:r>
         <w:rPr>
           <w:rFonts w:asciiTheme="majorHAnsi" w:eastAsia="MS Mincho" w:hAnsiTheme="majorHAnsi"/>
@@ -1451,7 +1481,27 @@
           <w:sz w:val="24"/>
           <w:szCs w:val="24"/>
         </w:rPr>
-        <w:t xml:space="preserve"> such as Gatsby, LoopBack, and Universal Recommender</w:t>
+        <w:t xml:space="preserve"> such as Gatsby, </w:t>
+      </w:r>
+      <w:proofErr w:type="spellStart"/>
+      <w:r>
+        <w:rPr>
+          <w:rFonts w:eastAsia="MS Mincho"/>
+          <w:b w:val="0"/>
+          <w:sz w:val="24"/>
+          <w:szCs w:val="24"/>
+        </w:rPr>
+        <w:t>LoopBack</w:t>
+      </w:r>
+      <w:proofErr w:type="spellEnd"/>
+      <w:r>
+        <w:rPr>
+          <w:rFonts w:eastAsia="MS Mincho"/>
+          <w:b w:val="0"/>
+          <w:sz w:val="24"/>
+          <w:szCs w:val="24"/>
+        </w:rPr>
+        <w:t>, and Universal Recommender</w:t>
       </w:r>
       <w:r>
         <w:rPr>
@@ -1597,6 +1647,7 @@
         </w:rPr>
         <w:t xml:space="preserve">PWAs, </w:t>
       </w:r>
+      <w:proofErr w:type="spellStart"/>
       <w:r>
         <w:rPr>
           <w:rFonts w:eastAsia="MS Mincho"/>
@@ -1613,7 +1664,17 @@
           <w:sz w:val="24"/>
           <w:szCs w:val="24"/>
         </w:rPr>
-        <w:t xml:space="preserve">treamable </w:t>
+        <w:t>treamable</w:t>
+      </w:r>
+      <w:proofErr w:type="spellEnd"/>
+      <w:r>
+        <w:rPr>
+          <w:rFonts w:eastAsia="MS Mincho"/>
+          <w:b w:val="0"/>
+          <w:sz w:val="24"/>
+          <w:szCs w:val="24"/>
+        </w:rPr>
+        <w:t xml:space="preserve"> </w:t>
       </w:r>
       <w:r>
         <w:rPr>
@@ -1678,6 +1739,7 @@
         </w:rPr>
         <w:br/>
       </w:r>
+      <w:proofErr w:type="spellStart"/>
       <w:r>
         <w:rPr>
           <w:rFonts w:eastAsia="MS Mincho"/>
@@ -1703,7 +1765,17 @@
           <w:sz w:val="24"/>
           <w:szCs w:val="24"/>
         </w:rPr>
-        <w:t>phQL API Gateway,</w:t>
+        <w:t>phQL</w:t>
+      </w:r>
+      <w:proofErr w:type="spellEnd"/>
+      <w:r>
+        <w:rPr>
+          <w:rFonts w:eastAsia="MS Mincho"/>
+          <w:b w:val="0"/>
+          <w:sz w:val="24"/>
+          <w:szCs w:val="24"/>
+        </w:rPr>
+        <w:t xml:space="preserve"> API Gateway,</w:t>
       </w:r>
       <w:r>
         <w:rPr>
@@ -1892,6 +1964,7 @@
           <w:szCs w:val="24"/>
         </w:rPr>
       </w:pPr>
+      <w:proofErr w:type="spellStart"/>
       <w:r>
         <w:rPr>
           <w:rFonts w:asciiTheme="majorHAnsi" w:eastAsia="MS Mincho" w:hAnsiTheme="majorHAnsi"/>
@@ -1908,6 +1981,7 @@
         </w:rPr>
         <w:t>onsert</w:t>
       </w:r>
+      <w:proofErr w:type="spellEnd"/>
       <w:r>
         <w:rPr>
           <w:rFonts w:asciiTheme="majorHAnsi" w:eastAsia="MS Mincho" w:hAnsiTheme="majorHAnsi"/>
@@ -1995,15 +2069,15 @@
         <w:pStyle w:val="JobTitlebold"/>
         <w:ind w:left="1080"/>
         <w:rPr>
-          <w:rFonts w:asciiTheme="minorHAnsi" w:eastAsia="MS Mincho" w:hAnsiTheme="minorHAnsi" w:cstheme="minorHAnsi"/>
-          <w:b w:val="0"/>
-          <w:sz w:val="24"/>
-          <w:szCs w:val="24"/>
-        </w:rPr>
-      </w:pPr>
-      <w:r>
-        <w:rPr>
-          <w:rFonts w:asciiTheme="minorHAnsi" w:eastAsia="MS Mincho" w:hAnsiTheme="minorHAnsi" w:cstheme="minorHAnsi"/>
+          <w:rFonts w:eastAsia="MS Mincho" w:cs="Calibri"/>
+          <w:b w:val="0"/>
+          <w:sz w:val="24"/>
+          <w:szCs w:val="24"/>
+        </w:rPr>
+      </w:pPr>
+      <w:r>
+        <w:rPr>
+          <w:rFonts w:eastAsia="MS Mincho" w:cs="Calibri"/>
           <w:b w:val="0"/>
           <w:sz w:val="24"/>
           <w:szCs w:val="24"/>
@@ -2012,7 +2086,7 @@
       </w:r>
       <w:r>
         <w:rPr>
-          <w:rFonts w:asciiTheme="minorHAnsi" w:eastAsia="MS Mincho" w:hAnsiTheme="minorHAnsi" w:cstheme="minorHAnsi"/>
+          <w:rFonts w:eastAsia="MS Mincho" w:cs="Calibri"/>
           <w:b w:val="0"/>
           <w:sz w:val="24"/>
           <w:szCs w:val="24"/>
@@ -2021,7 +2095,7 @@
       </w:r>
       <w:r>
         <w:rPr>
-          <w:rFonts w:asciiTheme="minorHAnsi" w:eastAsia="MS Mincho" w:hAnsiTheme="minorHAnsi" w:cstheme="minorHAnsi"/>
+          <w:rFonts w:eastAsia="MS Mincho" w:cs="Calibri"/>
           <w:b w:val="0"/>
           <w:sz w:val="24"/>
           <w:szCs w:val="24"/>
@@ -2030,7 +2104,7 @@
       </w:r>
       <w:r>
         <w:rPr>
-          <w:rFonts w:asciiTheme="minorHAnsi" w:eastAsia="MS Mincho" w:hAnsiTheme="minorHAnsi" w:cstheme="minorHAnsi"/>
+          <w:rFonts w:eastAsia="MS Mincho" w:cs="Calibri"/>
           <w:b w:val="0"/>
           <w:sz w:val="24"/>
           <w:szCs w:val="24"/>
@@ -2039,7 +2113,7 @@
       </w:r>
       <w:r>
         <w:rPr>
-          <w:rFonts w:asciiTheme="minorHAnsi" w:eastAsia="MS Mincho" w:hAnsiTheme="minorHAnsi" w:cstheme="minorHAnsi"/>
+          <w:rFonts w:eastAsia="MS Mincho" w:cs="Calibri"/>
           <w:b w:val="0"/>
           <w:sz w:val="24"/>
           <w:szCs w:val="24"/>
@@ -2048,7 +2122,7 @@
       </w:r>
       <w:r>
         <w:rPr>
-          <w:rFonts w:asciiTheme="minorHAnsi" w:eastAsia="MS Mincho" w:hAnsiTheme="minorHAnsi" w:cstheme="minorHAnsi"/>
+          <w:rFonts w:eastAsia="MS Mincho" w:cs="Calibri"/>
           <w:b w:val="0"/>
           <w:sz w:val="24"/>
           <w:szCs w:val="24"/>
@@ -2057,7 +2131,7 @@
       </w:r>
       <w:r>
         <w:rPr>
-          <w:rFonts w:asciiTheme="minorHAnsi" w:eastAsia="MS Mincho" w:hAnsiTheme="minorHAnsi" w:cstheme="minorHAnsi"/>
+          <w:rFonts w:eastAsia="MS Mincho" w:cs="Calibri"/>
           <w:b w:val="0"/>
           <w:sz w:val="24"/>
           <w:szCs w:val="24"/>
@@ -2066,7 +2140,7 @@
       </w:r>
       <w:r>
         <w:rPr>
-          <w:rFonts w:asciiTheme="minorHAnsi" w:eastAsia="MS Mincho" w:hAnsiTheme="minorHAnsi" w:cstheme="minorHAnsi"/>
+          <w:rFonts w:eastAsia="MS Mincho" w:cs="Calibri"/>
           <w:b w:val="0"/>
           <w:sz w:val="24"/>
           <w:szCs w:val="24"/>
@@ -2075,7 +2149,7 @@
       </w:r>
       <w:r>
         <w:rPr>
-          <w:rFonts w:asciiTheme="minorHAnsi" w:eastAsia="MS Mincho" w:hAnsiTheme="minorHAnsi" w:cstheme="minorHAnsi"/>
+          <w:rFonts w:eastAsia="MS Mincho" w:cs="Calibri"/>
           <w:b w:val="0"/>
           <w:sz w:val="24"/>
           <w:szCs w:val="24"/>
@@ -2084,7 +2158,7 @@
       </w:r>
       <w:r>
         <w:rPr>
-          <w:rFonts w:asciiTheme="minorHAnsi" w:eastAsia="MS Mincho" w:hAnsiTheme="minorHAnsi" w:cstheme="minorHAnsi"/>
+          <w:rFonts w:eastAsia="MS Mincho" w:cs="Calibri"/>
           <w:b w:val="0"/>
           <w:sz w:val="24"/>
           <w:szCs w:val="24"/>
@@ -2093,7 +2167,7 @@
       </w:r>
       <w:r>
         <w:rPr>
-          <w:rFonts w:asciiTheme="minorHAnsi" w:eastAsia="MS Mincho" w:hAnsiTheme="minorHAnsi" w:cstheme="minorHAnsi"/>
+          <w:rFonts w:eastAsia="MS Mincho" w:cs="Calibri"/>
           <w:b w:val="0"/>
           <w:sz w:val="24"/>
           <w:szCs w:val="24"/>
@@ -2102,7 +2176,7 @@
       </w:r>
       <w:r>
         <w:rPr>
-          <w:rFonts w:asciiTheme="minorHAnsi" w:eastAsia="MS Mincho" w:hAnsiTheme="minorHAnsi" w:cstheme="minorHAnsi"/>
+          <w:rFonts w:eastAsia="MS Mincho" w:cs="Calibri"/>
           <w:b w:val="0"/>
           <w:sz w:val="24"/>
           <w:szCs w:val="24"/>
@@ -2111,7 +2185,7 @@
       </w:r>
       <w:r>
         <w:rPr>
-          <w:rFonts w:asciiTheme="minorHAnsi" w:eastAsia="MS Mincho" w:hAnsiTheme="minorHAnsi" w:cstheme="minorHAnsi"/>
+          <w:rFonts w:eastAsia="MS Mincho" w:cs="Calibri"/>
           <w:b w:val="0"/>
           <w:sz w:val="24"/>
           <w:szCs w:val="24"/>
@@ -2120,7 +2194,7 @@
       </w:r>
       <w:r>
         <w:rPr>
-          <w:rFonts w:asciiTheme="minorHAnsi" w:eastAsia="MS Mincho" w:hAnsiTheme="minorHAnsi" w:cstheme="minorHAnsi"/>
+          <w:rFonts w:eastAsia="MS Mincho" w:cs="Calibri"/>
           <w:b w:val="0"/>
           <w:sz w:val="24"/>
           <w:szCs w:val="24"/>
@@ -2129,7 +2203,7 @@
       </w:r>
       <w:r>
         <w:rPr>
-          <w:rFonts w:asciiTheme="minorHAnsi" w:eastAsia="MS Mincho" w:hAnsiTheme="minorHAnsi" w:cstheme="minorHAnsi"/>
+          <w:rFonts w:eastAsia="MS Mincho" w:cs="Calibri"/>
           <w:b w:val="0"/>
           <w:sz w:val="24"/>
           <w:szCs w:val="24"/>
@@ -2138,7 +2212,7 @@
       </w:r>
       <w:r>
         <w:rPr>
-          <w:rFonts w:asciiTheme="minorHAnsi" w:eastAsia="MS Mincho" w:hAnsiTheme="minorHAnsi" w:cstheme="minorHAnsi"/>
+          <w:rFonts w:eastAsia="MS Mincho" w:cs="Calibri"/>
           <w:b w:val="0"/>
           <w:sz w:val="24"/>
           <w:szCs w:val="24"/>
@@ -2147,7 +2221,7 @@
       </w:r>
       <w:r>
         <w:rPr>
-          <w:rFonts w:asciiTheme="minorHAnsi" w:eastAsia="MS Mincho" w:hAnsiTheme="minorHAnsi" w:cstheme="minorHAnsi"/>
+          <w:rFonts w:eastAsia="MS Mincho" w:cs="Calibri"/>
           <w:b w:val="0"/>
           <w:sz w:val="24"/>
           <w:szCs w:val="24"/>
@@ -2156,7 +2230,7 @@
       </w:r>
       <w:r>
         <w:rPr>
-          <w:rFonts w:asciiTheme="minorHAnsi" w:eastAsia="MS Mincho" w:hAnsiTheme="minorHAnsi" w:cstheme="minorHAnsi"/>
+          <w:rFonts w:eastAsia="MS Mincho" w:cs="Calibri"/>
           <w:b w:val="0"/>
           <w:sz w:val="24"/>
           <w:szCs w:val="24"/>
@@ -2165,7 +2239,7 @@
       </w:r>
       <w:r>
         <w:rPr>
-          <w:rFonts w:asciiTheme="minorHAnsi" w:eastAsia="MS Mincho" w:hAnsiTheme="minorHAnsi" w:cstheme="minorHAnsi"/>
+          <w:rFonts w:eastAsia="MS Mincho" w:cs="Calibri"/>
           <w:b w:val="0"/>
           <w:sz w:val="24"/>
           <w:szCs w:val="24"/>
@@ -2174,7 +2248,7 @@
       </w:r>
       <w:r>
         <w:rPr>
-          <w:rFonts w:asciiTheme="minorHAnsi" w:eastAsia="MS Mincho" w:hAnsiTheme="minorHAnsi" w:cstheme="minorHAnsi"/>
+          <w:rFonts w:eastAsia="MS Mincho" w:cs="Calibri"/>
           <w:b w:val="0"/>
           <w:sz w:val="24"/>
           <w:szCs w:val="24"/>
@@ -2183,7 +2257,7 @@
       </w:r>
       <w:r>
         <w:rPr>
-          <w:rFonts w:asciiTheme="minorHAnsi" w:eastAsia="MS Mincho" w:hAnsiTheme="minorHAnsi" w:cstheme="minorHAnsi"/>
+          <w:rFonts w:eastAsia="MS Mincho" w:cs="Calibri"/>
           <w:b w:val="0"/>
           <w:sz w:val="24"/>
           <w:szCs w:val="24"/>
@@ -2192,7 +2266,7 @@
       </w:r>
       <w:r>
         <w:rPr>
-          <w:rFonts w:asciiTheme="minorHAnsi" w:eastAsia="MS Mincho" w:hAnsiTheme="minorHAnsi" w:cstheme="minorHAnsi"/>
+          <w:rFonts w:eastAsia="MS Mincho" w:cs="Calibri"/>
           <w:b w:val="0"/>
           <w:sz w:val="24"/>
           <w:szCs w:val="24"/>
@@ -2201,7 +2275,7 @@
       </w:r>
       <w:r>
         <w:rPr>
-          <w:rFonts w:asciiTheme="minorHAnsi" w:eastAsia="MS Mincho" w:hAnsiTheme="minorHAnsi" w:cstheme="minorHAnsi"/>
+          <w:rFonts w:eastAsia="MS Mincho" w:cs="Calibri"/>
           <w:b w:val="0"/>
           <w:sz w:val="24"/>
           <w:szCs w:val="24"/>
@@ -2210,7 +2284,7 @@
       </w:r>
       <w:r>
         <w:rPr>
-          <w:rFonts w:asciiTheme="minorHAnsi" w:eastAsia="MS Mincho" w:hAnsiTheme="minorHAnsi" w:cstheme="minorHAnsi"/>
+          <w:rFonts w:eastAsia="MS Mincho" w:cs="Calibri"/>
           <w:b w:val="0"/>
           <w:sz w:val="24"/>
           <w:szCs w:val="24"/>
@@ -2219,7 +2293,7 @@
       </w:r>
       <w:r>
         <w:rPr>
-          <w:rFonts w:asciiTheme="minorHAnsi" w:eastAsia="MS Mincho" w:hAnsiTheme="minorHAnsi" w:cstheme="minorHAnsi"/>
+          <w:rFonts w:eastAsia="MS Mincho" w:cs="Calibri"/>
           <w:b w:val="0"/>
           <w:sz w:val="24"/>
           <w:szCs w:val="24"/>
@@ -2228,7 +2302,7 @@
       </w:r>
       <w:r>
         <w:rPr>
-          <w:rFonts w:asciiTheme="minorHAnsi" w:eastAsia="MS Mincho" w:hAnsiTheme="minorHAnsi" w:cstheme="minorHAnsi"/>
+          <w:rFonts w:eastAsia="MS Mincho" w:cs="Calibri"/>
           <w:b w:val="0"/>
           <w:sz w:val="24"/>
           <w:szCs w:val="24"/>
@@ -2237,7 +2311,7 @@
       </w:r>
       <w:r>
         <w:rPr>
-          <w:rFonts w:asciiTheme="minorHAnsi" w:eastAsia="MS Mincho" w:hAnsiTheme="minorHAnsi" w:cstheme="minorHAnsi"/>
+          <w:rFonts w:eastAsia="MS Mincho" w:cs="Calibri"/>
           <w:b w:val="0"/>
           <w:sz w:val="24"/>
           <w:szCs w:val="24"/>
@@ -2246,7 +2320,7 @@
       </w:r>
       <w:r>
         <w:rPr>
-          <w:rFonts w:asciiTheme="minorHAnsi" w:eastAsia="MS Mincho" w:hAnsiTheme="minorHAnsi" w:cstheme="minorHAnsi"/>
+          <w:rFonts w:eastAsia="MS Mincho" w:cs="Calibri"/>
           <w:b w:val="0"/>
           <w:sz w:val="24"/>
           <w:szCs w:val="24"/>
@@ -2255,7 +2329,7 @@
       </w:r>
       <w:r>
         <w:rPr>
-          <w:rFonts w:asciiTheme="minorHAnsi" w:eastAsia="MS Mincho" w:hAnsiTheme="minorHAnsi" w:cstheme="minorHAnsi"/>
+          <w:rFonts w:eastAsia="MS Mincho" w:cs="Calibri"/>
           <w:b w:val="0"/>
           <w:sz w:val="24"/>
           <w:szCs w:val="24"/>
@@ -2264,16 +2338,17 @@
       </w:r>
       <w:r>
         <w:rPr>
-          <w:rFonts w:asciiTheme="minorHAnsi" w:eastAsia="MS Mincho" w:hAnsiTheme="minorHAnsi" w:cstheme="minorHAnsi"/>
+          <w:rFonts w:eastAsia="MS Mincho" w:cs="Calibri"/>
           <w:b w:val="0"/>
           <w:sz w:val="24"/>
           <w:szCs w:val="24"/>
         </w:rPr>
         <w:t xml:space="preserve">pollo, </w:t>
       </w:r>
-      <w:r>
-        <w:rPr>
-          <w:rFonts w:asciiTheme="minorHAnsi" w:eastAsia="MS Mincho" w:hAnsiTheme="minorHAnsi" w:cstheme="minorHAnsi"/>
+      <w:proofErr w:type="spellStart"/>
+      <w:r>
+        <w:rPr>
+          <w:rFonts w:eastAsia="MS Mincho" w:cs="Calibri"/>
           <w:b w:val="0"/>
           <w:sz w:val="24"/>
           <w:szCs w:val="24"/>
@@ -2282,7 +2357,7 @@
       </w:r>
       <w:r>
         <w:rPr>
-          <w:rFonts w:asciiTheme="minorHAnsi" w:eastAsia="MS Mincho" w:hAnsiTheme="minorHAnsi" w:cstheme="minorHAnsi"/>
+          <w:rFonts w:eastAsia="MS Mincho" w:cs="Calibri"/>
           <w:b w:val="0"/>
           <w:sz w:val="24"/>
           <w:szCs w:val="24"/>
@@ -2291,7 +2366,7 @@
       </w:r>
       <w:r>
         <w:rPr>
-          <w:rFonts w:asciiTheme="minorHAnsi" w:eastAsia="MS Mincho" w:hAnsiTheme="minorHAnsi" w:cstheme="minorHAnsi"/>
+          <w:rFonts w:eastAsia="MS Mincho" w:cs="Calibri"/>
           <w:b w:val="0"/>
           <w:sz w:val="24"/>
           <w:szCs w:val="24"/>
@@ -2300,16 +2375,27 @@
       </w:r>
       <w:r>
         <w:rPr>
-          <w:rFonts w:asciiTheme="minorHAnsi" w:eastAsia="MS Mincho" w:hAnsiTheme="minorHAnsi" w:cstheme="minorHAnsi"/>
-          <w:b w:val="0"/>
-          <w:sz w:val="24"/>
-          <w:szCs w:val="24"/>
-        </w:rPr>
-        <w:t xml:space="preserve">ack, </w:t>
-      </w:r>
-      <w:r>
-        <w:rPr>
-          <w:rFonts w:asciiTheme="minorHAnsi" w:eastAsia="MS Mincho" w:hAnsiTheme="minorHAnsi" w:cstheme="minorHAnsi"/>
+          <w:rFonts w:eastAsia="MS Mincho" w:cs="Calibri"/>
+          <w:b w:val="0"/>
+          <w:sz w:val="24"/>
+          <w:szCs w:val="24"/>
+        </w:rPr>
+        <w:t>ack</w:t>
+      </w:r>
+      <w:proofErr w:type="spellEnd"/>
+      <w:r>
+        <w:rPr>
+          <w:rFonts w:eastAsia="MS Mincho" w:cs="Calibri"/>
+          <w:b w:val="0"/>
+          <w:sz w:val="24"/>
+          <w:szCs w:val="24"/>
+        </w:rPr>
+        <w:t xml:space="preserve">, </w:t>
+      </w:r>
+      <w:proofErr w:type="spellStart"/>
+      <w:r>
+        <w:rPr>
+          <w:rFonts w:eastAsia="MS Mincho" w:cs="Calibri"/>
           <w:b w:val="0"/>
           <w:sz w:val="24"/>
           <w:szCs w:val="24"/>
@@ -2318,7 +2404,7 @@
       </w:r>
       <w:r>
         <w:rPr>
-          <w:rFonts w:asciiTheme="minorHAnsi" w:eastAsia="MS Mincho" w:hAnsiTheme="minorHAnsi" w:cstheme="minorHAnsi"/>
+          <w:rFonts w:eastAsia="MS Mincho" w:cs="Calibri"/>
           <w:b w:val="0"/>
           <w:sz w:val="24"/>
           <w:szCs w:val="24"/>
@@ -2327,25 +2413,27 @@
       </w:r>
       <w:r>
         <w:rPr>
-          <w:rFonts w:asciiTheme="minorHAnsi" w:eastAsia="MS Mincho" w:hAnsiTheme="minorHAnsi" w:cstheme="minorHAnsi"/>
+          <w:rFonts w:eastAsia="MS Mincho" w:cs="Calibri"/>
           <w:b w:val="0"/>
           <w:sz w:val="24"/>
           <w:szCs w:val="24"/>
         </w:rPr>
         <w:t>JS</w:t>
       </w:r>
-      <w:r>
-        <w:rPr>
-          <w:rFonts w:asciiTheme="minorHAnsi" w:eastAsia="MS Mincho" w:hAnsiTheme="minorHAnsi" w:cstheme="minorHAnsi"/>
+      <w:proofErr w:type="spellEnd"/>
+      <w:r>
+        <w:rPr>
+          <w:rFonts w:eastAsia="MS Mincho" w:cs="Calibri"/>
           <w:b w:val="0"/>
           <w:sz w:val="24"/>
           <w:szCs w:val="24"/>
         </w:rPr>
         <w:t xml:space="preserve">, </w:t>
       </w:r>
-      <w:r>
-        <w:rPr>
-          <w:rFonts w:asciiTheme="minorHAnsi" w:eastAsia="MS Mincho" w:hAnsiTheme="minorHAnsi" w:cstheme="minorHAnsi"/>
+      <w:proofErr w:type="spellStart"/>
+      <w:r>
+        <w:rPr>
+          <w:rFonts w:eastAsia="MS Mincho" w:cs="Calibri"/>
           <w:b w:val="0"/>
           <w:sz w:val="24"/>
           <w:szCs w:val="24"/>
@@ -2354,16 +2442,17 @@
       </w:r>
       <w:r>
         <w:rPr>
-          <w:rFonts w:asciiTheme="minorHAnsi" w:eastAsia="MS Mincho" w:hAnsiTheme="minorHAnsi" w:cstheme="minorHAnsi"/>
+          <w:rFonts w:eastAsia="MS Mincho" w:cs="Calibri"/>
           <w:b w:val="0"/>
           <w:sz w:val="24"/>
           <w:szCs w:val="24"/>
         </w:rPr>
         <w:t>odash</w:t>
       </w:r>
-      <w:r>
-        <w:rPr>
-          <w:rFonts w:asciiTheme="minorHAnsi" w:eastAsia="MS Mincho" w:hAnsiTheme="minorHAnsi" w:cstheme="minorHAnsi"/>
+      <w:proofErr w:type="spellEnd"/>
+      <w:r>
+        <w:rPr>
+          <w:rFonts w:eastAsia="MS Mincho" w:cs="Calibri"/>
           <w:b w:val="0"/>
           <w:sz w:val="24"/>
           <w:szCs w:val="24"/>
@@ -2372,7 +2461,7 @@
       </w:r>
       <w:r>
         <w:rPr>
-          <w:rFonts w:asciiTheme="minorHAnsi" w:eastAsia="MS Mincho" w:hAnsiTheme="minorHAnsi" w:cstheme="minorHAnsi"/>
+          <w:rFonts w:eastAsia="MS Mincho" w:cs="Calibri"/>
           <w:b w:val="0"/>
           <w:sz w:val="24"/>
           <w:szCs w:val="24"/>
@@ -2381,25 +2470,27 @@
       </w:r>
       <w:r>
         <w:rPr>
-          <w:rFonts w:asciiTheme="minorHAnsi" w:eastAsia="MS Mincho" w:hAnsiTheme="minorHAnsi" w:cstheme="minorHAnsi"/>
+          <w:rFonts w:eastAsia="MS Mincho" w:cs="Calibri"/>
           <w:b w:val="0"/>
           <w:sz w:val="24"/>
           <w:szCs w:val="24"/>
         </w:rPr>
         <w:t xml:space="preserve">MongoDB, </w:t>
       </w:r>
-      <w:r>
-        <w:rPr>
-          <w:rFonts w:asciiTheme="minorHAnsi" w:eastAsia="MS Mincho" w:hAnsiTheme="minorHAnsi" w:cstheme="minorHAnsi"/>
+      <w:proofErr w:type="spellStart"/>
+      <w:r>
+        <w:rPr>
+          <w:rFonts w:eastAsia="MS Mincho" w:cs="Calibri"/>
           <w:b w:val="0"/>
           <w:sz w:val="24"/>
           <w:szCs w:val="24"/>
         </w:rPr>
         <w:t>Recombee</w:t>
       </w:r>
-      <w:r>
-        <w:rPr>
-          <w:rFonts w:asciiTheme="minorHAnsi" w:eastAsia="MS Mincho" w:hAnsiTheme="minorHAnsi" w:cstheme="minorHAnsi"/>
+      <w:proofErr w:type="spellEnd"/>
+      <w:r>
+        <w:rPr>
+          <w:rFonts w:eastAsia="MS Mincho" w:cs="Calibri"/>
           <w:b w:val="0"/>
           <w:sz w:val="24"/>
           <w:szCs w:val="24"/>
@@ -2408,7 +2499,7 @@
       </w:r>
       <w:r>
         <w:rPr>
-          <w:rFonts w:asciiTheme="minorHAnsi" w:eastAsia="MS Mincho" w:hAnsiTheme="minorHAnsi" w:cstheme="minorHAnsi"/>
+          <w:rFonts w:eastAsia="MS Mincho" w:cs="Calibri"/>
           <w:b w:val="0"/>
           <w:sz w:val="24"/>
           <w:szCs w:val="24"/>
@@ -2417,7 +2508,7 @@
       </w:r>
       <w:r>
         <w:rPr>
-          <w:rFonts w:asciiTheme="minorHAnsi" w:eastAsia="MS Mincho" w:hAnsiTheme="minorHAnsi" w:cstheme="minorHAnsi"/>
+          <w:rFonts w:eastAsia="MS Mincho" w:cs="Calibri"/>
           <w:b w:val="0"/>
           <w:sz w:val="24"/>
           <w:szCs w:val="24"/>
@@ -2426,7 +2517,7 @@
       </w:r>
       <w:r>
         <w:rPr>
-          <w:rFonts w:asciiTheme="minorHAnsi" w:eastAsia="MS Mincho" w:hAnsiTheme="minorHAnsi" w:cstheme="minorHAnsi"/>
+          <w:rFonts w:eastAsia="MS Mincho" w:cs="Calibri"/>
           <w:b w:val="0"/>
           <w:sz w:val="24"/>
           <w:szCs w:val="24"/>
@@ -2435,7 +2526,7 @@
       </w:r>
       <w:r>
         <w:rPr>
-          <w:rFonts w:asciiTheme="minorHAnsi" w:eastAsia="MS Mincho" w:hAnsiTheme="minorHAnsi" w:cstheme="minorHAnsi"/>
+          <w:rFonts w:eastAsia="MS Mincho" w:cs="Calibri"/>
           <w:b w:val="0"/>
           <w:sz w:val="24"/>
           <w:szCs w:val="24"/>
@@ -2444,7 +2535,7 @@
       </w:r>
       <w:r>
         <w:rPr>
-          <w:rFonts w:asciiTheme="minorHAnsi" w:eastAsia="MS Mincho" w:hAnsiTheme="minorHAnsi" w:cstheme="minorHAnsi"/>
+          <w:rFonts w:eastAsia="MS Mincho" w:cs="Calibri"/>
           <w:b w:val="0"/>
           <w:sz w:val="24"/>
           <w:szCs w:val="24"/>
@@ -2453,7 +2544,7 @@
       </w:r>
       <w:r>
         <w:rPr>
-          <w:rFonts w:asciiTheme="minorHAnsi" w:eastAsia="MS Mincho" w:hAnsiTheme="minorHAnsi" w:cstheme="minorHAnsi"/>
+          <w:rFonts w:eastAsia="MS Mincho" w:cs="Calibri"/>
           <w:b w:val="0"/>
           <w:sz w:val="24"/>
           <w:szCs w:val="24"/>
@@ -2462,7 +2553,7 @@
       </w:r>
       <w:r>
         <w:rPr>
-          <w:rFonts w:asciiTheme="minorHAnsi" w:eastAsia="MS Mincho" w:hAnsiTheme="minorHAnsi" w:cstheme="minorHAnsi"/>
+          <w:rFonts w:eastAsia="MS Mincho" w:cs="Calibri"/>
           <w:b w:val="0"/>
           <w:sz w:val="24"/>
           <w:szCs w:val="24"/>
@@ -2471,7 +2562,7 @@
       </w:r>
       <w:r>
         <w:rPr>
-          <w:rFonts w:asciiTheme="minorHAnsi" w:eastAsia="MS Mincho" w:hAnsiTheme="minorHAnsi" w:cstheme="minorHAnsi"/>
+          <w:rFonts w:eastAsia="MS Mincho" w:cs="Calibri"/>
           <w:b w:val="0"/>
           <w:sz w:val="24"/>
           <w:szCs w:val="24"/>
@@ -2480,7 +2571,7 @@
       </w:r>
       <w:r>
         <w:rPr>
-          <w:rFonts w:asciiTheme="minorHAnsi" w:eastAsia="MS Mincho" w:hAnsiTheme="minorHAnsi" w:cstheme="minorHAnsi"/>
+          <w:rFonts w:eastAsia="MS Mincho" w:cs="Calibri"/>
           <w:b w:val="0"/>
           <w:sz w:val="24"/>
           <w:szCs w:val="24"/>
@@ -2489,7 +2580,7 @@
       </w:r>
       <w:r>
         <w:rPr>
-          <w:rFonts w:asciiTheme="minorHAnsi" w:eastAsia="MS Mincho" w:hAnsiTheme="minorHAnsi" w:cstheme="minorHAnsi"/>
+          <w:rFonts w:eastAsia="MS Mincho" w:cs="Calibri"/>
           <w:b w:val="0"/>
           <w:sz w:val="24"/>
           <w:szCs w:val="24"/>
@@ -2498,7 +2589,7 @@
       </w:r>
       <w:r>
         <w:rPr>
-          <w:rFonts w:asciiTheme="minorHAnsi" w:eastAsia="MS Mincho" w:hAnsiTheme="minorHAnsi" w:cstheme="minorHAnsi"/>
+          <w:rFonts w:eastAsia="MS Mincho" w:cs="Calibri"/>
           <w:b w:val="0"/>
           <w:sz w:val="24"/>
           <w:szCs w:val="24"/>
@@ -2507,7 +2598,7 @@
       </w:r>
       <w:r>
         <w:rPr>
-          <w:rFonts w:asciiTheme="minorHAnsi" w:eastAsia="MS Mincho" w:hAnsiTheme="minorHAnsi" w:cstheme="minorHAnsi"/>
+          <w:rFonts w:eastAsia="MS Mincho" w:cs="Calibri"/>
           <w:b w:val="0"/>
           <w:sz w:val="24"/>
           <w:szCs w:val="24"/>
@@ -2516,7 +2607,7 @@
       </w:r>
       <w:r>
         <w:rPr>
-          <w:rFonts w:asciiTheme="minorHAnsi" w:eastAsia="MS Mincho" w:hAnsiTheme="minorHAnsi" w:cstheme="minorHAnsi"/>
+          <w:rFonts w:eastAsia="MS Mincho" w:cs="Calibri"/>
           <w:b w:val="0"/>
           <w:sz w:val="24"/>
           <w:szCs w:val="24"/>
@@ -2525,7 +2616,7 @@
       </w:r>
       <w:r>
         <w:rPr>
-          <w:rFonts w:asciiTheme="minorHAnsi" w:eastAsia="MS Mincho" w:hAnsiTheme="minorHAnsi" w:cstheme="minorHAnsi"/>
+          <w:rFonts w:eastAsia="MS Mincho" w:cs="Calibri"/>
           <w:b w:val="0"/>
           <w:sz w:val="24"/>
           <w:szCs w:val="24"/>
@@ -2534,7 +2625,7 @@
       </w:r>
       <w:r>
         <w:rPr>
-          <w:rFonts w:asciiTheme="minorHAnsi" w:eastAsia="MS Mincho" w:hAnsiTheme="minorHAnsi" w:cstheme="minorHAnsi"/>
+          <w:rFonts w:eastAsia="MS Mincho" w:cs="Calibri"/>
           <w:b w:val="0"/>
           <w:sz w:val="24"/>
           <w:szCs w:val="24"/>
@@ -2543,7 +2634,7 @@
       </w:r>
       <w:r>
         <w:rPr>
-          <w:rFonts w:asciiTheme="minorHAnsi" w:eastAsia="MS Mincho" w:hAnsiTheme="minorHAnsi" w:cstheme="minorHAnsi"/>
+          <w:rFonts w:eastAsia="MS Mincho" w:cs="Calibri"/>
           <w:b w:val="0"/>
           <w:sz w:val="24"/>
           <w:szCs w:val="24"/>
@@ -2552,7 +2643,7 @@
       </w:r>
       <w:r>
         <w:rPr>
-          <w:rFonts w:asciiTheme="minorHAnsi" w:eastAsia="MS Mincho" w:hAnsiTheme="minorHAnsi" w:cstheme="minorHAnsi"/>
+          <w:rFonts w:eastAsia="MS Mincho" w:cs="Calibri"/>
           <w:b w:val="0"/>
           <w:sz w:val="24"/>
           <w:szCs w:val="24"/>
@@ -2561,7 +2652,7 @@
       </w:r>
       <w:r>
         <w:rPr>
-          <w:rFonts w:asciiTheme="minorHAnsi" w:eastAsia="MS Mincho" w:hAnsiTheme="minorHAnsi" w:cstheme="minorHAnsi"/>
+          <w:rFonts w:eastAsia="MS Mincho" w:cs="Calibri"/>
           <w:b w:val="0"/>
           <w:sz w:val="24"/>
           <w:szCs w:val="24"/>
@@ -2570,7 +2661,7 @@
       </w:r>
       <w:r>
         <w:rPr>
-          <w:rFonts w:asciiTheme="minorHAnsi" w:eastAsia="MS Mincho" w:hAnsiTheme="minorHAnsi" w:cstheme="minorHAnsi"/>
+          <w:rFonts w:eastAsia="MS Mincho" w:cs="Calibri"/>
           <w:b w:val="0"/>
           <w:sz w:val="24"/>
           <w:szCs w:val="24"/>
@@ -2579,7 +2670,7 @@
       </w:r>
       <w:r>
         <w:rPr>
-          <w:rFonts w:asciiTheme="minorHAnsi" w:eastAsia="MS Mincho" w:hAnsiTheme="minorHAnsi" w:cstheme="minorHAnsi"/>
+          <w:rFonts w:eastAsia="MS Mincho" w:cs="Calibri"/>
           <w:b w:val="0"/>
           <w:sz w:val="24"/>
           <w:szCs w:val="24"/>
@@ -2588,7 +2679,7 @@
       </w:r>
       <w:r>
         <w:rPr>
-          <w:rFonts w:asciiTheme="minorHAnsi" w:eastAsia="MS Mincho" w:hAnsiTheme="minorHAnsi" w:cstheme="minorHAnsi"/>
+          <w:rFonts w:eastAsia="MS Mincho" w:cs="Calibri"/>
           <w:b w:val="0"/>
           <w:sz w:val="24"/>
           <w:szCs w:val="24"/>
@@ -2597,7 +2688,7 @@
       </w:r>
       <w:r>
         <w:rPr>
-          <w:rFonts w:asciiTheme="minorHAnsi" w:eastAsia="MS Mincho" w:hAnsiTheme="minorHAnsi" w:cstheme="minorHAnsi"/>
+          <w:rFonts w:eastAsia="MS Mincho" w:cs="Calibri"/>
           <w:b w:val="0"/>
           <w:sz w:val="24"/>
           <w:szCs w:val="24"/>
@@ -2606,7 +2697,7 @@
       </w:r>
       <w:r>
         <w:rPr>
-          <w:rFonts w:asciiTheme="minorHAnsi" w:eastAsia="MS Mincho" w:hAnsiTheme="minorHAnsi" w:cstheme="minorHAnsi"/>
+          <w:rFonts w:eastAsia="MS Mincho" w:cs="Calibri"/>
           <w:b w:val="0"/>
           <w:sz w:val="24"/>
           <w:szCs w:val="24"/>
@@ -2615,7 +2706,7 @@
       </w:r>
       <w:r>
         <w:rPr>
-          <w:rFonts w:asciiTheme="minorHAnsi" w:eastAsia="MS Mincho" w:hAnsiTheme="minorHAnsi" w:cstheme="minorHAnsi"/>
+          <w:rFonts w:eastAsia="MS Mincho" w:cs="Calibri"/>
           <w:b w:val="0"/>
           <w:sz w:val="24"/>
           <w:szCs w:val="24"/>
@@ -2624,7 +2715,7 @@
       </w:r>
       <w:r>
         <w:rPr>
-          <w:rFonts w:asciiTheme="minorHAnsi" w:eastAsia="MS Mincho" w:hAnsiTheme="minorHAnsi" w:cstheme="minorHAnsi"/>
+          <w:rFonts w:eastAsia="MS Mincho" w:cs="Calibri"/>
           <w:b w:val="0"/>
           <w:sz w:val="24"/>
           <w:szCs w:val="24"/>
@@ -2633,7 +2724,7 @@
       </w:r>
       <w:r>
         <w:rPr>
-          <w:rFonts w:asciiTheme="minorHAnsi" w:eastAsia="MS Mincho" w:hAnsiTheme="minorHAnsi" w:cstheme="minorHAnsi"/>
+          <w:rFonts w:eastAsia="MS Mincho" w:cs="Calibri"/>
           <w:b w:val="0"/>
           <w:sz w:val="24"/>
           <w:szCs w:val="24"/>
@@ -2642,7 +2733,7 @@
       </w:r>
       <w:r>
         <w:rPr>
-          <w:rFonts w:asciiTheme="minorHAnsi" w:eastAsia="MS Mincho" w:hAnsiTheme="minorHAnsi" w:cstheme="minorHAnsi"/>
+          <w:rFonts w:eastAsia="MS Mincho" w:cs="Calibri"/>
           <w:b w:val="0"/>
           <w:sz w:val="24"/>
           <w:szCs w:val="24"/>
@@ -2651,7 +2742,7 @@
       </w:r>
       <w:r>
         <w:rPr>
-          <w:rFonts w:asciiTheme="minorHAnsi" w:eastAsia="MS Mincho" w:hAnsiTheme="minorHAnsi" w:cstheme="minorHAnsi"/>
+          <w:rFonts w:eastAsia="MS Mincho" w:cs="Calibri"/>
           <w:b w:val="0"/>
           <w:sz w:val="24"/>
           <w:szCs w:val="24"/>
@@ -2660,7 +2751,7 @@
       </w:r>
       <w:r>
         <w:rPr>
-          <w:rFonts w:asciiTheme="minorHAnsi" w:eastAsia="MS Mincho" w:hAnsiTheme="minorHAnsi" w:cstheme="minorHAnsi"/>
+          <w:rFonts w:eastAsia="MS Mincho" w:cs="Calibri"/>
           <w:b w:val="0"/>
           <w:sz w:val="24"/>
           <w:szCs w:val="24"/>
@@ -2669,7 +2760,7 @@
       </w:r>
       <w:r>
         <w:rPr>
-          <w:rFonts w:asciiTheme="minorHAnsi" w:eastAsia="MS Mincho" w:hAnsiTheme="minorHAnsi" w:cstheme="minorHAnsi"/>
+          <w:rFonts w:eastAsia="MS Mincho" w:cs="Calibri"/>
           <w:b w:val="0"/>
           <w:sz w:val="24"/>
           <w:szCs w:val="24"/>
@@ -2678,7 +2769,7 @@
       </w:r>
       <w:r>
         <w:rPr>
-          <w:rFonts w:asciiTheme="minorHAnsi" w:eastAsia="MS Mincho" w:hAnsiTheme="minorHAnsi" w:cstheme="minorHAnsi"/>
+          <w:rFonts w:eastAsia="MS Mincho" w:cs="Calibri"/>
           <w:b w:val="0"/>
           <w:sz w:val="24"/>
           <w:szCs w:val="24"/>
@@ -2687,7 +2778,7 @@
       </w:r>
       <w:r>
         <w:rPr>
-          <w:rFonts w:asciiTheme="minorHAnsi" w:eastAsia="MS Mincho" w:hAnsiTheme="minorHAnsi" w:cstheme="minorHAnsi"/>
+          <w:rFonts w:eastAsia="MS Mincho" w:cs="Calibri"/>
           <w:b w:val="0"/>
           <w:sz w:val="24"/>
           <w:szCs w:val="24"/>
@@ -2696,7 +2787,7 @@
       </w:r>
       <w:r>
         <w:rPr>
-          <w:rFonts w:asciiTheme="minorHAnsi" w:eastAsia="MS Mincho" w:hAnsiTheme="minorHAnsi" w:cstheme="minorHAnsi"/>
+          <w:rFonts w:eastAsia="MS Mincho" w:cs="Calibri"/>
           <w:b w:val="0"/>
           <w:sz w:val="24"/>
           <w:szCs w:val="24"/>
@@ -4161,6 +4252,7 @@
           <w:szCs w:val="24"/>
         </w:rPr>
       </w:pPr>
+      <w:proofErr w:type="spellStart"/>
       <w:r>
         <w:rPr>
           <w:rFonts w:eastAsia="MS Mincho"/>
@@ -4186,7 +4278,17 @@
           <w:sz w:val="24"/>
           <w:szCs w:val="24"/>
         </w:rPr>
-        <w:t xml:space="preserve">ack, </w:t>
+        <w:t>ack</w:t>
+      </w:r>
+      <w:proofErr w:type="spellEnd"/>
+      <w:r>
+        <w:rPr>
+          <w:rFonts w:eastAsia="MS Mincho"/>
+          <w:b w:val="0"/>
+          <w:sz w:val="24"/>
+          <w:szCs w:val="24"/>
+        </w:rPr>
+        <w:t xml:space="preserve">, </w:t>
       </w:r>
       <w:r>
         <w:rPr>
@@ -4265,6 +4367,7 @@
           <w:szCs w:val="24"/>
         </w:rPr>
       </w:pPr>
+      <w:proofErr w:type="spellStart"/>
       <w:r>
         <w:rPr>
           <w:rFonts w:eastAsia="MS Mincho"/>
@@ -4283,6 +4386,7 @@
         </w:rPr>
         <w:t>JS</w:t>
       </w:r>
+      <w:proofErr w:type="spellEnd"/>
       <w:r>
         <w:rPr>
           <w:rFonts w:eastAsia="MS Mincho"/>
@@ -4299,8 +4403,29 @@
           <w:sz w:val="24"/>
           <w:szCs w:val="24"/>
         </w:rPr>
-        <w:t xml:space="preserve"> Ramda, </w:t>
-      </w:r>
+        <w:t xml:space="preserve"> </w:t>
+      </w:r>
+      <w:proofErr w:type="spellStart"/>
+      <w:r>
+        <w:rPr>
+          <w:rFonts w:eastAsia="MS Mincho"/>
+          <w:b w:val="0"/>
+          <w:sz w:val="24"/>
+          <w:szCs w:val="24"/>
+        </w:rPr>
+        <w:t>Ramda</w:t>
+      </w:r>
+      <w:proofErr w:type="spellEnd"/>
+      <w:r>
+        <w:rPr>
+          <w:rFonts w:eastAsia="MS Mincho"/>
+          <w:b w:val="0"/>
+          <w:sz w:val="24"/>
+          <w:szCs w:val="24"/>
+        </w:rPr>
+        <w:t xml:space="preserve">, </w:t>
+      </w:r>
+      <w:proofErr w:type="spellStart"/>
       <w:r>
         <w:rPr>
           <w:rFonts w:eastAsia="MS Mincho"/>
@@ -4319,6 +4444,7 @@
         </w:rPr>
         <w:t>odash</w:t>
       </w:r>
+      <w:proofErr w:type="spellEnd"/>
       <w:r>
         <w:rPr>
           <w:rFonts w:eastAsia="MS Mincho"/>
@@ -4346,6 +4472,7 @@
         </w:rPr>
         <w:t xml:space="preserve">, </w:t>
       </w:r>
+      <w:proofErr w:type="spellStart"/>
       <w:r>
         <w:rPr>
           <w:rFonts w:eastAsia="MS Mincho"/>
@@ -4373,15 +4500,27 @@
         </w:rPr>
         <w:t>JS</w:t>
       </w:r>
-      <w:r>
-        <w:rPr>
-          <w:rFonts w:eastAsia="MS Mincho"/>
-          <w:b w:val="0"/>
-          <w:sz w:val="24"/>
-          <w:szCs w:val="24"/>
-        </w:rPr>
-        <w:t>, TSLint</w:t>
-      </w:r>
+      <w:proofErr w:type="spellEnd"/>
+      <w:r>
+        <w:rPr>
+          <w:rFonts w:eastAsia="MS Mincho"/>
+          <w:b w:val="0"/>
+          <w:sz w:val="24"/>
+          <w:szCs w:val="24"/>
+        </w:rPr>
+        <w:t xml:space="preserve">, </w:t>
+      </w:r>
+      <w:proofErr w:type="spellStart"/>
+      <w:r>
+        <w:rPr>
+          <w:rFonts w:eastAsia="MS Mincho"/>
+          <w:b w:val="0"/>
+          <w:sz w:val="24"/>
+          <w:szCs w:val="24"/>
+        </w:rPr>
+        <w:t>TSLint</w:t>
+      </w:r>
+      <w:proofErr w:type="spellEnd"/>
       <w:r>
         <w:rPr>
           <w:rFonts w:eastAsia="MS Mincho"/>
@@ -4552,7 +4691,27 @@
           <w:sz w:val="24"/>
           <w:szCs w:val="24"/>
         </w:rPr>
-        <w:t>ebpack, Babel, Gulp, and npm.</w:t>
+        <w:t xml:space="preserve">ebpack, Babel, Gulp, and </w:t>
+      </w:r>
+      <w:proofErr w:type="spellStart"/>
+      <w:r>
+        <w:rPr>
+          <w:rFonts w:eastAsia="MS Mincho"/>
+          <w:b w:val="0"/>
+          <w:sz w:val="24"/>
+          <w:szCs w:val="24"/>
+        </w:rPr>
+        <w:t>npm</w:t>
+      </w:r>
+      <w:proofErr w:type="spellEnd"/>
+      <w:r>
+        <w:rPr>
+          <w:rFonts w:eastAsia="MS Mincho"/>
+          <w:b w:val="0"/>
+          <w:sz w:val="24"/>
+          <w:szCs w:val="24"/>
+        </w:rPr>
+        <w:t>.</w:t>
       </w:r>
     </w:p>
     <w:p>
@@ -4699,6 +4858,7 @@
         </w:rPr>
         <w:t xml:space="preserve">, </w:t>
       </w:r>
+      <w:proofErr w:type="spellStart"/>
       <w:r>
         <w:rPr>
           <w:rFonts w:eastAsia="MS Mincho"/>
@@ -4717,6 +4877,7 @@
         </w:rPr>
         <w:t>DB</w:t>
       </w:r>
+      <w:proofErr w:type="spellEnd"/>
       <w:r>
         <w:rPr>
           <w:rFonts w:eastAsia="MS Mincho"/>
@@ -4820,7 +4981,47 @@
           <w:sz w:val="24"/>
           <w:szCs w:val="24"/>
         </w:rPr>
-        <w:t>Helm, Knative, Kubernetes, Istio, Docker Compose, Docker, and Vagrant.</w:t>
+        <w:t xml:space="preserve">Helm, </w:t>
+      </w:r>
+      <w:proofErr w:type="spellStart"/>
+      <w:r>
+        <w:rPr>
+          <w:rFonts w:eastAsia="MS Mincho"/>
+          <w:b w:val="0"/>
+          <w:sz w:val="24"/>
+          <w:szCs w:val="24"/>
+        </w:rPr>
+        <w:t>Knative</w:t>
+      </w:r>
+      <w:proofErr w:type="spellEnd"/>
+      <w:r>
+        <w:rPr>
+          <w:rFonts w:eastAsia="MS Mincho"/>
+          <w:b w:val="0"/>
+          <w:sz w:val="24"/>
+          <w:szCs w:val="24"/>
+        </w:rPr>
+        <w:t xml:space="preserve">, Kubernetes, </w:t>
+      </w:r>
+      <w:proofErr w:type="spellStart"/>
+      <w:r>
+        <w:rPr>
+          <w:rFonts w:eastAsia="MS Mincho"/>
+          <w:b w:val="0"/>
+          <w:sz w:val="24"/>
+          <w:szCs w:val="24"/>
+        </w:rPr>
+        <w:t>Istio</w:t>
+      </w:r>
+      <w:proofErr w:type="spellEnd"/>
+      <w:r>
+        <w:rPr>
+          <w:rFonts w:eastAsia="MS Mincho"/>
+          <w:b w:val="0"/>
+          <w:sz w:val="24"/>
+          <w:szCs w:val="24"/>
+        </w:rPr>
+        <w:t>, Docker Compose, Docker, and Vagrant.</w:t>
       </w:r>
     </w:p>
     <w:p>
@@ -5048,7 +5249,27 @@
           <w:sz w:val="24"/>
           <w:szCs w:val="24"/>
         </w:rPr>
-        <w:t xml:space="preserve"> Chrome DevTools, </w:t>
+        <w:t xml:space="preserve"> Chrome </w:t>
+      </w:r>
+      <w:proofErr w:type="spellStart"/>
+      <w:r>
+        <w:rPr>
+          <w:rFonts w:eastAsia="MS Mincho"/>
+          <w:b w:val="0"/>
+          <w:sz w:val="24"/>
+          <w:szCs w:val="24"/>
+        </w:rPr>
+        <w:t>DevTools</w:t>
+      </w:r>
+      <w:proofErr w:type="spellEnd"/>
+      <w:r>
+        <w:rPr>
+          <w:rFonts w:eastAsia="MS Mincho"/>
+          <w:b w:val="0"/>
+          <w:sz w:val="24"/>
+          <w:szCs w:val="24"/>
+        </w:rPr>
+        <w:t xml:space="preserve">, </w:t>
       </w:r>
       <w:r>
         <w:rPr>
@@ -5183,7 +5404,17 @@
           <w:sz w:val="24"/>
           <w:szCs w:val="24"/>
         </w:rPr>
-        <w:t xml:space="preserve"> Visual Studio, and Code</w:t>
+        <w:t xml:space="preserve"> Visual Studio, and </w:t>
+      </w:r>
+      <w:proofErr w:type="gramStart"/>
+      <w:r>
+        <w:rPr>
+          <w:rFonts w:eastAsia="MS Mincho"/>
+          <w:b w:val="0"/>
+          <w:sz w:val="24"/>
+          <w:szCs w:val="24"/>
+        </w:rPr>
+        <w:t>Code</w:t>
       </w:r>
       <w:r>
         <w:rPr>
@@ -5194,6 +5425,7 @@
         </w:rPr>
         <w:t>::</w:t>
       </w:r>
+      <w:proofErr w:type="gramEnd"/>
       <w:r>
         <w:rPr>
           <w:rFonts w:eastAsia="MS Mincho"/>
@@ -5456,7 +5688,17 @@
           <w:sz w:val="32"/>
           <w:szCs w:val="32"/>
         </w:rPr>
-        <w:t>Activities</w:t>
+        <w:t>Act</w:t>
+      </w:r>
+      <w:bookmarkStart w:id="0" w:name="_GoBack"/>
+      <w:bookmarkEnd w:id="0"/>
+      <w:r>
+        <w:rPr>
+          <w:rFonts w:asciiTheme="majorHAnsi" w:hAnsiTheme="majorHAnsi"/>
+          <w:sz w:val="32"/>
+          <w:szCs w:val="32"/>
+        </w:rPr>
+        <w:t>ivities</w:t>
       </w:r>
     </w:p>
     <w:p>
@@ -5730,6 +5972,7 @@
         <w:t xml:space="preserve"> at </w:t>
       </w:r>
       <w:hyperlink r:id="rId16" w:history="1">
+        <w:proofErr w:type="spellStart"/>
         <w:r>
           <w:rPr>
             <w:rStyle w:val="Hyperlink"/>
@@ -5739,6 +5982,7 @@
           </w:rPr>
           <w:t>npm</w:t>
         </w:r>
+        <w:proofErr w:type="spellEnd"/>
       </w:hyperlink>
       <w:r>
         <w:rPr>
@@ -5781,6 +6025,7 @@
         <w:t xml:space="preserve"> </w:t>
       </w:r>
       <w:hyperlink r:id="rId17" w:history="1">
+        <w:proofErr w:type="spellStart"/>
         <w:r>
           <w:rPr>
             <w:rStyle w:val="Hyperlink"/>
@@ -5788,8 +6033,29 @@
             <w:sz w:val="24"/>
             <w:szCs w:val="24"/>
           </w:rPr>
-          <w:t>videojs-landscape-fullscreen</w:t>
+          <w:t>videojs</w:t>
         </w:r>
+        <w:proofErr w:type="spellEnd"/>
+        <w:r>
+          <w:rPr>
+            <w:rStyle w:val="Hyperlink"/>
+            <w:rFonts w:eastAsia="MS Mincho"/>
+            <w:sz w:val="24"/>
+            <w:szCs w:val="24"/>
+          </w:rPr>
+          <w:t>-landscape-</w:t>
+        </w:r>
+        <w:proofErr w:type="spellStart"/>
+        <w:r>
+          <w:rPr>
+            <w:rStyle w:val="Hyperlink"/>
+            <w:rFonts w:eastAsia="MS Mincho"/>
+            <w:sz w:val="24"/>
+            <w:szCs w:val="24"/>
+          </w:rPr>
+          <w:t>fullscreen</w:t>
+        </w:r>
+        <w:proofErr w:type="spellEnd"/>
       </w:hyperlink>
       <w:r>
         <w:rPr>
@@ -5919,56 +6185,56 @@
         <v:path o:extrusionok="f" gradientshapeok="t" o:connecttype="rect"/>
         <o:lock v:ext="edit" aspectratio="t"/>
       </v:shapetype>
-      <v:shape id="_x0000_i1050" type="#_x0000_t75" style="width:11.4pt;height:11.4pt" o:bullet="t">
+      <v:shape id="_x0000_i1130" type="#_x0000_t75" style="width:11.4pt;height:11.4pt" o:bullet="t">
         <v:imagedata r:id="rId1" o:title="BD14578_"/>
       </v:shape>
     </w:pict>
   </w:numPicBullet>
   <w:numPicBullet w:numPicBulletId="1">
     <w:pict>
-      <v:shape id="_x0000_i1051" type="#_x0000_t75" style="width:11.4pt;height:11.4pt" o:bullet="t">
+      <v:shape id="_x0000_i1131" type="#_x0000_t75" style="width:11.4pt;height:11.4pt" o:bullet="t">
         <v:imagedata r:id="rId2" o:title="BD21375_"/>
       </v:shape>
     </w:pict>
   </w:numPicBullet>
   <w:numPicBullet w:numPicBulletId="2">
     <w:pict>
-      <v:shape id="_x0000_i1052" type="#_x0000_t75" style="width:10.8pt;height:10.8pt" o:bullet="t">
+      <v:shape id="_x0000_i1132" type="#_x0000_t75" style="width:10.8pt;height:10.8pt" o:bullet="t">
         <v:imagedata r:id="rId3" o:title="BD21297_"/>
       </v:shape>
     </w:pict>
   </w:numPicBullet>
   <w:numPicBullet w:numPicBulletId="3">
     <w:pict>
-      <v:shape id="_x0000_i1053" type="#_x0000_t75" style="width:11.4pt;height:11.4pt" o:bullet="t">
+      <v:shape id="_x0000_i1133" type="#_x0000_t75" style="width:11.4pt;height:11.4pt" o:bullet="t">
         <v:imagedata r:id="rId4" o:title="BD14753_"/>
       </v:shape>
     </w:pict>
   </w:numPicBullet>
   <w:numPicBullet w:numPicBulletId="4">
     <w:pict>
-      <v:shape id="_x0000_i1054" type="#_x0000_t75" style="width:10.8pt;height:10.8pt" o:bullet="t">
+      <v:shape id="_x0000_i1134" type="#_x0000_t75" style="width:10.8pt;height:10.8pt" o:bullet="t">
         <v:imagedata r:id="rId5" o:title="BD21504_"/>
       </v:shape>
     </w:pict>
   </w:numPicBullet>
   <w:numPicBullet w:numPicBulletId="5">
     <w:pict>
-      <v:shape id="_x0000_i1055" type="#_x0000_t75" style="width:11.4pt;height:8.4pt" o:bullet="t">
+      <v:shape id="_x0000_i1135" type="#_x0000_t75" style="width:11.4pt;height:8.4pt" o:bullet="t">
         <v:imagedata r:id="rId6" o:title="BD21299_"/>
       </v:shape>
     </w:pict>
   </w:numPicBullet>
   <w:numPicBullet w:numPicBulletId="6">
     <w:pict>
-      <v:shape id="_x0000_i1056" type="#_x0000_t75" style="width:33.6pt;height:27pt" o:bullet="t">
+      <v:shape id="_x0000_i1136" type="#_x0000_t75" style="width:33.6pt;height:27pt" o:bullet="t">
         <v:imagedata r:id="rId7" o:title="Capture"/>
       </v:shape>
     </w:pict>
   </w:numPicBullet>
   <w:numPicBullet w:numPicBulletId="7">
     <w:pict>
-      <v:shape id="_x0000_i1057" type="#_x0000_t75" style="width:15pt;height:15pt" o:bullet="t">
+      <v:shape id="_x0000_i1137" type="#_x0000_t75" style="width:15pt;height:15pt" o:bullet="t">
         <v:imagedata r:id="rId8" o:title="Capture"/>
       </v:shape>
     </w:pict>
@@ -12282,6 +12548,15 @@
 </file>
 
 <file path=customXml/item1.xml><?xml version="1.0" encoding="utf-8"?>
+<?mso-contentType ?>
+<FormTemplates xmlns="http://schemas.microsoft.com/sharepoint/v3/contenttype/forms">
+  <Display>DocumentLibraryForm</Display>
+  <Edit>AssetEditForm</Edit>
+  <New>DocumentLibraryForm</New>
+</FormTemplates>
+</file>
+
+<file path=customXml/item2.xml><?xml version="1.0" encoding="utf-8"?>
 <MonsterProperties xmlns:xsi="http://www.w3.org/2001/XMLSchema-instance" xmlns:xsd="http://www.w3.org/2001/XMLSchema" xmlns="http://schemas.monster.com/Monster/Seeker/WordResumeTemplates">
   <AtlasTagging>
     <ResumeUploadSuccessTag>monmon_EZSubmitFinalUpload_1</ResumeUploadSuccessTag>
@@ -12294,20 +12569,19 @@
 </MonsterProperties>
 </file>
 
-<file path=customXml/item2.xml><?xml version="1.0" encoding="utf-8"?>
-<?mso-contentType ?>
-<FormTemplates xmlns="http://schemas.microsoft.com/sharepoint/v3/contenttype/forms">
-  <Display>DocumentLibraryForm</Display>
-  <Edit>AssetEditForm</Edit>
-  <New>DocumentLibraryForm</New>
-</FormTemplates>
-</file>
-
 <file path=customXml/item3.xml><?xml version="1.0" encoding="utf-8"?>
 <b:Sources xmlns:b="http://schemas.openxmlformats.org/officeDocument/2006/bibliography" xmlns="http://schemas.openxmlformats.org/officeDocument/2006/bibliography" SelectedStyle="\APA.XSL" StyleName="APA"/>
 </file>
 
 <file path=customXml/itemProps1.xml><?xml version="1.0" encoding="utf-8"?>
+<ds:datastoreItem xmlns:ds="http://schemas.openxmlformats.org/officeDocument/2006/customXml" ds:itemID="{5DEE6487-3BB8-4831-A84A-EA72C011E7B1}">
+  <ds:schemaRefs>
+    <ds:schemaRef ds:uri="http://schemas.microsoft.com/sharepoint/v3/contenttype/forms"/>
+  </ds:schemaRefs>
+</ds:datastoreItem>
+</file>
+
+<file path=customXml/itemProps2.xml><?xml version="1.0" encoding="utf-8"?>
 <ds:datastoreItem xmlns:ds="http://schemas.openxmlformats.org/officeDocument/2006/customXml" ds:itemID="{6413E27A-9F10-4D79-BB65-07392FAEAA39}">
   <ds:schemaRefs>
     <ds:schemaRef ds:uri="http://www.w3.org/2001/XMLSchema"/>
@@ -12316,16 +12590,8 @@
 </ds:datastoreItem>
 </file>
 
-<file path=customXml/itemProps2.xml><?xml version="1.0" encoding="utf-8"?>
-<ds:datastoreItem xmlns:ds="http://schemas.openxmlformats.org/officeDocument/2006/customXml" ds:itemID="{5DEE6487-3BB8-4831-A84A-EA72C011E7B1}">
-  <ds:schemaRefs>
-    <ds:schemaRef ds:uri="http://schemas.microsoft.com/sharepoint/v3/contenttype/forms"/>
-  </ds:schemaRefs>
-</ds:datastoreItem>
-</file>
-
 <file path=customXml/itemProps3.xml><?xml version="1.0" encoding="utf-8"?>
-<ds:datastoreItem xmlns:ds="http://schemas.openxmlformats.org/officeDocument/2006/customXml" ds:itemID="{413F60DC-13DA-4CC8-9214-3F92E50C7F59}">
+<ds:datastoreItem xmlns:ds="http://schemas.openxmlformats.org/officeDocument/2006/customXml" ds:itemID="{9039C091-88F8-4879-B1D8-5AE57AAFF8A2}">
   <ds:schemaRefs>
     <ds:schemaRef ds:uri="http://schemas.openxmlformats.org/officeDocument/2006/bibliography"/>
   </ds:schemaRefs>

</xml_diff>

<commit_message>
updated cv with hyperlinks
</commit_message>
<xml_diff>
--- a/Prateek Rastogi-Current.docx
+++ b/Prateek Rastogi-Current.docx
@@ -389,32 +389,29 @@
         </w:rPr>
         <w:t xml:space="preserve"> </w:t>
       </w:r>
-      <w:proofErr w:type="spellStart"/>
       <w:r>
         <w:rPr>
           <w:rFonts w:asciiTheme="majorHAnsi" w:eastAsia="MS Mincho" w:hAnsiTheme="majorHAnsi"/>
           <w:sz w:val="24"/>
           <w:szCs w:val="24"/>
         </w:rPr>
-        <w:t>Peptech</w:t>
-      </w:r>
-      <w:proofErr w:type="spellEnd"/>
+        <w:t>Peptech City</w:t>
+      </w:r>
       <w:r>
         <w:rPr>
           <w:rFonts w:asciiTheme="majorHAnsi" w:eastAsia="MS Mincho" w:hAnsiTheme="majorHAnsi"/>
           <w:sz w:val="24"/>
           <w:szCs w:val="24"/>
         </w:rPr>
-        <w:t xml:space="preserve"> </w:t>
-      </w:r>
-      <w:proofErr w:type="gramStart"/>
+        <w:t>,</w:t>
+      </w:r>
       <w:r>
         <w:rPr>
           <w:rFonts w:asciiTheme="majorHAnsi" w:eastAsia="MS Mincho" w:hAnsiTheme="majorHAnsi"/>
           <w:sz w:val="24"/>
           <w:szCs w:val="24"/>
         </w:rPr>
-        <w:t>City</w:t>
+        <w:t xml:space="preserve">  </w:t>
       </w:r>
       <w:r>
         <w:rPr>
@@ -422,32 +419,7 @@
           <w:sz w:val="24"/>
           <w:szCs w:val="24"/>
         </w:rPr>
-        <w:t>,</w:t>
-      </w:r>
-      <w:r>
-        <w:rPr>
-          <w:rFonts w:asciiTheme="majorHAnsi" w:eastAsia="MS Mincho" w:hAnsiTheme="majorHAnsi"/>
-          <w:sz w:val="24"/>
-          <w:szCs w:val="24"/>
-        </w:rPr>
-        <w:t xml:space="preserve">  </w:t>
-      </w:r>
-      <w:r>
-        <w:rPr>
-          <w:rFonts w:asciiTheme="majorHAnsi" w:eastAsia="MS Mincho" w:hAnsiTheme="majorHAnsi"/>
-          <w:sz w:val="24"/>
-          <w:szCs w:val="24"/>
-        </w:rPr>
-        <w:t xml:space="preserve"> </w:t>
-      </w:r>
-      <w:proofErr w:type="gramEnd"/>
-      <w:r>
-        <w:rPr>
-          <w:rFonts w:asciiTheme="majorHAnsi" w:eastAsia="MS Mincho" w:hAnsiTheme="majorHAnsi"/>
-          <w:sz w:val="24"/>
-          <w:szCs w:val="24"/>
-        </w:rPr>
-        <w:t xml:space="preserve">   </w:t>
+        <w:t xml:space="preserve">    </w:t>
       </w:r>
       <w:r>
         <w:rPr>
@@ -574,7 +546,6 @@
         </w:rPr>
         <w:t xml:space="preserve">      </w:t>
       </w:r>
-      <w:proofErr w:type="spellStart"/>
       <w:r>
         <w:rPr>
           <w:rFonts w:asciiTheme="majorHAnsi" w:eastAsia="MS Mincho" w:hAnsiTheme="majorHAnsi"/>
@@ -583,7 +554,6 @@
         </w:rPr>
         <w:t>Sohawal</w:t>
       </w:r>
-      <w:proofErr w:type="spellEnd"/>
       <w:r>
         <w:rPr>
           <w:rFonts w:asciiTheme="majorHAnsi" w:eastAsia="MS Mincho" w:hAnsiTheme="majorHAnsi"/>
@@ -712,7 +682,6 @@
         </w:rPr>
         <w:t xml:space="preserve">      </w:t>
       </w:r>
-      <w:proofErr w:type="gramStart"/>
       <w:r>
         <w:rPr>
           <w:rFonts w:asciiTheme="majorHAnsi" w:eastAsia="MS Mincho" w:hAnsiTheme="majorHAnsi"/>
@@ -729,7 +698,6 @@
         </w:rPr>
         <w:t xml:space="preserve">  </w:t>
       </w:r>
-      <w:proofErr w:type="gramEnd"/>
       <w:r>
         <w:rPr>
           <w:rFonts w:asciiTheme="majorHAnsi" w:eastAsia="MS Mincho" w:hAnsiTheme="majorHAnsi"/>
@@ -1481,28 +1449,62 @@
           <w:sz w:val="24"/>
           <w:szCs w:val="24"/>
         </w:rPr>
-        <w:t xml:space="preserve"> such as Gatsby, </w:t>
-      </w:r>
-      <w:proofErr w:type="spellStart"/>
-      <w:r>
-        <w:rPr>
-          <w:rFonts w:eastAsia="MS Mincho"/>
-          <w:b w:val="0"/>
-          <w:sz w:val="24"/>
-          <w:szCs w:val="24"/>
-        </w:rPr>
-        <w:t>LoopBack</w:t>
-      </w:r>
-      <w:proofErr w:type="spellEnd"/>
-      <w:r>
-        <w:rPr>
-          <w:rFonts w:eastAsia="MS Mincho"/>
-          <w:b w:val="0"/>
-          <w:sz w:val="24"/>
-          <w:szCs w:val="24"/>
-        </w:rPr>
-        <w:t>, and Universal Recommender</w:t>
-      </w:r>
+        <w:t xml:space="preserve"> such as </w:t>
+      </w:r>
+      <w:hyperlink r:id="rId11" w:history="1">
+        <w:r>
+          <w:rPr>
+            <w:rStyle w:val="Hyperlink"/>
+            <w:rFonts w:eastAsia="MS Mincho"/>
+            <w:b w:val="0"/>
+            <w:sz w:val="24"/>
+            <w:szCs w:val="24"/>
+          </w:rPr>
+          <w:t>Gatsby</w:t>
+        </w:r>
+      </w:hyperlink>
+      <w:r>
+        <w:rPr>
+          <w:rFonts w:eastAsia="MS Mincho"/>
+          <w:b w:val="0"/>
+          <w:sz w:val="24"/>
+          <w:szCs w:val="24"/>
+        </w:rPr>
+        <w:t xml:space="preserve">, </w:t>
+      </w:r>
+      <w:hyperlink r:id="rId12" w:history="1">
+        <w:r>
+          <w:rPr>
+            <w:rStyle w:val="Hyperlink"/>
+            <w:rFonts w:eastAsia="MS Mincho"/>
+            <w:b w:val="0"/>
+            <w:sz w:val="24"/>
+            <w:szCs w:val="24"/>
+          </w:rPr>
+          <w:t>LoopBack</w:t>
+        </w:r>
+      </w:hyperlink>
+      <w:r>
+        <w:rPr>
+          <w:rFonts w:eastAsia="MS Mincho"/>
+          <w:b w:val="0"/>
+          <w:sz w:val="24"/>
+          <w:szCs w:val="24"/>
+        </w:rPr>
+        <w:t xml:space="preserve">, and </w:t>
+      </w:r>
+      <w:hyperlink r:id="rId13" w:history="1">
+        <w:r>
+          <w:rPr>
+            <w:rStyle w:val="Hyperlink"/>
+            <w:rFonts w:eastAsia="MS Mincho"/>
+            <w:b w:val="0"/>
+            <w:sz w:val="24"/>
+            <w:szCs w:val="24"/>
+          </w:rPr>
+          <w:t>Universal Recommender</w:t>
+        </w:r>
+      </w:hyperlink>
       <w:r>
         <w:rPr>
           <w:rFonts w:eastAsia="MS Mincho"/>
@@ -1647,7 +1649,6 @@
         </w:rPr>
         <w:t xml:space="preserve">PWAs, </w:t>
       </w:r>
-      <w:proofErr w:type="spellStart"/>
       <w:r>
         <w:rPr>
           <w:rFonts w:eastAsia="MS Mincho"/>
@@ -1664,9 +1665,53 @@
           <w:sz w:val="24"/>
           <w:szCs w:val="24"/>
         </w:rPr>
-        <w:t>treamable</w:t>
-      </w:r>
-      <w:proofErr w:type="spellEnd"/>
+        <w:t xml:space="preserve">treamable </w:t>
+      </w:r>
+      <w:r>
+        <w:rPr>
+          <w:rFonts w:eastAsia="MS Mincho"/>
+          <w:b w:val="0"/>
+          <w:sz w:val="24"/>
+          <w:szCs w:val="24"/>
+        </w:rPr>
+        <w:t>W</w:t>
+      </w:r>
+      <w:r>
+        <w:rPr>
+          <w:rFonts w:eastAsia="MS Mincho"/>
+          <w:b w:val="0"/>
+          <w:sz w:val="24"/>
+          <w:szCs w:val="24"/>
+        </w:rPr>
+        <w:t xml:space="preserve">eb </w:t>
+      </w:r>
+      <w:r>
+        <w:rPr>
+          <w:rFonts w:eastAsia="MS Mincho"/>
+          <w:b w:val="0"/>
+          <w:sz w:val="24"/>
+          <w:szCs w:val="24"/>
+        </w:rPr>
+        <w:t>A</w:t>
+      </w:r>
+      <w:r>
+        <w:rPr>
+          <w:rFonts w:eastAsia="MS Mincho"/>
+          <w:b w:val="0"/>
+          <w:sz w:val="24"/>
+          <w:szCs w:val="24"/>
+        </w:rPr>
+        <w:t>pps</w:t>
+      </w:r>
+      <w:r>
+        <w:rPr>
+          <w:rFonts w:eastAsia="MS Mincho"/>
+          <w:b w:val="0"/>
+          <w:sz w:val="24"/>
+          <w:szCs w:val="24"/>
+        </w:rPr>
+        <w:t>,</w:t>
+      </w:r>
       <w:r>
         <w:rPr>
           <w:rFonts w:eastAsia="MS Mincho"/>
@@ -1683,63 +1728,8 @@
           <w:sz w:val="24"/>
           <w:szCs w:val="24"/>
         </w:rPr>
-        <w:t>W</w:t>
-      </w:r>
-      <w:r>
-        <w:rPr>
-          <w:rFonts w:eastAsia="MS Mincho"/>
-          <w:b w:val="0"/>
-          <w:sz w:val="24"/>
-          <w:szCs w:val="24"/>
-        </w:rPr>
-        <w:t xml:space="preserve">eb </w:t>
-      </w:r>
-      <w:r>
-        <w:rPr>
-          <w:rFonts w:eastAsia="MS Mincho"/>
-          <w:b w:val="0"/>
-          <w:sz w:val="24"/>
-          <w:szCs w:val="24"/>
-        </w:rPr>
-        <w:t>A</w:t>
-      </w:r>
-      <w:r>
-        <w:rPr>
-          <w:rFonts w:eastAsia="MS Mincho"/>
-          <w:b w:val="0"/>
-          <w:sz w:val="24"/>
-          <w:szCs w:val="24"/>
-        </w:rPr>
-        <w:t>pps</w:t>
-      </w:r>
-      <w:r>
-        <w:rPr>
-          <w:rFonts w:eastAsia="MS Mincho"/>
-          <w:b w:val="0"/>
-          <w:sz w:val="24"/>
-          <w:szCs w:val="24"/>
-        </w:rPr>
-        <w:t>,</w:t>
-      </w:r>
-      <w:r>
-        <w:rPr>
-          <w:rFonts w:eastAsia="MS Mincho"/>
-          <w:b w:val="0"/>
-          <w:sz w:val="24"/>
-          <w:szCs w:val="24"/>
-        </w:rPr>
-        <w:t xml:space="preserve"> </w:t>
-      </w:r>
-      <w:r>
-        <w:rPr>
-          <w:rFonts w:eastAsia="MS Mincho"/>
-          <w:b w:val="0"/>
-          <w:sz w:val="24"/>
-          <w:szCs w:val="24"/>
-        </w:rPr>
         <w:br/>
       </w:r>
-      <w:proofErr w:type="spellStart"/>
       <w:r>
         <w:rPr>
           <w:rFonts w:eastAsia="MS Mincho"/>
@@ -1765,17 +1755,7 @@
           <w:sz w:val="24"/>
           <w:szCs w:val="24"/>
         </w:rPr>
-        <w:t>phQL</w:t>
-      </w:r>
-      <w:proofErr w:type="spellEnd"/>
-      <w:r>
-        <w:rPr>
-          <w:rFonts w:eastAsia="MS Mincho"/>
-          <w:b w:val="0"/>
-          <w:sz w:val="24"/>
-          <w:szCs w:val="24"/>
-        </w:rPr>
-        <w:t xml:space="preserve"> API Gateway,</w:t>
+        <w:t>phQL API Gateway,</w:t>
       </w:r>
       <w:r>
         <w:rPr>
@@ -1964,7 +1944,6 @@
           <w:szCs w:val="24"/>
         </w:rPr>
       </w:pPr>
-      <w:proofErr w:type="spellStart"/>
       <w:r>
         <w:rPr>
           <w:rFonts w:asciiTheme="majorHAnsi" w:eastAsia="MS Mincho" w:hAnsiTheme="majorHAnsi"/>
@@ -1981,7 +1960,6 @@
         </w:rPr>
         <w:t>onsert</w:t>
       </w:r>
-      <w:proofErr w:type="spellEnd"/>
       <w:r>
         <w:rPr>
           <w:rFonts w:asciiTheme="majorHAnsi" w:eastAsia="MS Mincho" w:hAnsiTheme="majorHAnsi"/>
@@ -2237,6 +2215,28 @@
         </w:rPr>
         <w:t xml:space="preserve"> </w:t>
       </w:r>
+      <w:hyperlink r:id="rId14" w:history="1">
+        <w:r>
+          <w:rPr>
+            <w:rStyle w:val="Hyperlink"/>
+            <w:rFonts w:eastAsia="MS Mincho" w:cs="Calibri"/>
+            <w:b w:val="0"/>
+            <w:sz w:val="24"/>
+            <w:szCs w:val="24"/>
+          </w:rPr>
+          <w:t>N</w:t>
+        </w:r>
+        <w:r>
+          <w:rPr>
+            <w:rStyle w:val="Hyperlink"/>
+            <w:rFonts w:eastAsia="MS Mincho" w:cs="Calibri"/>
+            <w:b w:val="0"/>
+            <w:sz w:val="24"/>
+            <w:szCs w:val="24"/>
+          </w:rPr>
+          <w:t>ext.js</w:t>
+        </w:r>
+      </w:hyperlink>
       <w:r>
         <w:rPr>
           <w:rFonts w:eastAsia="MS Mincho" w:cs="Calibri"/>
@@ -2244,7 +2244,7 @@
           <w:sz w:val="24"/>
           <w:szCs w:val="24"/>
         </w:rPr>
-        <w:t>N</w:t>
+        <w:t xml:space="preserve">, </w:t>
       </w:r>
       <w:r>
         <w:rPr>
@@ -2253,7 +2253,7 @@
           <w:sz w:val="24"/>
           <w:szCs w:val="24"/>
         </w:rPr>
-        <w:t xml:space="preserve">ext.js, </w:t>
+        <w:t>R</w:t>
       </w:r>
       <w:r>
         <w:rPr>
@@ -2262,6 +2262,51 @@
           <w:sz w:val="24"/>
           <w:szCs w:val="24"/>
         </w:rPr>
+        <w:t xml:space="preserve">eact, </w:t>
+      </w:r>
+      <w:r>
+        <w:rPr>
+          <w:rFonts w:eastAsia="MS Mincho" w:cs="Calibri"/>
+          <w:b w:val="0"/>
+          <w:sz w:val="24"/>
+          <w:szCs w:val="24"/>
+        </w:rPr>
+        <w:t>S</w:t>
+      </w:r>
+      <w:r>
+        <w:rPr>
+          <w:rFonts w:eastAsia="MS Mincho" w:cs="Calibri"/>
+          <w:b w:val="0"/>
+          <w:sz w:val="24"/>
+          <w:szCs w:val="24"/>
+        </w:rPr>
+        <w:t>emantic</w:t>
+      </w:r>
+      <w:r>
+        <w:rPr>
+          <w:rFonts w:eastAsia="MS Mincho" w:cs="Calibri"/>
+          <w:b w:val="0"/>
+          <w:sz w:val="24"/>
+          <w:szCs w:val="24"/>
+        </w:rPr>
+        <w:t xml:space="preserve"> UI</w:t>
+      </w:r>
+      <w:r>
+        <w:rPr>
+          <w:rFonts w:eastAsia="MS Mincho" w:cs="Calibri"/>
+          <w:b w:val="0"/>
+          <w:sz w:val="24"/>
+          <w:szCs w:val="24"/>
+        </w:rPr>
+        <w:t xml:space="preserve">, </w:t>
+      </w:r>
+      <w:r>
+        <w:rPr>
+          <w:rFonts w:eastAsia="MS Mincho" w:cs="Calibri"/>
+          <w:b w:val="0"/>
+          <w:sz w:val="24"/>
+          <w:szCs w:val="24"/>
+        </w:rPr>
         <w:t>R</w:t>
       </w:r>
       <w:r>
@@ -2271,7 +2316,7 @@
           <w:sz w:val="24"/>
           <w:szCs w:val="24"/>
         </w:rPr>
-        <w:t xml:space="preserve">eact, </w:t>
+        <w:t xml:space="preserve">eact </w:t>
       </w:r>
       <w:r>
         <w:rPr>
@@ -2280,7 +2325,7 @@
           <w:sz w:val="24"/>
           <w:szCs w:val="24"/>
         </w:rPr>
-        <w:t>S</w:t>
+        <w:t>A</w:t>
       </w:r>
       <w:r>
         <w:rPr>
@@ -2289,7 +2334,7 @@
           <w:sz w:val="24"/>
           <w:szCs w:val="24"/>
         </w:rPr>
-        <w:t>emantic</w:t>
+        <w:t xml:space="preserve">pollo, </w:t>
       </w:r>
       <w:r>
         <w:rPr>
@@ -2298,7 +2343,7 @@
           <w:sz w:val="24"/>
           <w:szCs w:val="24"/>
         </w:rPr>
-        <w:t xml:space="preserve"> UI</w:t>
+        <w:t>L</w:t>
       </w:r>
       <w:r>
         <w:rPr>
@@ -2307,6 +2352,60 @@
           <w:sz w:val="24"/>
           <w:szCs w:val="24"/>
         </w:rPr>
+        <w:t>oop</w:t>
+      </w:r>
+      <w:r>
+        <w:rPr>
+          <w:rFonts w:eastAsia="MS Mincho" w:cs="Calibri"/>
+          <w:b w:val="0"/>
+          <w:sz w:val="24"/>
+          <w:szCs w:val="24"/>
+        </w:rPr>
+        <w:t>B</w:t>
+      </w:r>
+      <w:r>
+        <w:rPr>
+          <w:rFonts w:eastAsia="MS Mincho" w:cs="Calibri"/>
+          <w:b w:val="0"/>
+          <w:sz w:val="24"/>
+          <w:szCs w:val="24"/>
+        </w:rPr>
+        <w:t xml:space="preserve">ack, </w:t>
+      </w:r>
+      <w:r>
+        <w:rPr>
+          <w:rFonts w:eastAsia="MS Mincho" w:cs="Calibri"/>
+          <w:b w:val="0"/>
+          <w:sz w:val="24"/>
+          <w:szCs w:val="24"/>
+        </w:rPr>
+        <w:t>R</w:t>
+      </w:r>
+      <w:r>
+        <w:rPr>
+          <w:rFonts w:eastAsia="MS Mincho" w:cs="Calibri"/>
+          <w:b w:val="0"/>
+          <w:sz w:val="24"/>
+          <w:szCs w:val="24"/>
+        </w:rPr>
+        <w:t>x</w:t>
+      </w:r>
+      <w:r>
+        <w:rPr>
+          <w:rFonts w:eastAsia="MS Mincho" w:cs="Calibri"/>
+          <w:b w:val="0"/>
+          <w:sz w:val="24"/>
+          <w:szCs w:val="24"/>
+        </w:rPr>
+        <w:t>JS</w:t>
+      </w:r>
+      <w:r>
+        <w:rPr>
+          <w:rFonts w:eastAsia="MS Mincho" w:cs="Calibri"/>
+          <w:b w:val="0"/>
+          <w:sz w:val="24"/>
+          <w:szCs w:val="24"/>
+        </w:rPr>
         <w:t xml:space="preserve">, </w:t>
       </w:r>
       <w:r>
@@ -2316,6 +2415,287 @@
           <w:sz w:val="24"/>
           <w:szCs w:val="24"/>
         </w:rPr>
+        <w:t>L</w:t>
+      </w:r>
+      <w:r>
+        <w:rPr>
+          <w:rFonts w:eastAsia="MS Mincho" w:cs="Calibri"/>
+          <w:b w:val="0"/>
+          <w:sz w:val="24"/>
+          <w:szCs w:val="24"/>
+        </w:rPr>
+        <w:t>odash</w:t>
+      </w:r>
+      <w:r>
+        <w:rPr>
+          <w:rFonts w:eastAsia="MS Mincho" w:cs="Calibri"/>
+          <w:b w:val="0"/>
+          <w:sz w:val="24"/>
+          <w:szCs w:val="24"/>
+        </w:rPr>
+        <w:t>,</w:t>
+      </w:r>
+      <w:r>
+        <w:rPr>
+          <w:rFonts w:eastAsia="MS Mincho" w:cs="Calibri"/>
+          <w:b w:val="0"/>
+          <w:sz w:val="24"/>
+          <w:szCs w:val="24"/>
+        </w:rPr>
+        <w:t xml:space="preserve"> </w:t>
+      </w:r>
+      <w:r>
+        <w:rPr>
+          <w:rFonts w:eastAsia="MS Mincho" w:cs="Calibri"/>
+          <w:b w:val="0"/>
+          <w:sz w:val="24"/>
+          <w:szCs w:val="24"/>
+        </w:rPr>
+        <w:t xml:space="preserve">MongoDB, </w:t>
+      </w:r>
+      <w:r>
+        <w:rPr>
+          <w:rFonts w:eastAsia="MS Mincho" w:cs="Calibri"/>
+          <w:b w:val="0"/>
+          <w:sz w:val="24"/>
+          <w:szCs w:val="24"/>
+        </w:rPr>
+        <w:t>Recombee</w:t>
+      </w:r>
+      <w:r>
+        <w:rPr>
+          <w:rFonts w:eastAsia="MS Mincho" w:cs="Calibri"/>
+          <w:b w:val="0"/>
+          <w:sz w:val="24"/>
+          <w:szCs w:val="24"/>
+        </w:rPr>
+        <w:t xml:space="preserve">, </w:t>
+      </w:r>
+      <w:r>
+        <w:rPr>
+          <w:rFonts w:eastAsia="MS Mincho" w:cs="Calibri"/>
+          <w:b w:val="0"/>
+          <w:sz w:val="24"/>
+          <w:szCs w:val="24"/>
+        </w:rPr>
+        <w:t>D</w:t>
+      </w:r>
+      <w:r>
+        <w:rPr>
+          <w:rFonts w:eastAsia="MS Mincho" w:cs="Calibri"/>
+          <w:b w:val="0"/>
+          <w:sz w:val="24"/>
+          <w:szCs w:val="24"/>
+        </w:rPr>
+        <w:t xml:space="preserve">ocker, and </w:t>
+      </w:r>
+      <w:r>
+        <w:rPr>
+          <w:rFonts w:eastAsia="MS Mincho" w:cs="Calibri"/>
+          <w:b w:val="0"/>
+          <w:sz w:val="24"/>
+          <w:szCs w:val="24"/>
+        </w:rPr>
+        <w:t>K</w:t>
+      </w:r>
+      <w:r>
+        <w:rPr>
+          <w:rFonts w:eastAsia="MS Mincho" w:cs="Calibri"/>
+          <w:b w:val="0"/>
+          <w:sz w:val="24"/>
+          <w:szCs w:val="24"/>
+        </w:rPr>
+        <w:t>ubernetes</w:t>
+      </w:r>
+      <w:r>
+        <w:rPr>
+          <w:rFonts w:eastAsia="MS Mincho" w:cs="Calibri"/>
+          <w:b w:val="0"/>
+          <w:sz w:val="24"/>
+          <w:szCs w:val="24"/>
+        </w:rPr>
+        <w:t xml:space="preserve"> </w:t>
+      </w:r>
+      <w:r>
+        <w:rPr>
+          <w:rFonts w:eastAsia="MS Mincho" w:cs="Calibri"/>
+          <w:b w:val="0"/>
+          <w:sz w:val="24"/>
+          <w:szCs w:val="24"/>
+        </w:rPr>
+        <w:t>stitched</w:t>
+      </w:r>
+      <w:r>
+        <w:rPr>
+          <w:rFonts w:eastAsia="MS Mincho" w:cs="Calibri"/>
+          <w:b w:val="0"/>
+          <w:sz w:val="24"/>
+          <w:szCs w:val="24"/>
+        </w:rPr>
+        <w:t xml:space="preserve"> in</w:t>
+      </w:r>
+      <w:r>
+        <w:rPr>
+          <w:rFonts w:eastAsia="MS Mincho" w:cs="Calibri"/>
+          <w:b w:val="0"/>
+          <w:sz w:val="24"/>
+          <w:szCs w:val="24"/>
+        </w:rPr>
+        <w:t xml:space="preserve"> MVVM architectur</w:t>
+      </w:r>
+      <w:r>
+        <w:rPr>
+          <w:rFonts w:eastAsia="MS Mincho" w:cs="Calibri"/>
+          <w:b w:val="0"/>
+          <w:sz w:val="24"/>
+          <w:szCs w:val="24"/>
+        </w:rPr>
+        <w:t>e</w:t>
+      </w:r>
+      <w:r>
+        <w:rPr>
+          <w:rFonts w:eastAsia="MS Mincho" w:cs="Calibri"/>
+          <w:b w:val="0"/>
+          <w:sz w:val="24"/>
+          <w:szCs w:val="24"/>
+        </w:rPr>
+        <w:t>.</w:t>
+      </w:r>
+      <w:r>
+        <w:rPr>
+          <w:rFonts w:eastAsia="MS Mincho" w:cs="Calibri"/>
+          <w:b w:val="0"/>
+          <w:sz w:val="24"/>
+          <w:szCs w:val="24"/>
+        </w:rPr>
+        <w:t xml:space="preserve"> </w:t>
+      </w:r>
+      <w:r>
+        <w:rPr>
+          <w:rFonts w:eastAsia="MS Mincho" w:cs="Calibri"/>
+          <w:b w:val="0"/>
+          <w:sz w:val="24"/>
+          <w:szCs w:val="24"/>
+        </w:rPr>
+        <w:br/>
+      </w:r>
+      <w:r>
+        <w:rPr>
+          <w:rFonts w:eastAsia="MS Mincho" w:cs="Calibri"/>
+          <w:b w:val="0"/>
+          <w:sz w:val="24"/>
+          <w:szCs w:val="24"/>
+        </w:rPr>
+        <w:t>Some</w:t>
+      </w:r>
+      <w:r>
+        <w:rPr>
+          <w:rFonts w:eastAsia="MS Mincho" w:cs="Calibri"/>
+          <w:b w:val="0"/>
+          <w:sz w:val="24"/>
+          <w:szCs w:val="24"/>
+        </w:rPr>
+        <w:t xml:space="preserve"> of the</w:t>
+      </w:r>
+      <w:r>
+        <w:rPr>
+          <w:rFonts w:eastAsia="MS Mincho" w:cs="Calibri"/>
+          <w:b w:val="0"/>
+          <w:sz w:val="24"/>
+          <w:szCs w:val="24"/>
+        </w:rPr>
+        <w:t xml:space="preserve"> </w:t>
+      </w:r>
+      <w:r>
+        <w:rPr>
+          <w:rFonts w:eastAsia="MS Mincho" w:cs="Calibri"/>
+          <w:b w:val="0"/>
+          <w:sz w:val="24"/>
+          <w:szCs w:val="24"/>
+        </w:rPr>
+        <w:t>r</w:t>
+      </w:r>
+      <w:r>
+        <w:rPr>
+          <w:rFonts w:eastAsia="MS Mincho" w:cs="Calibri"/>
+          <w:b w:val="0"/>
+          <w:sz w:val="24"/>
+          <w:szCs w:val="24"/>
+        </w:rPr>
+        <w:t>elevant</w:t>
+      </w:r>
+      <w:bookmarkStart w:id="0" w:name="_GoBack"/>
+      <w:bookmarkEnd w:id="0"/>
+      <w:r>
+        <w:rPr>
+          <w:rFonts w:eastAsia="MS Mincho" w:cs="Calibri"/>
+          <w:b w:val="0"/>
+          <w:sz w:val="24"/>
+          <w:szCs w:val="24"/>
+        </w:rPr>
+        <w:t xml:space="preserve"> </w:t>
+      </w:r>
+      <w:r>
+        <w:rPr>
+          <w:rFonts w:eastAsia="MS Mincho" w:cs="Calibri"/>
+          <w:b w:val="0"/>
+          <w:sz w:val="24"/>
+          <w:szCs w:val="24"/>
+        </w:rPr>
+        <w:t>code</w:t>
+      </w:r>
+      <w:r>
+        <w:rPr>
+          <w:rFonts w:eastAsia="MS Mincho" w:cs="Calibri"/>
+          <w:b w:val="0"/>
+          <w:sz w:val="24"/>
+          <w:szCs w:val="24"/>
+        </w:rPr>
+        <w:t>,</w:t>
+      </w:r>
+      <w:r>
+        <w:rPr>
+          <w:rFonts w:eastAsia="MS Mincho" w:cs="Calibri"/>
+          <w:b w:val="0"/>
+          <w:sz w:val="24"/>
+          <w:szCs w:val="24"/>
+        </w:rPr>
+        <w:t xml:space="preserve"> </w:t>
+      </w:r>
+      <w:r>
+        <w:rPr>
+          <w:rFonts w:eastAsia="MS Mincho" w:cs="Calibri"/>
+          <w:b w:val="0"/>
+          <w:sz w:val="24"/>
+          <w:szCs w:val="24"/>
+        </w:rPr>
+        <w:t xml:space="preserve">based </w:t>
+      </w:r>
+      <w:r>
+        <w:rPr>
+          <w:rFonts w:eastAsia="MS Mincho" w:cs="Calibri"/>
+          <w:b w:val="0"/>
+          <w:sz w:val="24"/>
+          <w:szCs w:val="24"/>
+        </w:rPr>
+        <w:t>on</w:t>
+      </w:r>
+      <w:r>
+        <w:rPr>
+          <w:rFonts w:eastAsia="MS Mincho" w:cs="Calibri"/>
+          <w:b w:val="0"/>
+          <w:sz w:val="24"/>
+          <w:szCs w:val="24"/>
+        </w:rPr>
+        <w:t xml:space="preserve"> </w:t>
+      </w:r>
+      <w:r>
+        <w:rPr>
+          <w:rFonts w:eastAsia="MS Mincho" w:cs="Calibri"/>
+          <w:b w:val="0"/>
+          <w:sz w:val="24"/>
+          <w:szCs w:val="24"/>
+        </w:rPr>
         <w:t>R</w:t>
       </w:r>
       <w:r>
@@ -2325,8 +2705,9 @@
           <w:sz w:val="24"/>
           <w:szCs w:val="24"/>
         </w:rPr>
-        <w:t xml:space="preserve">eact </w:t>
-      </w:r>
+        <w:t xml:space="preserve">edux, </w:t>
+      </w:r>
+      <w:bookmarkStart w:id="1" w:name="_Hlk17066952"/>
       <w:r>
         <w:rPr>
           <w:rFonts w:eastAsia="MS Mincho" w:cs="Calibri"/>
@@ -2334,7 +2715,7 @@
           <w:sz w:val="24"/>
           <w:szCs w:val="24"/>
         </w:rPr>
-        <w:t>A</w:t>
+        <w:fldChar w:fldCharType="begin"/>
       </w:r>
       <w:r>
         <w:rPr>
@@ -2343,9 +2724,8 @@
           <w:sz w:val="24"/>
           <w:szCs w:val="24"/>
         </w:rPr>
-        <w:t xml:space="preserve">pollo, </w:t>
-      </w:r>
-      <w:proofErr w:type="spellStart"/>
+        <w:instrText xml:space="preserve"> HYPERLINK "https://github.com/prateekrastogi/feathers-authentication" </w:instrText>
+      </w:r>
       <w:r>
         <w:rPr>
           <w:rFonts w:eastAsia="MS Mincho" w:cs="Calibri"/>
@@ -2353,7 +2733,6 @@
           <w:sz w:val="24"/>
           <w:szCs w:val="24"/>
         </w:rPr>
-        <w:t>L</w:t>
       </w:r>
       <w:r>
         <w:rPr>
@@ -2362,17 +2741,19 @@
           <w:sz w:val="24"/>
           <w:szCs w:val="24"/>
         </w:rPr>
-        <w:t>oop</w:t>
-      </w:r>
-      <w:r>
-        <w:rPr>
+        <w:fldChar w:fldCharType="separate"/>
+      </w:r>
+      <w:r>
+        <w:rPr>
+          <w:rStyle w:val="Hyperlink"/>
           <w:rFonts w:eastAsia="MS Mincho" w:cs="Calibri"/>
           <w:b w:val="0"/>
           <w:sz w:val="24"/>
           <w:szCs w:val="24"/>
         </w:rPr>
-        <w:t>B</w:t>
-      </w:r>
+        <w:t>Feathers</w:t>
+      </w:r>
+      <w:bookmarkEnd w:id="1"/>
       <w:r>
         <w:rPr>
           <w:rFonts w:eastAsia="MS Mincho" w:cs="Calibri"/>
@@ -2380,365 +2761,7 @@
           <w:sz w:val="24"/>
           <w:szCs w:val="24"/>
         </w:rPr>
-        <w:t>ack</w:t>
-      </w:r>
-      <w:proofErr w:type="spellEnd"/>
-      <w:r>
-        <w:rPr>
-          <w:rFonts w:eastAsia="MS Mincho" w:cs="Calibri"/>
-          <w:b w:val="0"/>
-          <w:sz w:val="24"/>
-          <w:szCs w:val="24"/>
-        </w:rPr>
-        <w:t xml:space="preserve">, </w:t>
-      </w:r>
-      <w:proofErr w:type="spellStart"/>
-      <w:r>
-        <w:rPr>
-          <w:rFonts w:eastAsia="MS Mincho" w:cs="Calibri"/>
-          <w:b w:val="0"/>
-          <w:sz w:val="24"/>
-          <w:szCs w:val="24"/>
-        </w:rPr>
-        <w:t>R</w:t>
-      </w:r>
-      <w:r>
-        <w:rPr>
-          <w:rFonts w:eastAsia="MS Mincho" w:cs="Calibri"/>
-          <w:b w:val="0"/>
-          <w:sz w:val="24"/>
-          <w:szCs w:val="24"/>
-        </w:rPr>
-        <w:t>x</w:t>
-      </w:r>
-      <w:r>
-        <w:rPr>
-          <w:rFonts w:eastAsia="MS Mincho" w:cs="Calibri"/>
-          <w:b w:val="0"/>
-          <w:sz w:val="24"/>
-          <w:szCs w:val="24"/>
-        </w:rPr>
-        <w:t>JS</w:t>
-      </w:r>
-      <w:proofErr w:type="spellEnd"/>
-      <w:r>
-        <w:rPr>
-          <w:rFonts w:eastAsia="MS Mincho" w:cs="Calibri"/>
-          <w:b w:val="0"/>
-          <w:sz w:val="24"/>
-          <w:szCs w:val="24"/>
-        </w:rPr>
-        <w:t xml:space="preserve">, </w:t>
-      </w:r>
-      <w:proofErr w:type="spellStart"/>
-      <w:r>
-        <w:rPr>
-          <w:rFonts w:eastAsia="MS Mincho" w:cs="Calibri"/>
-          <w:b w:val="0"/>
-          <w:sz w:val="24"/>
-          <w:szCs w:val="24"/>
-        </w:rPr>
-        <w:t>L</w:t>
-      </w:r>
-      <w:r>
-        <w:rPr>
-          <w:rFonts w:eastAsia="MS Mincho" w:cs="Calibri"/>
-          <w:b w:val="0"/>
-          <w:sz w:val="24"/>
-          <w:szCs w:val="24"/>
-        </w:rPr>
-        <w:t>odash</w:t>
-      </w:r>
-      <w:proofErr w:type="spellEnd"/>
-      <w:r>
-        <w:rPr>
-          <w:rFonts w:eastAsia="MS Mincho" w:cs="Calibri"/>
-          <w:b w:val="0"/>
-          <w:sz w:val="24"/>
-          <w:szCs w:val="24"/>
-        </w:rPr>
-        <w:t>,</w:t>
-      </w:r>
-      <w:r>
-        <w:rPr>
-          <w:rFonts w:eastAsia="MS Mincho" w:cs="Calibri"/>
-          <w:b w:val="0"/>
-          <w:sz w:val="24"/>
-          <w:szCs w:val="24"/>
-        </w:rPr>
-        <w:t xml:space="preserve"> </w:t>
-      </w:r>
-      <w:r>
-        <w:rPr>
-          <w:rFonts w:eastAsia="MS Mincho" w:cs="Calibri"/>
-          <w:b w:val="0"/>
-          <w:sz w:val="24"/>
-          <w:szCs w:val="24"/>
-        </w:rPr>
-        <w:t xml:space="preserve">MongoDB, </w:t>
-      </w:r>
-      <w:proofErr w:type="spellStart"/>
-      <w:r>
-        <w:rPr>
-          <w:rFonts w:eastAsia="MS Mincho" w:cs="Calibri"/>
-          <w:b w:val="0"/>
-          <w:sz w:val="24"/>
-          <w:szCs w:val="24"/>
-        </w:rPr>
-        <w:t>Recombee</w:t>
-      </w:r>
-      <w:proofErr w:type="spellEnd"/>
-      <w:r>
-        <w:rPr>
-          <w:rFonts w:eastAsia="MS Mincho" w:cs="Calibri"/>
-          <w:b w:val="0"/>
-          <w:sz w:val="24"/>
-          <w:szCs w:val="24"/>
-        </w:rPr>
-        <w:t xml:space="preserve">, </w:t>
-      </w:r>
-      <w:r>
-        <w:rPr>
-          <w:rFonts w:eastAsia="MS Mincho" w:cs="Calibri"/>
-          <w:b w:val="0"/>
-          <w:sz w:val="24"/>
-          <w:szCs w:val="24"/>
-        </w:rPr>
-        <w:t>D</w:t>
-      </w:r>
-      <w:r>
-        <w:rPr>
-          <w:rFonts w:eastAsia="MS Mincho" w:cs="Calibri"/>
-          <w:b w:val="0"/>
-          <w:sz w:val="24"/>
-          <w:szCs w:val="24"/>
-        </w:rPr>
-        <w:t xml:space="preserve">ocker, and </w:t>
-      </w:r>
-      <w:r>
-        <w:rPr>
-          <w:rFonts w:eastAsia="MS Mincho" w:cs="Calibri"/>
-          <w:b w:val="0"/>
-          <w:sz w:val="24"/>
-          <w:szCs w:val="24"/>
-        </w:rPr>
-        <w:t>K</w:t>
-      </w:r>
-      <w:r>
-        <w:rPr>
-          <w:rFonts w:eastAsia="MS Mincho" w:cs="Calibri"/>
-          <w:b w:val="0"/>
-          <w:sz w:val="24"/>
-          <w:szCs w:val="24"/>
-        </w:rPr>
-        <w:t>ubernetes</w:t>
-      </w:r>
-      <w:r>
-        <w:rPr>
-          <w:rFonts w:eastAsia="MS Mincho" w:cs="Calibri"/>
-          <w:b w:val="0"/>
-          <w:sz w:val="24"/>
-          <w:szCs w:val="24"/>
-        </w:rPr>
-        <w:t xml:space="preserve"> </w:t>
-      </w:r>
-      <w:r>
-        <w:rPr>
-          <w:rFonts w:eastAsia="MS Mincho" w:cs="Calibri"/>
-          <w:b w:val="0"/>
-          <w:sz w:val="24"/>
-          <w:szCs w:val="24"/>
-        </w:rPr>
-        <w:t>stitched</w:t>
-      </w:r>
-      <w:r>
-        <w:rPr>
-          <w:rFonts w:eastAsia="MS Mincho" w:cs="Calibri"/>
-          <w:b w:val="0"/>
-          <w:sz w:val="24"/>
-          <w:szCs w:val="24"/>
-        </w:rPr>
-        <w:t xml:space="preserve"> in</w:t>
-      </w:r>
-      <w:r>
-        <w:rPr>
-          <w:rFonts w:eastAsia="MS Mincho" w:cs="Calibri"/>
-          <w:b w:val="0"/>
-          <w:sz w:val="24"/>
-          <w:szCs w:val="24"/>
-        </w:rPr>
-        <w:t xml:space="preserve"> MVVM architectur</w:t>
-      </w:r>
-      <w:r>
-        <w:rPr>
-          <w:rFonts w:eastAsia="MS Mincho" w:cs="Calibri"/>
-          <w:b w:val="0"/>
-          <w:sz w:val="24"/>
-          <w:szCs w:val="24"/>
-        </w:rPr>
-        <w:t>e</w:t>
-      </w:r>
-      <w:r>
-        <w:rPr>
-          <w:rFonts w:eastAsia="MS Mincho" w:cs="Calibri"/>
-          <w:b w:val="0"/>
-          <w:sz w:val="24"/>
-          <w:szCs w:val="24"/>
-        </w:rPr>
-        <w:t>.</w:t>
-      </w:r>
-      <w:r>
-        <w:rPr>
-          <w:rFonts w:eastAsia="MS Mincho" w:cs="Calibri"/>
-          <w:b w:val="0"/>
-          <w:sz w:val="24"/>
-          <w:szCs w:val="24"/>
-        </w:rPr>
-        <w:t xml:space="preserve"> </w:t>
-      </w:r>
-      <w:r>
-        <w:rPr>
-          <w:rFonts w:eastAsia="MS Mincho" w:cs="Calibri"/>
-          <w:b w:val="0"/>
-          <w:sz w:val="24"/>
-          <w:szCs w:val="24"/>
-        </w:rPr>
-        <w:br/>
-      </w:r>
-      <w:r>
-        <w:rPr>
-          <w:rFonts w:eastAsia="MS Mincho" w:cs="Calibri"/>
-          <w:b w:val="0"/>
-          <w:sz w:val="24"/>
-          <w:szCs w:val="24"/>
-        </w:rPr>
-        <w:t>Some</w:t>
-      </w:r>
-      <w:r>
-        <w:rPr>
-          <w:rFonts w:eastAsia="MS Mincho" w:cs="Calibri"/>
-          <w:b w:val="0"/>
-          <w:sz w:val="24"/>
-          <w:szCs w:val="24"/>
-        </w:rPr>
-        <w:t xml:space="preserve"> of the</w:t>
-      </w:r>
-      <w:r>
-        <w:rPr>
-          <w:rFonts w:eastAsia="MS Mincho" w:cs="Calibri"/>
-          <w:b w:val="0"/>
-          <w:sz w:val="24"/>
-          <w:szCs w:val="24"/>
-        </w:rPr>
-        <w:t xml:space="preserve"> </w:t>
-      </w:r>
-      <w:r>
-        <w:rPr>
-          <w:rFonts w:eastAsia="MS Mincho" w:cs="Calibri"/>
-          <w:b w:val="0"/>
-          <w:sz w:val="24"/>
-          <w:szCs w:val="24"/>
-        </w:rPr>
-        <w:t>r</w:t>
-      </w:r>
-      <w:r>
-        <w:rPr>
-          <w:rFonts w:eastAsia="MS Mincho" w:cs="Calibri"/>
-          <w:b w:val="0"/>
-          <w:sz w:val="24"/>
-          <w:szCs w:val="24"/>
-        </w:rPr>
-        <w:t>elevant</w:t>
-      </w:r>
-      <w:r>
-        <w:rPr>
-          <w:rFonts w:eastAsia="MS Mincho" w:cs="Calibri"/>
-          <w:b w:val="0"/>
-          <w:sz w:val="24"/>
-          <w:szCs w:val="24"/>
-        </w:rPr>
-        <w:t xml:space="preserve"> </w:t>
-      </w:r>
-      <w:r>
-        <w:rPr>
-          <w:rFonts w:eastAsia="MS Mincho" w:cs="Calibri"/>
-          <w:b w:val="0"/>
-          <w:sz w:val="24"/>
-          <w:szCs w:val="24"/>
-        </w:rPr>
-        <w:t>code</w:t>
-      </w:r>
-      <w:r>
-        <w:rPr>
-          <w:rFonts w:eastAsia="MS Mincho" w:cs="Calibri"/>
-          <w:b w:val="0"/>
-          <w:sz w:val="24"/>
-          <w:szCs w:val="24"/>
-        </w:rPr>
-        <w:t>,</w:t>
-      </w:r>
-      <w:r>
-        <w:rPr>
-          <w:rFonts w:eastAsia="MS Mincho" w:cs="Calibri"/>
-          <w:b w:val="0"/>
-          <w:sz w:val="24"/>
-          <w:szCs w:val="24"/>
-        </w:rPr>
-        <w:t xml:space="preserve"> </w:t>
-      </w:r>
-      <w:r>
-        <w:rPr>
-          <w:rFonts w:eastAsia="MS Mincho" w:cs="Calibri"/>
-          <w:b w:val="0"/>
-          <w:sz w:val="24"/>
-          <w:szCs w:val="24"/>
-        </w:rPr>
-        <w:t xml:space="preserve">based </w:t>
-      </w:r>
-      <w:r>
-        <w:rPr>
-          <w:rFonts w:eastAsia="MS Mincho" w:cs="Calibri"/>
-          <w:b w:val="0"/>
-          <w:sz w:val="24"/>
-          <w:szCs w:val="24"/>
-        </w:rPr>
-        <w:t>on</w:t>
-      </w:r>
-      <w:r>
-        <w:rPr>
-          <w:rFonts w:eastAsia="MS Mincho" w:cs="Calibri"/>
-          <w:b w:val="0"/>
-          <w:sz w:val="24"/>
-          <w:szCs w:val="24"/>
-        </w:rPr>
-        <w:t xml:space="preserve"> </w:t>
-      </w:r>
-      <w:r>
-        <w:rPr>
-          <w:rFonts w:eastAsia="MS Mincho" w:cs="Calibri"/>
-          <w:b w:val="0"/>
-          <w:sz w:val="24"/>
-          <w:szCs w:val="24"/>
-        </w:rPr>
-        <w:t>R</w:t>
-      </w:r>
-      <w:r>
-        <w:rPr>
-          <w:rFonts w:eastAsia="MS Mincho" w:cs="Calibri"/>
-          <w:b w:val="0"/>
-          <w:sz w:val="24"/>
-          <w:szCs w:val="24"/>
-        </w:rPr>
-        <w:t xml:space="preserve">edux, </w:t>
-      </w:r>
-      <w:r>
-        <w:rPr>
-          <w:rFonts w:eastAsia="MS Mincho" w:cs="Calibri"/>
-          <w:b w:val="0"/>
-          <w:sz w:val="24"/>
-          <w:szCs w:val="24"/>
-        </w:rPr>
-        <w:t>Feathers</w:t>
+        <w:fldChar w:fldCharType="end"/>
       </w:r>
       <w:r>
         <w:rPr>
@@ -2806,7 +2829,7 @@
           <w:szCs w:val="24"/>
         </w:rPr>
       </w:pPr>
-      <w:hyperlink r:id="rId11" w:history="1">
+      <w:hyperlink r:id="rId15" w:history="1">
         <w:r>
           <w:rPr>
             <w:rStyle w:val="Hyperlink"/>
@@ -2840,7 +2863,7 @@
           <w:szCs w:val="24"/>
         </w:rPr>
       </w:pPr>
-      <w:hyperlink r:id="rId12" w:history="1">
+      <w:hyperlink r:id="rId16" w:history="1">
         <w:r>
           <w:rPr>
             <w:rStyle w:val="Hyperlink"/>
@@ -3220,26 +3243,40 @@
           <w:sz w:val="24"/>
           <w:szCs w:val="24"/>
         </w:rPr>
-        <w:t xml:space="preserve"> with Java based</w:t>
-      </w:r>
-      <w:r>
-        <w:rPr>
-          <w:rFonts w:eastAsia="MS Mincho"/>
-          <w:b w:val="0"/>
-          <w:sz w:val="24"/>
-          <w:szCs w:val="24"/>
-        </w:rPr>
-        <w:t xml:space="preserve"> </w:t>
-      </w:r>
-      <w:r>
-        <w:rPr>
-          <w:rFonts w:eastAsia="MS Mincho"/>
-          <w:b w:val="0"/>
-          <w:sz w:val="24"/>
-          <w:szCs w:val="24"/>
-        </w:rPr>
-        <w:t>technologies</w:t>
-      </w:r>
+        <w:t xml:space="preserve"> with </w:t>
+      </w:r>
+      <w:hyperlink r:id="rId17" w:history="1">
+        <w:r>
+          <w:rPr>
+            <w:rStyle w:val="Hyperlink"/>
+            <w:rFonts w:eastAsia="MS Mincho"/>
+            <w:b w:val="0"/>
+            <w:sz w:val="24"/>
+            <w:szCs w:val="24"/>
+          </w:rPr>
+          <w:t>Java based</w:t>
+        </w:r>
+        <w:r>
+          <w:rPr>
+            <w:rStyle w:val="Hyperlink"/>
+            <w:rFonts w:eastAsia="MS Mincho"/>
+            <w:b w:val="0"/>
+            <w:sz w:val="24"/>
+            <w:szCs w:val="24"/>
+          </w:rPr>
+          <w:t xml:space="preserve"> </w:t>
+        </w:r>
+        <w:r>
+          <w:rPr>
+            <w:rStyle w:val="Hyperlink"/>
+            <w:rFonts w:eastAsia="MS Mincho"/>
+            <w:b w:val="0"/>
+            <w:sz w:val="24"/>
+            <w:szCs w:val="24"/>
+          </w:rPr>
+          <w:t>technologies</w:t>
+        </w:r>
+      </w:hyperlink>
       <w:r>
         <w:rPr>
           <w:rFonts w:eastAsia="MS Mincho"/>
@@ -3721,7 +3758,7 @@
           <w:u w:val="single"/>
         </w:rPr>
       </w:pPr>
-      <w:hyperlink r:id="rId13" w:history="1">
+      <w:hyperlink r:id="rId18" w:history="1">
         <w:r>
           <w:rPr>
             <w:rStyle w:val="Hyperlink"/>
@@ -4252,7 +4289,6 @@
           <w:szCs w:val="24"/>
         </w:rPr>
       </w:pPr>
-      <w:proofErr w:type="spellStart"/>
       <w:r>
         <w:rPr>
           <w:rFonts w:eastAsia="MS Mincho"/>
@@ -4278,17 +4314,7 @@
           <w:sz w:val="24"/>
           <w:szCs w:val="24"/>
         </w:rPr>
-        <w:t>ack</w:t>
-      </w:r>
-      <w:proofErr w:type="spellEnd"/>
-      <w:r>
-        <w:rPr>
-          <w:rFonts w:eastAsia="MS Mincho"/>
-          <w:b w:val="0"/>
-          <w:sz w:val="24"/>
-          <w:szCs w:val="24"/>
-        </w:rPr>
-        <w:t xml:space="preserve">, </w:t>
+        <w:t xml:space="preserve">ack, </w:t>
       </w:r>
       <w:r>
         <w:rPr>
@@ -4367,7 +4393,6 @@
           <w:szCs w:val="24"/>
         </w:rPr>
       </w:pPr>
-      <w:proofErr w:type="spellStart"/>
       <w:r>
         <w:rPr>
           <w:rFonts w:eastAsia="MS Mincho"/>
@@ -4386,7 +4411,6 @@
         </w:rPr>
         <w:t>JS</w:t>
       </w:r>
-      <w:proofErr w:type="spellEnd"/>
       <w:r>
         <w:rPr>
           <w:rFonts w:eastAsia="MS Mincho"/>
@@ -4403,19 +4427,26 @@
           <w:sz w:val="24"/>
           <w:szCs w:val="24"/>
         </w:rPr>
-        <w:t xml:space="preserve"> </w:t>
-      </w:r>
-      <w:proofErr w:type="spellStart"/>
-      <w:r>
-        <w:rPr>
-          <w:rFonts w:eastAsia="MS Mincho"/>
-          <w:b w:val="0"/>
-          <w:sz w:val="24"/>
-          <w:szCs w:val="24"/>
-        </w:rPr>
-        <w:t>Ramda</w:t>
-      </w:r>
-      <w:proofErr w:type="spellEnd"/>
+        <w:t xml:space="preserve"> Ramda, </w:t>
+      </w:r>
+      <w:r>
+        <w:rPr>
+          <w:rFonts w:eastAsia="MS Mincho"/>
+          <w:b w:val="0"/>
+          <w:sz w:val="24"/>
+          <w:szCs w:val="24"/>
+        </w:rPr>
+        <w:t>L</w:t>
+      </w:r>
+      <w:r>
+        <w:rPr>
+          <w:rFonts w:eastAsia="MS Mincho"/>
+          <w:b w:val="0"/>
+          <w:sz w:val="24"/>
+          <w:szCs w:val="24"/>
+        </w:rPr>
+        <w:t>odash</w:t>
+      </w:r>
       <w:r>
         <w:rPr>
           <w:rFonts w:eastAsia="MS Mincho"/>
@@ -4425,26 +4456,15 @@
         </w:rPr>
         <w:t xml:space="preserve">, </w:t>
       </w:r>
-      <w:proofErr w:type="spellStart"/>
-      <w:r>
-        <w:rPr>
-          <w:rFonts w:eastAsia="MS Mincho"/>
-          <w:b w:val="0"/>
-          <w:sz w:val="24"/>
-          <w:szCs w:val="24"/>
-        </w:rPr>
-        <w:t>L</w:t>
-      </w:r>
-      <w:r>
-        <w:rPr>
-          <w:rFonts w:eastAsia="MS Mincho"/>
-          <w:b w:val="0"/>
-          <w:sz w:val="24"/>
-          <w:szCs w:val="24"/>
-        </w:rPr>
-        <w:t>odash</w:t>
-      </w:r>
-      <w:proofErr w:type="spellEnd"/>
+      <w:r>
+        <w:rPr>
+          <w:rFonts w:eastAsia="MS Mincho"/>
+          <w:b w:val="0"/>
+          <w:sz w:val="24"/>
+          <w:szCs w:val="24"/>
+        </w:rPr>
+        <w:t>Workbox</w:t>
+      </w:r>
       <w:r>
         <w:rPr>
           <w:rFonts w:eastAsia="MS Mincho"/>
@@ -4461,25 +4481,6 @@
           <w:sz w:val="24"/>
           <w:szCs w:val="24"/>
         </w:rPr>
-        <w:t>Workbox</w:t>
-      </w:r>
-      <w:r>
-        <w:rPr>
-          <w:rFonts w:eastAsia="MS Mincho"/>
-          <w:b w:val="0"/>
-          <w:sz w:val="24"/>
-          <w:szCs w:val="24"/>
-        </w:rPr>
-        <w:t xml:space="preserve">, </w:t>
-      </w:r>
-      <w:proofErr w:type="spellStart"/>
-      <w:r>
-        <w:rPr>
-          <w:rFonts w:eastAsia="MS Mincho"/>
-          <w:b w:val="0"/>
-          <w:sz w:val="24"/>
-          <w:szCs w:val="24"/>
-        </w:rPr>
         <w:t>S</w:t>
       </w:r>
       <w:r>
@@ -4500,27 +4501,15 @@
         </w:rPr>
         <w:t>JS</w:t>
       </w:r>
-      <w:proofErr w:type="spellEnd"/>
-      <w:r>
-        <w:rPr>
-          <w:rFonts w:eastAsia="MS Mincho"/>
-          <w:b w:val="0"/>
-          <w:sz w:val="24"/>
-          <w:szCs w:val="24"/>
-        </w:rPr>
-        <w:t xml:space="preserve">, </w:t>
-      </w:r>
-      <w:proofErr w:type="spellStart"/>
-      <w:r>
-        <w:rPr>
-          <w:rFonts w:eastAsia="MS Mincho"/>
-          <w:b w:val="0"/>
-          <w:sz w:val="24"/>
-          <w:szCs w:val="24"/>
-        </w:rPr>
-        <w:t>TSLint</w:t>
-      </w:r>
-      <w:proofErr w:type="spellEnd"/>
+      <w:r>
+        <w:rPr>
+          <w:rFonts w:eastAsia="MS Mincho"/>
+          <w:b w:val="0"/>
+          <w:sz w:val="24"/>
+          <w:szCs w:val="24"/>
+        </w:rPr>
+        <w:t>, TSLint</w:t>
+      </w:r>
       <w:r>
         <w:rPr>
           <w:rFonts w:eastAsia="MS Mincho"/>
@@ -4691,27 +4680,7 @@
           <w:sz w:val="24"/>
           <w:szCs w:val="24"/>
         </w:rPr>
-        <w:t xml:space="preserve">ebpack, Babel, Gulp, and </w:t>
-      </w:r>
-      <w:proofErr w:type="spellStart"/>
-      <w:r>
-        <w:rPr>
-          <w:rFonts w:eastAsia="MS Mincho"/>
-          <w:b w:val="0"/>
-          <w:sz w:val="24"/>
-          <w:szCs w:val="24"/>
-        </w:rPr>
-        <w:t>npm</w:t>
-      </w:r>
-      <w:proofErr w:type="spellEnd"/>
-      <w:r>
-        <w:rPr>
-          <w:rFonts w:eastAsia="MS Mincho"/>
-          <w:b w:val="0"/>
-          <w:sz w:val="24"/>
-          <w:szCs w:val="24"/>
-        </w:rPr>
-        <w:t>.</w:t>
+        <w:t>ebpack, Babel, Gulp, and npm.</w:t>
       </w:r>
     </w:p>
     <w:p>
@@ -4858,7 +4827,6 @@
         </w:rPr>
         <w:t xml:space="preserve">, </w:t>
       </w:r>
-      <w:proofErr w:type="spellStart"/>
       <w:r>
         <w:rPr>
           <w:rFonts w:eastAsia="MS Mincho"/>
@@ -4877,7 +4845,6 @@
         </w:rPr>
         <w:t>DB</w:t>
       </w:r>
-      <w:proofErr w:type="spellEnd"/>
       <w:r>
         <w:rPr>
           <w:rFonts w:eastAsia="MS Mincho"/>
@@ -4981,47 +4948,7 @@
           <w:sz w:val="24"/>
           <w:szCs w:val="24"/>
         </w:rPr>
-        <w:t xml:space="preserve">Helm, </w:t>
-      </w:r>
-      <w:proofErr w:type="spellStart"/>
-      <w:r>
-        <w:rPr>
-          <w:rFonts w:eastAsia="MS Mincho"/>
-          <w:b w:val="0"/>
-          <w:sz w:val="24"/>
-          <w:szCs w:val="24"/>
-        </w:rPr>
-        <w:t>Knative</w:t>
-      </w:r>
-      <w:proofErr w:type="spellEnd"/>
-      <w:r>
-        <w:rPr>
-          <w:rFonts w:eastAsia="MS Mincho"/>
-          <w:b w:val="0"/>
-          <w:sz w:val="24"/>
-          <w:szCs w:val="24"/>
-        </w:rPr>
-        <w:t xml:space="preserve">, Kubernetes, </w:t>
-      </w:r>
-      <w:proofErr w:type="spellStart"/>
-      <w:r>
-        <w:rPr>
-          <w:rFonts w:eastAsia="MS Mincho"/>
-          <w:b w:val="0"/>
-          <w:sz w:val="24"/>
-          <w:szCs w:val="24"/>
-        </w:rPr>
-        <w:t>Istio</w:t>
-      </w:r>
-      <w:proofErr w:type="spellEnd"/>
-      <w:r>
-        <w:rPr>
-          <w:rFonts w:eastAsia="MS Mincho"/>
-          <w:b w:val="0"/>
-          <w:sz w:val="24"/>
-          <w:szCs w:val="24"/>
-        </w:rPr>
-        <w:t>, Docker Compose, Docker, and Vagrant.</w:t>
+        <w:t>Helm, Knative, Kubernetes, Istio, Docker Compose, Docker, and Vagrant.</w:t>
       </w:r>
     </w:p>
     <w:p>
@@ -5124,18 +5051,7 @@
           <w:sz w:val="24"/>
           <w:szCs w:val="24"/>
         </w:rPr>
-        <w:t>Git, Jira</w:t>
-      </w:r>
-      <w:bookmarkStart w:id="0" w:name="_GoBack"/>
-      <w:bookmarkEnd w:id="0"/>
-      <w:r>
-        <w:rPr>
-          <w:rFonts w:eastAsia="MS Mincho"/>
-          <w:b w:val="0"/>
-          <w:sz w:val="24"/>
-          <w:szCs w:val="24"/>
-        </w:rPr>
-        <w:t xml:space="preserve">, Jenkins, APM, </w:t>
+        <w:t xml:space="preserve">Git, Jira, Jenkins, APM, </w:t>
       </w:r>
       <w:r>
         <w:rPr>
@@ -5260,19 +5176,71 @@
           <w:sz w:val="24"/>
           <w:szCs w:val="24"/>
         </w:rPr>
-        <w:t xml:space="preserve"> Chrome </w:t>
-      </w:r>
-      <w:proofErr w:type="spellStart"/>
-      <w:r>
-        <w:rPr>
-          <w:rFonts w:eastAsia="MS Mincho"/>
-          <w:b w:val="0"/>
-          <w:sz w:val="24"/>
-          <w:szCs w:val="24"/>
-        </w:rPr>
-        <w:t>DevTools</w:t>
-      </w:r>
-      <w:proofErr w:type="spellEnd"/>
+        <w:t xml:space="preserve"> Chrome DevTools, </w:t>
+      </w:r>
+      <w:r>
+        <w:rPr>
+          <w:rFonts w:eastAsia="MS Mincho"/>
+          <w:b w:val="0"/>
+          <w:sz w:val="24"/>
+          <w:szCs w:val="24"/>
+        </w:rPr>
+        <w:t>WebStorm, Intelli</w:t>
+      </w:r>
+      <w:r>
+        <w:rPr>
+          <w:rFonts w:eastAsia="MS Mincho"/>
+          <w:b w:val="0"/>
+          <w:sz w:val="24"/>
+          <w:szCs w:val="24"/>
+        </w:rPr>
+        <w:t>J</w:t>
+      </w:r>
+      <w:r>
+        <w:rPr>
+          <w:rFonts w:eastAsia="MS Mincho"/>
+          <w:b w:val="0"/>
+          <w:sz w:val="24"/>
+          <w:szCs w:val="24"/>
+        </w:rPr>
+        <w:t xml:space="preserve"> I</w:t>
+      </w:r>
+      <w:r>
+        <w:rPr>
+          <w:rFonts w:eastAsia="MS Mincho"/>
+          <w:b w:val="0"/>
+          <w:sz w:val="24"/>
+          <w:szCs w:val="24"/>
+        </w:rPr>
+        <w:t>DEA</w:t>
+      </w:r>
+      <w:r>
+        <w:rPr>
+          <w:rFonts w:eastAsia="MS Mincho"/>
+          <w:b w:val="0"/>
+          <w:sz w:val="24"/>
+          <w:szCs w:val="24"/>
+        </w:rPr>
+        <w:t>,</w:t>
+      </w:r>
+      <w:r>
+        <w:rPr>
+          <w:rFonts w:eastAsia="MS Mincho"/>
+          <w:b w:val="0"/>
+          <w:sz w:val="24"/>
+          <w:szCs w:val="24"/>
+        </w:rPr>
+        <w:t xml:space="preserve"> </w:t>
+      </w:r>
+      <w:r>
+        <w:rPr>
+          <w:rFonts w:eastAsia="MS Mincho"/>
+          <w:b w:val="0"/>
+          <w:sz w:val="24"/>
+          <w:szCs w:val="24"/>
+        </w:rPr>
+        <w:t>Eclipse</w:t>
+      </w:r>
       <w:r>
         <w:rPr>
           <w:rFonts w:eastAsia="MS Mincho"/>
@@ -5289,43 +5257,16 @@
           <w:sz w:val="24"/>
           <w:szCs w:val="24"/>
         </w:rPr>
-        <w:t>WebStorm, Intelli</w:t>
-      </w:r>
-      <w:r>
-        <w:rPr>
-          <w:rFonts w:eastAsia="MS Mincho"/>
-          <w:b w:val="0"/>
-          <w:sz w:val="24"/>
-          <w:szCs w:val="24"/>
-        </w:rPr>
-        <w:t>J</w:t>
-      </w:r>
-      <w:r>
-        <w:rPr>
-          <w:rFonts w:eastAsia="MS Mincho"/>
-          <w:b w:val="0"/>
-          <w:sz w:val="24"/>
-          <w:szCs w:val="24"/>
-        </w:rPr>
-        <w:t xml:space="preserve"> I</w:t>
-      </w:r>
-      <w:r>
-        <w:rPr>
-          <w:rFonts w:eastAsia="MS Mincho"/>
-          <w:b w:val="0"/>
-          <w:sz w:val="24"/>
-          <w:szCs w:val="24"/>
-        </w:rPr>
-        <w:t>DEA</w:t>
-      </w:r>
-      <w:r>
-        <w:rPr>
-          <w:rFonts w:eastAsia="MS Mincho"/>
-          <w:b w:val="0"/>
-          <w:sz w:val="24"/>
-          <w:szCs w:val="24"/>
-        </w:rPr>
-        <w:t>,</w:t>
+        <w:br/>
+      </w:r>
+      <w:r>
+        <w:rPr>
+          <w:rFonts w:eastAsia="MS Mincho"/>
+          <w:b w:val="0"/>
+          <w:sz w:val="24"/>
+          <w:szCs w:val="24"/>
+        </w:rPr>
+        <w:t>RStudio,</w:t>
       </w:r>
       <w:r>
         <w:rPr>
@@ -5343,51 +5284,6 @@
           <w:sz w:val="24"/>
           <w:szCs w:val="24"/>
         </w:rPr>
-        <w:t>Eclipse</w:t>
-      </w:r>
-      <w:r>
-        <w:rPr>
-          <w:rFonts w:eastAsia="MS Mincho"/>
-          <w:b w:val="0"/>
-          <w:sz w:val="24"/>
-          <w:szCs w:val="24"/>
-        </w:rPr>
-        <w:t xml:space="preserve">, </w:t>
-      </w:r>
-      <w:r>
-        <w:rPr>
-          <w:rFonts w:eastAsia="MS Mincho"/>
-          <w:b w:val="0"/>
-          <w:sz w:val="24"/>
-          <w:szCs w:val="24"/>
-        </w:rPr>
-        <w:br/>
-      </w:r>
-      <w:r>
-        <w:rPr>
-          <w:rFonts w:eastAsia="MS Mincho"/>
-          <w:b w:val="0"/>
-          <w:sz w:val="24"/>
-          <w:szCs w:val="24"/>
-        </w:rPr>
-        <w:t>RStudio,</w:t>
-      </w:r>
-      <w:r>
-        <w:rPr>
-          <w:rFonts w:eastAsia="MS Mincho"/>
-          <w:b w:val="0"/>
-          <w:sz w:val="24"/>
-          <w:szCs w:val="24"/>
-        </w:rPr>
-        <w:t xml:space="preserve"> </w:t>
-      </w:r>
-      <w:r>
-        <w:rPr>
-          <w:rFonts w:eastAsia="MS Mincho"/>
-          <w:b w:val="0"/>
-          <w:sz w:val="24"/>
-          <w:szCs w:val="24"/>
-        </w:rPr>
         <w:t>MyS</w:t>
       </w:r>
       <w:r>
@@ -5415,17 +5311,7 @@
           <w:sz w:val="24"/>
           <w:szCs w:val="24"/>
         </w:rPr>
-        <w:t xml:space="preserve"> Visual Studio, and </w:t>
-      </w:r>
-      <w:proofErr w:type="gramStart"/>
-      <w:r>
-        <w:rPr>
-          <w:rFonts w:eastAsia="MS Mincho"/>
-          <w:b w:val="0"/>
-          <w:sz w:val="24"/>
-          <w:szCs w:val="24"/>
-        </w:rPr>
-        <w:t>Code</w:t>
+        <w:t xml:space="preserve"> Visual Studio, and Code</w:t>
       </w:r>
       <w:r>
         <w:rPr>
@@ -5436,7 +5322,6 @@
         </w:rPr>
         <w:t>::</w:t>
       </w:r>
-      <w:proofErr w:type="gramEnd"/>
       <w:r>
         <w:rPr>
           <w:rFonts w:eastAsia="MS Mincho"/>
@@ -5776,7 +5661,7 @@
         </w:rPr>
         <w:t xml:space="preserve">ub </w:t>
       </w:r>
-      <w:hyperlink r:id="rId14" w:history="1">
+      <w:hyperlink r:id="rId19" w:history="1">
         <w:r>
           <w:rPr>
             <w:rStyle w:val="Hyperlink"/>
@@ -5795,7 +5680,7 @@
         </w:rPr>
         <w:t xml:space="preserve"> and </w:t>
       </w:r>
-      <w:hyperlink r:id="rId15" w:history="1">
+      <w:hyperlink r:id="rId20" w:history="1">
         <w:r>
           <w:rPr>
             <w:rStyle w:val="Hyperlink"/>
@@ -5972,8 +5857,7 @@
         </w:rPr>
         <w:t xml:space="preserve"> at </w:t>
       </w:r>
-      <w:hyperlink r:id="rId16" w:history="1">
-        <w:proofErr w:type="spellStart"/>
+      <w:hyperlink r:id="rId21" w:history="1">
         <w:r>
           <w:rPr>
             <w:rStyle w:val="Hyperlink"/>
@@ -5983,7 +5867,6 @@
           </w:rPr>
           <w:t>npm</w:t>
         </w:r>
-        <w:proofErr w:type="spellEnd"/>
       </w:hyperlink>
       <w:r>
         <w:rPr>
@@ -6025,8 +5908,7 @@
         </w:rPr>
         <w:t xml:space="preserve"> </w:t>
       </w:r>
-      <w:hyperlink r:id="rId17" w:history="1">
-        <w:proofErr w:type="spellStart"/>
+      <w:hyperlink r:id="rId22" w:history="1">
         <w:r>
           <w:rPr>
             <w:rStyle w:val="Hyperlink"/>
@@ -6034,29 +5916,8 @@
             <w:sz w:val="24"/>
             <w:szCs w:val="24"/>
           </w:rPr>
-          <w:t>videojs</w:t>
+          <w:t>videojs-landscape-fullscreen</w:t>
         </w:r>
-        <w:proofErr w:type="spellEnd"/>
-        <w:r>
-          <w:rPr>
-            <w:rStyle w:val="Hyperlink"/>
-            <w:rFonts w:eastAsia="MS Mincho"/>
-            <w:sz w:val="24"/>
-            <w:szCs w:val="24"/>
-          </w:rPr>
-          <w:t>-landscape-</w:t>
-        </w:r>
-        <w:proofErr w:type="spellStart"/>
-        <w:r>
-          <w:rPr>
-            <w:rStyle w:val="Hyperlink"/>
-            <w:rFonts w:eastAsia="MS Mincho"/>
-            <w:sz w:val="24"/>
-            <w:szCs w:val="24"/>
-          </w:rPr>
-          <w:t>fullscreen</w:t>
-        </w:r>
-        <w:proofErr w:type="spellEnd"/>
       </w:hyperlink>
       <w:r>
         <w:rPr>
@@ -6186,56 +6047,56 @@
         <v:path o:extrusionok="f" gradientshapeok="t" o:connecttype="rect"/>
         <o:lock v:ext="edit" aspectratio="t"/>
       </v:shapetype>
-      <v:shape id="_x0000_i1090" type="#_x0000_t75" style="width:11.4pt;height:11.4pt" o:bullet="t">
+      <v:shape id="_x0000_i1098" type="#_x0000_t75" style="width:11.4pt;height:11.4pt" o:bullet="t">
         <v:imagedata r:id="rId1" o:title="BD14578_"/>
       </v:shape>
     </w:pict>
   </w:numPicBullet>
   <w:numPicBullet w:numPicBulletId="1">
     <w:pict>
-      <v:shape id="_x0000_i1091" type="#_x0000_t75" style="width:11.4pt;height:11.4pt" o:bullet="t">
+      <v:shape id="_x0000_i1099" type="#_x0000_t75" style="width:11.4pt;height:11.4pt" o:bullet="t">
         <v:imagedata r:id="rId2" o:title="BD21375_"/>
       </v:shape>
     </w:pict>
   </w:numPicBullet>
   <w:numPicBullet w:numPicBulletId="2">
     <w:pict>
-      <v:shape id="_x0000_i1092" type="#_x0000_t75" style="width:10.8pt;height:10.8pt" o:bullet="t">
+      <v:shape id="_x0000_i1100" type="#_x0000_t75" style="width:10.8pt;height:10.8pt" o:bullet="t">
         <v:imagedata r:id="rId3" o:title="BD21297_"/>
       </v:shape>
     </w:pict>
   </w:numPicBullet>
   <w:numPicBullet w:numPicBulletId="3">
     <w:pict>
-      <v:shape id="_x0000_i1093" type="#_x0000_t75" style="width:11.4pt;height:11.4pt" o:bullet="t">
+      <v:shape id="_x0000_i1101" type="#_x0000_t75" style="width:11.4pt;height:11.4pt" o:bullet="t">
         <v:imagedata r:id="rId4" o:title="BD14753_"/>
       </v:shape>
     </w:pict>
   </w:numPicBullet>
   <w:numPicBullet w:numPicBulletId="4">
     <w:pict>
-      <v:shape id="_x0000_i1094" type="#_x0000_t75" style="width:10.8pt;height:10.8pt" o:bullet="t">
+      <v:shape id="_x0000_i1102" type="#_x0000_t75" style="width:10.8pt;height:10.8pt" o:bullet="t">
         <v:imagedata r:id="rId5" o:title="BD21504_"/>
       </v:shape>
     </w:pict>
   </w:numPicBullet>
   <w:numPicBullet w:numPicBulletId="5">
     <w:pict>
-      <v:shape id="_x0000_i1095" type="#_x0000_t75" style="width:11.4pt;height:8.4pt" o:bullet="t">
+      <v:shape id="_x0000_i1103" type="#_x0000_t75" style="width:11.4pt;height:8.4pt" o:bullet="t">
         <v:imagedata r:id="rId6" o:title="BD21299_"/>
       </v:shape>
     </w:pict>
   </w:numPicBullet>
   <w:numPicBullet w:numPicBulletId="6">
     <w:pict>
-      <v:shape id="_x0000_i1096" type="#_x0000_t75" style="width:33.6pt;height:27pt" o:bullet="t">
+      <v:shape id="_x0000_i1104" type="#_x0000_t75" style="width:33.6pt;height:27pt" o:bullet="t">
         <v:imagedata r:id="rId7" o:title="Capture"/>
       </v:shape>
     </w:pict>
   </w:numPicBullet>
   <w:numPicBullet w:numPicBulletId="7">
     <w:pict>
-      <v:shape id="_x0000_i1097" type="#_x0000_t75" style="width:15pt;height:15pt" o:bullet="t">
+      <v:shape id="_x0000_i1105" type="#_x0000_t75" style="width:15pt;height:15pt" o:bullet="t">
         <v:imagedata r:id="rId8" o:title="Capture"/>
       </v:shape>
     </w:pict>
@@ -12549,6 +12410,15 @@
 </file>
 
 <file path=customXml/item1.xml><?xml version="1.0" encoding="utf-8"?>
+<?mso-contentType ?>
+<FormTemplates xmlns="http://schemas.microsoft.com/sharepoint/v3/contenttype/forms">
+  <Display>DocumentLibraryForm</Display>
+  <Edit>AssetEditForm</Edit>
+  <New>DocumentLibraryForm</New>
+</FormTemplates>
+</file>
+
+<file path=customXml/item2.xml><?xml version="1.0" encoding="utf-8"?>
 <MonsterProperties xmlns:xsi="http://www.w3.org/2001/XMLSchema-instance" xmlns:xsd="http://www.w3.org/2001/XMLSchema" xmlns="http://schemas.monster.com/Monster/Seeker/WordResumeTemplates">
   <AtlasTagging>
     <ResumeUploadSuccessTag>monmon_EZSubmitFinalUpload_1</ResumeUploadSuccessTag>
@@ -12561,20 +12431,19 @@
 </MonsterProperties>
 </file>
 
-<file path=customXml/item2.xml><?xml version="1.0" encoding="utf-8"?>
-<?mso-contentType ?>
-<FormTemplates xmlns="http://schemas.microsoft.com/sharepoint/v3/contenttype/forms">
-  <Display>DocumentLibraryForm</Display>
-  <Edit>AssetEditForm</Edit>
-  <New>DocumentLibraryForm</New>
-</FormTemplates>
-</file>
-
 <file path=customXml/item3.xml><?xml version="1.0" encoding="utf-8"?>
 <b:Sources xmlns:b="http://schemas.openxmlformats.org/officeDocument/2006/bibliography" xmlns="http://schemas.openxmlformats.org/officeDocument/2006/bibliography" SelectedStyle="\APA.XSL" StyleName="APA"/>
 </file>
 
 <file path=customXml/itemProps1.xml><?xml version="1.0" encoding="utf-8"?>
+<ds:datastoreItem xmlns:ds="http://schemas.openxmlformats.org/officeDocument/2006/customXml" ds:itemID="{5DEE6487-3BB8-4831-A84A-EA72C011E7B1}">
+  <ds:schemaRefs>
+    <ds:schemaRef ds:uri="http://schemas.microsoft.com/sharepoint/v3/contenttype/forms"/>
+  </ds:schemaRefs>
+</ds:datastoreItem>
+</file>
+
+<file path=customXml/itemProps2.xml><?xml version="1.0" encoding="utf-8"?>
 <ds:datastoreItem xmlns:ds="http://schemas.openxmlformats.org/officeDocument/2006/customXml" ds:itemID="{6413E27A-9F10-4D79-BB65-07392FAEAA39}">
   <ds:schemaRefs>
     <ds:schemaRef ds:uri="http://www.w3.org/2001/XMLSchema"/>
@@ -12583,16 +12452,8 @@
 </ds:datastoreItem>
 </file>
 
-<file path=customXml/itemProps2.xml><?xml version="1.0" encoding="utf-8"?>
-<ds:datastoreItem xmlns:ds="http://schemas.openxmlformats.org/officeDocument/2006/customXml" ds:itemID="{5DEE6487-3BB8-4831-A84A-EA72C011E7B1}">
-  <ds:schemaRefs>
-    <ds:schemaRef ds:uri="http://schemas.microsoft.com/sharepoint/v3/contenttype/forms"/>
-  </ds:schemaRefs>
-</ds:datastoreItem>
-</file>
-
 <file path=customXml/itemProps3.xml><?xml version="1.0" encoding="utf-8"?>
-<ds:datastoreItem xmlns:ds="http://schemas.openxmlformats.org/officeDocument/2006/customXml" ds:itemID="{17416B20-DA11-4378-B2FD-D7D1987FCBAF}">
+<ds:datastoreItem xmlns:ds="http://schemas.openxmlformats.org/officeDocument/2006/customXml" ds:itemID="{A34255A5-1BED-4D8F-BE7F-BE842FB824CE}">
   <ds:schemaRefs>
     <ds:schemaRef ds:uri="http://schemas.openxmlformats.org/officeDocument/2006/bibliography"/>
   </ds:schemaRefs>

</xml_diff>

<commit_message>
added scale of work and definite timelines
</commit_message>
<xml_diff>
--- a/Prateek Rastogi-Current.docx
+++ b/Prateek Rastogi-Current.docx
@@ -76,7 +76,7 @@
         <mc:AlternateContent>
           <mc:Choice Requires="wps">
             <w:drawing>
-              <wp:anchor distT="0" distB="0" distL="114300" distR="114300" simplePos="0" relativeHeight="251703296" behindDoc="0" locked="0" layoutInCell="1" allowOverlap="1" wp14:anchorId="7FA011DB" wp14:editId="0F00D311">
+              <wp:anchor distT="0" distB="0" distL="114300" distR="114300" simplePos="0" relativeHeight="251703296" behindDoc="0" locked="0" layoutInCell="1" allowOverlap="1" wp14:anchorId="7FA011DB" wp14:editId="4A8D1D6C">
                 <wp:simplePos x="0" y="0"/>
                 <wp:positionH relativeFrom="margin">
                   <wp:align>left</wp:align>
@@ -140,7 +140,7 @@
           </mc:Choice>
           <mc:Fallback>
             <w:pict>
-              <v:line w14:anchorId="56709378" id="Line 2" o:spid="_x0000_s1026" style="position:absolute;flip:x;z-index:251703296;visibility:visible;mso-wrap-style:square;mso-width-percent:0;mso-height-percent:0;mso-wrap-distance-left:9pt;mso-wrap-distance-top:0;mso-wrap-distance-right:9pt;mso-wrap-distance-bottom:0;mso-position-horizontal:left;mso-position-horizontal-relative:margin;mso-position-vertical:top;mso-position-vertical-relative:margin;mso-width-percent:0;mso-height-percent:0;mso-width-relative:page;mso-height-relative:page" from="0,0" to="0,698.4pt" o:gfxdata="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" strokecolor="#2f5897 [3215]" strokeweight="5.25pt">
+              <v:line w14:anchorId="713C0782" id="Line 2" o:spid="_x0000_s1026" style="position:absolute;flip:x;z-index:251703296;visibility:visible;mso-wrap-style:square;mso-width-percent:0;mso-height-percent:0;mso-wrap-distance-left:9pt;mso-wrap-distance-top:0;mso-wrap-distance-right:9pt;mso-wrap-distance-bottom:0;mso-position-horizontal:left;mso-position-horizontal-relative:margin;mso-position-vertical:top;mso-position-vertical-relative:margin;mso-width-percent:0;mso-height-percent:0;mso-width-relative:page;mso-height-relative:page" from="0,0" to="0,698.4pt" o:gfxdata="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" strokecolor="#2f5897 [3215]" strokeweight="5.25pt">
                 <w10:wrap anchorx="margin" anchory="margin"/>
               </v:line>
             </w:pict>
@@ -245,7 +245,7 @@
         <mc:AlternateContent>
           <mc:Choice Requires="wps">
             <w:drawing>
-              <wp:inline distT="0" distB="0" distL="0" distR="0" wp14:anchorId="7FA011DF" wp14:editId="79126DA9">
+              <wp:inline distT="0" distB="0" distL="0" distR="0" wp14:anchorId="7FA011DF" wp14:editId="0DCAC608">
                 <wp:extent cx="5538470" cy="0"/>
                 <wp:effectExtent l="0" t="0" r="24130" b="19050"/>
                 <wp:docPr id="7" name="Straight Connector 7"/>
@@ -287,7 +287,7 @@
           </mc:Choice>
           <mc:Fallback>
             <w:pict>
-              <v:line w14:anchorId="52CB0373" id="Straight Connector 7" o:spid="_x0000_s1026" style="visibility:visible;mso-wrap-style:square;mso-left-percent:-10001;mso-top-percent:-10001;mso-position-horizontal:absolute;mso-position-horizontal-relative:char;mso-position-vertical:absolute;mso-position-vertical-relative:line;mso-left-percent:-10001;mso-top-percent:-10001" from="0,0" to="436.1pt,0" o:gfxdata="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" strokecolor="#6076b4 [3204]" strokeweight=".5pt">
+              <v:line w14:anchorId="659A949A" id="Straight Connector 7" o:spid="_x0000_s1026" style="visibility:visible;mso-wrap-style:square;mso-left-percent:-10001;mso-top-percent:-10001;mso-position-horizontal:absolute;mso-position-horizontal-relative:char;mso-position-vertical:absolute;mso-position-vertical-relative:line;mso-left-percent:-10001;mso-top-percent:-10001" from="0,0" to="436.1pt,0" o:gfxdata="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" strokecolor="#6076b4 [3204]" strokeweight=".5pt">
                 <v:stroke joinstyle="miter"/>
                 <w10:anchorlock/>
               </v:line>
@@ -1137,6 +1137,14 @@
           <w:sz w:val="24"/>
           <w:szCs w:val="24"/>
         </w:rPr>
+        <w:t xml:space="preserve"> [Frontend Developer at Manager Level 2]</w:t>
+      </w:r>
+      <w:r>
+        <w:rPr>
+          <w:rFonts w:asciiTheme="majorHAnsi" w:eastAsia="MS Mincho" w:hAnsiTheme="majorHAnsi"/>
+          <w:sz w:val="24"/>
+          <w:szCs w:val="24"/>
+        </w:rPr>
         <w:tab/>
       </w:r>
       <w:r>
@@ -1153,95 +1161,7 @@
           <w:sz w:val="24"/>
           <w:szCs w:val="24"/>
         </w:rPr>
-        <w:tab/>
-      </w:r>
-      <w:r>
-        <w:rPr>
-          <w:rFonts w:asciiTheme="majorHAnsi" w:eastAsia="MS Mincho" w:hAnsiTheme="majorHAnsi"/>
-          <w:sz w:val="24"/>
-          <w:szCs w:val="24"/>
-        </w:rPr>
-        <w:tab/>
-      </w:r>
-      <w:r>
-        <w:rPr>
-          <w:rFonts w:asciiTheme="majorHAnsi" w:eastAsia="MS Mincho" w:hAnsiTheme="majorHAnsi"/>
-          <w:sz w:val="24"/>
-          <w:szCs w:val="24"/>
-        </w:rPr>
-        <w:tab/>
-      </w:r>
-      <w:r>
-        <w:rPr>
-          <w:rFonts w:asciiTheme="majorHAnsi" w:eastAsia="MS Mincho" w:hAnsiTheme="majorHAnsi"/>
-          <w:sz w:val="24"/>
-          <w:szCs w:val="24"/>
-        </w:rPr>
-        <w:tab/>
-      </w:r>
-      <w:r>
-        <w:rPr>
-          <w:rFonts w:asciiTheme="majorHAnsi" w:eastAsia="MS Mincho" w:hAnsiTheme="majorHAnsi"/>
-          <w:sz w:val="24"/>
-          <w:szCs w:val="24"/>
-        </w:rPr>
-        <w:tab/>
-      </w:r>
-      <w:r>
-        <w:rPr>
-          <w:rFonts w:asciiTheme="majorHAnsi" w:eastAsia="MS Mincho" w:hAnsiTheme="majorHAnsi"/>
-          <w:sz w:val="24"/>
-          <w:szCs w:val="24"/>
-        </w:rPr>
-        <w:tab/>
-      </w:r>
-      <w:r>
-        <w:rPr>
-          <w:rFonts w:asciiTheme="majorHAnsi" w:eastAsia="MS Mincho" w:hAnsiTheme="majorHAnsi"/>
-          <w:sz w:val="24"/>
-          <w:szCs w:val="24"/>
-        </w:rPr>
-        <w:tab/>
-      </w:r>
-      <w:r>
-        <w:rPr>
-          <w:rFonts w:asciiTheme="majorHAnsi" w:eastAsia="MS Mincho" w:hAnsiTheme="majorHAnsi"/>
-          <w:sz w:val="24"/>
-          <w:szCs w:val="24"/>
-        </w:rPr>
-        <w:tab/>
-      </w:r>
-      <w:r>
-        <w:rPr>
-          <w:rFonts w:asciiTheme="majorHAnsi" w:eastAsia="MS Mincho" w:hAnsiTheme="majorHAnsi"/>
-          <w:sz w:val="24"/>
-          <w:szCs w:val="24"/>
-        </w:rPr>
-        <w:t xml:space="preserve">1y </w:t>
-      </w:r>
-      <w:r>
-        <w:rPr>
-          <w:rFonts w:asciiTheme="majorHAnsi" w:eastAsia="MS Mincho" w:hAnsiTheme="majorHAnsi"/>
-          <w:sz w:val="24"/>
-          <w:szCs w:val="24"/>
-        </w:rPr>
-        <w:t>4</w:t>
-      </w:r>
-      <w:r>
-        <w:rPr>
-          <w:rFonts w:asciiTheme="majorHAnsi" w:eastAsia="MS Mincho" w:hAnsiTheme="majorHAnsi"/>
-          <w:sz w:val="24"/>
-          <w:szCs w:val="24"/>
-        </w:rPr>
-        <w:t>m</w:t>
-      </w:r>
-      <w:r>
-        <w:rPr>
-          <w:rFonts w:asciiTheme="majorHAnsi" w:eastAsia="MS Mincho" w:hAnsiTheme="majorHAnsi"/>
-          <w:sz w:val="24"/>
-          <w:szCs w:val="24"/>
-        </w:rPr>
-        <w:tab/>
+        <w:t>Nov’17-Feb’19</w:t>
       </w:r>
     </w:p>
     <w:p>
@@ -1262,61 +1182,118 @@
           <w:sz w:val="24"/>
           <w:szCs w:val="24"/>
         </w:rPr>
-        <w:t xml:space="preserve">Joined ETB2B </w:t>
-      </w:r>
-      <w:r>
-        <w:rPr>
-          <w:rFonts w:eastAsia="MS Mincho"/>
-          <w:b w:val="0"/>
-          <w:sz w:val="24"/>
-          <w:szCs w:val="24"/>
-        </w:rPr>
-        <w:t>in</w:t>
-      </w:r>
-      <w:r>
-        <w:rPr>
-          <w:rFonts w:eastAsia="MS Mincho"/>
-          <w:b w:val="0"/>
-          <w:sz w:val="24"/>
-          <w:szCs w:val="24"/>
-        </w:rPr>
-        <w:t xml:space="preserve"> Times Internet as </w:t>
-      </w:r>
-      <w:r>
-        <w:rPr>
-          <w:rFonts w:eastAsia="MS Mincho"/>
-          <w:b w:val="0"/>
-          <w:sz w:val="24"/>
-          <w:szCs w:val="24"/>
-        </w:rPr>
-        <w:t xml:space="preserve">a </w:t>
-      </w:r>
-      <w:r>
-        <w:rPr>
-          <w:rFonts w:eastAsia="MS Mincho"/>
-          <w:b w:val="0"/>
-          <w:sz w:val="24"/>
-          <w:szCs w:val="24"/>
-        </w:rPr>
-        <w:t xml:space="preserve">Frontend Developer, </w:t>
-      </w:r>
-      <w:r>
-        <w:rPr>
-          <w:rFonts w:eastAsia="MS Mincho"/>
-          <w:b w:val="0"/>
-          <w:sz w:val="24"/>
-          <w:szCs w:val="24"/>
-        </w:rPr>
-        <w:t xml:space="preserve">with </w:t>
-      </w:r>
-      <w:r>
-        <w:rPr>
-          <w:rFonts w:eastAsia="MS Mincho"/>
-          <w:b w:val="0"/>
-          <w:sz w:val="24"/>
-          <w:szCs w:val="24"/>
-        </w:rPr>
-        <w:t>my</w:t>
+        <w:t xml:space="preserve">Joined </w:t>
+      </w:r>
+      <w:hyperlink r:id="rId11" w:history="1">
+        <w:r>
+          <w:rPr>
+            <w:rStyle w:val="Hyperlink"/>
+            <w:rFonts w:eastAsia="MS Mincho"/>
+            <w:b w:val="0"/>
+            <w:sz w:val="24"/>
+            <w:szCs w:val="24"/>
+          </w:rPr>
+          <w:t>ETB2B</w:t>
+        </w:r>
+      </w:hyperlink>
+      <w:r>
+        <w:rPr>
+          <w:rFonts w:eastAsia="MS Mincho"/>
+          <w:b w:val="0"/>
+          <w:sz w:val="24"/>
+          <w:szCs w:val="24"/>
+        </w:rPr>
+        <w:t xml:space="preserve"> </w:t>
+      </w:r>
+      <w:r>
+        <w:rPr>
+          <w:rFonts w:eastAsia="MS Mincho"/>
+          <w:b w:val="0"/>
+          <w:sz w:val="24"/>
+          <w:szCs w:val="24"/>
+        </w:rPr>
+        <w:t>at</w:t>
+      </w:r>
+      <w:r>
+        <w:rPr>
+          <w:rFonts w:eastAsia="MS Mincho"/>
+          <w:b w:val="0"/>
+          <w:sz w:val="24"/>
+          <w:szCs w:val="24"/>
+        </w:rPr>
+        <w:t xml:space="preserve"> Times Internet</w:t>
+      </w:r>
+      <w:r>
+        <w:rPr>
+          <w:rFonts w:eastAsia="MS Mincho"/>
+          <w:b w:val="0"/>
+          <w:sz w:val="24"/>
+          <w:szCs w:val="24"/>
+        </w:rPr>
+        <w:t>,</w:t>
+      </w:r>
+      <w:r>
+        <w:rPr>
+          <w:rFonts w:eastAsia="MS Mincho"/>
+          <w:b w:val="0"/>
+          <w:sz w:val="24"/>
+          <w:szCs w:val="24"/>
+        </w:rPr>
+        <w:t xml:space="preserve"> </w:t>
+      </w:r>
+      <w:r>
+        <w:rPr>
+          <w:rFonts w:eastAsia="MS Mincho"/>
+          <w:b w:val="0"/>
+          <w:sz w:val="24"/>
+          <w:szCs w:val="24"/>
+        </w:rPr>
+        <w:t>in a</w:t>
+      </w:r>
+      <w:r>
+        <w:rPr>
+          <w:rFonts w:eastAsia="MS Mincho"/>
+          <w:b w:val="0"/>
+          <w:sz w:val="24"/>
+          <w:szCs w:val="24"/>
+        </w:rPr>
+        <w:t xml:space="preserve"> team of </w:t>
+      </w:r>
+      <w:r>
+        <w:rPr>
+          <w:rFonts w:eastAsia="MS Mincho"/>
+          <w:b w:val="0"/>
+          <w:sz w:val="24"/>
+          <w:szCs w:val="24"/>
+        </w:rPr>
+        <w:t>around 14 people</w:t>
+      </w:r>
+      <w:r>
+        <w:rPr>
+          <w:rFonts w:eastAsia="MS Mincho"/>
+          <w:b w:val="0"/>
+          <w:sz w:val="24"/>
+          <w:szCs w:val="24"/>
+        </w:rPr>
+        <w:t>,</w:t>
+      </w:r>
+      <w:r>
+        <w:rPr>
+          <w:rFonts w:eastAsia="MS Mincho"/>
+          <w:b w:val="0"/>
+          <w:sz w:val="24"/>
+          <w:szCs w:val="24"/>
+        </w:rPr>
+        <w:t xml:space="preserve"> </w:t>
+      </w:r>
+      <w:r>
+        <w:rPr>
+          <w:rFonts w:eastAsia="MS Mincho"/>
+          <w:b w:val="0"/>
+          <w:sz w:val="24"/>
+          <w:szCs w:val="24"/>
+        </w:rPr>
+        <w:t>with</w:t>
       </w:r>
       <w:r>
         <w:rPr>
@@ -1334,15 +1311,6 @@
           <w:sz w:val="24"/>
           <w:szCs w:val="24"/>
         </w:rPr>
-        <w:t xml:space="preserve"> role</w:t>
-      </w:r>
-      <w:r>
-        <w:rPr>
-          <w:rFonts w:eastAsia="MS Mincho"/>
-          <w:b w:val="0"/>
-          <w:sz w:val="24"/>
-          <w:szCs w:val="24"/>
-        </w:rPr>
         <w:t xml:space="preserve"> </w:t>
       </w:r>
       <w:r>
@@ -1352,7 +1320,43 @@
           <w:sz w:val="24"/>
           <w:szCs w:val="24"/>
         </w:rPr>
-        <w:t>being</w:t>
+        <w:t>role</w:t>
+      </w:r>
+      <w:r>
+        <w:rPr>
+          <w:rFonts w:eastAsia="MS Mincho"/>
+          <w:b w:val="0"/>
+          <w:sz w:val="24"/>
+          <w:szCs w:val="24"/>
+        </w:rPr>
+        <w:t xml:space="preserve"> that </w:t>
+      </w:r>
+      <w:r>
+        <w:rPr>
+          <w:rFonts w:eastAsia="MS Mincho"/>
+          <w:b w:val="0"/>
+          <w:sz w:val="24"/>
+          <w:szCs w:val="24"/>
+        </w:rPr>
+        <w:br/>
+      </w:r>
+      <w:r>
+        <w:rPr>
+          <w:rFonts w:eastAsia="MS Mincho"/>
+          <w:b w:val="0"/>
+          <w:sz w:val="24"/>
+          <w:szCs w:val="24"/>
+        </w:rPr>
+        <w:t>entail</w:t>
+      </w:r>
+      <w:r>
+        <w:rPr>
+          <w:rFonts w:eastAsia="MS Mincho"/>
+          <w:b w:val="0"/>
+          <w:sz w:val="24"/>
+          <w:szCs w:val="24"/>
+        </w:rPr>
+        <w:t>ed</w:t>
       </w:r>
       <w:r>
         <w:rPr>
@@ -1370,7 +1374,7 @@
           <w:sz w:val="24"/>
           <w:szCs w:val="24"/>
         </w:rPr>
-        <w:t xml:space="preserve">     cross-</w:t>
+        <w:t>cross-</w:t>
       </w:r>
       <w:r>
         <w:rPr>
@@ -1415,6 +1419,24 @@
           <w:sz w:val="24"/>
           <w:szCs w:val="24"/>
         </w:rPr>
+        <w:t>s</w:t>
+      </w:r>
+      <w:r>
+        <w:rPr>
+          <w:rFonts w:eastAsia="MS Mincho"/>
+          <w:b w:val="0"/>
+          <w:sz w:val="24"/>
+          <w:szCs w:val="24"/>
+        </w:rPr>
+        <w:t>,</w:t>
+      </w:r>
+      <w:r>
+        <w:rPr>
+          <w:rFonts w:eastAsia="MS Mincho"/>
+          <w:b w:val="0"/>
+          <w:sz w:val="24"/>
+          <w:szCs w:val="24"/>
+        </w:rPr>
         <w:t xml:space="preserve"> </w:t>
       </w:r>
       <w:r>
@@ -1424,15 +1446,6 @@
           <w:sz w:val="24"/>
           <w:szCs w:val="24"/>
         </w:rPr>
-        <w:t xml:space="preserve">by </w:t>
-      </w:r>
-      <w:r>
-        <w:rPr>
-          <w:rFonts w:eastAsia="MS Mincho"/>
-          <w:b w:val="0"/>
-          <w:sz w:val="24"/>
-          <w:szCs w:val="24"/>
-        </w:rPr>
         <w:t>engraving</w:t>
       </w:r>
       <w:r>
@@ -1460,7 +1473,16 @@
           <w:sz w:val="24"/>
           <w:szCs w:val="24"/>
         </w:rPr>
-        <w:t xml:space="preserve"> technologies</w:t>
+        <w:t xml:space="preserve"> </w:t>
+      </w:r>
+      <w:r>
+        <w:rPr>
+          <w:rFonts w:eastAsia="MS Mincho"/>
+          <w:b w:val="0"/>
+          <w:sz w:val="24"/>
+          <w:szCs w:val="24"/>
+        </w:rPr>
+        <w:t>technologies</w:t>
       </w:r>
       <w:r>
         <w:rPr>
@@ -1487,9 +1509,9 @@
           <w:sz w:val="24"/>
           <w:szCs w:val="24"/>
         </w:rPr>
-        <w:t xml:space="preserve">            </w:t>
-      </w:r>
-      <w:hyperlink r:id="rId11" w:history="1">
+        <w:br/>
+      </w:r>
+      <w:hyperlink r:id="rId12" w:history="1">
         <w:r>
           <w:rPr>
             <w:rStyle w:val="Hyperlink"/>
@@ -1520,7 +1542,7 @@
         </w:rPr>
         <w:t xml:space="preserve">(React), </w:t>
       </w:r>
-      <w:hyperlink r:id="rId12" w:history="1">
+      <w:hyperlink r:id="rId13" w:history="1">
         <w:proofErr w:type="spellStart"/>
         <w:r>
           <w:rPr>
@@ -1578,9 +1600,18 @@
           <w:sz w:val="24"/>
           <w:szCs w:val="24"/>
         </w:rPr>
-        <w:t xml:space="preserve"> and </w:t>
-      </w:r>
-      <w:hyperlink r:id="rId13" w:history="1">
+        <w:t xml:space="preserve"> </w:t>
+      </w:r>
+      <w:r>
+        <w:rPr>
+          <w:rFonts w:eastAsia="MS Mincho"/>
+          <w:b w:val="0"/>
+          <w:sz w:val="24"/>
+          <w:szCs w:val="24"/>
+        </w:rPr>
+        <w:t xml:space="preserve">and </w:t>
+      </w:r>
+      <w:hyperlink r:id="rId14" w:history="1">
         <w:r>
           <w:rPr>
             <w:rStyle w:val="Hyperlink"/>
@@ -1608,16 +1639,28 @@
           <w:sz w:val="24"/>
           <w:szCs w:val="24"/>
         </w:rPr>
-        <w:t xml:space="preserve"> and</w:t>
-      </w:r>
-      <w:r>
-        <w:rPr>
-          <w:rFonts w:eastAsia="MS Mincho"/>
-          <w:b w:val="0"/>
-          <w:sz w:val="24"/>
-          <w:szCs w:val="24"/>
-        </w:rPr>
-        <w:t xml:space="preserve"> via</w:t>
+        <w:t xml:space="preserve"> for </w:t>
+      </w:r>
+      <w:hyperlink r:id="rId15" w:anchor="overview" w:history="1">
+        <w:r>
+          <w:rPr>
+            <w:rStyle w:val="Hyperlink"/>
+            <w:rFonts w:eastAsia="MS Mincho"/>
+            <w:b w:val="0"/>
+            <w:sz w:val="24"/>
+            <w:szCs w:val="24"/>
+          </w:rPr>
+          <w:t>&gt;100K</w:t>
+        </w:r>
+      </w:hyperlink>
+      <w:r>
+        <w:rPr>
+          <w:rFonts w:eastAsia="MS Mincho"/>
+          <w:b w:val="0"/>
+          <w:sz w:val="24"/>
+          <w:szCs w:val="24"/>
+        </w:rPr>
+        <w:t xml:space="preserve"> daily visitors, </w:t>
       </w:r>
       <w:r>
         <w:rPr>
@@ -1635,6 +1678,42 @@
           <w:sz w:val="24"/>
           <w:szCs w:val="24"/>
         </w:rPr>
+        <w:br/>
+      </w:r>
+      <w:r>
+        <w:rPr>
+          <w:rFonts w:eastAsia="MS Mincho"/>
+          <w:b w:val="0"/>
+          <w:sz w:val="24"/>
+          <w:szCs w:val="24"/>
+        </w:rPr>
+        <w:t>and</w:t>
+      </w:r>
+      <w:r>
+        <w:rPr>
+          <w:rFonts w:eastAsia="MS Mincho"/>
+          <w:b w:val="0"/>
+          <w:sz w:val="24"/>
+          <w:szCs w:val="24"/>
+        </w:rPr>
+        <w:t xml:space="preserve"> </w:t>
+      </w:r>
+      <w:r>
+        <w:rPr>
+          <w:rFonts w:eastAsia="MS Mincho"/>
+          <w:b w:val="0"/>
+          <w:sz w:val="24"/>
+          <w:szCs w:val="24"/>
+        </w:rPr>
+        <w:t xml:space="preserve">multi-variant </w:t>
+      </w:r>
+      <w:r>
+        <w:rPr>
+          <w:rFonts w:eastAsia="MS Mincho"/>
+          <w:b w:val="0"/>
+          <w:sz w:val="24"/>
+          <w:szCs w:val="24"/>
+        </w:rPr>
         <w:t>performance</w:t>
       </w:r>
       <w:r>
@@ -1671,6 +1750,15 @@
           <w:sz w:val="24"/>
           <w:szCs w:val="24"/>
         </w:rPr>
+        <w:t>,</w:t>
+      </w:r>
+      <w:r>
+        <w:rPr>
+          <w:rFonts w:eastAsia="MS Mincho"/>
+          <w:b w:val="0"/>
+          <w:sz w:val="24"/>
+          <w:szCs w:val="24"/>
+        </w:rPr>
         <w:t xml:space="preserve"> </w:t>
       </w:r>
       <w:r>
@@ -1680,7 +1768,146 @@
           <w:sz w:val="24"/>
           <w:szCs w:val="24"/>
         </w:rPr>
-        <w:t>in existing system</w:t>
+        <w:t>involving</w:t>
+      </w:r>
+      <w:r>
+        <w:rPr>
+          <w:rFonts w:eastAsia="MS Mincho"/>
+          <w:b w:val="0"/>
+          <w:sz w:val="24"/>
+          <w:szCs w:val="24"/>
+        </w:rPr>
+        <w:t xml:space="preserve"> </w:t>
+      </w:r>
+      <w:r>
+        <w:rPr>
+          <w:rFonts w:eastAsia="MS Mincho"/>
+          <w:b w:val="0"/>
+          <w:sz w:val="24"/>
+          <w:szCs w:val="24"/>
+        </w:rPr>
+        <w:t xml:space="preserve">PWAs, </w:t>
+      </w:r>
+      <w:proofErr w:type="spellStart"/>
+      <w:r>
+        <w:rPr>
+          <w:rFonts w:eastAsia="MS Mincho"/>
+          <w:b w:val="0"/>
+          <w:sz w:val="24"/>
+          <w:szCs w:val="24"/>
+        </w:rPr>
+        <w:t>S</w:t>
+      </w:r>
+      <w:r>
+        <w:rPr>
+          <w:rFonts w:eastAsia="MS Mincho"/>
+          <w:b w:val="0"/>
+          <w:sz w:val="24"/>
+          <w:szCs w:val="24"/>
+        </w:rPr>
+        <w:t>treamable</w:t>
+      </w:r>
+      <w:proofErr w:type="spellEnd"/>
+      <w:r>
+        <w:rPr>
+          <w:rFonts w:eastAsia="MS Mincho"/>
+          <w:b w:val="0"/>
+          <w:sz w:val="24"/>
+          <w:szCs w:val="24"/>
+        </w:rPr>
+        <w:t xml:space="preserve"> </w:t>
+      </w:r>
+      <w:r>
+        <w:rPr>
+          <w:rFonts w:eastAsia="MS Mincho"/>
+          <w:b w:val="0"/>
+          <w:sz w:val="24"/>
+          <w:szCs w:val="24"/>
+        </w:rPr>
+        <w:t>W</w:t>
+      </w:r>
+      <w:r>
+        <w:rPr>
+          <w:rFonts w:eastAsia="MS Mincho"/>
+          <w:b w:val="0"/>
+          <w:sz w:val="24"/>
+          <w:szCs w:val="24"/>
+        </w:rPr>
+        <w:t xml:space="preserve">eb </w:t>
+      </w:r>
+      <w:r>
+        <w:rPr>
+          <w:rFonts w:eastAsia="MS Mincho"/>
+          <w:b w:val="0"/>
+          <w:sz w:val="24"/>
+          <w:szCs w:val="24"/>
+        </w:rPr>
+        <w:t>A</w:t>
+      </w:r>
+      <w:r>
+        <w:rPr>
+          <w:rFonts w:eastAsia="MS Mincho"/>
+          <w:b w:val="0"/>
+          <w:sz w:val="24"/>
+          <w:szCs w:val="24"/>
+        </w:rPr>
+        <w:t>pps</w:t>
+      </w:r>
+      <w:r>
+        <w:rPr>
+          <w:rFonts w:eastAsia="MS Mincho"/>
+          <w:b w:val="0"/>
+          <w:sz w:val="24"/>
+          <w:szCs w:val="24"/>
+        </w:rPr>
+        <w:t>,</w:t>
+      </w:r>
+      <w:r>
+        <w:rPr>
+          <w:rFonts w:eastAsia="MS Mincho"/>
+          <w:b w:val="0"/>
+          <w:sz w:val="24"/>
+          <w:szCs w:val="24"/>
+        </w:rPr>
+        <w:t xml:space="preserve"> </w:t>
+      </w:r>
+      <w:proofErr w:type="spellStart"/>
+      <w:r>
+        <w:rPr>
+          <w:rFonts w:eastAsia="MS Mincho"/>
+          <w:b w:val="0"/>
+          <w:sz w:val="24"/>
+          <w:szCs w:val="24"/>
+        </w:rPr>
+        <w:t>Gr</w:t>
+      </w:r>
+      <w:r>
+        <w:rPr>
+          <w:rFonts w:eastAsia="MS Mincho"/>
+          <w:b w:val="0"/>
+          <w:sz w:val="24"/>
+          <w:szCs w:val="24"/>
+        </w:rPr>
+        <w:t>a</w:t>
+      </w:r>
+      <w:r>
+        <w:rPr>
+          <w:rFonts w:eastAsia="MS Mincho"/>
+          <w:b w:val="0"/>
+          <w:sz w:val="24"/>
+          <w:szCs w:val="24"/>
+        </w:rPr>
+        <w:t>phQL</w:t>
+      </w:r>
+      <w:proofErr w:type="spellEnd"/>
+      <w:r>
+        <w:rPr>
+          <w:rFonts w:eastAsia="MS Mincho"/>
+          <w:b w:val="0"/>
+          <w:sz w:val="24"/>
+          <w:szCs w:val="24"/>
+        </w:rPr>
+        <w:t xml:space="preserve"> API Gateway</w:t>
       </w:r>
       <w:r>
         <w:rPr>
@@ -1698,6 +1925,15 @@
           <w:sz w:val="24"/>
           <w:szCs w:val="24"/>
         </w:rPr>
+        <w:t>,</w:t>
+      </w:r>
+      <w:r>
+        <w:rPr>
+          <w:rFonts w:eastAsia="MS Mincho"/>
+          <w:b w:val="0"/>
+          <w:sz w:val="24"/>
+          <w:szCs w:val="24"/>
+        </w:rPr>
         <w:t xml:space="preserve"> </w:t>
       </w:r>
       <w:r>
@@ -1707,7 +1943,127 @@
           <w:sz w:val="24"/>
           <w:szCs w:val="24"/>
         </w:rPr>
-        <w:t>through</w:t>
+        <w:t xml:space="preserve">and </w:t>
+      </w:r>
+      <w:r>
+        <w:rPr>
+          <w:rFonts w:eastAsia="MS Mincho"/>
+          <w:b w:val="0"/>
+          <w:sz w:val="24"/>
+          <w:szCs w:val="24"/>
+        </w:rPr>
+        <w:t>M</w:t>
+      </w:r>
+      <w:r>
+        <w:rPr>
+          <w:rFonts w:eastAsia="MS Mincho"/>
+          <w:b w:val="0"/>
+          <w:sz w:val="24"/>
+          <w:szCs w:val="24"/>
+        </w:rPr>
+        <w:t>ulti-</w:t>
+      </w:r>
+      <w:r>
+        <w:rPr>
+          <w:rFonts w:eastAsia="MS Mincho"/>
+          <w:b w:val="0"/>
+          <w:sz w:val="24"/>
+          <w:szCs w:val="24"/>
+        </w:rPr>
+        <w:t>D</w:t>
+      </w:r>
+      <w:r>
+        <w:rPr>
+          <w:rFonts w:eastAsia="MS Mincho"/>
+          <w:b w:val="0"/>
+          <w:sz w:val="24"/>
+          <w:szCs w:val="24"/>
+        </w:rPr>
+        <w:t xml:space="preserve">atacenter </w:t>
+      </w:r>
+      <w:r>
+        <w:rPr>
+          <w:rFonts w:eastAsia="MS Mincho"/>
+          <w:b w:val="0"/>
+          <w:sz w:val="24"/>
+          <w:szCs w:val="24"/>
+        </w:rPr>
+        <w:t>AD</w:t>
+      </w:r>
+      <w:r>
+        <w:rPr>
+          <w:rFonts w:eastAsia="MS Mincho"/>
+          <w:b w:val="0"/>
+          <w:sz w:val="24"/>
+          <w:szCs w:val="24"/>
+        </w:rPr>
+        <w:t>N</w:t>
+      </w:r>
+      <w:r>
+        <w:rPr>
+          <w:rFonts w:eastAsia="MS Mincho"/>
+          <w:b w:val="0"/>
+          <w:sz w:val="24"/>
+          <w:szCs w:val="24"/>
+        </w:rPr>
+        <w:t xml:space="preserve">, for existing systems serving </w:t>
+      </w:r>
+      <w:hyperlink r:id="rId16" w:anchor="overview" w:history="1">
+        <w:r>
+          <w:rPr>
+            <w:rStyle w:val="Hyperlink"/>
+            <w:rFonts w:eastAsia="MS Mincho"/>
+            <w:b w:val="0"/>
+            <w:sz w:val="24"/>
+            <w:szCs w:val="24"/>
+          </w:rPr>
+          <w:t>&gt;20M</w:t>
+        </w:r>
+      </w:hyperlink>
+      <w:r>
+        <w:rPr>
+          <w:rFonts w:eastAsia="MS Mincho"/>
+          <w:b w:val="0"/>
+          <w:sz w:val="24"/>
+          <w:szCs w:val="24"/>
+        </w:rPr>
+        <w:t xml:space="preserve"> pageviews</w:t>
+      </w:r>
+      <w:r>
+        <w:rPr>
+          <w:rFonts w:eastAsia="MS Mincho"/>
+          <w:b w:val="0"/>
+          <w:sz w:val="24"/>
+          <w:szCs w:val="24"/>
+        </w:rPr>
+        <w:t xml:space="preserve"> daily</w:t>
+      </w:r>
+      <w:r>
+        <w:rPr>
+          <w:rFonts w:eastAsia="MS Mincho"/>
+          <w:b w:val="0"/>
+          <w:sz w:val="24"/>
+          <w:szCs w:val="24"/>
+        </w:rPr>
+        <w:t>.</w:t>
+      </w:r>
+      <w:r>
+        <w:rPr>
+          <w:rFonts w:eastAsia="MS Mincho"/>
+          <w:b w:val="0"/>
+          <w:sz w:val="24"/>
+          <w:szCs w:val="24"/>
+        </w:rPr>
+        <w:t xml:space="preserve">  </w:t>
+      </w:r>
+      <w:r>
+        <w:rPr>
+          <w:rFonts w:eastAsia="MS Mincho"/>
+          <w:b w:val="0"/>
+          <w:sz w:val="24"/>
+          <w:szCs w:val="24"/>
+        </w:rPr>
+        <w:t xml:space="preserve">  </w:t>
       </w:r>
       <w:r>
         <w:rPr>
@@ -1725,282 +2081,19 @@
           <w:sz w:val="24"/>
           <w:szCs w:val="24"/>
         </w:rPr>
-        <w:t xml:space="preserve">PWAs, </w:t>
-      </w:r>
-      <w:proofErr w:type="spellStart"/>
-      <w:r>
-        <w:rPr>
-          <w:rFonts w:eastAsia="MS Mincho"/>
-          <w:b w:val="0"/>
-          <w:sz w:val="24"/>
-          <w:szCs w:val="24"/>
-        </w:rPr>
-        <w:t>S</w:t>
-      </w:r>
-      <w:r>
-        <w:rPr>
-          <w:rFonts w:eastAsia="MS Mincho"/>
-          <w:b w:val="0"/>
-          <w:sz w:val="24"/>
-          <w:szCs w:val="24"/>
-        </w:rPr>
-        <w:t>treamable</w:t>
-      </w:r>
-      <w:proofErr w:type="spellEnd"/>
-      <w:r>
-        <w:rPr>
-          <w:rFonts w:eastAsia="MS Mincho"/>
-          <w:b w:val="0"/>
-          <w:sz w:val="24"/>
-          <w:szCs w:val="24"/>
-        </w:rPr>
-        <w:t xml:space="preserve"> </w:t>
-      </w:r>
-      <w:r>
-        <w:rPr>
-          <w:rFonts w:eastAsia="MS Mincho"/>
-          <w:b w:val="0"/>
-          <w:sz w:val="24"/>
-          <w:szCs w:val="24"/>
-        </w:rPr>
-        <w:t>W</w:t>
-      </w:r>
-      <w:r>
-        <w:rPr>
-          <w:rFonts w:eastAsia="MS Mincho"/>
-          <w:b w:val="0"/>
-          <w:sz w:val="24"/>
-          <w:szCs w:val="24"/>
-        </w:rPr>
-        <w:t xml:space="preserve">eb </w:t>
-      </w:r>
-      <w:r>
-        <w:rPr>
-          <w:rFonts w:eastAsia="MS Mincho"/>
-          <w:b w:val="0"/>
-          <w:sz w:val="24"/>
-          <w:szCs w:val="24"/>
-        </w:rPr>
-        <w:t>A</w:t>
-      </w:r>
-      <w:r>
-        <w:rPr>
-          <w:rFonts w:eastAsia="MS Mincho"/>
-          <w:b w:val="0"/>
-          <w:sz w:val="24"/>
-          <w:szCs w:val="24"/>
-        </w:rPr>
-        <w:t>pps</w:t>
-      </w:r>
-      <w:r>
-        <w:rPr>
-          <w:rFonts w:eastAsia="MS Mincho"/>
-          <w:b w:val="0"/>
-          <w:sz w:val="24"/>
-          <w:szCs w:val="24"/>
-        </w:rPr>
-        <w:t>,</w:t>
-      </w:r>
-      <w:r>
-        <w:rPr>
-          <w:rFonts w:eastAsia="MS Mincho"/>
-          <w:b w:val="0"/>
-          <w:sz w:val="24"/>
-          <w:szCs w:val="24"/>
-        </w:rPr>
-        <w:t xml:space="preserve"> </w:t>
-      </w:r>
-      <w:proofErr w:type="spellStart"/>
-      <w:r>
-        <w:rPr>
-          <w:rFonts w:eastAsia="MS Mincho"/>
-          <w:b w:val="0"/>
-          <w:sz w:val="24"/>
-          <w:szCs w:val="24"/>
-        </w:rPr>
-        <w:t>Gr</w:t>
-      </w:r>
-      <w:r>
-        <w:rPr>
-          <w:rFonts w:eastAsia="MS Mincho"/>
-          <w:b w:val="0"/>
-          <w:sz w:val="24"/>
-          <w:szCs w:val="24"/>
-        </w:rPr>
-        <w:t>a</w:t>
-      </w:r>
-      <w:r>
-        <w:rPr>
-          <w:rFonts w:eastAsia="MS Mincho"/>
-          <w:b w:val="0"/>
-          <w:sz w:val="24"/>
-          <w:szCs w:val="24"/>
-        </w:rPr>
-        <w:t>phQL</w:t>
-      </w:r>
-      <w:proofErr w:type="spellEnd"/>
-      <w:r>
-        <w:rPr>
-          <w:rFonts w:eastAsia="MS Mincho"/>
-          <w:b w:val="0"/>
-          <w:sz w:val="24"/>
-          <w:szCs w:val="24"/>
-        </w:rPr>
-        <w:t xml:space="preserve"> API Gateway</w:t>
-      </w:r>
-      <w:r>
-        <w:rPr>
-          <w:rFonts w:eastAsia="MS Mincho"/>
-          <w:b w:val="0"/>
-          <w:sz w:val="24"/>
-          <w:szCs w:val="24"/>
-        </w:rPr>
-        <w:t>s</w:t>
-      </w:r>
-      <w:r>
-        <w:rPr>
-          <w:rFonts w:eastAsia="MS Mincho"/>
-          <w:b w:val="0"/>
-          <w:sz w:val="24"/>
-          <w:szCs w:val="24"/>
-        </w:rPr>
-        <w:t>,</w:t>
-      </w:r>
-      <w:r>
-        <w:rPr>
-          <w:rFonts w:eastAsia="MS Mincho"/>
-          <w:b w:val="0"/>
-          <w:sz w:val="24"/>
-          <w:szCs w:val="24"/>
-        </w:rPr>
-        <w:t xml:space="preserve"> </w:t>
-      </w:r>
-      <w:r>
-        <w:rPr>
-          <w:rFonts w:eastAsia="MS Mincho"/>
-          <w:b w:val="0"/>
-          <w:sz w:val="24"/>
-          <w:szCs w:val="24"/>
-        </w:rPr>
-        <w:t xml:space="preserve">and </w:t>
-      </w:r>
-      <w:r>
-        <w:rPr>
-          <w:rFonts w:eastAsia="MS Mincho"/>
-          <w:b w:val="0"/>
-          <w:sz w:val="24"/>
-          <w:szCs w:val="24"/>
-        </w:rPr>
-        <w:t>M</w:t>
-      </w:r>
-      <w:r>
-        <w:rPr>
-          <w:rFonts w:eastAsia="MS Mincho"/>
-          <w:b w:val="0"/>
-          <w:sz w:val="24"/>
-          <w:szCs w:val="24"/>
-        </w:rPr>
-        <w:t>ulti-</w:t>
-      </w:r>
-      <w:r>
-        <w:rPr>
-          <w:rFonts w:eastAsia="MS Mincho"/>
-          <w:b w:val="0"/>
-          <w:sz w:val="24"/>
-          <w:szCs w:val="24"/>
-        </w:rPr>
-        <w:t>D</w:t>
-      </w:r>
-      <w:r>
-        <w:rPr>
-          <w:rFonts w:eastAsia="MS Mincho"/>
-          <w:b w:val="0"/>
-          <w:sz w:val="24"/>
-          <w:szCs w:val="24"/>
-        </w:rPr>
-        <w:t xml:space="preserve">atacenter </w:t>
-      </w:r>
-      <w:r>
-        <w:rPr>
-          <w:rFonts w:eastAsia="MS Mincho"/>
-          <w:b w:val="0"/>
-          <w:sz w:val="24"/>
-          <w:szCs w:val="24"/>
-        </w:rPr>
-        <w:t xml:space="preserve">ADN </w:t>
-      </w:r>
-      <w:r>
-        <w:rPr>
-          <w:rFonts w:eastAsia="MS Mincho"/>
-          <w:b w:val="0"/>
-          <w:sz w:val="24"/>
-          <w:szCs w:val="24"/>
-        </w:rPr>
-        <w:t>P</w:t>
-      </w:r>
-      <w:r>
-        <w:rPr>
-          <w:rFonts w:eastAsia="MS Mincho"/>
-          <w:b w:val="0"/>
-          <w:sz w:val="24"/>
-          <w:szCs w:val="24"/>
-        </w:rPr>
-        <w:t>ipeline</w:t>
-      </w:r>
-      <w:r>
-        <w:rPr>
-          <w:rFonts w:eastAsia="MS Mincho"/>
-          <w:b w:val="0"/>
-          <w:sz w:val="24"/>
-          <w:szCs w:val="24"/>
-        </w:rPr>
-        <w:t>s</w:t>
-      </w:r>
-      <w:r>
-        <w:rPr>
-          <w:rFonts w:eastAsia="MS Mincho"/>
-          <w:b w:val="0"/>
-          <w:sz w:val="24"/>
-          <w:szCs w:val="24"/>
-        </w:rPr>
-        <w:t>.</w:t>
-      </w:r>
-      <w:r>
-        <w:rPr>
-          <w:rFonts w:eastAsia="MS Mincho"/>
-          <w:b w:val="0"/>
-          <w:sz w:val="24"/>
-          <w:szCs w:val="24"/>
-        </w:rPr>
         <w:t xml:space="preserve">  </w:t>
       </w:r>
-      <w:r>
-        <w:rPr>
-          <w:rFonts w:eastAsia="MS Mincho"/>
-          <w:b w:val="0"/>
-          <w:sz w:val="24"/>
-          <w:szCs w:val="24"/>
-        </w:rPr>
-        <w:t xml:space="preserve">  </w:t>
-      </w:r>
-      <w:r>
-        <w:rPr>
-          <w:rFonts w:eastAsia="MS Mincho"/>
-          <w:b w:val="0"/>
-          <w:sz w:val="24"/>
-          <w:szCs w:val="24"/>
-        </w:rPr>
-        <w:t xml:space="preserve"> </w:t>
-      </w:r>
-      <w:r>
-        <w:rPr>
-          <w:rFonts w:eastAsia="MS Mincho"/>
-          <w:b w:val="0"/>
-          <w:sz w:val="24"/>
-          <w:szCs w:val="24"/>
-        </w:rPr>
-        <w:t xml:space="preserve">  </w:t>
-      </w:r>
+    </w:p>
+    <w:p>
+      <w:pPr>
+        <w:pStyle w:val="JobTitlebold"/>
+        <w:ind w:left="0"/>
+        <w:rPr>
+          <w:rFonts w:asciiTheme="majorHAnsi" w:eastAsia="MS Mincho" w:hAnsiTheme="majorHAnsi"/>
+          <w:sz w:val="24"/>
+          <w:szCs w:val="24"/>
+        </w:rPr>
+      </w:pPr>
     </w:p>
     <w:p>
       <w:pPr>
@@ -2058,6 +2151,14 @@
           <w:sz w:val="24"/>
           <w:szCs w:val="24"/>
         </w:rPr>
+        <w:t xml:space="preserve"> [Director]</w:t>
+      </w:r>
+      <w:r>
+        <w:rPr>
+          <w:rFonts w:asciiTheme="majorHAnsi" w:eastAsia="MS Mincho" w:hAnsiTheme="majorHAnsi"/>
+          <w:sz w:val="24"/>
+          <w:szCs w:val="24"/>
+        </w:rPr>
         <w:tab/>
       </w:r>
       <w:r>
@@ -2084,6 +2185,8 @@
         </w:rPr>
         <w:tab/>
       </w:r>
+      <w:bookmarkStart w:id="0" w:name="_GoBack"/>
+      <w:bookmarkEnd w:id="0"/>
       <w:r>
         <w:rPr>
           <w:rFonts w:asciiTheme="majorHAnsi" w:eastAsia="MS Mincho" w:hAnsiTheme="majorHAnsi"/>
@@ -2122,47 +2225,7 @@
           <w:sz w:val="24"/>
           <w:szCs w:val="24"/>
         </w:rPr>
-        <w:tab/>
-      </w:r>
-      <w:r>
-        <w:rPr>
-          <w:rFonts w:asciiTheme="majorHAnsi" w:eastAsia="MS Mincho" w:hAnsiTheme="majorHAnsi"/>
-          <w:sz w:val="24"/>
-          <w:szCs w:val="24"/>
-        </w:rPr>
-        <w:tab/>
-      </w:r>
-      <w:r>
-        <w:rPr>
-          <w:rFonts w:asciiTheme="majorHAnsi" w:eastAsia="MS Mincho" w:hAnsiTheme="majorHAnsi"/>
-          <w:sz w:val="24"/>
-          <w:szCs w:val="24"/>
-        </w:rPr>
-        <w:tab/>
-      </w:r>
-      <w:r>
-        <w:rPr>
-          <w:rFonts w:asciiTheme="majorHAnsi" w:eastAsia="MS Mincho" w:hAnsiTheme="majorHAnsi"/>
-          <w:sz w:val="24"/>
-          <w:szCs w:val="24"/>
-        </w:rPr>
-        <w:t xml:space="preserve">1y </w:t>
-      </w:r>
-      <w:r>
-        <w:rPr>
-          <w:rFonts w:asciiTheme="majorHAnsi" w:eastAsia="MS Mincho" w:hAnsiTheme="majorHAnsi"/>
-          <w:sz w:val="24"/>
-          <w:szCs w:val="24"/>
-        </w:rPr>
-        <w:t>5</w:t>
-      </w:r>
-      <w:r>
-        <w:rPr>
-          <w:rFonts w:asciiTheme="majorHAnsi" w:eastAsia="MS Mincho" w:hAnsiTheme="majorHAnsi"/>
-          <w:sz w:val="24"/>
-          <w:szCs w:val="24"/>
-        </w:rPr>
-        <w:t>m</w:t>
+        <w:t>Jul’16-Nov’17</w:t>
       </w:r>
     </w:p>
     <w:p>
@@ -2338,7 +2401,7 @@
         </w:rPr>
         <w:t xml:space="preserve"> </w:t>
       </w:r>
-      <w:hyperlink r:id="rId14" w:history="1">
+      <w:hyperlink r:id="rId17" w:history="1">
         <w:r>
           <w:rPr>
             <w:rStyle w:val="Hyperlink"/>
@@ -2367,7 +2430,7 @@
           <w:sz w:val="24"/>
           <w:szCs w:val="24"/>
         </w:rPr>
-        <w:t xml:space="preserve">, </w:t>
+        <w:t>,</w:t>
       </w:r>
       <w:r>
         <w:rPr>
@@ -2376,590 +2439,9 @@
           <w:sz w:val="24"/>
           <w:szCs w:val="24"/>
         </w:rPr>
-        <w:t>R</w:t>
-      </w:r>
-      <w:r>
-        <w:rPr>
-          <w:rFonts w:eastAsia="MS Mincho" w:cs="Calibri"/>
-          <w:b w:val="0"/>
-          <w:sz w:val="24"/>
-          <w:szCs w:val="24"/>
-        </w:rPr>
-        <w:t xml:space="preserve">eact, </w:t>
-      </w:r>
-      <w:r>
-        <w:rPr>
-          <w:rFonts w:eastAsia="MS Mincho" w:cs="Calibri"/>
-          <w:b w:val="0"/>
-          <w:sz w:val="24"/>
-          <w:szCs w:val="24"/>
-        </w:rPr>
-        <w:t>S</w:t>
-      </w:r>
-      <w:r>
-        <w:rPr>
-          <w:rFonts w:eastAsia="MS Mincho" w:cs="Calibri"/>
-          <w:b w:val="0"/>
-          <w:sz w:val="24"/>
-          <w:szCs w:val="24"/>
-        </w:rPr>
-        <w:t>emantic</w:t>
-      </w:r>
-      <w:r>
-        <w:rPr>
-          <w:rFonts w:eastAsia="MS Mincho" w:cs="Calibri"/>
-          <w:b w:val="0"/>
-          <w:sz w:val="24"/>
-          <w:szCs w:val="24"/>
-        </w:rPr>
-        <w:t xml:space="preserve"> UI</w:t>
-      </w:r>
-      <w:r>
-        <w:rPr>
-          <w:rFonts w:eastAsia="MS Mincho" w:cs="Calibri"/>
-          <w:b w:val="0"/>
-          <w:sz w:val="24"/>
-          <w:szCs w:val="24"/>
-        </w:rPr>
-        <w:t xml:space="preserve">, </w:t>
-      </w:r>
-      <w:r>
-        <w:rPr>
-          <w:rFonts w:eastAsia="MS Mincho" w:cs="Calibri"/>
-          <w:b w:val="0"/>
-          <w:sz w:val="24"/>
-          <w:szCs w:val="24"/>
-        </w:rPr>
-        <w:t>R</w:t>
-      </w:r>
-      <w:r>
-        <w:rPr>
-          <w:rFonts w:eastAsia="MS Mincho" w:cs="Calibri"/>
-          <w:b w:val="0"/>
-          <w:sz w:val="24"/>
-          <w:szCs w:val="24"/>
-        </w:rPr>
-        <w:t xml:space="preserve">eact </w:t>
-      </w:r>
-      <w:r>
-        <w:rPr>
-          <w:rFonts w:eastAsia="MS Mincho" w:cs="Calibri"/>
-          <w:b w:val="0"/>
-          <w:sz w:val="24"/>
-          <w:szCs w:val="24"/>
-        </w:rPr>
-        <w:t>A</w:t>
-      </w:r>
-      <w:r>
-        <w:rPr>
-          <w:rFonts w:eastAsia="MS Mincho" w:cs="Calibri"/>
-          <w:b w:val="0"/>
-          <w:sz w:val="24"/>
-          <w:szCs w:val="24"/>
-        </w:rPr>
-        <w:t xml:space="preserve">pollo, </w:t>
-      </w:r>
-      <w:proofErr w:type="spellStart"/>
-      <w:r>
-        <w:rPr>
-          <w:rFonts w:eastAsia="MS Mincho" w:cs="Calibri"/>
-          <w:b w:val="0"/>
-          <w:sz w:val="24"/>
-          <w:szCs w:val="24"/>
-        </w:rPr>
-        <w:t>L</w:t>
-      </w:r>
-      <w:r>
-        <w:rPr>
-          <w:rFonts w:eastAsia="MS Mincho" w:cs="Calibri"/>
-          <w:b w:val="0"/>
-          <w:sz w:val="24"/>
-          <w:szCs w:val="24"/>
-        </w:rPr>
-        <w:t>oop</w:t>
-      </w:r>
-      <w:r>
-        <w:rPr>
-          <w:rFonts w:eastAsia="MS Mincho" w:cs="Calibri"/>
-          <w:b w:val="0"/>
-          <w:sz w:val="24"/>
-          <w:szCs w:val="24"/>
-        </w:rPr>
-        <w:t>B</w:t>
-      </w:r>
-      <w:r>
-        <w:rPr>
-          <w:rFonts w:eastAsia="MS Mincho" w:cs="Calibri"/>
-          <w:b w:val="0"/>
-          <w:sz w:val="24"/>
-          <w:szCs w:val="24"/>
-        </w:rPr>
-        <w:t>ack</w:t>
-      </w:r>
-      <w:proofErr w:type="spellEnd"/>
-      <w:r>
-        <w:rPr>
-          <w:rFonts w:eastAsia="MS Mincho" w:cs="Calibri"/>
-          <w:b w:val="0"/>
-          <w:sz w:val="24"/>
-          <w:szCs w:val="24"/>
-        </w:rPr>
-        <w:t xml:space="preserve">, </w:t>
-      </w:r>
-      <w:proofErr w:type="spellStart"/>
-      <w:r>
-        <w:rPr>
-          <w:rFonts w:eastAsia="MS Mincho" w:cs="Calibri"/>
-          <w:b w:val="0"/>
-          <w:sz w:val="24"/>
-          <w:szCs w:val="24"/>
-        </w:rPr>
-        <w:t>R</w:t>
-      </w:r>
-      <w:r>
-        <w:rPr>
-          <w:rFonts w:eastAsia="MS Mincho" w:cs="Calibri"/>
-          <w:b w:val="0"/>
-          <w:sz w:val="24"/>
-          <w:szCs w:val="24"/>
-        </w:rPr>
-        <w:t>x</w:t>
-      </w:r>
-      <w:r>
-        <w:rPr>
-          <w:rFonts w:eastAsia="MS Mincho" w:cs="Calibri"/>
-          <w:b w:val="0"/>
-          <w:sz w:val="24"/>
-          <w:szCs w:val="24"/>
-        </w:rPr>
-        <w:t>JS</w:t>
-      </w:r>
-      <w:proofErr w:type="spellEnd"/>
-      <w:r>
-        <w:rPr>
-          <w:rFonts w:eastAsia="MS Mincho" w:cs="Calibri"/>
-          <w:b w:val="0"/>
-          <w:sz w:val="24"/>
-          <w:szCs w:val="24"/>
-        </w:rPr>
-        <w:t xml:space="preserve">, </w:t>
-      </w:r>
-      <w:proofErr w:type="spellStart"/>
-      <w:r>
-        <w:rPr>
-          <w:rFonts w:eastAsia="MS Mincho" w:cs="Calibri"/>
-          <w:b w:val="0"/>
-          <w:sz w:val="24"/>
-          <w:szCs w:val="24"/>
-        </w:rPr>
-        <w:t>L</w:t>
-      </w:r>
-      <w:r>
-        <w:rPr>
-          <w:rFonts w:eastAsia="MS Mincho" w:cs="Calibri"/>
-          <w:b w:val="0"/>
-          <w:sz w:val="24"/>
-          <w:szCs w:val="24"/>
-        </w:rPr>
-        <w:t>odash</w:t>
-      </w:r>
-      <w:proofErr w:type="spellEnd"/>
-      <w:r>
-        <w:rPr>
-          <w:rFonts w:eastAsia="MS Mincho" w:cs="Calibri"/>
-          <w:b w:val="0"/>
-          <w:sz w:val="24"/>
-          <w:szCs w:val="24"/>
-        </w:rPr>
-        <w:t>,</w:t>
-      </w:r>
-      <w:r>
-        <w:rPr>
-          <w:rFonts w:eastAsia="MS Mincho" w:cs="Calibri"/>
-          <w:b w:val="0"/>
-          <w:sz w:val="24"/>
-          <w:szCs w:val="24"/>
-        </w:rPr>
         <w:t xml:space="preserve"> </w:t>
       </w:r>
-      <w:r>
-        <w:rPr>
-          <w:rFonts w:eastAsia="MS Mincho" w:cs="Calibri"/>
-          <w:b w:val="0"/>
-          <w:sz w:val="24"/>
-          <w:szCs w:val="24"/>
-        </w:rPr>
-        <w:t xml:space="preserve">MongoDB, </w:t>
-      </w:r>
-      <w:proofErr w:type="spellStart"/>
-      <w:r>
-        <w:rPr>
-          <w:rFonts w:eastAsia="MS Mincho" w:cs="Calibri"/>
-          <w:b w:val="0"/>
-          <w:sz w:val="24"/>
-          <w:szCs w:val="24"/>
-        </w:rPr>
-        <w:t>Recombee</w:t>
-      </w:r>
-      <w:proofErr w:type="spellEnd"/>
-      <w:r>
-        <w:rPr>
-          <w:rFonts w:eastAsia="MS Mincho" w:cs="Calibri"/>
-          <w:b w:val="0"/>
-          <w:sz w:val="24"/>
-          <w:szCs w:val="24"/>
-        </w:rPr>
-        <w:t xml:space="preserve">, </w:t>
-      </w:r>
-      <w:r>
-        <w:rPr>
-          <w:rFonts w:eastAsia="MS Mincho" w:cs="Calibri"/>
-          <w:b w:val="0"/>
-          <w:sz w:val="24"/>
-          <w:szCs w:val="24"/>
-        </w:rPr>
-        <w:t>D</w:t>
-      </w:r>
-      <w:r>
-        <w:rPr>
-          <w:rFonts w:eastAsia="MS Mincho" w:cs="Calibri"/>
-          <w:b w:val="0"/>
-          <w:sz w:val="24"/>
-          <w:szCs w:val="24"/>
-        </w:rPr>
-        <w:t xml:space="preserve">ocker, and </w:t>
-      </w:r>
-      <w:r>
-        <w:rPr>
-          <w:rFonts w:eastAsia="MS Mincho" w:cs="Calibri"/>
-          <w:b w:val="0"/>
-          <w:sz w:val="24"/>
-          <w:szCs w:val="24"/>
-        </w:rPr>
-        <w:t>K</w:t>
-      </w:r>
-      <w:r>
-        <w:rPr>
-          <w:rFonts w:eastAsia="MS Mincho" w:cs="Calibri"/>
-          <w:b w:val="0"/>
-          <w:sz w:val="24"/>
-          <w:szCs w:val="24"/>
-        </w:rPr>
-        <w:t>ubernetes</w:t>
-      </w:r>
-      <w:r>
-        <w:rPr>
-          <w:rFonts w:eastAsia="MS Mincho" w:cs="Calibri"/>
-          <w:b w:val="0"/>
-          <w:sz w:val="24"/>
-          <w:szCs w:val="24"/>
-        </w:rPr>
-        <w:t xml:space="preserve"> </w:t>
-      </w:r>
-      <w:r>
-        <w:rPr>
-          <w:rFonts w:eastAsia="MS Mincho" w:cs="Calibri"/>
-          <w:b w:val="0"/>
-          <w:sz w:val="24"/>
-          <w:szCs w:val="24"/>
-        </w:rPr>
-        <w:t>stitched</w:t>
-      </w:r>
-      <w:r>
-        <w:rPr>
-          <w:rFonts w:eastAsia="MS Mincho" w:cs="Calibri"/>
-          <w:b w:val="0"/>
-          <w:sz w:val="24"/>
-          <w:szCs w:val="24"/>
-        </w:rPr>
-        <w:t xml:space="preserve"> in</w:t>
-      </w:r>
-      <w:r>
-        <w:rPr>
-          <w:rFonts w:eastAsia="MS Mincho" w:cs="Calibri"/>
-          <w:b w:val="0"/>
-          <w:sz w:val="24"/>
-          <w:szCs w:val="24"/>
-        </w:rPr>
-        <w:t xml:space="preserve"> MVVM architectur</w:t>
-      </w:r>
-      <w:r>
-        <w:rPr>
-          <w:rFonts w:eastAsia="MS Mincho" w:cs="Calibri"/>
-          <w:b w:val="0"/>
-          <w:sz w:val="24"/>
-          <w:szCs w:val="24"/>
-        </w:rPr>
-        <w:t>e</w:t>
-      </w:r>
-      <w:r>
-        <w:rPr>
-          <w:rFonts w:eastAsia="MS Mincho" w:cs="Calibri"/>
-          <w:b w:val="0"/>
-          <w:sz w:val="24"/>
-          <w:szCs w:val="24"/>
-        </w:rPr>
-        <w:t>.</w:t>
-      </w:r>
-      <w:r>
-        <w:rPr>
-          <w:rFonts w:eastAsia="MS Mincho" w:cs="Calibri"/>
-          <w:b w:val="0"/>
-          <w:sz w:val="24"/>
-          <w:szCs w:val="24"/>
-        </w:rPr>
-        <w:t xml:space="preserve"> </w:t>
-      </w:r>
-      <w:r>
-        <w:rPr>
-          <w:rFonts w:eastAsia="MS Mincho" w:cs="Calibri"/>
-          <w:b w:val="0"/>
-          <w:sz w:val="24"/>
-          <w:szCs w:val="24"/>
-        </w:rPr>
-        <w:br/>
-      </w:r>
-      <w:r>
-        <w:rPr>
-          <w:rFonts w:eastAsia="MS Mincho" w:cs="Calibri"/>
-          <w:b w:val="0"/>
-          <w:sz w:val="24"/>
-          <w:szCs w:val="24"/>
-        </w:rPr>
-        <w:t>Some</w:t>
-      </w:r>
-      <w:r>
-        <w:rPr>
-          <w:rFonts w:eastAsia="MS Mincho" w:cs="Calibri"/>
-          <w:b w:val="0"/>
-          <w:sz w:val="24"/>
-          <w:szCs w:val="24"/>
-        </w:rPr>
-        <w:t xml:space="preserve"> of the</w:t>
-      </w:r>
-      <w:r>
-        <w:rPr>
-          <w:rFonts w:eastAsia="MS Mincho" w:cs="Calibri"/>
-          <w:b w:val="0"/>
-          <w:sz w:val="24"/>
-          <w:szCs w:val="24"/>
-        </w:rPr>
-        <w:t xml:space="preserve"> </w:t>
-      </w:r>
-      <w:r>
-        <w:rPr>
-          <w:rFonts w:eastAsia="MS Mincho" w:cs="Calibri"/>
-          <w:b w:val="0"/>
-          <w:sz w:val="24"/>
-          <w:szCs w:val="24"/>
-        </w:rPr>
-        <w:t>r</w:t>
-      </w:r>
-      <w:r>
-        <w:rPr>
-          <w:rFonts w:eastAsia="MS Mincho" w:cs="Calibri"/>
-          <w:b w:val="0"/>
-          <w:sz w:val="24"/>
-          <w:szCs w:val="24"/>
-        </w:rPr>
-        <w:t>elevant</w:t>
-      </w:r>
-      <w:r>
-        <w:rPr>
-          <w:rFonts w:eastAsia="MS Mincho" w:cs="Calibri"/>
-          <w:b w:val="0"/>
-          <w:sz w:val="24"/>
-          <w:szCs w:val="24"/>
-        </w:rPr>
-        <w:t xml:space="preserve"> </w:t>
-      </w:r>
-      <w:r>
-        <w:rPr>
-          <w:rFonts w:eastAsia="MS Mincho" w:cs="Calibri"/>
-          <w:b w:val="0"/>
-          <w:sz w:val="24"/>
-          <w:szCs w:val="24"/>
-        </w:rPr>
-        <w:t>code</w:t>
-      </w:r>
-      <w:r>
-        <w:rPr>
-          <w:rFonts w:eastAsia="MS Mincho" w:cs="Calibri"/>
-          <w:b w:val="0"/>
-          <w:sz w:val="24"/>
-          <w:szCs w:val="24"/>
-        </w:rPr>
-        <w:t>,</w:t>
-      </w:r>
-      <w:r>
-        <w:rPr>
-          <w:rFonts w:eastAsia="MS Mincho" w:cs="Calibri"/>
-          <w:b w:val="0"/>
-          <w:sz w:val="24"/>
-          <w:szCs w:val="24"/>
-        </w:rPr>
-        <w:t xml:space="preserve"> </w:t>
-      </w:r>
-      <w:r>
-        <w:rPr>
-          <w:rFonts w:eastAsia="MS Mincho" w:cs="Calibri"/>
-          <w:b w:val="0"/>
-          <w:sz w:val="24"/>
-          <w:szCs w:val="24"/>
-        </w:rPr>
-        <w:t xml:space="preserve">based </w:t>
-      </w:r>
-      <w:r>
-        <w:rPr>
-          <w:rFonts w:eastAsia="MS Mincho" w:cs="Calibri"/>
-          <w:b w:val="0"/>
-          <w:sz w:val="24"/>
-          <w:szCs w:val="24"/>
-        </w:rPr>
-        <w:t>on</w:t>
-      </w:r>
-      <w:r>
-        <w:rPr>
-          <w:rFonts w:eastAsia="MS Mincho" w:cs="Calibri"/>
-          <w:b w:val="0"/>
-          <w:sz w:val="24"/>
-          <w:szCs w:val="24"/>
-        </w:rPr>
-        <w:t xml:space="preserve"> </w:t>
-      </w:r>
-      <w:r>
-        <w:rPr>
-          <w:rFonts w:eastAsia="MS Mincho" w:cs="Calibri"/>
-          <w:b w:val="0"/>
-          <w:sz w:val="24"/>
-          <w:szCs w:val="24"/>
-        </w:rPr>
-        <w:t>R</w:t>
-      </w:r>
-      <w:r>
-        <w:rPr>
-          <w:rFonts w:eastAsia="MS Mincho" w:cs="Calibri"/>
-          <w:b w:val="0"/>
-          <w:sz w:val="24"/>
-          <w:szCs w:val="24"/>
-        </w:rPr>
-        <w:t xml:space="preserve">edux, </w:t>
-      </w:r>
-      <w:bookmarkStart w:id="0" w:name="_Hlk17066952"/>
-      <w:r>
-        <w:rPr>
-          <w:rFonts w:eastAsia="MS Mincho" w:cs="Calibri"/>
-          <w:b w:val="0"/>
-          <w:sz w:val="24"/>
-          <w:szCs w:val="24"/>
-        </w:rPr>
-        <w:fldChar w:fldCharType="begin"/>
-      </w:r>
-      <w:r>
-        <w:rPr>
-          <w:rFonts w:eastAsia="MS Mincho" w:cs="Calibri"/>
-          <w:b w:val="0"/>
-          <w:sz w:val="24"/>
-          <w:szCs w:val="24"/>
-        </w:rPr>
-        <w:instrText xml:space="preserve"> HYPERLINK "https://github.com/prateekrastogi/feathers-authentication" </w:instrText>
-      </w:r>
-      <w:r>
-        <w:rPr>
-          <w:rFonts w:eastAsia="MS Mincho" w:cs="Calibri"/>
-          <w:b w:val="0"/>
-          <w:sz w:val="24"/>
-          <w:szCs w:val="24"/>
-        </w:rPr>
-        <w:fldChar w:fldCharType="separate"/>
-      </w:r>
-      <w:r>
-        <w:rPr>
-          <w:rStyle w:val="Hyperlink"/>
-          <w:rFonts w:eastAsia="MS Mincho" w:cs="Calibri"/>
-          <w:b w:val="0"/>
-          <w:sz w:val="24"/>
-          <w:szCs w:val="24"/>
-        </w:rPr>
-        <w:t>Feathers</w:t>
-      </w:r>
-      <w:bookmarkEnd w:id="0"/>
-      <w:r>
-        <w:rPr>
-          <w:rFonts w:eastAsia="MS Mincho" w:cs="Calibri"/>
-          <w:b w:val="0"/>
-          <w:sz w:val="24"/>
-          <w:szCs w:val="24"/>
-        </w:rPr>
-        <w:fldChar w:fldCharType="end"/>
-      </w:r>
-      <w:r>
-        <w:rPr>
-          <w:rFonts w:eastAsia="MS Mincho" w:cs="Calibri"/>
-          <w:b w:val="0"/>
-          <w:sz w:val="24"/>
-          <w:szCs w:val="24"/>
-        </w:rPr>
-        <w:t>,</w:t>
-      </w:r>
-      <w:r>
-        <w:rPr>
-          <w:rFonts w:eastAsia="MS Mincho" w:cs="Calibri"/>
-          <w:b w:val="0"/>
-          <w:sz w:val="24"/>
-          <w:szCs w:val="24"/>
-        </w:rPr>
-        <w:t xml:space="preserve"> etc</w:t>
-      </w:r>
-      <w:r>
-        <w:rPr>
-          <w:rFonts w:eastAsia="MS Mincho" w:cs="Calibri"/>
-          <w:b w:val="0"/>
-          <w:sz w:val="24"/>
-          <w:szCs w:val="24"/>
-        </w:rPr>
-        <w:t>.</w:t>
-      </w:r>
-      <w:r>
-        <w:rPr>
-          <w:rFonts w:eastAsia="MS Mincho" w:cs="Calibri"/>
-          <w:b w:val="0"/>
-          <w:sz w:val="24"/>
-          <w:szCs w:val="24"/>
-        </w:rPr>
-        <w:t>,</w:t>
-      </w:r>
-      <w:r>
-        <w:rPr>
-          <w:rFonts w:eastAsia="MS Mincho" w:cs="Calibri"/>
-          <w:b w:val="0"/>
-          <w:sz w:val="24"/>
-          <w:szCs w:val="24"/>
-        </w:rPr>
-        <w:t xml:space="preserve"> </w:t>
-      </w:r>
-      <w:r>
-        <w:rPr>
-          <w:rFonts w:eastAsia="MS Mincho" w:cs="Calibri"/>
-          <w:b w:val="0"/>
-          <w:sz w:val="24"/>
-          <w:szCs w:val="24"/>
-        </w:rPr>
-        <w:t>can be accessed at:</w:t>
-      </w:r>
-    </w:p>
-    <w:p>
-      <w:pPr>
-        <w:pStyle w:val="JobTitlebold"/>
-        <w:ind w:left="1080"/>
-        <w:rPr>
-          <w:rFonts w:eastAsia="MS Mincho" w:cs="Calibri"/>
-          <w:b w:val="0"/>
-          <w:sz w:val="24"/>
-          <w:szCs w:val="24"/>
-        </w:rPr>
-      </w:pPr>
-      <w:hyperlink r:id="rId15" w:history="1">
+      <w:hyperlink r:id="rId18" w:history="1">
         <w:r>
           <w:rPr>
             <w:rStyle w:val="Hyperlink"/>
@@ -2968,32 +2450,19 @@
             <w:sz w:val="24"/>
             <w:szCs w:val="24"/>
           </w:rPr>
-          <w:t>https://github.com/prateekrastogi/andlit</w:t>
+          <w:t>Redux</w:t>
         </w:r>
       </w:hyperlink>
       <w:r>
         <w:rPr>
-          <w:rStyle w:val="Hyperlink"/>
           <w:rFonts w:eastAsia="MS Mincho" w:cs="Calibri"/>
           <w:b w:val="0"/>
           <w:sz w:val="24"/>
           <w:szCs w:val="24"/>
         </w:rPr>
-        <w:t xml:space="preserve"> </w:t>
-      </w:r>
-    </w:p>
-    <w:p>
-      <w:pPr>
-        <w:pStyle w:val="JobTitlebold"/>
-        <w:ind w:left="1080"/>
-        <w:rPr>
-          <w:rFonts w:eastAsia="MS Mincho" w:cs="Calibri"/>
-          <w:b w:val="0"/>
-          <w:sz w:val="24"/>
-          <w:szCs w:val="24"/>
-        </w:rPr>
-      </w:pPr>
-      <w:hyperlink r:id="rId16" w:history="1">
+        <w:t xml:space="preserve">, </w:t>
+      </w:r>
+      <w:hyperlink r:id="rId19" w:history="1">
         <w:r>
           <w:rPr>
             <w:rStyle w:val="Hyperlink"/>
@@ -3002,16 +2471,398 @@
             <w:sz w:val="24"/>
             <w:szCs w:val="24"/>
           </w:rPr>
-          <w:t>https://github.com/prateekrastogi/bakendi</w:t>
+          <w:t>Feathers</w:t>
         </w:r>
       </w:hyperlink>
-      <w:bookmarkStart w:id="1" w:name="_GoBack"/>
-      <w:bookmarkEnd w:id="1"/>
+      <w:r>
+        <w:rPr>
+          <w:rFonts w:eastAsia="MS Mincho" w:cs="Calibri"/>
+          <w:b w:val="0"/>
+          <w:sz w:val="24"/>
+          <w:szCs w:val="24"/>
+        </w:rPr>
+        <w:t>,</w:t>
+      </w:r>
+      <w:r>
+        <w:rPr>
+          <w:rFonts w:eastAsia="MS Mincho" w:cs="Calibri"/>
+          <w:b w:val="0"/>
+          <w:sz w:val="24"/>
+          <w:szCs w:val="24"/>
+        </w:rPr>
+        <w:t xml:space="preserve"> </w:t>
+      </w:r>
+      <w:r>
+        <w:rPr>
+          <w:rFonts w:eastAsia="MS Mincho" w:cs="Calibri"/>
+          <w:b w:val="0"/>
+          <w:sz w:val="24"/>
+          <w:szCs w:val="24"/>
+        </w:rPr>
+        <w:t>R</w:t>
+      </w:r>
+      <w:r>
+        <w:rPr>
+          <w:rFonts w:eastAsia="MS Mincho" w:cs="Calibri"/>
+          <w:b w:val="0"/>
+          <w:sz w:val="24"/>
+          <w:szCs w:val="24"/>
+        </w:rPr>
+        <w:t xml:space="preserve">eact, </w:t>
+      </w:r>
+      <w:r>
+        <w:rPr>
+          <w:rFonts w:eastAsia="MS Mincho" w:cs="Calibri"/>
+          <w:b w:val="0"/>
+          <w:sz w:val="24"/>
+          <w:szCs w:val="24"/>
+        </w:rPr>
+        <w:t>R</w:t>
+      </w:r>
+      <w:r>
+        <w:rPr>
+          <w:rFonts w:eastAsia="MS Mincho" w:cs="Calibri"/>
+          <w:b w:val="0"/>
+          <w:sz w:val="24"/>
+          <w:szCs w:val="24"/>
+        </w:rPr>
+        <w:t xml:space="preserve">eact </w:t>
+      </w:r>
+      <w:r>
+        <w:rPr>
+          <w:rFonts w:eastAsia="MS Mincho" w:cs="Calibri"/>
+          <w:b w:val="0"/>
+          <w:sz w:val="24"/>
+          <w:szCs w:val="24"/>
+        </w:rPr>
+        <w:t>A</w:t>
+      </w:r>
+      <w:r>
+        <w:rPr>
+          <w:rFonts w:eastAsia="MS Mincho" w:cs="Calibri"/>
+          <w:b w:val="0"/>
+          <w:sz w:val="24"/>
+          <w:szCs w:val="24"/>
+        </w:rPr>
+        <w:t>pollo</w:t>
+      </w:r>
+      <w:r>
+        <w:rPr>
+          <w:rFonts w:eastAsia="MS Mincho" w:cs="Calibri"/>
+          <w:b w:val="0"/>
+          <w:sz w:val="24"/>
+          <w:szCs w:val="24"/>
+        </w:rPr>
+        <w:t xml:space="preserve">, </w:t>
+      </w:r>
+      <w:proofErr w:type="spellStart"/>
+      <w:r>
+        <w:rPr>
+          <w:rFonts w:eastAsia="MS Mincho" w:cs="Calibri"/>
+          <w:b w:val="0"/>
+          <w:sz w:val="24"/>
+          <w:szCs w:val="24"/>
+        </w:rPr>
+        <w:t>L</w:t>
+      </w:r>
+      <w:r>
+        <w:rPr>
+          <w:rFonts w:eastAsia="MS Mincho" w:cs="Calibri"/>
+          <w:b w:val="0"/>
+          <w:sz w:val="24"/>
+          <w:szCs w:val="24"/>
+        </w:rPr>
+        <w:t>oop</w:t>
+      </w:r>
+      <w:r>
+        <w:rPr>
+          <w:rFonts w:eastAsia="MS Mincho" w:cs="Calibri"/>
+          <w:b w:val="0"/>
+          <w:sz w:val="24"/>
+          <w:szCs w:val="24"/>
+        </w:rPr>
+        <w:t>B</w:t>
+      </w:r>
+      <w:r>
+        <w:rPr>
+          <w:rFonts w:eastAsia="MS Mincho" w:cs="Calibri"/>
+          <w:b w:val="0"/>
+          <w:sz w:val="24"/>
+          <w:szCs w:val="24"/>
+        </w:rPr>
+        <w:t>ack</w:t>
+      </w:r>
+      <w:proofErr w:type="spellEnd"/>
+      <w:r>
+        <w:rPr>
+          <w:rFonts w:eastAsia="MS Mincho" w:cs="Calibri"/>
+          <w:b w:val="0"/>
+          <w:sz w:val="24"/>
+          <w:szCs w:val="24"/>
+        </w:rPr>
+        <w:t xml:space="preserve">, </w:t>
+      </w:r>
+      <w:proofErr w:type="spellStart"/>
+      <w:r>
+        <w:rPr>
+          <w:rFonts w:eastAsia="MS Mincho" w:cs="Calibri"/>
+          <w:b w:val="0"/>
+          <w:sz w:val="24"/>
+          <w:szCs w:val="24"/>
+        </w:rPr>
+        <w:t>R</w:t>
+      </w:r>
+      <w:r>
+        <w:rPr>
+          <w:rFonts w:eastAsia="MS Mincho" w:cs="Calibri"/>
+          <w:b w:val="0"/>
+          <w:sz w:val="24"/>
+          <w:szCs w:val="24"/>
+        </w:rPr>
+        <w:t>x</w:t>
+      </w:r>
+      <w:r>
+        <w:rPr>
+          <w:rFonts w:eastAsia="MS Mincho" w:cs="Calibri"/>
+          <w:b w:val="0"/>
+          <w:sz w:val="24"/>
+          <w:szCs w:val="24"/>
+        </w:rPr>
+        <w:t>JS</w:t>
+      </w:r>
+      <w:proofErr w:type="spellEnd"/>
+      <w:r>
+        <w:rPr>
+          <w:rFonts w:eastAsia="MS Mincho" w:cs="Calibri"/>
+          <w:b w:val="0"/>
+          <w:sz w:val="24"/>
+          <w:szCs w:val="24"/>
+        </w:rPr>
+        <w:t xml:space="preserve">, </w:t>
+      </w:r>
+      <w:proofErr w:type="spellStart"/>
+      <w:r>
+        <w:rPr>
+          <w:rFonts w:eastAsia="MS Mincho" w:cs="Calibri"/>
+          <w:b w:val="0"/>
+          <w:sz w:val="24"/>
+          <w:szCs w:val="24"/>
+        </w:rPr>
+        <w:t>L</w:t>
+      </w:r>
+      <w:r>
+        <w:rPr>
+          <w:rFonts w:eastAsia="MS Mincho" w:cs="Calibri"/>
+          <w:b w:val="0"/>
+          <w:sz w:val="24"/>
+          <w:szCs w:val="24"/>
+        </w:rPr>
+        <w:t>odash</w:t>
+      </w:r>
+      <w:proofErr w:type="spellEnd"/>
+      <w:r>
+        <w:rPr>
+          <w:rFonts w:eastAsia="MS Mincho" w:cs="Calibri"/>
+          <w:b w:val="0"/>
+          <w:sz w:val="24"/>
+          <w:szCs w:val="24"/>
+        </w:rPr>
+        <w:t>,</w:t>
+      </w:r>
+      <w:r>
+        <w:rPr>
+          <w:rFonts w:eastAsia="MS Mincho" w:cs="Calibri"/>
+          <w:b w:val="0"/>
+          <w:sz w:val="24"/>
+          <w:szCs w:val="24"/>
+        </w:rPr>
+        <w:t xml:space="preserve"> </w:t>
+      </w:r>
+      <w:r>
+        <w:rPr>
+          <w:rFonts w:eastAsia="MS Mincho" w:cs="Calibri"/>
+          <w:b w:val="0"/>
+          <w:sz w:val="24"/>
+          <w:szCs w:val="24"/>
+        </w:rPr>
+        <w:t>Semantic UI</w:t>
+      </w:r>
+      <w:r>
+        <w:rPr>
+          <w:rFonts w:eastAsia="MS Mincho" w:cs="Calibri"/>
+          <w:b w:val="0"/>
+          <w:sz w:val="24"/>
+          <w:szCs w:val="24"/>
+        </w:rPr>
+        <w:t>,</w:t>
+      </w:r>
+      <w:r>
+        <w:rPr>
+          <w:rFonts w:eastAsia="MS Mincho" w:cs="Calibri"/>
+          <w:b w:val="0"/>
+          <w:sz w:val="24"/>
+          <w:szCs w:val="24"/>
+        </w:rPr>
+        <w:t xml:space="preserve"> </w:t>
+      </w:r>
+      <w:r>
+        <w:rPr>
+          <w:rFonts w:eastAsia="MS Mincho" w:cs="Calibri"/>
+          <w:b w:val="0"/>
+          <w:sz w:val="24"/>
+          <w:szCs w:val="24"/>
+        </w:rPr>
+        <w:t xml:space="preserve">MongoDB, </w:t>
+      </w:r>
+      <w:proofErr w:type="spellStart"/>
+      <w:r>
+        <w:rPr>
+          <w:rFonts w:eastAsia="MS Mincho" w:cs="Calibri"/>
+          <w:b w:val="0"/>
+          <w:sz w:val="24"/>
+          <w:szCs w:val="24"/>
+        </w:rPr>
+        <w:t>Recombee</w:t>
+      </w:r>
+      <w:proofErr w:type="spellEnd"/>
+      <w:r>
+        <w:rPr>
+          <w:rFonts w:eastAsia="MS Mincho" w:cs="Calibri"/>
+          <w:b w:val="0"/>
+          <w:sz w:val="24"/>
+          <w:szCs w:val="24"/>
+        </w:rPr>
+        <w:t xml:space="preserve">, </w:t>
+      </w:r>
+      <w:r>
+        <w:rPr>
+          <w:rFonts w:eastAsia="MS Mincho" w:cs="Calibri"/>
+          <w:b w:val="0"/>
+          <w:sz w:val="24"/>
+          <w:szCs w:val="24"/>
+        </w:rPr>
+        <w:t>D</w:t>
+      </w:r>
+      <w:r>
+        <w:rPr>
+          <w:rFonts w:eastAsia="MS Mincho" w:cs="Calibri"/>
+          <w:b w:val="0"/>
+          <w:sz w:val="24"/>
+          <w:szCs w:val="24"/>
+        </w:rPr>
+        <w:t xml:space="preserve">ocker, and </w:t>
+      </w:r>
+      <w:r>
+        <w:rPr>
+          <w:rFonts w:eastAsia="MS Mincho" w:cs="Calibri"/>
+          <w:b w:val="0"/>
+          <w:sz w:val="24"/>
+          <w:szCs w:val="24"/>
+        </w:rPr>
+        <w:t>K</w:t>
+      </w:r>
+      <w:r>
+        <w:rPr>
+          <w:rFonts w:eastAsia="MS Mincho" w:cs="Calibri"/>
+          <w:b w:val="0"/>
+          <w:sz w:val="24"/>
+          <w:szCs w:val="24"/>
+        </w:rPr>
+        <w:t>ubernetes</w:t>
+      </w:r>
+      <w:r>
+        <w:rPr>
+          <w:rFonts w:eastAsia="MS Mincho" w:cs="Calibri"/>
+          <w:b w:val="0"/>
+          <w:sz w:val="24"/>
+          <w:szCs w:val="24"/>
+        </w:rPr>
+        <w:t xml:space="preserve"> </w:t>
+      </w:r>
+      <w:r>
+        <w:rPr>
+          <w:rFonts w:eastAsia="MS Mincho" w:cs="Calibri"/>
+          <w:b w:val="0"/>
+          <w:sz w:val="24"/>
+          <w:szCs w:val="24"/>
+        </w:rPr>
+        <w:t>stitched</w:t>
+      </w:r>
+      <w:r>
+        <w:rPr>
+          <w:rFonts w:eastAsia="MS Mincho" w:cs="Calibri"/>
+          <w:b w:val="0"/>
+          <w:sz w:val="24"/>
+          <w:szCs w:val="24"/>
+        </w:rPr>
+        <w:t xml:space="preserve"> in</w:t>
+      </w:r>
+      <w:r>
+        <w:rPr>
+          <w:rFonts w:eastAsia="MS Mincho" w:cs="Calibri"/>
+          <w:b w:val="0"/>
+          <w:sz w:val="24"/>
+          <w:szCs w:val="24"/>
+        </w:rPr>
+        <w:t xml:space="preserve"> MVVM architectur</w:t>
+      </w:r>
+      <w:r>
+        <w:rPr>
+          <w:rFonts w:eastAsia="MS Mincho" w:cs="Calibri"/>
+          <w:b w:val="0"/>
+          <w:sz w:val="24"/>
+          <w:szCs w:val="24"/>
+        </w:rPr>
+        <w:t>e</w:t>
+      </w:r>
+      <w:r>
+        <w:rPr>
+          <w:rFonts w:eastAsia="MS Mincho" w:cs="Calibri"/>
+          <w:b w:val="0"/>
+          <w:sz w:val="24"/>
+          <w:szCs w:val="24"/>
+        </w:rPr>
+        <w:t>.</w:t>
+      </w:r>
+      <w:r>
+        <w:rPr>
+          <w:rFonts w:eastAsia="MS Mincho" w:cs="Calibri"/>
+          <w:b w:val="0"/>
+          <w:sz w:val="24"/>
+          <w:szCs w:val="24"/>
+        </w:rPr>
+        <w:t xml:space="preserve"> </w:t>
+      </w:r>
     </w:p>
     <w:p>
       <w:pPr>
         <w:pStyle w:val="JobTitlebold"/>
+        <w:tabs>
+          <w:tab w:val="left" w:pos="2352"/>
+        </w:tabs>
         <w:ind w:left="1080"/>
+        <w:rPr>
+          <w:rFonts w:asciiTheme="minorHAnsi" w:eastAsia="MS Mincho" w:hAnsiTheme="minorHAnsi" w:cstheme="minorHAnsi"/>
+          <w:sz w:val="24"/>
+          <w:szCs w:val="24"/>
+        </w:rPr>
+      </w:pPr>
+      <w:r>
+        <w:rPr>
+          <w:rFonts w:asciiTheme="minorHAnsi" w:eastAsia="MS Mincho" w:hAnsiTheme="minorHAnsi" w:cstheme="minorHAnsi"/>
+          <w:sz w:val="24"/>
+          <w:szCs w:val="24"/>
+        </w:rPr>
+        <w:tab/>
+      </w:r>
+    </w:p>
+    <w:p>
+      <w:pPr>
+        <w:pStyle w:val="JobTitlebold"/>
+        <w:tabs>
+          <w:tab w:val="left" w:pos="2352"/>
+        </w:tabs>
+        <w:ind w:left="0"/>
         <w:rPr>
           <w:rFonts w:asciiTheme="minorHAnsi" w:eastAsia="MS Mincho" w:hAnsiTheme="minorHAnsi" w:cstheme="minorHAnsi"/>
           <w:sz w:val="24"/>
@@ -3046,7 +2897,7 @@
           <w:sz w:val="24"/>
           <w:szCs w:val="24"/>
         </w:rPr>
-        <w:t xml:space="preserve">O   </w:t>
+        <w:t>O</w:t>
       </w:r>
       <w:r>
         <w:rPr>
@@ -3054,6 +2905,22 @@
           <w:sz w:val="24"/>
           <w:szCs w:val="24"/>
         </w:rPr>
+        <w:t xml:space="preserve"> [Software Engineer-I]</w:t>
+      </w:r>
+      <w:r>
+        <w:rPr>
+          <w:rFonts w:asciiTheme="majorHAnsi" w:eastAsia="MS Mincho" w:hAnsiTheme="majorHAnsi"/>
+          <w:sz w:val="24"/>
+          <w:szCs w:val="24"/>
+        </w:rPr>
+        <w:t xml:space="preserve">   </w:t>
+      </w:r>
+      <w:r>
+        <w:rPr>
+          <w:rFonts w:asciiTheme="majorHAnsi" w:eastAsia="MS Mincho" w:hAnsiTheme="majorHAnsi"/>
+          <w:sz w:val="24"/>
+          <w:szCs w:val="24"/>
+        </w:rPr>
         <w:tab/>
       </w:r>
       <w:r>
@@ -3110,40 +2977,7 @@
           <w:sz w:val="24"/>
           <w:szCs w:val="24"/>
         </w:rPr>
-        <w:tab/>
-      </w:r>
-      <w:r>
-        <w:rPr>
-          <w:rFonts w:asciiTheme="majorHAnsi" w:eastAsia="MS Mincho" w:hAnsiTheme="majorHAnsi"/>
-          <w:sz w:val="24"/>
-          <w:szCs w:val="24"/>
-        </w:rPr>
-        <w:tab/>
-      </w:r>
-      <w:r>
-        <w:rPr>
-          <w:rFonts w:asciiTheme="majorHAnsi" w:eastAsia="MS Mincho" w:hAnsiTheme="majorHAnsi"/>
-          <w:sz w:val="24"/>
-          <w:szCs w:val="24"/>
-        </w:rPr>
-        <w:tab/>
-      </w:r>
-      <w:r>
-        <w:rPr>
-          <w:rFonts w:asciiTheme="majorHAnsi" w:eastAsia="MS Mincho" w:hAnsiTheme="majorHAnsi"/>
-          <w:sz w:val="24"/>
-          <w:szCs w:val="24"/>
-        </w:rPr>
-        <w:tab/>
-        <w:t>2</w:t>
-      </w:r>
-      <w:r>
-        <w:rPr>
-          <w:rFonts w:asciiTheme="majorHAnsi" w:eastAsia="MS Mincho" w:hAnsiTheme="majorHAnsi"/>
-          <w:sz w:val="24"/>
-          <w:szCs w:val="24"/>
-        </w:rPr>
-        <w:t>y 2m</w:t>
+        <w:t>Jun’14-Jul’16</w:t>
       </w:r>
     </w:p>
     <w:p>
@@ -3245,7 +3079,70 @@
           <w:sz w:val="24"/>
           <w:szCs w:val="24"/>
         </w:rPr>
-        <w:t xml:space="preserve"> as a Software Engineer</w:t>
+        <w:t xml:space="preserve"> </w:t>
+      </w:r>
+      <w:r>
+        <w:rPr>
+          <w:rFonts w:eastAsia="MS Mincho"/>
+          <w:b w:val="0"/>
+          <w:sz w:val="24"/>
+          <w:szCs w:val="24"/>
+        </w:rPr>
+        <w:t xml:space="preserve">in a geographically distributed </w:t>
+      </w:r>
+      <w:r>
+        <w:rPr>
+          <w:rFonts w:eastAsia="MS Mincho"/>
+          <w:b w:val="0"/>
+          <w:sz w:val="24"/>
+          <w:szCs w:val="24"/>
+        </w:rPr>
+        <w:t>squad</w:t>
+      </w:r>
+      <w:r>
+        <w:rPr>
+          <w:rFonts w:eastAsia="MS Mincho"/>
+          <w:b w:val="0"/>
+          <w:sz w:val="24"/>
+          <w:szCs w:val="24"/>
+        </w:rPr>
+        <w:t xml:space="preserve"> </w:t>
+      </w:r>
+      <w:r>
+        <w:rPr>
+          <w:rFonts w:eastAsia="MS Mincho"/>
+          <w:b w:val="0"/>
+          <w:sz w:val="24"/>
+          <w:szCs w:val="24"/>
+        </w:rPr>
+        <w:t xml:space="preserve">of 10 people </w:t>
+      </w:r>
+      <w:r>
+        <w:rPr>
+          <w:rFonts w:eastAsia="MS Mincho"/>
+          <w:b w:val="0"/>
+          <w:sz w:val="24"/>
+          <w:szCs w:val="24"/>
+        </w:rPr>
+        <w:t xml:space="preserve">spread </w:t>
+      </w:r>
+      <w:r>
+        <w:rPr>
+          <w:rFonts w:eastAsia="MS Mincho"/>
+          <w:b w:val="0"/>
+          <w:sz w:val="24"/>
+          <w:szCs w:val="24"/>
+        </w:rPr>
+        <w:br/>
+      </w:r>
+      <w:r>
+        <w:rPr>
+          <w:rFonts w:eastAsia="MS Mincho"/>
+          <w:b w:val="0"/>
+          <w:sz w:val="24"/>
+          <w:szCs w:val="24"/>
+        </w:rPr>
+        <w:t>across three continents</w:t>
       </w:r>
       <w:r>
         <w:rPr>
@@ -3290,6 +3187,64 @@
           <w:sz w:val="24"/>
           <w:szCs w:val="24"/>
         </w:rPr>
+        <w:t xml:space="preserve"> </w:t>
+      </w:r>
+      <w:r>
+        <w:rPr>
+          <w:rFonts w:eastAsia="MS Mincho"/>
+          <w:b w:val="0"/>
+          <w:sz w:val="24"/>
+          <w:szCs w:val="24"/>
+        </w:rPr>
+        <w:t>to develop</w:t>
+      </w:r>
+      <w:r>
+        <w:rPr>
+          <w:rFonts w:eastAsia="MS Mincho"/>
+          <w:b w:val="0"/>
+          <w:sz w:val="24"/>
+          <w:szCs w:val="24"/>
+        </w:rPr>
+        <w:t xml:space="preserve"> </w:t>
+      </w:r>
+      <w:r>
+        <w:rPr>
+          <w:rFonts w:eastAsia="MS Mincho"/>
+          <w:b w:val="0"/>
+          <w:sz w:val="24"/>
+          <w:szCs w:val="24"/>
+        </w:rPr>
+        <w:t>a</w:t>
+      </w:r>
+      <w:r>
+        <w:rPr>
+          <w:rFonts w:eastAsia="MS Mincho"/>
+          <w:b w:val="0"/>
+          <w:sz w:val="24"/>
+          <w:szCs w:val="24"/>
+        </w:rPr>
+        <w:t xml:space="preserve"> </w:t>
+      </w:r>
+      <w:hyperlink r:id="rId20" w:history="1">
+        <w:r>
+          <w:rPr>
+            <w:rStyle w:val="Hyperlink"/>
+            <w:rFonts w:eastAsia="MS Mincho"/>
+            <w:b w:val="0"/>
+            <w:sz w:val="24"/>
+            <w:szCs w:val="24"/>
+          </w:rPr>
+          <w:t>FICO DMP</w:t>
+        </w:r>
+      </w:hyperlink>
+      <w:r>
+        <w:rPr>
+          <w:rStyle w:val="Hyperlink"/>
+          <w:rFonts w:eastAsia="MS Mincho"/>
+          <w:b w:val="0"/>
+          <w:sz w:val="24"/>
+          <w:szCs w:val="24"/>
+        </w:rPr>
         <w:br/>
       </w:r>
       <w:r>
@@ -3299,7 +3254,43 @@
           <w:sz w:val="24"/>
           <w:szCs w:val="24"/>
         </w:rPr>
-        <w:t>to develop</w:t>
+        <w:t>B</w:t>
+      </w:r>
+      <w:r>
+        <w:rPr>
+          <w:rFonts w:eastAsia="MS Mincho"/>
+          <w:b w:val="0"/>
+          <w:sz w:val="24"/>
+          <w:szCs w:val="24"/>
+        </w:rPr>
+        <w:t xml:space="preserve">usiness </w:t>
+      </w:r>
+      <w:r>
+        <w:rPr>
+          <w:rFonts w:eastAsia="MS Mincho"/>
+          <w:b w:val="0"/>
+          <w:sz w:val="24"/>
+          <w:szCs w:val="24"/>
+        </w:rPr>
+        <w:t>I</w:t>
+      </w:r>
+      <w:r>
+        <w:rPr>
+          <w:rFonts w:eastAsia="MS Mincho"/>
+          <w:b w:val="0"/>
+          <w:sz w:val="24"/>
+          <w:szCs w:val="24"/>
+        </w:rPr>
+        <w:t>ntelligence</w:t>
+      </w:r>
+      <w:r>
+        <w:rPr>
+          <w:rFonts w:eastAsia="MS Mincho"/>
+          <w:b w:val="0"/>
+          <w:sz w:val="24"/>
+          <w:szCs w:val="24"/>
+        </w:rPr>
+        <w:t xml:space="preserve"> (BI)</w:t>
       </w:r>
       <w:r>
         <w:rPr>
@@ -3317,52 +3308,7 @@
           <w:sz w:val="24"/>
           <w:szCs w:val="24"/>
         </w:rPr>
-        <w:t xml:space="preserve">a </w:t>
-      </w:r>
-      <w:r>
-        <w:rPr>
-          <w:rFonts w:eastAsia="MS Mincho"/>
-          <w:b w:val="0"/>
-          <w:sz w:val="24"/>
-          <w:szCs w:val="24"/>
-        </w:rPr>
-        <w:t>B</w:t>
-      </w:r>
-      <w:r>
-        <w:rPr>
-          <w:rFonts w:eastAsia="MS Mincho"/>
-          <w:b w:val="0"/>
-          <w:sz w:val="24"/>
-          <w:szCs w:val="24"/>
-        </w:rPr>
-        <w:t xml:space="preserve">usiness </w:t>
-      </w:r>
-      <w:r>
-        <w:rPr>
-          <w:rFonts w:eastAsia="MS Mincho"/>
-          <w:b w:val="0"/>
-          <w:sz w:val="24"/>
-          <w:szCs w:val="24"/>
-        </w:rPr>
-        <w:t>I</w:t>
-      </w:r>
-      <w:r>
-        <w:rPr>
-          <w:rFonts w:eastAsia="MS Mincho"/>
-          <w:b w:val="0"/>
-          <w:sz w:val="24"/>
-          <w:szCs w:val="24"/>
-        </w:rPr>
-        <w:t>ntelligence</w:t>
-      </w:r>
-      <w:r>
-        <w:rPr>
-          <w:rFonts w:eastAsia="MS Mincho"/>
-          <w:b w:val="0"/>
-          <w:sz w:val="24"/>
-          <w:szCs w:val="24"/>
-        </w:rPr>
-        <w:t xml:space="preserve"> (BI)</w:t>
+        <w:t>Microservice</w:t>
       </w:r>
       <w:r>
         <w:rPr>
@@ -3380,24 +3326,6 @@
           <w:sz w:val="24"/>
           <w:szCs w:val="24"/>
         </w:rPr>
-        <w:t>Microservice</w:t>
-      </w:r>
-      <w:r>
-        <w:rPr>
-          <w:rFonts w:eastAsia="MS Mincho"/>
-          <w:b w:val="0"/>
-          <w:sz w:val="24"/>
-          <w:szCs w:val="24"/>
-        </w:rPr>
-        <w:t xml:space="preserve"> </w:t>
-      </w:r>
-      <w:r>
-        <w:rPr>
-          <w:rFonts w:eastAsia="MS Mincho"/>
-          <w:b w:val="0"/>
-          <w:sz w:val="24"/>
-          <w:szCs w:val="24"/>
-        </w:rPr>
         <w:t>assembled</w:t>
       </w:r>
       <w:r>
@@ -3409,7 +3337,7 @@
         </w:rPr>
         <w:t xml:space="preserve"> with </w:t>
       </w:r>
-      <w:hyperlink r:id="rId17" w:history="1">
+      <w:hyperlink r:id="rId21" w:history="1">
         <w:r>
           <w:rPr>
             <w:rStyle w:val="Hyperlink"/>
@@ -3466,7 +3394,16 @@
           <w:sz w:val="24"/>
           <w:szCs w:val="24"/>
         </w:rPr>
-        <w:t xml:space="preserve"> Spring</w:t>
+        <w:br/>
+      </w:r>
+      <w:r>
+        <w:rPr>
+          <w:rFonts w:eastAsia="MS Mincho"/>
+          <w:b w:val="0"/>
+          <w:sz w:val="24"/>
+          <w:szCs w:val="24"/>
+        </w:rPr>
+        <w:t>Spring</w:t>
       </w:r>
       <w:r>
         <w:rPr>
@@ -3565,7 +3502,25 @@
           <w:sz w:val="24"/>
           <w:szCs w:val="24"/>
         </w:rPr>
-        <w:t xml:space="preserve"> and deployed on an in-house PaaS</w:t>
+        <w:t xml:space="preserve"> </w:t>
+      </w:r>
+      <w:r>
+        <w:rPr>
+          <w:rFonts w:eastAsia="MS Mincho"/>
+          <w:b w:val="0"/>
+          <w:sz w:val="24"/>
+          <w:szCs w:val="24"/>
+        </w:rPr>
+        <w:br/>
+      </w:r>
+      <w:r>
+        <w:rPr>
+          <w:rFonts w:eastAsia="MS Mincho"/>
+          <w:b w:val="0"/>
+          <w:sz w:val="24"/>
+          <w:szCs w:val="24"/>
+        </w:rPr>
+        <w:t>and deployed on an in-house PaaS</w:t>
       </w:r>
       <w:r>
         <w:rPr>
@@ -3624,6 +3579,18 @@
         </w:rPr>
         <w:tab/>
       </w:r>
+    </w:p>
+    <w:p>
+      <w:pPr>
+        <w:pStyle w:val="JobTitlebold"/>
+        <w:ind w:left="1080"/>
+        <w:rPr>
+          <w:rFonts w:asciiTheme="minorHAnsi" w:eastAsia="MS Mincho" w:hAnsiTheme="minorHAnsi"/>
+          <w:b w:val="0"/>
+          <w:sz w:val="24"/>
+          <w:szCs w:val="24"/>
+        </w:rPr>
+      </w:pPr>
     </w:p>
     <w:p>
       <w:pPr>
@@ -3638,7 +3605,6 @@
           <w:szCs w:val="24"/>
         </w:rPr>
       </w:pPr>
-      <w:proofErr w:type="gramStart"/>
       <w:r>
         <w:rPr>
           <w:rFonts w:asciiTheme="majorHAnsi" w:eastAsia="MS Mincho" w:hAnsiTheme="majorHAnsi"/>
@@ -3653,7 +3619,7 @@
           <w:sz w:val="24"/>
           <w:szCs w:val="24"/>
         </w:rPr>
-        <w:t xml:space="preserve">  </w:t>
+        <w:t xml:space="preserve"> </w:t>
       </w:r>
       <w:r>
         <w:rPr>
@@ -3661,9 +3627,32 @@
           <w:sz w:val="24"/>
           <w:szCs w:val="24"/>
         </w:rPr>
+        <w:t xml:space="preserve">[Summer </w:t>
+      </w:r>
+      <w:r>
+        <w:rPr>
+          <w:rFonts w:asciiTheme="majorHAnsi" w:eastAsia="MS Mincho" w:hAnsiTheme="majorHAnsi"/>
+          <w:sz w:val="24"/>
+          <w:szCs w:val="24"/>
+        </w:rPr>
+        <w:t>Trainee</w:t>
+      </w:r>
+      <w:r>
+        <w:rPr>
+          <w:rFonts w:asciiTheme="majorHAnsi" w:eastAsia="MS Mincho" w:hAnsiTheme="majorHAnsi"/>
+          <w:sz w:val="24"/>
+          <w:szCs w:val="24"/>
+        </w:rPr>
+        <w:t>]</w:t>
+      </w:r>
+      <w:r>
+        <w:rPr>
+          <w:rFonts w:asciiTheme="majorHAnsi" w:eastAsia="MS Mincho" w:hAnsiTheme="majorHAnsi"/>
+          <w:sz w:val="24"/>
+          <w:szCs w:val="24"/>
+        </w:rPr>
         <w:tab/>
       </w:r>
-      <w:proofErr w:type="gramEnd"/>
       <w:r>
         <w:rPr>
           <w:rFonts w:asciiTheme="majorHAnsi" w:eastAsia="MS Mincho" w:hAnsiTheme="majorHAnsi"/>
@@ -3718,40 +3707,7 @@
           <w:sz w:val="24"/>
           <w:szCs w:val="24"/>
         </w:rPr>
-        <w:tab/>
-      </w:r>
-      <w:r>
-        <w:rPr>
-          <w:rFonts w:asciiTheme="majorHAnsi" w:eastAsia="MS Mincho" w:hAnsiTheme="majorHAnsi"/>
-          <w:sz w:val="24"/>
-          <w:szCs w:val="24"/>
-        </w:rPr>
-        <w:tab/>
-      </w:r>
-      <w:r>
-        <w:rPr>
-          <w:rFonts w:asciiTheme="majorHAnsi" w:eastAsia="MS Mincho" w:hAnsiTheme="majorHAnsi"/>
-          <w:sz w:val="24"/>
-          <w:szCs w:val="24"/>
-        </w:rPr>
-        <w:tab/>
-      </w:r>
-      <w:r>
-        <w:rPr>
-          <w:rFonts w:asciiTheme="majorHAnsi" w:eastAsia="MS Mincho" w:hAnsiTheme="majorHAnsi"/>
-          <w:sz w:val="24"/>
-          <w:szCs w:val="24"/>
-        </w:rPr>
-        <w:tab/>
-        <w:t xml:space="preserve">      </w:t>
-      </w:r>
-      <w:r>
-        <w:rPr>
-          <w:rFonts w:asciiTheme="majorHAnsi" w:eastAsia="MS Mincho" w:hAnsiTheme="majorHAnsi"/>
-          <w:sz w:val="24"/>
-          <w:szCs w:val="24"/>
-        </w:rPr>
-        <w:t>3m</w:t>
+        <w:t>May’13-Jul’13</w:t>
       </w:r>
     </w:p>
     <w:p>
@@ -3759,7 +3715,7 @@
         <w:pStyle w:val="JobTitlebold"/>
         <w:ind w:left="1080"/>
         <w:rPr>
-          <w:rFonts w:eastAsia="MS Mincho"/>
+          <w:rFonts w:asciiTheme="minorHAnsi" w:eastAsia="MS Mincho" w:hAnsiTheme="minorHAnsi"/>
           <w:b w:val="0"/>
           <w:sz w:val="24"/>
           <w:szCs w:val="24"/>
@@ -3781,34 +3737,7 @@
           <w:sz w:val="24"/>
           <w:szCs w:val="24"/>
         </w:rPr>
-        <w:t xml:space="preserve">, in University of Mons, Belgium, on a project </w:t>
-      </w:r>
-      <w:r>
-        <w:rPr>
-          <w:rFonts w:eastAsia="MS Mincho"/>
-          <w:b w:val="0"/>
-          <w:sz w:val="24"/>
-          <w:szCs w:val="24"/>
-        </w:rPr>
-        <w:t>about</w:t>
-      </w:r>
-      <w:r>
-        <w:rPr>
-          <w:rFonts w:eastAsia="MS Mincho"/>
-          <w:b w:val="0"/>
-          <w:sz w:val="24"/>
-          <w:szCs w:val="24"/>
-        </w:rPr>
-        <w:t xml:space="preserve"> metadata </w:t>
-      </w:r>
-      <w:r>
-        <w:rPr>
-          <w:rFonts w:eastAsia="MS Mincho"/>
-          <w:b w:val="0"/>
-          <w:sz w:val="24"/>
-          <w:szCs w:val="24"/>
-        </w:rPr>
-        <w:t>and</w:t>
+        <w:t>, in University of Mons, Belgium, on</w:t>
       </w:r>
       <w:r>
         <w:rPr>
@@ -3819,135 +3748,7 @@
         </w:rPr>
         <w:t xml:space="preserve"> </w:t>
       </w:r>
-      <w:r>
-        <w:rPr>
-          <w:rFonts w:eastAsia="MS Mincho"/>
-          <w:b w:val="0"/>
-          <w:sz w:val="24"/>
-          <w:szCs w:val="24"/>
-        </w:rPr>
-        <w:t xml:space="preserve">source code </w:t>
-      </w:r>
-      <w:r>
-        <w:rPr>
-          <w:rFonts w:eastAsia="MS Mincho"/>
-          <w:b w:val="0"/>
-          <w:sz w:val="24"/>
-          <w:szCs w:val="24"/>
-        </w:rPr>
-        <w:t>extraction</w:t>
-      </w:r>
-      <w:r>
-        <w:rPr>
-          <w:rFonts w:eastAsia="MS Mincho"/>
-          <w:b w:val="0"/>
-          <w:sz w:val="24"/>
-          <w:szCs w:val="24"/>
-        </w:rPr>
-        <w:t>, pre-processing,</w:t>
-      </w:r>
-      <w:r>
-        <w:rPr>
-          <w:rFonts w:eastAsia="MS Mincho"/>
-          <w:b w:val="0"/>
-          <w:sz w:val="24"/>
-          <w:szCs w:val="24"/>
-        </w:rPr>
-        <w:t xml:space="preserve"> and analysis of all</w:t>
-      </w:r>
-      <w:r>
-        <w:rPr>
-          <w:rFonts w:eastAsia="MS Mincho"/>
-          <w:b w:val="0"/>
-          <w:sz w:val="24"/>
-          <w:szCs w:val="24"/>
-        </w:rPr>
-        <w:t xml:space="preserve"> R</w:t>
-      </w:r>
-      <w:r>
-        <w:rPr>
-          <w:rFonts w:eastAsia="MS Mincho"/>
-          <w:b w:val="0"/>
-          <w:sz w:val="24"/>
-          <w:szCs w:val="24"/>
-        </w:rPr>
-        <w:t xml:space="preserve"> </w:t>
-      </w:r>
-      <w:r>
-        <w:rPr>
-          <w:rFonts w:eastAsia="MS Mincho"/>
-          <w:b w:val="0"/>
-          <w:sz w:val="24"/>
-          <w:szCs w:val="24"/>
-        </w:rPr>
-        <w:t xml:space="preserve">CRAN </w:t>
-      </w:r>
-      <w:r>
-        <w:rPr>
-          <w:rFonts w:eastAsia="MS Mincho"/>
-          <w:b w:val="0"/>
-          <w:sz w:val="24"/>
-          <w:szCs w:val="24"/>
-        </w:rPr>
-        <w:t>hosted</w:t>
-      </w:r>
-      <w:r>
-        <w:rPr>
-          <w:rFonts w:eastAsia="MS Mincho"/>
-          <w:b w:val="0"/>
-          <w:sz w:val="24"/>
-          <w:szCs w:val="24"/>
-        </w:rPr>
-        <w:t xml:space="preserve"> live and archived packages.</w:t>
-      </w:r>
-      <w:r>
-        <w:rPr>
-          <w:rFonts w:eastAsia="MS Mincho"/>
-          <w:b w:val="0"/>
-          <w:sz w:val="24"/>
-          <w:szCs w:val="24"/>
-        </w:rPr>
-        <w:br/>
-      </w:r>
-      <w:r>
-        <w:rPr>
-          <w:rFonts w:eastAsia="MS Mincho"/>
-          <w:b w:val="0"/>
-          <w:sz w:val="24"/>
-          <w:szCs w:val="24"/>
-        </w:rPr>
-        <w:t>The code</w:t>
-      </w:r>
-      <w:r>
-        <w:rPr>
-          <w:rFonts w:eastAsia="MS Mincho"/>
-          <w:b w:val="0"/>
-          <w:sz w:val="24"/>
-          <w:szCs w:val="24"/>
-        </w:rPr>
-        <w:t xml:space="preserve"> written during the project</w:t>
-      </w:r>
-      <w:r>
-        <w:rPr>
-          <w:rFonts w:eastAsia="MS Mincho"/>
-          <w:b w:val="0"/>
-          <w:sz w:val="24"/>
-          <w:szCs w:val="24"/>
-        </w:rPr>
-        <w:t xml:space="preserve"> can be viewed at:</w:t>
-      </w:r>
-    </w:p>
-    <w:p>
-      <w:pPr>
-        <w:pStyle w:val="JobTitlebold"/>
-        <w:ind w:left="1080"/>
-        <w:rPr>
-          <w:rFonts w:asciiTheme="minorHAnsi" w:eastAsia="MS Mincho" w:hAnsiTheme="minorHAnsi"/>
-          <w:sz w:val="24"/>
-          <w:szCs w:val="24"/>
-        </w:rPr>
-      </w:pPr>
-      <w:hyperlink r:id="rId18" w:history="1">
+      <w:hyperlink r:id="rId22" w:history="1">
         <w:r>
           <w:rPr>
             <w:rStyle w:val="Hyperlink"/>
@@ -3956,17 +3757,146 @@
             <w:sz w:val="24"/>
             <w:szCs w:val="24"/>
           </w:rPr>
-          <w:t>https://github.com/prateekrastogi/Evolution-of-R</w:t>
+          <w:t>R composed project</w:t>
         </w:r>
       </w:hyperlink>
       <w:r>
         <w:rPr>
-          <w:rFonts w:asciiTheme="minorHAnsi" w:eastAsia="MS Mincho" w:hAnsiTheme="minorHAnsi"/>
-          <w:b w:val="0"/>
-          <w:sz w:val="24"/>
-          <w:szCs w:val="24"/>
-        </w:rPr>
-        <w:tab/>
+          <w:rFonts w:eastAsia="MS Mincho"/>
+          <w:b w:val="0"/>
+          <w:sz w:val="24"/>
+          <w:szCs w:val="24"/>
+        </w:rPr>
+        <w:t xml:space="preserve"> </w:t>
+      </w:r>
+      <w:r>
+        <w:rPr>
+          <w:rFonts w:eastAsia="MS Mincho"/>
+          <w:b w:val="0"/>
+          <w:sz w:val="24"/>
+          <w:szCs w:val="24"/>
+        </w:rPr>
+        <w:t>about</w:t>
+      </w:r>
+      <w:r>
+        <w:rPr>
+          <w:rFonts w:eastAsia="MS Mincho"/>
+          <w:b w:val="0"/>
+          <w:sz w:val="24"/>
+          <w:szCs w:val="24"/>
+        </w:rPr>
+        <w:t xml:space="preserve"> metadata </w:t>
+      </w:r>
+      <w:r>
+        <w:rPr>
+          <w:rFonts w:eastAsia="MS Mincho"/>
+          <w:b w:val="0"/>
+          <w:sz w:val="24"/>
+          <w:szCs w:val="24"/>
+        </w:rPr>
+        <w:t>and</w:t>
+      </w:r>
+      <w:r>
+        <w:rPr>
+          <w:rFonts w:eastAsia="MS Mincho"/>
+          <w:b w:val="0"/>
+          <w:sz w:val="24"/>
+          <w:szCs w:val="24"/>
+        </w:rPr>
+        <w:t xml:space="preserve"> </w:t>
+      </w:r>
+      <w:r>
+        <w:rPr>
+          <w:rFonts w:eastAsia="MS Mincho"/>
+          <w:b w:val="0"/>
+          <w:sz w:val="24"/>
+          <w:szCs w:val="24"/>
+        </w:rPr>
+        <w:br/>
+      </w:r>
+      <w:r>
+        <w:rPr>
+          <w:rFonts w:eastAsia="MS Mincho"/>
+          <w:b w:val="0"/>
+          <w:sz w:val="24"/>
+          <w:szCs w:val="24"/>
+        </w:rPr>
+        <w:t xml:space="preserve">source code </w:t>
+      </w:r>
+      <w:r>
+        <w:rPr>
+          <w:rFonts w:eastAsia="MS Mincho"/>
+          <w:b w:val="0"/>
+          <w:sz w:val="24"/>
+          <w:szCs w:val="24"/>
+        </w:rPr>
+        <w:t>extraction</w:t>
+      </w:r>
+      <w:r>
+        <w:rPr>
+          <w:rFonts w:eastAsia="MS Mincho"/>
+          <w:b w:val="0"/>
+          <w:sz w:val="24"/>
+          <w:szCs w:val="24"/>
+        </w:rPr>
+        <w:t>, pre-processing,</w:t>
+      </w:r>
+      <w:r>
+        <w:rPr>
+          <w:rFonts w:eastAsia="MS Mincho"/>
+          <w:b w:val="0"/>
+          <w:sz w:val="24"/>
+          <w:szCs w:val="24"/>
+        </w:rPr>
+        <w:t xml:space="preserve"> and analysis of </w:t>
+      </w:r>
+      <w:hyperlink r:id="rId23" w:history="1">
+        <w:r>
+          <w:rPr>
+            <w:rStyle w:val="Hyperlink"/>
+            <w:rFonts w:eastAsia="MS Mincho"/>
+            <w:b w:val="0"/>
+            <w:sz w:val="24"/>
+            <w:szCs w:val="24"/>
+          </w:rPr>
+          <w:t>all CRAN</w:t>
+        </w:r>
+      </w:hyperlink>
+      <w:r>
+        <w:rPr>
+          <w:rFonts w:eastAsia="MS Mincho"/>
+          <w:b w:val="0"/>
+          <w:sz w:val="24"/>
+          <w:szCs w:val="24"/>
+        </w:rPr>
+        <w:t xml:space="preserve"> packages</w:t>
+      </w:r>
+      <w:r>
+        <w:rPr>
+          <w:rFonts w:eastAsia="MS Mincho"/>
+          <w:b w:val="0"/>
+          <w:sz w:val="24"/>
+          <w:szCs w:val="24"/>
+        </w:rPr>
+        <w:t xml:space="preserve"> archive</w:t>
+      </w:r>
+      <w:r>
+        <w:rPr>
+          <w:rFonts w:eastAsia="MS Mincho"/>
+          <w:b w:val="0"/>
+          <w:sz w:val="24"/>
+          <w:szCs w:val="24"/>
+        </w:rPr>
+        <w:t>.</w:t>
+      </w:r>
+      <w:r>
+        <w:rPr>
+          <w:rFonts w:eastAsia="MS Mincho"/>
+          <w:b w:val="0"/>
+          <w:sz w:val="24"/>
+          <w:szCs w:val="24"/>
+        </w:rPr>
+        <w:br/>
       </w:r>
       <w:r>
         <w:rPr>
@@ -4193,7 +4123,7 @@
         <mc:AlternateContent>
           <mc:Choice Requires="wps">
             <w:drawing>
-              <wp:anchor distT="0" distB="0" distL="114300" distR="114300" simplePos="0" relativeHeight="251707392" behindDoc="0" locked="0" layoutInCell="1" allowOverlap="1" wp14:anchorId="7FA011E5" wp14:editId="53AE63E4">
+              <wp:anchor distT="0" distB="0" distL="114300" distR="114300" simplePos="0" relativeHeight="251707392" behindDoc="0" locked="0" layoutInCell="1" allowOverlap="1" wp14:anchorId="7FA011E5" wp14:editId="723481EA">
                 <wp:simplePos x="0" y="0"/>
                 <wp:positionH relativeFrom="margin">
                   <wp:align>left</wp:align>
@@ -4257,7 +4187,7 @@
           </mc:Choice>
           <mc:Fallback>
             <w:pict>
-              <v:line w14:anchorId="7125444A" id="Line 2" o:spid="_x0000_s1026" style="position:absolute;flip:x;z-index:251707392;visibility:visible;mso-wrap-style:square;mso-width-percent:0;mso-height-percent:0;mso-wrap-distance-left:9pt;mso-wrap-distance-top:0;mso-wrap-distance-right:9pt;mso-wrap-distance-bottom:0;mso-position-horizontal:left;mso-position-horizontal-relative:margin;mso-position-vertical:center;mso-position-vertical-relative:margin;mso-width-percent:0;mso-height-percent:0;mso-width-relative:page;mso-height-relative:page" from="0,0" to="0,698.4pt" o:gfxdata="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" strokecolor="#2f5897 [3215]" strokeweight="5.25pt">
+              <v:line w14:anchorId="0101C868" id="Line 2" o:spid="_x0000_s1026" style="position:absolute;flip:x;z-index:251707392;visibility:visible;mso-wrap-style:square;mso-width-percent:0;mso-height-percent:0;mso-wrap-distance-left:9pt;mso-wrap-distance-top:0;mso-wrap-distance-right:9pt;mso-wrap-distance-bottom:0;mso-position-horizontal:left;mso-position-horizontal-relative:margin;mso-position-vertical:center;mso-position-vertical-relative:margin;mso-width-percent:0;mso-height-percent:0;mso-width-relative:page;mso-height-relative:page" from="0,0" to="0,698.4pt" o:gfxdata="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" strokecolor="#2f5897 [3215]" strokeweight="5.25pt">
                 <w10:wrap anchorx="margin" anchory="margin"/>
               </v:line>
             </w:pict>
@@ -4527,16 +4457,7 @@
           <w:sz w:val="24"/>
           <w:szCs w:val="24"/>
         </w:rPr>
-        <w:t>L</w:t>
-      </w:r>
-      <w:r>
-        <w:rPr>
-          <w:rFonts w:eastAsia="MS Mincho"/>
-          <w:b w:val="0"/>
-          <w:sz w:val="24"/>
-          <w:szCs w:val="24"/>
-        </w:rPr>
-        <w:t>ess</w:t>
+        <w:t>CSS</w:t>
       </w:r>
       <w:r>
         <w:rPr>
@@ -5928,7 +5849,7 @@
         </w:rPr>
         <w:t xml:space="preserve">ub </w:t>
       </w:r>
-      <w:hyperlink r:id="rId19" w:history="1">
+      <w:hyperlink r:id="rId24" w:history="1">
         <w:r>
           <w:rPr>
             <w:rStyle w:val="Hyperlink"/>
@@ -5947,7 +5868,7 @@
         </w:rPr>
         <w:t xml:space="preserve"> and </w:t>
       </w:r>
-      <w:hyperlink r:id="rId20" w:history="1">
+      <w:hyperlink r:id="rId25" w:history="1">
         <w:r>
           <w:rPr>
             <w:rStyle w:val="Hyperlink"/>
@@ -6124,7 +6045,7 @@
         </w:rPr>
         <w:t xml:space="preserve"> at </w:t>
       </w:r>
-      <w:hyperlink r:id="rId21" w:history="1">
+      <w:hyperlink r:id="rId26" w:history="1">
         <w:proofErr w:type="spellStart"/>
         <w:r>
           <w:rPr>
@@ -6177,7 +6098,7 @@
         </w:rPr>
         <w:t xml:space="preserve"> </w:t>
       </w:r>
-      <w:hyperlink r:id="rId22" w:history="1">
+      <w:hyperlink r:id="rId27" w:history="1">
         <w:proofErr w:type="spellStart"/>
         <w:r>
           <w:rPr>
@@ -6338,56 +6259,56 @@
         <v:path o:extrusionok="f" gradientshapeok="t" o:connecttype="rect"/>
         <o:lock v:ext="edit" aspectratio="t"/>
       </v:shapetype>
-      <v:shape id="_x0000_i1434" type="#_x0000_t75" style="width:11.4pt;height:11.4pt" o:bullet="t">
+      <v:shape id="_x0000_i1154" type="#_x0000_t75" style="width:11.4pt;height:11.4pt" o:bullet="t">
         <v:imagedata r:id="rId1" o:title="BD14578_"/>
       </v:shape>
     </w:pict>
   </w:numPicBullet>
   <w:numPicBullet w:numPicBulletId="1">
     <w:pict>
-      <v:shape id="_x0000_i1435" type="#_x0000_t75" style="width:11.4pt;height:11.4pt" o:bullet="t">
+      <v:shape id="_x0000_i1155" type="#_x0000_t75" style="width:11.4pt;height:11.4pt" o:bullet="t">
         <v:imagedata r:id="rId2" o:title="BD21375_"/>
       </v:shape>
     </w:pict>
   </w:numPicBullet>
   <w:numPicBullet w:numPicBulletId="2">
     <w:pict>
-      <v:shape id="_x0000_i1436" type="#_x0000_t75" style="width:10.8pt;height:10.8pt" o:bullet="t">
+      <v:shape id="_x0000_i1156" type="#_x0000_t75" style="width:10.8pt;height:10.8pt" o:bullet="t">
         <v:imagedata r:id="rId3" o:title="BD21297_"/>
       </v:shape>
     </w:pict>
   </w:numPicBullet>
   <w:numPicBullet w:numPicBulletId="3">
     <w:pict>
-      <v:shape id="_x0000_i1437" type="#_x0000_t75" style="width:11.4pt;height:11.4pt" o:bullet="t">
+      <v:shape id="_x0000_i1157" type="#_x0000_t75" style="width:11.4pt;height:11.4pt" o:bullet="t">
         <v:imagedata r:id="rId4" o:title="BD14753_"/>
       </v:shape>
     </w:pict>
   </w:numPicBullet>
   <w:numPicBullet w:numPicBulletId="4">
     <w:pict>
-      <v:shape id="_x0000_i1438" type="#_x0000_t75" style="width:10.8pt;height:10.8pt" o:bullet="t">
+      <v:shape id="_x0000_i1158" type="#_x0000_t75" style="width:10.8pt;height:10.8pt" o:bullet="t">
         <v:imagedata r:id="rId5" o:title="BD21504_"/>
       </v:shape>
     </w:pict>
   </w:numPicBullet>
   <w:numPicBullet w:numPicBulletId="5">
     <w:pict>
-      <v:shape id="_x0000_i1439" type="#_x0000_t75" style="width:11.4pt;height:8.4pt" o:bullet="t">
+      <v:shape w14:anchorId="7FA011DF" id="_x0000_i1159" type="#_x0000_t75" style="width:11.4pt;height:8.4pt" o:bullet="t">
         <v:imagedata r:id="rId6" o:title="BD21299_"/>
       </v:shape>
     </w:pict>
   </w:numPicBullet>
   <w:numPicBullet w:numPicBulletId="6">
     <w:pict>
-      <v:shape id="_x0000_i1440" type="#_x0000_t75" style="width:33.6pt;height:27pt" o:bullet="t">
+      <v:shape id="_x0000_i1160" type="#_x0000_t75" style="width:33.6pt;height:27pt" o:bullet="t">
         <v:imagedata r:id="rId7" o:title="Capture"/>
       </v:shape>
     </w:pict>
   </w:numPicBullet>
   <w:numPicBullet w:numPicBulletId="7">
     <w:pict>
-      <v:shape id="_x0000_i1441" type="#_x0000_t75" style="width:15pt;height:15pt" o:bullet="t">
+      <v:shape id="_x0000_i1161" type="#_x0000_t75" style="width:15pt;height:15pt" o:bullet="t">
         <v:imagedata r:id="rId8" o:title="Capture"/>
       </v:shape>
     </w:pict>
@@ -11553,7 +11474,7 @@
     </w:rPrDefault>
     <w:pPrDefault/>
   </w:docDefaults>
-  <w:latentStyles w:defLockedState="0" w:defUIPriority="99" w:defSemiHidden="0" w:defUnhideWhenUsed="0" w:defQFormat="0" w:count="376">
+  <w:latentStyles w:defLockedState="0" w:defUIPriority="99" w:defSemiHidden="0" w:defUnhideWhenUsed="0" w:defQFormat="0" w:count="377">
     <w:lsdException w:name="Normal" w:uiPriority="0" w:qFormat="1"/>
     <w:lsdException w:name="heading 1" w:uiPriority="9" w:qFormat="1"/>
     <w:lsdException w:name="heading 2" w:uiPriority="9" w:qFormat="1"/>
@@ -11930,6 +11851,7 @@
     <w:lsdException w:name="Hashtag" w:semiHidden="1" w:unhideWhenUsed="1"/>
     <w:lsdException w:name="Unresolved Mention" w:semiHidden="1" w:unhideWhenUsed="1"/>
     <w:lsdException w:name="Smart Link" w:semiHidden="1" w:unhideWhenUsed="1"/>
+    <w:lsdException w:name="Smart Link Error" w:semiHidden="1" w:unhideWhenUsed="1"/>
   </w:latentStyles>
   <w:style w:type="paragraph" w:default="1" w:styleId="Normal">
     <w:name w:val="Normal"/>
@@ -12744,7 +12666,7 @@
 </file>
 
 <file path=customXml/itemProps3.xml><?xml version="1.0" encoding="utf-8"?>
-<ds:datastoreItem xmlns:ds="http://schemas.openxmlformats.org/officeDocument/2006/customXml" ds:itemID="{381F72B7-0DD4-453F-B2BB-2C5B37423A0F}">
+<ds:datastoreItem xmlns:ds="http://schemas.openxmlformats.org/officeDocument/2006/customXml" ds:itemID="{AF09E5CA-63F0-49E2-808C-C7408B858940}">
   <ds:schemaRefs>
     <ds:schemaRef ds:uri="http://schemas.openxmlformats.org/officeDocument/2006/bibliography"/>
   </ds:schemaRefs>

</xml_diff>

<commit_message>
added experience. removed underlines, and cleaned little bit
</commit_message>
<xml_diff>
--- a/Prateek Rastogi-Current.docx
+++ b/Prateek Rastogi-Current.docx
@@ -395,16 +395,7 @@
           <w:sz w:val="24"/>
           <w:szCs w:val="24"/>
         </w:rPr>
-        <w:t xml:space="preserve">Tower KM </w:t>
-      </w:r>
-      <w:proofErr w:type="gramStart"/>
-      <w:r>
-        <w:rPr>
-          <w:rFonts w:asciiTheme="majorHAnsi" w:eastAsia="MS Mincho" w:hAnsiTheme="majorHAnsi"/>
-          <w:sz w:val="24"/>
-          <w:szCs w:val="24"/>
-        </w:rPr>
-        <w:t>3</w:t>
+        <w:t>Tower KM 3</w:t>
       </w:r>
       <w:r>
         <w:rPr>
@@ -428,16 +419,7 @@
           <w:sz w:val="24"/>
           <w:szCs w:val="24"/>
         </w:rPr>
-        <w:t xml:space="preserve"> </w:t>
-      </w:r>
-      <w:proofErr w:type="gramEnd"/>
-      <w:r>
-        <w:rPr>
-          <w:rFonts w:asciiTheme="majorHAnsi" w:eastAsia="MS Mincho" w:hAnsiTheme="majorHAnsi"/>
-          <w:sz w:val="24"/>
-          <w:szCs w:val="24"/>
-        </w:rPr>
-        <w:t xml:space="preserve">   </w:t>
+        <w:t xml:space="preserve">    </w:t>
       </w:r>
       <w:r>
         <w:rPr>
@@ -503,6 +485,7 @@
             <w:rFonts w:asciiTheme="majorHAnsi" w:hAnsiTheme="majorHAnsi"/>
             <w:sz w:val="24"/>
             <w:szCs w:val="24"/>
+            <w:u w:val="none"/>
           </w:rPr>
           <w:t>p.rastogi@outlook.com</w:t>
         </w:r>
@@ -702,7 +685,6 @@
         </w:rPr>
         <w:t xml:space="preserve">      </w:t>
       </w:r>
-      <w:proofErr w:type="gramStart"/>
       <w:r>
         <w:rPr>
           <w:rFonts w:asciiTheme="majorHAnsi" w:eastAsia="MS Mincho" w:hAnsiTheme="majorHAnsi"/>
@@ -719,7 +701,6 @@
         </w:rPr>
         <w:t xml:space="preserve">  </w:t>
       </w:r>
-      <w:proofErr w:type="gramEnd"/>
       <w:r>
         <w:rPr>
           <w:rFonts w:asciiTheme="majorHAnsi" w:eastAsia="MS Mincho" w:hAnsiTheme="majorHAnsi"/>
@@ -1129,15 +1110,47 @@
           <w:sz w:val="24"/>
           <w:szCs w:val="24"/>
         </w:rPr>
-        <w:t>Times Internet</w:t>
-      </w:r>
-      <w:r>
-        <w:rPr>
-          <w:rFonts w:asciiTheme="majorHAnsi" w:eastAsia="MS Mincho" w:hAnsiTheme="majorHAnsi"/>
-          <w:sz w:val="24"/>
-          <w:szCs w:val="24"/>
-        </w:rPr>
-        <w:t xml:space="preserve"> [Frontend Developer at Manager Level 2]</w:t>
+        <w:t>FEMZRD</w:t>
+      </w:r>
+      <w:r>
+        <w:rPr>
+          <w:rFonts w:asciiTheme="majorHAnsi" w:eastAsia="MS Mincho" w:hAnsiTheme="majorHAnsi"/>
+          <w:sz w:val="24"/>
+          <w:szCs w:val="24"/>
+        </w:rPr>
+        <w:t xml:space="preserve"> [</w:t>
+      </w:r>
+      <w:r>
+        <w:rPr>
+          <w:rFonts w:asciiTheme="majorHAnsi" w:eastAsia="MS Mincho" w:hAnsiTheme="majorHAnsi"/>
+          <w:sz w:val="24"/>
+          <w:szCs w:val="24"/>
+        </w:rPr>
+        <w:t>Tech</w:t>
+      </w:r>
+      <w:r>
+        <w:rPr>
+          <w:rFonts w:asciiTheme="majorHAnsi" w:eastAsia="MS Mincho" w:hAnsiTheme="majorHAnsi"/>
+          <w:sz w:val="24"/>
+          <w:szCs w:val="24"/>
+        </w:rPr>
+        <w:t xml:space="preserve"> </w:t>
+      </w:r>
+      <w:r>
+        <w:rPr>
+          <w:rFonts w:asciiTheme="majorHAnsi" w:eastAsia="MS Mincho" w:hAnsiTheme="majorHAnsi"/>
+          <w:sz w:val="24"/>
+          <w:szCs w:val="24"/>
+        </w:rPr>
+        <w:t>Evangelist</w:t>
+      </w:r>
+      <w:r>
+        <w:rPr>
+          <w:rFonts w:asciiTheme="majorHAnsi" w:eastAsia="MS Mincho" w:hAnsiTheme="majorHAnsi"/>
+          <w:sz w:val="24"/>
+          <w:szCs w:val="24"/>
+        </w:rPr>
+        <w:t>]</w:t>
       </w:r>
       <w:r>
         <w:rPr>
@@ -1161,45 +1174,302 @@
           <w:sz w:val="24"/>
           <w:szCs w:val="24"/>
         </w:rPr>
-        <w:t>Nov’17-Feb’19</w:t>
+        <w:tab/>
+      </w:r>
+      <w:r>
+        <w:rPr>
+          <w:rFonts w:asciiTheme="majorHAnsi" w:eastAsia="MS Mincho" w:hAnsiTheme="majorHAnsi"/>
+          <w:sz w:val="24"/>
+          <w:szCs w:val="24"/>
+        </w:rPr>
+        <w:tab/>
+      </w:r>
+      <w:r>
+        <w:rPr>
+          <w:rFonts w:asciiTheme="majorHAnsi" w:eastAsia="MS Mincho" w:hAnsiTheme="majorHAnsi"/>
+          <w:sz w:val="24"/>
+          <w:szCs w:val="24"/>
+        </w:rPr>
+        <w:tab/>
+      </w:r>
+      <w:r>
+        <w:rPr>
+          <w:rFonts w:asciiTheme="majorHAnsi" w:eastAsia="MS Mincho" w:hAnsiTheme="majorHAnsi"/>
+          <w:sz w:val="24"/>
+          <w:szCs w:val="24"/>
+        </w:rPr>
+        <w:tab/>
+      </w:r>
+      <w:r>
+        <w:rPr>
+          <w:rFonts w:asciiTheme="majorHAnsi" w:eastAsia="MS Mincho" w:hAnsiTheme="majorHAnsi"/>
+          <w:sz w:val="24"/>
+          <w:szCs w:val="24"/>
+        </w:rPr>
+        <w:tab/>
+      </w:r>
+      <w:r>
+        <w:rPr>
+          <w:rFonts w:asciiTheme="majorHAnsi" w:eastAsia="MS Mincho" w:hAnsiTheme="majorHAnsi"/>
+          <w:sz w:val="24"/>
+          <w:szCs w:val="24"/>
+        </w:rPr>
+        <w:tab/>
+        <w:t>Now</w:t>
       </w:r>
     </w:p>
     <w:p>
       <w:pPr>
         <w:pStyle w:val="JobTitlebold"/>
+        <w:keepLines/>
         <w:ind w:left="1080"/>
         <w:rPr>
-          <w:rFonts w:eastAsia="MS Mincho"/>
-          <w:b w:val="0"/>
-          <w:sz w:val="24"/>
-          <w:szCs w:val="24"/>
-        </w:rPr>
-      </w:pPr>
-      <w:r>
-        <w:rPr>
-          <w:rFonts w:eastAsia="MS Mincho"/>
-          <w:b w:val="0"/>
-          <w:sz w:val="24"/>
-          <w:szCs w:val="24"/>
-        </w:rPr>
-        <w:t xml:space="preserve">Joined </w:t>
+          <w:rFonts w:eastAsia="MS Mincho" w:cs="Calibri"/>
+          <w:b w:val="0"/>
+          <w:bCs w:val="0"/>
+          <w:sz w:val="24"/>
+          <w:szCs w:val="24"/>
+        </w:rPr>
+      </w:pPr>
+      <w:r>
+        <w:rPr>
+          <w:rFonts w:eastAsia="MS Mincho" w:cs="Calibri"/>
+          <w:b w:val="0"/>
+          <w:bCs w:val="0"/>
+          <w:sz w:val="24"/>
+          <w:szCs w:val="24"/>
+        </w:rPr>
+        <w:t>Employed</w:t>
+      </w:r>
+      <w:r>
+        <w:rPr>
+          <w:rFonts w:eastAsia="MS Mincho" w:cs="Calibri"/>
+          <w:b w:val="0"/>
+          <w:bCs w:val="0"/>
+          <w:sz w:val="24"/>
+          <w:szCs w:val="24"/>
+        </w:rPr>
+        <w:t xml:space="preserve"> </w:t>
+      </w:r>
+      <w:r>
+        <w:rPr>
+          <w:rFonts w:eastAsia="MS Mincho" w:cs="Calibri"/>
+          <w:b w:val="0"/>
+          <w:bCs w:val="0"/>
+          <w:sz w:val="24"/>
+          <w:szCs w:val="24"/>
+        </w:rPr>
+        <w:t xml:space="preserve">as </w:t>
+      </w:r>
+      <w:r>
+        <w:rPr>
+          <w:rFonts w:eastAsia="MS Mincho" w:cs="Calibri"/>
+          <w:b w:val="0"/>
+          <w:bCs w:val="0"/>
+          <w:sz w:val="24"/>
+          <w:szCs w:val="24"/>
+        </w:rPr>
+        <w:t>web</w:t>
+      </w:r>
+      <w:r>
+        <w:rPr>
+          <w:rFonts w:eastAsia="MS Mincho" w:cs="Calibri"/>
+          <w:b w:val="0"/>
+          <w:bCs w:val="0"/>
+          <w:sz w:val="24"/>
+          <w:szCs w:val="24"/>
+        </w:rPr>
+        <w:t xml:space="preserve"> e</w:t>
+      </w:r>
+      <w:r>
+        <w:rPr>
+          <w:rFonts w:eastAsia="MS Mincho" w:cs="Calibri"/>
+          <w:b w:val="0"/>
+          <w:bCs w:val="0"/>
+          <w:sz w:val="24"/>
+          <w:szCs w:val="24"/>
+        </w:rPr>
+        <w:t>ngineer</w:t>
+      </w:r>
+      <w:r>
+        <w:rPr>
+          <w:rFonts w:eastAsia="MS Mincho" w:cs="Calibri"/>
+          <w:b w:val="0"/>
+          <w:bCs w:val="0"/>
+          <w:sz w:val="24"/>
+          <w:szCs w:val="24"/>
+        </w:rPr>
+        <w:t xml:space="preserve"> </w:t>
+      </w:r>
+      <w:r>
+        <w:rPr>
+          <w:rFonts w:eastAsia="MS Mincho" w:cs="Calibri"/>
+          <w:b w:val="0"/>
+          <w:bCs w:val="0"/>
+          <w:sz w:val="24"/>
+          <w:szCs w:val="24"/>
+        </w:rPr>
+        <w:t>since</w:t>
+      </w:r>
+      <w:r>
+        <w:rPr>
+          <w:rFonts w:eastAsia="MS Mincho" w:cs="Calibri"/>
+          <w:b w:val="0"/>
+          <w:bCs w:val="0"/>
+          <w:sz w:val="24"/>
+          <w:szCs w:val="24"/>
+        </w:rPr>
+        <w:t xml:space="preserve"> May’19, assisting early stage startups in tech</w:t>
+      </w:r>
+      <w:r>
+        <w:rPr>
+          <w:rFonts w:eastAsia="MS Mincho" w:cs="Calibri"/>
+          <w:b w:val="0"/>
+          <w:bCs w:val="0"/>
+          <w:sz w:val="24"/>
+          <w:szCs w:val="24"/>
+        </w:rPr>
+        <w:t xml:space="preserve"> stack</w:t>
+      </w:r>
+      <w:r>
+        <w:rPr>
+          <w:rFonts w:eastAsia="MS Mincho" w:cs="Calibri"/>
+          <w:b w:val="0"/>
+          <w:bCs w:val="0"/>
+          <w:sz w:val="24"/>
+          <w:szCs w:val="24"/>
+        </w:rPr>
+        <w:t xml:space="preserve"> revamp. </w:t>
+      </w:r>
+      <w:r>
+        <w:rPr>
+          <w:rFonts w:eastAsia="MS Mincho" w:cs="Calibri"/>
+          <w:b w:val="0"/>
+          <w:bCs w:val="0"/>
+          <w:sz w:val="24"/>
+          <w:szCs w:val="24"/>
+        </w:rPr>
+        <w:t xml:space="preserve">Stint </w:t>
+      </w:r>
+      <w:r>
+        <w:rPr>
+          <w:rFonts w:eastAsia="MS Mincho" w:cs="Calibri"/>
+          <w:b w:val="0"/>
+          <w:bCs w:val="0"/>
+          <w:sz w:val="24"/>
+          <w:szCs w:val="24"/>
+        </w:rPr>
+        <w:t>warrant</w:t>
+      </w:r>
+      <w:r>
+        <w:rPr>
+          <w:rFonts w:eastAsia="MS Mincho" w:cs="Calibri"/>
+          <w:b w:val="0"/>
+          <w:bCs w:val="0"/>
+          <w:sz w:val="24"/>
+          <w:szCs w:val="24"/>
+        </w:rPr>
+        <w:t>ed</w:t>
+      </w:r>
+      <w:r>
+        <w:rPr>
+          <w:rFonts w:eastAsia="MS Mincho" w:cs="Calibri"/>
+          <w:b w:val="0"/>
+          <w:bCs w:val="0"/>
+          <w:sz w:val="24"/>
+          <w:szCs w:val="24"/>
+        </w:rPr>
+        <w:t xml:space="preserve"> </w:t>
+      </w:r>
+      <w:r>
+        <w:rPr>
+          <w:rFonts w:eastAsia="MS Mincho" w:cs="Calibri"/>
+          <w:b w:val="0"/>
+          <w:bCs w:val="0"/>
+          <w:sz w:val="24"/>
+          <w:szCs w:val="24"/>
+        </w:rPr>
+        <w:t>rewrit</w:t>
+      </w:r>
+      <w:r>
+        <w:rPr>
+          <w:rFonts w:eastAsia="MS Mincho" w:cs="Calibri"/>
+          <w:b w:val="0"/>
+          <w:bCs w:val="0"/>
+          <w:sz w:val="24"/>
+          <w:szCs w:val="24"/>
+        </w:rPr>
+        <w:t>e</w:t>
+      </w:r>
+      <w:r>
+        <w:rPr>
+          <w:rFonts w:eastAsia="MS Mincho" w:cs="Calibri"/>
+          <w:b w:val="0"/>
+          <w:bCs w:val="0"/>
+          <w:sz w:val="24"/>
+          <w:szCs w:val="24"/>
+        </w:rPr>
+        <w:t xml:space="preserve"> of</w:t>
+      </w:r>
+      <w:r>
+        <w:rPr>
+          <w:rFonts w:eastAsia="MS Mincho" w:cs="Calibri"/>
+          <w:b w:val="0"/>
+          <w:bCs w:val="0"/>
+          <w:sz w:val="24"/>
+          <w:szCs w:val="24"/>
+        </w:rPr>
+        <w:t xml:space="preserve"> legacy </w:t>
+      </w:r>
+      <w:r>
+        <w:rPr>
+          <w:rFonts w:eastAsia="MS Mincho" w:cs="Calibri"/>
+          <w:b w:val="0"/>
+          <w:bCs w:val="0"/>
+          <w:sz w:val="24"/>
+          <w:szCs w:val="24"/>
+        </w:rPr>
+        <w:t>frontend</w:t>
+      </w:r>
+      <w:r>
+        <w:rPr>
+          <w:rFonts w:eastAsia="MS Mincho" w:cs="Calibri"/>
+          <w:b w:val="0"/>
+          <w:bCs w:val="0"/>
+          <w:sz w:val="24"/>
+          <w:szCs w:val="24"/>
+        </w:rPr>
+        <w:t xml:space="preserve"> to</w:t>
+      </w:r>
+      <w:r>
+        <w:rPr>
+          <w:rFonts w:eastAsia="MS Mincho" w:cs="Calibri"/>
+          <w:b w:val="0"/>
+          <w:bCs w:val="0"/>
+          <w:sz w:val="24"/>
+          <w:szCs w:val="24"/>
+        </w:rPr>
+        <w:t xml:space="preserve"> </w:t>
       </w:r>
       <w:hyperlink r:id="rId11" w:history="1">
         <w:r>
           <w:rPr>
             <w:rStyle w:val="Hyperlink"/>
-            <w:rFonts w:eastAsia="MS Mincho"/>
+            <w:rFonts w:eastAsia="MS Mincho" w:cs="Calibri"/>
             <w:b w:val="0"/>
+            <w:bCs w:val="0"/>
             <w:sz w:val="24"/>
             <w:szCs w:val="24"/>
+            <w:u w:val="none"/>
           </w:rPr>
-          <w:t>ETB2B</w:t>
+          <w:t>Nuxt.js</w:t>
         </w:r>
       </w:hyperlink>
       <w:r>
         <w:rPr>
-          <w:rFonts w:eastAsia="MS Mincho"/>
-          <w:b w:val="0"/>
+          <w:rFonts w:eastAsia="MS Mincho" w:cs="Calibri"/>
+          <w:b w:val="0"/>
+          <w:bCs w:val="0"/>
           <w:sz w:val="24"/>
           <w:szCs w:val="24"/>
         </w:rPr>
@@ -1207,26 +1477,295 @@
       </w:r>
       <w:r>
         <w:rPr>
-          <w:rFonts w:eastAsia="MS Mincho"/>
-          <w:b w:val="0"/>
-          <w:sz w:val="24"/>
-          <w:szCs w:val="24"/>
-        </w:rPr>
-        <w:t>at</w:t>
-      </w:r>
-      <w:r>
-        <w:rPr>
-          <w:rFonts w:eastAsia="MS Mincho"/>
-          <w:b w:val="0"/>
-          <w:sz w:val="24"/>
-          <w:szCs w:val="24"/>
-        </w:rPr>
-        <w:t xml:space="preserve"> Times Internet</w:t>
-      </w:r>
-      <w:r>
-        <w:rPr>
-          <w:rFonts w:eastAsia="MS Mincho"/>
-          <w:b w:val="0"/>
+          <w:rFonts w:eastAsia="MS Mincho" w:cs="Calibri"/>
+          <w:b w:val="0"/>
+          <w:bCs w:val="0"/>
+          <w:sz w:val="24"/>
+          <w:szCs w:val="24"/>
+        </w:rPr>
+        <w:t>for</w:t>
+      </w:r>
+      <w:r>
+        <w:rPr>
+          <w:rFonts w:eastAsia="MS Mincho" w:cs="Calibri"/>
+          <w:b w:val="0"/>
+          <w:bCs w:val="0"/>
+          <w:sz w:val="24"/>
+          <w:szCs w:val="24"/>
+        </w:rPr>
+        <w:t xml:space="preserve"> a</w:t>
+      </w:r>
+      <w:r>
+        <w:rPr>
+          <w:rFonts w:eastAsia="MS Mincho" w:cs="Calibri"/>
+          <w:b w:val="0"/>
+          <w:bCs w:val="0"/>
+          <w:sz w:val="24"/>
+          <w:szCs w:val="24"/>
+        </w:rPr>
+        <w:t xml:space="preserve"> </w:t>
+      </w:r>
+      <w:r>
+        <w:rPr>
+          <w:rFonts w:eastAsia="MS Mincho" w:cs="Calibri"/>
+          <w:b w:val="0"/>
+          <w:bCs w:val="0"/>
+          <w:sz w:val="24"/>
+          <w:szCs w:val="24"/>
+        </w:rPr>
+        <w:t>Crypto</w:t>
+      </w:r>
+      <w:r>
+        <w:rPr>
+          <w:rFonts w:eastAsia="MS Mincho" w:cs="Calibri"/>
+          <w:b w:val="0"/>
+          <w:bCs w:val="0"/>
+          <w:sz w:val="24"/>
+          <w:szCs w:val="24"/>
+        </w:rPr>
+        <w:t xml:space="preserve"> AML </w:t>
+      </w:r>
+      <w:r>
+        <w:rPr>
+          <w:rFonts w:eastAsia="MS Mincho" w:cs="Calibri"/>
+          <w:b w:val="0"/>
+          <w:bCs w:val="0"/>
+          <w:sz w:val="24"/>
+          <w:szCs w:val="24"/>
+        </w:rPr>
+        <w:t>SaaS</w:t>
+      </w:r>
+      <w:r>
+        <w:rPr>
+          <w:rFonts w:eastAsia="MS Mincho" w:cs="Calibri"/>
+          <w:b w:val="0"/>
+          <w:bCs w:val="0"/>
+          <w:sz w:val="24"/>
+          <w:szCs w:val="24"/>
+        </w:rPr>
+        <w:t xml:space="preserve"> </w:t>
+      </w:r>
+      <w:r>
+        <w:rPr>
+          <w:rFonts w:eastAsia="MS Mincho" w:cs="Calibri"/>
+          <w:b w:val="0"/>
+          <w:bCs w:val="0"/>
+          <w:sz w:val="24"/>
+          <w:szCs w:val="24"/>
+        </w:rPr>
+        <w:t>and</w:t>
+      </w:r>
+      <w:r>
+        <w:rPr>
+          <w:rFonts w:eastAsia="MS Mincho" w:cs="Calibri"/>
+          <w:b w:val="0"/>
+          <w:bCs w:val="0"/>
+          <w:sz w:val="24"/>
+          <w:szCs w:val="24"/>
+        </w:rPr>
+        <w:t xml:space="preserve"> </w:t>
+      </w:r>
+      <w:r>
+        <w:rPr>
+          <w:rFonts w:eastAsia="MS Mincho" w:cs="Calibri"/>
+          <w:b w:val="0"/>
+          <w:bCs w:val="0"/>
+          <w:sz w:val="24"/>
+          <w:szCs w:val="24"/>
+        </w:rPr>
+        <w:t>decoupl</w:t>
+      </w:r>
+      <w:r>
+        <w:rPr>
+          <w:rFonts w:eastAsia="MS Mincho" w:cs="Calibri"/>
+          <w:b w:val="0"/>
+          <w:bCs w:val="0"/>
+          <w:sz w:val="24"/>
+          <w:szCs w:val="24"/>
+        </w:rPr>
+        <w:t>e</w:t>
+      </w:r>
+      <w:r>
+        <w:rPr>
+          <w:rFonts w:eastAsia="MS Mincho" w:cs="Calibri"/>
+          <w:b w:val="0"/>
+          <w:bCs w:val="0"/>
+          <w:sz w:val="24"/>
+          <w:szCs w:val="24"/>
+        </w:rPr>
+        <w:t xml:space="preserve"> of</w:t>
+      </w:r>
+      <w:r>
+        <w:rPr>
+          <w:rFonts w:eastAsia="MS Mincho" w:cs="Calibri"/>
+          <w:b w:val="0"/>
+          <w:bCs w:val="0"/>
+          <w:sz w:val="24"/>
+          <w:szCs w:val="24"/>
+        </w:rPr>
+        <w:t xml:space="preserve"> </w:t>
+      </w:r>
+      <w:bookmarkStart w:id="0" w:name="_Hlk21130203"/>
+      <w:r>
+        <w:rPr>
+          <w:rFonts w:eastAsia="MS Mincho" w:cs="Calibri"/>
+          <w:b w:val="0"/>
+          <w:bCs w:val="0"/>
+          <w:sz w:val="24"/>
+          <w:szCs w:val="24"/>
+        </w:rPr>
+        <w:fldChar w:fldCharType="begin"/>
+      </w:r>
+      <w:r>
+        <w:rPr>
+          <w:rFonts w:eastAsia="MS Mincho" w:cs="Calibri"/>
+          <w:b w:val="0"/>
+          <w:bCs w:val="0"/>
+          <w:sz w:val="24"/>
+          <w:szCs w:val="24"/>
+        </w:rPr>
+        <w:instrText xml:space="preserve"> HYPERLINK "https://github.com/prateekrastogi/meteor-enterprise-toolkit.git" </w:instrText>
+      </w:r>
+      <w:r>
+        <w:rPr>
+          <w:rFonts w:eastAsia="MS Mincho" w:cs="Calibri"/>
+          <w:b w:val="0"/>
+          <w:bCs w:val="0"/>
+          <w:sz w:val="24"/>
+          <w:szCs w:val="24"/>
+        </w:rPr>
+        <w:fldChar w:fldCharType="separate"/>
+      </w:r>
+      <w:r>
+        <w:rPr>
+          <w:rStyle w:val="Hyperlink"/>
+          <w:rFonts w:eastAsia="MS Mincho" w:cs="Calibri"/>
+          <w:b w:val="0"/>
+          <w:bCs w:val="0"/>
+          <w:sz w:val="24"/>
+          <w:szCs w:val="24"/>
+          <w:u w:val="none"/>
+        </w:rPr>
+        <w:t>React-Meteor</w:t>
+      </w:r>
+      <w:r>
+        <w:rPr>
+          <w:rFonts w:eastAsia="MS Mincho" w:cs="Calibri"/>
+          <w:b w:val="0"/>
+          <w:bCs w:val="0"/>
+          <w:sz w:val="24"/>
+          <w:szCs w:val="24"/>
+        </w:rPr>
+        <w:fldChar w:fldCharType="end"/>
+      </w:r>
+      <w:r>
+        <w:rPr>
+          <w:rFonts w:eastAsia="MS Mincho" w:cs="Calibri"/>
+          <w:b w:val="0"/>
+          <w:bCs w:val="0"/>
+          <w:sz w:val="24"/>
+          <w:szCs w:val="24"/>
+        </w:rPr>
+        <w:t xml:space="preserve"> </w:t>
+      </w:r>
+      <w:bookmarkEnd w:id="0"/>
+      <w:r>
+        <w:rPr>
+          <w:rFonts w:eastAsia="MS Mincho" w:cs="Calibri"/>
+          <w:b w:val="0"/>
+          <w:bCs w:val="0"/>
+          <w:sz w:val="24"/>
+          <w:szCs w:val="24"/>
+        </w:rPr>
+        <w:t>a</w:t>
+      </w:r>
+      <w:r>
+        <w:rPr>
+          <w:rFonts w:eastAsia="MS Mincho" w:cs="Calibri"/>
+          <w:b w:val="0"/>
+          <w:bCs w:val="0"/>
+          <w:sz w:val="24"/>
+          <w:szCs w:val="24"/>
+        </w:rPr>
+        <w:t>pps</w:t>
+      </w:r>
+      <w:r>
+        <w:rPr>
+          <w:rFonts w:eastAsia="MS Mincho" w:cs="Calibri"/>
+          <w:b w:val="0"/>
+          <w:bCs w:val="0"/>
+          <w:sz w:val="24"/>
+          <w:szCs w:val="24"/>
+        </w:rPr>
+        <w:t xml:space="preserve">, </w:t>
+      </w:r>
+      <w:r>
+        <w:rPr>
+          <w:rFonts w:eastAsia="MS Mincho" w:cs="Calibri"/>
+          <w:b w:val="0"/>
+          <w:bCs w:val="0"/>
+          <w:sz w:val="24"/>
+          <w:szCs w:val="24"/>
+        </w:rPr>
+        <w:t>imbibing</w:t>
+      </w:r>
+      <w:r>
+        <w:rPr>
+          <w:rFonts w:eastAsia="MS Mincho" w:cs="Calibri"/>
+          <w:b w:val="0"/>
+          <w:bCs w:val="0"/>
+          <w:sz w:val="24"/>
+          <w:szCs w:val="24"/>
+        </w:rPr>
+        <w:t xml:space="preserve"> </w:t>
+      </w:r>
+      <w:r>
+        <w:rPr>
+          <w:rFonts w:eastAsia="MS Mincho" w:cs="Calibri"/>
+          <w:b w:val="0"/>
+          <w:bCs w:val="0"/>
+          <w:sz w:val="24"/>
+          <w:szCs w:val="24"/>
+        </w:rPr>
+        <w:t>Storybook</w:t>
+      </w:r>
+      <w:r>
+        <w:rPr>
+          <w:rFonts w:eastAsia="MS Mincho" w:cs="Calibri"/>
+          <w:b w:val="0"/>
+          <w:bCs w:val="0"/>
+          <w:sz w:val="24"/>
+          <w:szCs w:val="24"/>
+        </w:rPr>
+        <w:t xml:space="preserve"> &amp;</w:t>
+      </w:r>
+      <w:r>
+        <w:rPr>
+          <w:rFonts w:eastAsia="MS Mincho" w:cs="Calibri"/>
+          <w:b w:val="0"/>
+          <w:bCs w:val="0"/>
+          <w:sz w:val="24"/>
+          <w:szCs w:val="24"/>
+        </w:rPr>
+        <w:t xml:space="preserve"> </w:t>
+      </w:r>
+      <w:proofErr w:type="spellStart"/>
+      <w:r>
+        <w:rPr>
+          <w:rFonts w:eastAsia="MS Mincho" w:cs="Calibri"/>
+          <w:b w:val="0"/>
+          <w:bCs w:val="0"/>
+          <w:sz w:val="24"/>
+          <w:szCs w:val="24"/>
+        </w:rPr>
+        <w:t>GraphQL</w:t>
+      </w:r>
+      <w:proofErr w:type="spellEnd"/>
+      <w:r>
+        <w:rPr>
+          <w:rFonts w:eastAsia="MS Mincho" w:cs="Calibri"/>
+          <w:b w:val="0"/>
+          <w:bCs w:val="0"/>
           <w:sz w:val="24"/>
           <w:szCs w:val="24"/>
         </w:rPr>
@@ -1234,8 +1773,29 @@
       </w:r>
       <w:r>
         <w:rPr>
-          <w:rFonts w:eastAsia="MS Mincho"/>
-          <w:b w:val="0"/>
+          <w:rFonts w:eastAsia="MS Mincho" w:cs="Calibri"/>
+          <w:b w:val="0"/>
+          <w:bCs w:val="0"/>
+          <w:sz w:val="24"/>
+          <w:szCs w:val="24"/>
+        </w:rPr>
+        <w:t xml:space="preserve"> for</w:t>
+      </w:r>
+      <w:r>
+        <w:rPr>
+          <w:rFonts w:eastAsia="MS Mincho" w:cs="Calibri"/>
+          <w:b w:val="0"/>
+          <w:bCs w:val="0"/>
+          <w:sz w:val="24"/>
+          <w:szCs w:val="24"/>
+        </w:rPr>
+        <w:t xml:space="preserve"> a</w:t>
+      </w:r>
+      <w:r>
+        <w:rPr>
+          <w:rFonts w:eastAsia="MS Mincho" w:cs="Calibri"/>
+          <w:b w:val="0"/>
+          <w:bCs w:val="0"/>
           <w:sz w:val="24"/>
           <w:szCs w:val="24"/>
         </w:rPr>
@@ -1243,44 +1803,152 @@
       </w:r>
       <w:r>
         <w:rPr>
-          <w:rFonts w:eastAsia="MS Mincho"/>
-          <w:b w:val="0"/>
-          <w:sz w:val="24"/>
-          <w:szCs w:val="24"/>
-        </w:rPr>
-        <w:t>in a</w:t>
-      </w:r>
-      <w:r>
-        <w:rPr>
-          <w:rFonts w:eastAsia="MS Mincho"/>
-          <w:b w:val="0"/>
-          <w:sz w:val="24"/>
-          <w:szCs w:val="24"/>
-        </w:rPr>
-        <w:t xml:space="preserve"> team of </w:t>
-      </w:r>
-      <w:r>
-        <w:rPr>
-          <w:rFonts w:eastAsia="MS Mincho"/>
-          <w:b w:val="0"/>
-          <w:sz w:val="24"/>
-          <w:szCs w:val="24"/>
-        </w:rPr>
-        <w:t>around 14 people</w:t>
-      </w:r>
-      <w:r>
-        <w:rPr>
-          <w:rFonts w:eastAsia="MS Mincho"/>
-          <w:b w:val="0"/>
-          <w:sz w:val="24"/>
-          <w:szCs w:val="24"/>
-        </w:rPr>
-        <w:t>,</w:t>
-      </w:r>
-      <w:r>
-        <w:rPr>
-          <w:rFonts w:eastAsia="MS Mincho"/>
-          <w:b w:val="0"/>
+          <w:rFonts w:eastAsia="MS Mincho" w:cs="Calibri"/>
+          <w:b w:val="0"/>
+          <w:bCs w:val="0"/>
+          <w:sz w:val="24"/>
+          <w:szCs w:val="24"/>
+        </w:rPr>
+        <w:t xml:space="preserve">Swiss </w:t>
+      </w:r>
+      <w:r>
+        <w:rPr>
+          <w:rFonts w:eastAsia="MS Mincho" w:cs="Calibri"/>
+          <w:b w:val="0"/>
+          <w:bCs w:val="0"/>
+          <w:sz w:val="24"/>
+          <w:szCs w:val="24"/>
+        </w:rPr>
+        <w:t>M</w:t>
+      </w:r>
+      <w:r>
+        <w:rPr>
+          <w:rFonts w:eastAsia="MS Mincho" w:cs="Calibri"/>
+          <w:b w:val="0"/>
+          <w:bCs w:val="0"/>
+          <w:sz w:val="24"/>
+          <w:szCs w:val="24"/>
+        </w:rPr>
+        <w:t xml:space="preserve">ortgage </w:t>
+      </w:r>
+      <w:r>
+        <w:rPr>
+          <w:rFonts w:eastAsia="MS Mincho" w:cs="Calibri"/>
+          <w:b w:val="0"/>
+          <w:bCs w:val="0"/>
+          <w:sz w:val="24"/>
+          <w:szCs w:val="24"/>
+        </w:rPr>
+        <w:t>F</w:t>
+      </w:r>
+      <w:r>
+        <w:rPr>
+          <w:rFonts w:eastAsia="MS Mincho" w:cs="Calibri"/>
+          <w:b w:val="0"/>
+          <w:bCs w:val="0"/>
+          <w:sz w:val="24"/>
+          <w:szCs w:val="24"/>
+        </w:rPr>
+        <w:t>inancing</w:t>
+      </w:r>
+      <w:r>
+        <w:rPr>
+          <w:rFonts w:eastAsia="MS Mincho" w:cs="Calibri"/>
+          <w:b w:val="0"/>
+          <w:bCs w:val="0"/>
+          <w:sz w:val="24"/>
+          <w:szCs w:val="24"/>
+        </w:rPr>
+        <w:t> Platform</w:t>
+      </w:r>
+      <w:r>
+        <w:rPr>
+          <w:rFonts w:eastAsia="MS Mincho" w:cs="Calibri"/>
+          <w:b w:val="0"/>
+          <w:bCs w:val="0"/>
+          <w:sz w:val="24"/>
+          <w:szCs w:val="24"/>
+        </w:rPr>
+        <w:t>.</w:t>
+      </w:r>
+    </w:p>
+    <w:p>
+      <w:pPr>
+        <w:pStyle w:val="JobTitlebold"/>
+        <w:ind w:left="1080"/>
+        <w:rPr>
+          <w:rFonts w:asciiTheme="majorHAnsi" w:eastAsia="MS Mincho" w:hAnsiTheme="majorHAnsi"/>
+          <w:b w:val="0"/>
+          <w:bCs w:val="0"/>
+          <w:sz w:val="24"/>
+          <w:szCs w:val="24"/>
+        </w:rPr>
+      </w:pPr>
+    </w:p>
+    <w:p>
+      <w:pPr>
+        <w:pStyle w:val="JobTitlebold"/>
+        <w:numPr>
+          <w:ilvl w:val="0"/>
+          <w:numId w:val="30"/>
+        </w:numPr>
+        <w:rPr>
+          <w:rFonts w:asciiTheme="majorHAnsi" w:eastAsia="MS Mincho" w:hAnsiTheme="majorHAnsi"/>
+          <w:sz w:val="24"/>
+          <w:szCs w:val="24"/>
+        </w:rPr>
+      </w:pPr>
+      <w:r>
+        <w:rPr>
+          <w:rFonts w:asciiTheme="majorHAnsi" w:eastAsia="MS Mincho" w:hAnsiTheme="majorHAnsi"/>
+          <w:sz w:val="24"/>
+          <w:szCs w:val="24"/>
+        </w:rPr>
+        <w:t>T</w:t>
+      </w:r>
+      <w:r>
+        <w:rPr>
+          <w:rFonts w:asciiTheme="majorHAnsi" w:eastAsia="MS Mincho" w:hAnsiTheme="majorHAnsi"/>
+          <w:sz w:val="24"/>
+          <w:szCs w:val="24"/>
+        </w:rPr>
+        <w:t>IMES</w:t>
+      </w:r>
+      <w:r>
+        <w:rPr>
+          <w:rFonts w:asciiTheme="majorHAnsi" w:eastAsia="MS Mincho" w:hAnsiTheme="majorHAnsi"/>
+          <w:sz w:val="24"/>
+          <w:szCs w:val="24"/>
+        </w:rPr>
+        <w:t xml:space="preserve"> I</w:t>
+      </w:r>
+      <w:r>
+        <w:rPr>
+          <w:rFonts w:asciiTheme="majorHAnsi" w:eastAsia="MS Mincho" w:hAnsiTheme="majorHAnsi"/>
+          <w:sz w:val="24"/>
+          <w:szCs w:val="24"/>
+        </w:rPr>
+        <w:t>NTERNET</w:t>
+      </w:r>
+      <w:r>
+        <w:rPr>
+          <w:rFonts w:asciiTheme="majorHAnsi" w:eastAsia="MS Mincho" w:hAnsiTheme="majorHAnsi"/>
+          <w:sz w:val="24"/>
+          <w:szCs w:val="24"/>
+        </w:rPr>
+        <w:t xml:space="preserve"> [Frontend Developer at Manager Level 2]</w:t>
+      </w:r>
+      <w:r>
+        <w:rPr>
+          <w:rFonts w:asciiTheme="majorHAnsi" w:eastAsia="MS Mincho" w:hAnsiTheme="majorHAnsi"/>
+          <w:sz w:val="24"/>
+          <w:szCs w:val="24"/>
+        </w:rPr>
+        <w:tab/>
+      </w:r>
+      <w:r>
+        <w:rPr>
+          <w:rFonts w:asciiTheme="majorHAnsi" w:eastAsia="MS Mincho" w:hAnsiTheme="majorHAnsi"/>
           <w:sz w:val="24"/>
           <w:szCs w:val="24"/>
         </w:rPr>
@@ -1288,228 +1956,48 @@
       </w:r>
       <w:r>
         <w:rPr>
-          <w:rFonts w:eastAsia="MS Mincho"/>
-          <w:b w:val="0"/>
-          <w:sz w:val="24"/>
-          <w:szCs w:val="24"/>
-        </w:rPr>
-        <w:t>with</w:t>
-      </w:r>
-      <w:r>
-        <w:rPr>
-          <w:rFonts w:eastAsia="MS Mincho"/>
-          <w:b w:val="0"/>
-          <w:sz w:val="24"/>
-          <w:szCs w:val="24"/>
-        </w:rPr>
-        <w:t xml:space="preserve"> eventual</w:t>
-      </w:r>
-      <w:r>
-        <w:rPr>
-          <w:rFonts w:eastAsia="MS Mincho"/>
-          <w:b w:val="0"/>
-          <w:sz w:val="24"/>
-          <w:szCs w:val="24"/>
-        </w:rPr>
-        <w:t xml:space="preserve"> </w:t>
-      </w:r>
-      <w:r>
-        <w:rPr>
-          <w:rFonts w:eastAsia="MS Mincho"/>
-          <w:b w:val="0"/>
-          <w:sz w:val="24"/>
-          <w:szCs w:val="24"/>
-        </w:rPr>
-        <w:t>role</w:t>
-      </w:r>
-      <w:r>
-        <w:rPr>
-          <w:rFonts w:eastAsia="MS Mincho"/>
-          <w:b w:val="0"/>
-          <w:sz w:val="24"/>
-          <w:szCs w:val="24"/>
-        </w:rPr>
-        <w:t xml:space="preserve"> that </w:t>
-      </w:r>
-      <w:r>
-        <w:rPr>
-          <w:rFonts w:eastAsia="MS Mincho"/>
-          <w:b w:val="0"/>
-          <w:sz w:val="24"/>
-          <w:szCs w:val="24"/>
-        </w:rPr>
-        <w:br/>
-      </w:r>
-      <w:r>
-        <w:rPr>
-          <w:rFonts w:eastAsia="MS Mincho"/>
-          <w:b w:val="0"/>
-          <w:sz w:val="24"/>
-          <w:szCs w:val="24"/>
-        </w:rPr>
-        <w:t>entail</w:t>
-      </w:r>
-      <w:r>
-        <w:rPr>
-          <w:rFonts w:eastAsia="MS Mincho"/>
-          <w:b w:val="0"/>
-          <w:sz w:val="24"/>
-          <w:szCs w:val="24"/>
-        </w:rPr>
-        <w:t>ed</w:t>
-      </w:r>
-      <w:r>
-        <w:rPr>
-          <w:rFonts w:eastAsia="MS Mincho"/>
-          <w:b w:val="0"/>
-          <w:sz w:val="24"/>
-          <w:szCs w:val="24"/>
-        </w:rPr>
-        <w:t xml:space="preserve"> </w:t>
-      </w:r>
-      <w:r>
-        <w:rPr>
-          <w:rFonts w:eastAsia="MS Mincho"/>
-          <w:b w:val="0"/>
-          <w:sz w:val="24"/>
-          <w:szCs w:val="24"/>
-        </w:rPr>
-        <w:t>cross-</w:t>
-      </w:r>
-      <w:r>
-        <w:rPr>
-          <w:rFonts w:eastAsia="MS Mincho"/>
-          <w:b w:val="0"/>
-          <w:sz w:val="24"/>
-          <w:szCs w:val="24"/>
-        </w:rPr>
-        <w:t>domain</w:t>
-      </w:r>
-      <w:r>
-        <w:rPr>
-          <w:rFonts w:eastAsia="MS Mincho"/>
-          <w:b w:val="0"/>
-          <w:sz w:val="24"/>
-          <w:szCs w:val="24"/>
-        </w:rPr>
-        <w:t xml:space="preserve"> </w:t>
-      </w:r>
-      <w:r>
-        <w:rPr>
-          <w:rFonts w:eastAsia="MS Mincho"/>
-          <w:b w:val="0"/>
-          <w:sz w:val="24"/>
-          <w:szCs w:val="24"/>
-        </w:rPr>
-        <w:t>tech</w:t>
-      </w:r>
-      <w:r>
-        <w:rPr>
-          <w:rFonts w:eastAsia="MS Mincho"/>
-          <w:b w:val="0"/>
-          <w:sz w:val="24"/>
-          <w:szCs w:val="24"/>
-        </w:rPr>
-        <w:t xml:space="preserve"> orchestration</w:t>
-      </w:r>
-      <w:r>
-        <w:rPr>
-          <w:rFonts w:eastAsia="MS Mincho"/>
-          <w:b w:val="0"/>
-          <w:sz w:val="24"/>
-          <w:szCs w:val="24"/>
-        </w:rPr>
-        <w:t>s</w:t>
-      </w:r>
-      <w:r>
-        <w:rPr>
-          <w:rFonts w:eastAsia="MS Mincho"/>
-          <w:b w:val="0"/>
-          <w:sz w:val="24"/>
-          <w:szCs w:val="24"/>
-        </w:rPr>
-        <w:t>,</w:t>
-      </w:r>
-      <w:r>
-        <w:rPr>
-          <w:rFonts w:eastAsia="MS Mincho"/>
-          <w:b w:val="0"/>
-          <w:sz w:val="24"/>
-          <w:szCs w:val="24"/>
-        </w:rPr>
-        <w:t xml:space="preserve"> </w:t>
-      </w:r>
-      <w:r>
-        <w:rPr>
-          <w:rFonts w:eastAsia="MS Mincho"/>
-          <w:b w:val="0"/>
-          <w:sz w:val="24"/>
-          <w:szCs w:val="24"/>
-        </w:rPr>
-        <w:t>engraving</w:t>
-      </w:r>
-      <w:r>
-        <w:rPr>
-          <w:rFonts w:eastAsia="MS Mincho"/>
-          <w:b w:val="0"/>
-          <w:sz w:val="24"/>
-          <w:szCs w:val="24"/>
-        </w:rPr>
-        <w:t xml:space="preserve"> </w:t>
-      </w:r>
-      <w:r>
-        <w:rPr>
-          <w:rFonts w:eastAsia="MS Mincho"/>
-          <w:b w:val="0"/>
-          <w:sz w:val="24"/>
-          <w:szCs w:val="24"/>
-        </w:rPr>
-        <w:t>cutting-edge</w:t>
-      </w:r>
-      <w:r>
-        <w:rPr>
-          <w:rFonts w:eastAsia="MS Mincho"/>
-          <w:b w:val="0"/>
-          <w:sz w:val="24"/>
-          <w:szCs w:val="24"/>
-        </w:rPr>
-        <w:t xml:space="preserve"> </w:t>
-      </w:r>
-      <w:r>
-        <w:rPr>
-          <w:rFonts w:eastAsia="MS Mincho"/>
-          <w:b w:val="0"/>
-          <w:sz w:val="24"/>
-          <w:szCs w:val="24"/>
-        </w:rPr>
-        <w:t>technologies</w:t>
-      </w:r>
-      <w:r>
-        <w:rPr>
-          <w:rFonts w:eastAsia="MS Mincho"/>
-          <w:b w:val="0"/>
-          <w:sz w:val="24"/>
-          <w:szCs w:val="24"/>
-        </w:rPr>
-        <w:t xml:space="preserve"> such as</w:t>
-      </w:r>
-      <w:r>
-        <w:rPr>
-          <w:rFonts w:eastAsia="MS Mincho"/>
-          <w:b w:val="0"/>
-          <w:sz w:val="24"/>
-          <w:szCs w:val="24"/>
-        </w:rPr>
-        <w:t xml:space="preserve"> </w:t>
-      </w:r>
-      <w:r>
-        <w:rPr>
-          <w:rFonts w:eastAsia="MS Mincho"/>
-          <w:b w:val="0"/>
-          <w:sz w:val="24"/>
-          <w:szCs w:val="24"/>
-        </w:rPr>
-        <w:br/>
+          <w:rFonts w:asciiTheme="majorHAnsi" w:eastAsia="MS Mincho" w:hAnsiTheme="majorHAnsi"/>
+          <w:sz w:val="24"/>
+          <w:szCs w:val="24"/>
+        </w:rPr>
+        <w:tab/>
+      </w:r>
+      <w:r>
+        <w:rPr>
+          <w:rFonts w:asciiTheme="majorHAnsi" w:eastAsia="MS Mincho" w:hAnsiTheme="majorHAnsi"/>
+          <w:sz w:val="24"/>
+          <w:szCs w:val="24"/>
+        </w:rPr>
+        <w:tab/>
+      </w:r>
+      <w:r>
+        <w:rPr>
+          <w:rFonts w:asciiTheme="majorHAnsi" w:eastAsia="MS Mincho" w:hAnsiTheme="majorHAnsi"/>
+          <w:sz w:val="24"/>
+          <w:szCs w:val="24"/>
+        </w:rPr>
+        <w:t>1y 4m</w:t>
+      </w:r>
+    </w:p>
+    <w:p>
+      <w:pPr>
+        <w:pStyle w:val="JobTitlebold"/>
+        <w:ind w:left="1080"/>
+        <w:rPr>
+          <w:rFonts w:eastAsia="MS Mincho"/>
+          <w:b w:val="0"/>
+          <w:sz w:val="24"/>
+          <w:szCs w:val="24"/>
+        </w:rPr>
+      </w:pPr>
+      <w:r>
+        <w:rPr>
+          <w:rFonts w:eastAsia="MS Mincho"/>
+          <w:b w:val="0"/>
+          <w:sz w:val="24"/>
+          <w:szCs w:val="24"/>
+        </w:rPr>
+        <w:t xml:space="preserve">Joined </w:t>
       </w:r>
       <w:hyperlink r:id="rId12" w:history="1">
         <w:r>
@@ -1519,13 +2007,341 @@
             <w:b w:val="0"/>
             <w:sz w:val="24"/>
             <w:szCs w:val="24"/>
+            <w:u w:val="none"/>
+          </w:rPr>
+          <w:t>ETB2B</w:t>
+        </w:r>
+      </w:hyperlink>
+      <w:r>
+        <w:rPr>
+          <w:rFonts w:eastAsia="MS Mincho"/>
+          <w:b w:val="0"/>
+          <w:sz w:val="24"/>
+          <w:szCs w:val="24"/>
+        </w:rPr>
+        <w:t xml:space="preserve"> </w:t>
+      </w:r>
+      <w:r>
+        <w:rPr>
+          <w:rFonts w:eastAsia="MS Mincho"/>
+          <w:b w:val="0"/>
+          <w:sz w:val="24"/>
+          <w:szCs w:val="24"/>
+        </w:rPr>
+        <w:t>at</w:t>
+      </w:r>
+      <w:r>
+        <w:rPr>
+          <w:rFonts w:eastAsia="MS Mincho"/>
+          <w:b w:val="0"/>
+          <w:sz w:val="24"/>
+          <w:szCs w:val="24"/>
+        </w:rPr>
+        <w:t xml:space="preserve"> Times Internet</w:t>
+      </w:r>
+      <w:r>
+        <w:rPr>
+          <w:rFonts w:eastAsia="MS Mincho"/>
+          <w:b w:val="0"/>
+          <w:sz w:val="24"/>
+          <w:szCs w:val="24"/>
+        </w:rPr>
+        <w:t>,</w:t>
+      </w:r>
+      <w:r>
+        <w:rPr>
+          <w:rFonts w:eastAsia="MS Mincho"/>
+          <w:b w:val="0"/>
+          <w:sz w:val="24"/>
+          <w:szCs w:val="24"/>
+        </w:rPr>
+        <w:t xml:space="preserve"> </w:t>
+      </w:r>
+      <w:r>
+        <w:rPr>
+          <w:rFonts w:eastAsia="MS Mincho"/>
+          <w:b w:val="0"/>
+          <w:sz w:val="24"/>
+          <w:szCs w:val="24"/>
+        </w:rPr>
+        <w:t>in a</w:t>
+      </w:r>
+      <w:r>
+        <w:rPr>
+          <w:rFonts w:eastAsia="MS Mincho"/>
+          <w:b w:val="0"/>
+          <w:sz w:val="24"/>
+          <w:szCs w:val="24"/>
+        </w:rPr>
+        <w:t xml:space="preserve"> team of </w:t>
+      </w:r>
+      <w:r>
+        <w:rPr>
+          <w:rFonts w:eastAsia="MS Mincho"/>
+          <w:b w:val="0"/>
+          <w:sz w:val="24"/>
+          <w:szCs w:val="24"/>
+        </w:rPr>
+        <w:t>around 14 people</w:t>
+      </w:r>
+      <w:r>
+        <w:rPr>
+          <w:rFonts w:eastAsia="MS Mincho"/>
+          <w:b w:val="0"/>
+          <w:sz w:val="24"/>
+          <w:szCs w:val="24"/>
+        </w:rPr>
+        <w:t>,</w:t>
+      </w:r>
+      <w:r>
+        <w:rPr>
+          <w:rFonts w:eastAsia="MS Mincho"/>
+          <w:b w:val="0"/>
+          <w:sz w:val="24"/>
+          <w:szCs w:val="24"/>
+        </w:rPr>
+        <w:t xml:space="preserve"> </w:t>
+      </w:r>
+      <w:r>
+        <w:rPr>
+          <w:rFonts w:eastAsia="MS Mincho"/>
+          <w:b w:val="0"/>
+          <w:sz w:val="24"/>
+          <w:szCs w:val="24"/>
+        </w:rPr>
+        <w:t>with</w:t>
+      </w:r>
+      <w:r>
+        <w:rPr>
+          <w:rFonts w:eastAsia="MS Mincho"/>
+          <w:b w:val="0"/>
+          <w:sz w:val="24"/>
+          <w:szCs w:val="24"/>
+        </w:rPr>
+        <w:t xml:space="preserve"> eventual</w:t>
+      </w:r>
+      <w:r>
+        <w:rPr>
+          <w:rFonts w:eastAsia="MS Mincho"/>
+          <w:b w:val="0"/>
+          <w:sz w:val="24"/>
+          <w:szCs w:val="24"/>
+        </w:rPr>
+        <w:t xml:space="preserve"> </w:t>
+      </w:r>
+      <w:r>
+        <w:rPr>
+          <w:rFonts w:eastAsia="MS Mincho"/>
+          <w:b w:val="0"/>
+          <w:sz w:val="24"/>
+          <w:szCs w:val="24"/>
+        </w:rPr>
+        <w:t>role</w:t>
+      </w:r>
+      <w:r>
+        <w:rPr>
+          <w:rFonts w:eastAsia="MS Mincho"/>
+          <w:b w:val="0"/>
+          <w:sz w:val="24"/>
+          <w:szCs w:val="24"/>
+        </w:rPr>
+        <w:t xml:space="preserve"> that </w:t>
+      </w:r>
+      <w:r>
+        <w:rPr>
+          <w:rFonts w:eastAsia="MS Mincho"/>
+          <w:b w:val="0"/>
+          <w:sz w:val="24"/>
+          <w:szCs w:val="24"/>
+        </w:rPr>
+        <w:br/>
+      </w:r>
+      <w:r>
+        <w:rPr>
+          <w:rFonts w:eastAsia="MS Mincho"/>
+          <w:b w:val="0"/>
+          <w:sz w:val="24"/>
+          <w:szCs w:val="24"/>
+        </w:rPr>
+        <w:t>entail</w:t>
+      </w:r>
+      <w:r>
+        <w:rPr>
+          <w:rFonts w:eastAsia="MS Mincho"/>
+          <w:b w:val="0"/>
+          <w:sz w:val="24"/>
+          <w:szCs w:val="24"/>
+        </w:rPr>
+        <w:t>ed</w:t>
+      </w:r>
+      <w:r>
+        <w:rPr>
+          <w:rFonts w:eastAsia="MS Mincho"/>
+          <w:b w:val="0"/>
+          <w:sz w:val="24"/>
+          <w:szCs w:val="24"/>
+        </w:rPr>
+        <w:t xml:space="preserve"> </w:t>
+      </w:r>
+      <w:r>
+        <w:rPr>
+          <w:rFonts w:eastAsia="MS Mincho"/>
+          <w:b w:val="0"/>
+          <w:sz w:val="24"/>
+          <w:szCs w:val="24"/>
+        </w:rPr>
+        <w:t>cross-</w:t>
+      </w:r>
+      <w:r>
+        <w:rPr>
+          <w:rFonts w:eastAsia="MS Mincho"/>
+          <w:b w:val="0"/>
+          <w:sz w:val="24"/>
+          <w:szCs w:val="24"/>
+        </w:rPr>
+        <w:t>domain</w:t>
+      </w:r>
+      <w:r>
+        <w:rPr>
+          <w:rFonts w:eastAsia="MS Mincho"/>
+          <w:b w:val="0"/>
+          <w:sz w:val="24"/>
+          <w:szCs w:val="24"/>
+        </w:rPr>
+        <w:t xml:space="preserve"> </w:t>
+      </w:r>
+      <w:r>
+        <w:rPr>
+          <w:rFonts w:eastAsia="MS Mincho"/>
+          <w:b w:val="0"/>
+          <w:sz w:val="24"/>
+          <w:szCs w:val="24"/>
+        </w:rPr>
+        <w:t>tech</w:t>
+      </w:r>
+      <w:r>
+        <w:rPr>
+          <w:rFonts w:eastAsia="MS Mincho"/>
+          <w:b w:val="0"/>
+          <w:sz w:val="24"/>
+          <w:szCs w:val="24"/>
+        </w:rPr>
+        <w:t xml:space="preserve"> orchestration</w:t>
+      </w:r>
+      <w:r>
+        <w:rPr>
+          <w:rFonts w:eastAsia="MS Mincho"/>
+          <w:b w:val="0"/>
+          <w:sz w:val="24"/>
+          <w:szCs w:val="24"/>
+        </w:rPr>
+        <w:t>s</w:t>
+      </w:r>
+      <w:r>
+        <w:rPr>
+          <w:rFonts w:eastAsia="MS Mincho"/>
+          <w:b w:val="0"/>
+          <w:sz w:val="24"/>
+          <w:szCs w:val="24"/>
+        </w:rPr>
+        <w:t>,</w:t>
+      </w:r>
+      <w:r>
+        <w:rPr>
+          <w:rFonts w:eastAsia="MS Mincho"/>
+          <w:b w:val="0"/>
+          <w:sz w:val="24"/>
+          <w:szCs w:val="24"/>
+        </w:rPr>
+        <w:t xml:space="preserve"> </w:t>
+      </w:r>
+      <w:r>
+        <w:rPr>
+          <w:rFonts w:eastAsia="MS Mincho"/>
+          <w:b w:val="0"/>
+          <w:sz w:val="24"/>
+          <w:szCs w:val="24"/>
+        </w:rPr>
+        <w:t>engraving</w:t>
+      </w:r>
+      <w:r>
+        <w:rPr>
+          <w:rFonts w:eastAsia="MS Mincho"/>
+          <w:b w:val="0"/>
+          <w:sz w:val="24"/>
+          <w:szCs w:val="24"/>
+        </w:rPr>
+        <w:t xml:space="preserve"> </w:t>
+      </w:r>
+      <w:r>
+        <w:rPr>
+          <w:rFonts w:eastAsia="MS Mincho"/>
+          <w:b w:val="0"/>
+          <w:sz w:val="24"/>
+          <w:szCs w:val="24"/>
+        </w:rPr>
+        <w:t>cutting-edge</w:t>
+      </w:r>
+      <w:r>
+        <w:rPr>
+          <w:rFonts w:eastAsia="MS Mincho"/>
+          <w:b w:val="0"/>
+          <w:sz w:val="24"/>
+          <w:szCs w:val="24"/>
+        </w:rPr>
+        <w:t xml:space="preserve"> </w:t>
+      </w:r>
+      <w:r>
+        <w:rPr>
+          <w:rFonts w:eastAsia="MS Mincho"/>
+          <w:b w:val="0"/>
+          <w:sz w:val="24"/>
+          <w:szCs w:val="24"/>
+        </w:rPr>
+        <w:t>technologies</w:t>
+      </w:r>
+      <w:r>
+        <w:rPr>
+          <w:rFonts w:eastAsia="MS Mincho"/>
+          <w:b w:val="0"/>
+          <w:sz w:val="24"/>
+          <w:szCs w:val="24"/>
+        </w:rPr>
+        <w:t xml:space="preserve"> such as</w:t>
+      </w:r>
+      <w:r>
+        <w:rPr>
+          <w:rFonts w:eastAsia="MS Mincho"/>
+          <w:b w:val="0"/>
+          <w:sz w:val="24"/>
+          <w:szCs w:val="24"/>
+        </w:rPr>
+        <w:t xml:space="preserve"> </w:t>
+      </w:r>
+      <w:r>
+        <w:rPr>
+          <w:rFonts w:eastAsia="MS Mincho"/>
+          <w:b w:val="0"/>
+          <w:sz w:val="24"/>
+          <w:szCs w:val="24"/>
+        </w:rPr>
+        <w:br/>
+      </w:r>
+      <w:hyperlink r:id="rId13" w:history="1">
+        <w:r>
+          <w:rPr>
+            <w:rStyle w:val="Hyperlink"/>
+            <w:rFonts w:eastAsia="MS Mincho"/>
+            <w:b w:val="0"/>
+            <w:sz w:val="24"/>
+            <w:szCs w:val="24"/>
+            <w:u w:val="none"/>
           </w:rPr>
           <w:t>Gatsby</w:t>
         </w:r>
       </w:hyperlink>
       <w:r>
         <w:rPr>
-          <w:rStyle w:val="Hyperlink"/>
           <w:rFonts w:eastAsia="MS Mincho"/>
           <w:b w:val="0"/>
           <w:sz w:val="24"/>
@@ -1540,9 +2356,18 @@
           <w:sz w:val="24"/>
           <w:szCs w:val="24"/>
         </w:rPr>
-        <w:t xml:space="preserve">(React), </w:t>
-      </w:r>
-      <w:hyperlink r:id="rId13" w:history="1">
+        <w:t>(</w:t>
+      </w:r>
+      <w:r>
+        <w:rPr>
+          <w:rFonts w:eastAsia="MS Mincho"/>
+          <w:b w:val="0"/>
+          <w:sz w:val="24"/>
+          <w:szCs w:val="24"/>
+        </w:rPr>
+        <w:t xml:space="preserve">React), </w:t>
+      </w:r>
+      <w:hyperlink r:id="rId14" w:history="1">
         <w:proofErr w:type="spellStart"/>
         <w:r>
           <w:rPr>
@@ -1551,6 +2376,7 @@
             <w:b w:val="0"/>
             <w:sz w:val="24"/>
             <w:szCs w:val="24"/>
+            <w:u w:val="none"/>
           </w:rPr>
           <w:t>LoopBack</w:t>
         </w:r>
@@ -1558,7 +2384,42 @@
       </w:hyperlink>
       <w:r>
         <w:rPr>
-          <w:rStyle w:val="Hyperlink"/>
+          <w:rFonts w:eastAsia="MS Mincho"/>
+          <w:b w:val="0"/>
+          <w:sz w:val="24"/>
+          <w:szCs w:val="24"/>
+        </w:rPr>
+        <w:t xml:space="preserve"> (</w:t>
+      </w:r>
+      <w:r>
+        <w:rPr>
+          <w:rFonts w:eastAsia="MS Mincho"/>
+          <w:b w:val="0"/>
+          <w:sz w:val="24"/>
+          <w:szCs w:val="24"/>
+        </w:rPr>
+        <w:t>Node</w:t>
+      </w:r>
+      <w:r>
+        <w:rPr>
+          <w:rFonts w:eastAsia="MS Mincho"/>
+          <w:b w:val="0"/>
+          <w:sz w:val="24"/>
+          <w:szCs w:val="24"/>
+        </w:rPr>
+        <w:t>.</w:t>
+      </w:r>
+      <w:r>
+        <w:rPr>
+          <w:rFonts w:eastAsia="MS Mincho"/>
+          <w:b w:val="0"/>
+          <w:sz w:val="24"/>
+          <w:szCs w:val="24"/>
+        </w:rPr>
+        <w:t>js),</w:t>
+      </w:r>
+      <w:r>
+        <w:rPr>
           <w:rFonts w:eastAsia="MS Mincho"/>
           <w:b w:val="0"/>
           <w:sz w:val="24"/>
@@ -1573,45 +2434,9 @@
           <w:sz w:val="24"/>
           <w:szCs w:val="24"/>
         </w:rPr>
-        <w:t>(Node</w:t>
-      </w:r>
-      <w:r>
-        <w:rPr>
-          <w:rFonts w:eastAsia="MS Mincho"/>
-          <w:b w:val="0"/>
-          <w:sz w:val="24"/>
-          <w:szCs w:val="24"/>
-        </w:rPr>
-        <w:t>.</w:t>
-      </w:r>
-      <w:r>
-        <w:rPr>
-          <w:rFonts w:eastAsia="MS Mincho"/>
-          <w:b w:val="0"/>
-          <w:sz w:val="24"/>
-          <w:szCs w:val="24"/>
-        </w:rPr>
-        <w:t>js),</w:t>
-      </w:r>
-      <w:r>
-        <w:rPr>
-          <w:rFonts w:eastAsia="MS Mincho"/>
-          <w:b w:val="0"/>
-          <w:sz w:val="24"/>
-          <w:szCs w:val="24"/>
-        </w:rPr>
-        <w:t xml:space="preserve"> </w:t>
-      </w:r>
-      <w:r>
-        <w:rPr>
-          <w:rFonts w:eastAsia="MS Mincho"/>
-          <w:b w:val="0"/>
-          <w:sz w:val="24"/>
-          <w:szCs w:val="24"/>
-        </w:rPr>
         <w:t xml:space="preserve">and </w:t>
       </w:r>
-      <w:hyperlink r:id="rId14" w:history="1">
+      <w:hyperlink r:id="rId15" w:history="1">
         <w:r>
           <w:rPr>
             <w:rStyle w:val="Hyperlink"/>
@@ -1619,6 +2444,7 @@
             <w:b w:val="0"/>
             <w:sz w:val="24"/>
             <w:szCs w:val="24"/>
+            <w:u w:val="none"/>
           </w:rPr>
           <w:t>Universal Recommender</w:t>
         </w:r>
@@ -1639,28 +2465,7 @@
           <w:sz w:val="24"/>
           <w:szCs w:val="24"/>
         </w:rPr>
-        <w:t xml:space="preserve"> for </w:t>
-      </w:r>
-      <w:hyperlink r:id="rId15" w:anchor="overview" w:history="1">
-        <w:r>
-          <w:rPr>
-            <w:rStyle w:val="Hyperlink"/>
-            <w:rFonts w:eastAsia="MS Mincho"/>
-            <w:b w:val="0"/>
-            <w:sz w:val="24"/>
-            <w:szCs w:val="24"/>
-          </w:rPr>
-          <w:t>&gt;100K</w:t>
-        </w:r>
-      </w:hyperlink>
-      <w:r>
-        <w:rPr>
-          <w:rFonts w:eastAsia="MS Mincho"/>
-          <w:b w:val="0"/>
-          <w:sz w:val="24"/>
-          <w:szCs w:val="24"/>
-        </w:rPr>
-        <w:t xml:space="preserve"> daily visitors, </w:t>
+        <w:t xml:space="preserve"> for</w:t>
       </w:r>
       <w:r>
         <w:rPr>
@@ -1670,343 +2475,6 @@
           <w:szCs w:val="24"/>
         </w:rPr>
         <w:t xml:space="preserve"> </w:t>
-      </w:r>
-      <w:r>
-        <w:rPr>
-          <w:rFonts w:eastAsia="MS Mincho"/>
-          <w:b w:val="0"/>
-          <w:sz w:val="24"/>
-          <w:szCs w:val="24"/>
-        </w:rPr>
-        <w:br/>
-      </w:r>
-      <w:r>
-        <w:rPr>
-          <w:rFonts w:eastAsia="MS Mincho"/>
-          <w:b w:val="0"/>
-          <w:sz w:val="24"/>
-          <w:szCs w:val="24"/>
-        </w:rPr>
-        <w:t>and</w:t>
-      </w:r>
-      <w:r>
-        <w:rPr>
-          <w:rFonts w:eastAsia="MS Mincho"/>
-          <w:b w:val="0"/>
-          <w:sz w:val="24"/>
-          <w:szCs w:val="24"/>
-        </w:rPr>
-        <w:t xml:space="preserve"> </w:t>
-      </w:r>
-      <w:r>
-        <w:rPr>
-          <w:rFonts w:eastAsia="MS Mincho"/>
-          <w:b w:val="0"/>
-          <w:sz w:val="24"/>
-          <w:szCs w:val="24"/>
-        </w:rPr>
-        <w:t xml:space="preserve">multi-variant </w:t>
-      </w:r>
-      <w:r>
-        <w:rPr>
-          <w:rFonts w:eastAsia="MS Mincho"/>
-          <w:b w:val="0"/>
-          <w:sz w:val="24"/>
-          <w:szCs w:val="24"/>
-        </w:rPr>
-        <w:t>performance</w:t>
-      </w:r>
-      <w:r>
-        <w:rPr>
-          <w:rFonts w:eastAsia="MS Mincho"/>
-          <w:b w:val="0"/>
-          <w:sz w:val="24"/>
-          <w:szCs w:val="24"/>
-        </w:rPr>
-        <w:t xml:space="preserve"> </w:t>
-      </w:r>
-      <w:r>
-        <w:rPr>
-          <w:rFonts w:eastAsia="MS Mincho"/>
-          <w:b w:val="0"/>
-          <w:sz w:val="24"/>
-          <w:szCs w:val="24"/>
-        </w:rPr>
-        <w:t>injection</w:t>
-      </w:r>
-      <w:r>
-        <w:rPr>
-          <w:rFonts w:eastAsia="MS Mincho"/>
-          <w:b w:val="0"/>
-          <w:sz w:val="24"/>
-          <w:szCs w:val="24"/>
-        </w:rPr>
-        <w:t>s</w:t>
-      </w:r>
-      <w:r>
-        <w:rPr>
-          <w:rFonts w:eastAsia="MS Mincho"/>
-          <w:b w:val="0"/>
-          <w:sz w:val="24"/>
-          <w:szCs w:val="24"/>
-        </w:rPr>
-        <w:t>,</w:t>
-      </w:r>
-      <w:r>
-        <w:rPr>
-          <w:rFonts w:eastAsia="MS Mincho"/>
-          <w:b w:val="0"/>
-          <w:sz w:val="24"/>
-          <w:szCs w:val="24"/>
-        </w:rPr>
-        <w:t xml:space="preserve"> </w:t>
-      </w:r>
-      <w:r>
-        <w:rPr>
-          <w:rFonts w:eastAsia="MS Mincho"/>
-          <w:b w:val="0"/>
-          <w:sz w:val="24"/>
-          <w:szCs w:val="24"/>
-        </w:rPr>
-        <w:t>involving</w:t>
-      </w:r>
-      <w:r>
-        <w:rPr>
-          <w:rFonts w:eastAsia="MS Mincho"/>
-          <w:b w:val="0"/>
-          <w:sz w:val="24"/>
-          <w:szCs w:val="24"/>
-        </w:rPr>
-        <w:t xml:space="preserve"> </w:t>
-      </w:r>
-      <w:r>
-        <w:rPr>
-          <w:rFonts w:eastAsia="MS Mincho"/>
-          <w:b w:val="0"/>
-          <w:sz w:val="24"/>
-          <w:szCs w:val="24"/>
-        </w:rPr>
-        <w:t xml:space="preserve">PWAs, </w:t>
-      </w:r>
-      <w:proofErr w:type="spellStart"/>
-      <w:r>
-        <w:rPr>
-          <w:rFonts w:eastAsia="MS Mincho"/>
-          <w:b w:val="0"/>
-          <w:sz w:val="24"/>
-          <w:szCs w:val="24"/>
-        </w:rPr>
-        <w:t>S</w:t>
-      </w:r>
-      <w:r>
-        <w:rPr>
-          <w:rFonts w:eastAsia="MS Mincho"/>
-          <w:b w:val="0"/>
-          <w:sz w:val="24"/>
-          <w:szCs w:val="24"/>
-        </w:rPr>
-        <w:t>treamable</w:t>
-      </w:r>
-      <w:proofErr w:type="spellEnd"/>
-      <w:r>
-        <w:rPr>
-          <w:rFonts w:eastAsia="MS Mincho"/>
-          <w:b w:val="0"/>
-          <w:sz w:val="24"/>
-          <w:szCs w:val="24"/>
-        </w:rPr>
-        <w:t xml:space="preserve"> </w:t>
-      </w:r>
-      <w:r>
-        <w:rPr>
-          <w:rFonts w:eastAsia="MS Mincho"/>
-          <w:b w:val="0"/>
-          <w:sz w:val="24"/>
-          <w:szCs w:val="24"/>
-        </w:rPr>
-        <w:t>W</w:t>
-      </w:r>
-      <w:r>
-        <w:rPr>
-          <w:rFonts w:eastAsia="MS Mincho"/>
-          <w:b w:val="0"/>
-          <w:sz w:val="24"/>
-          <w:szCs w:val="24"/>
-        </w:rPr>
-        <w:t xml:space="preserve">eb </w:t>
-      </w:r>
-      <w:r>
-        <w:rPr>
-          <w:rFonts w:eastAsia="MS Mincho"/>
-          <w:b w:val="0"/>
-          <w:sz w:val="24"/>
-          <w:szCs w:val="24"/>
-        </w:rPr>
-        <w:t>A</w:t>
-      </w:r>
-      <w:r>
-        <w:rPr>
-          <w:rFonts w:eastAsia="MS Mincho"/>
-          <w:b w:val="0"/>
-          <w:sz w:val="24"/>
-          <w:szCs w:val="24"/>
-        </w:rPr>
-        <w:t>pps</w:t>
-      </w:r>
-      <w:r>
-        <w:rPr>
-          <w:rFonts w:eastAsia="MS Mincho"/>
-          <w:b w:val="0"/>
-          <w:sz w:val="24"/>
-          <w:szCs w:val="24"/>
-        </w:rPr>
-        <w:t>,</w:t>
-      </w:r>
-      <w:r>
-        <w:rPr>
-          <w:rFonts w:eastAsia="MS Mincho"/>
-          <w:b w:val="0"/>
-          <w:sz w:val="24"/>
-          <w:szCs w:val="24"/>
-        </w:rPr>
-        <w:t xml:space="preserve"> </w:t>
-      </w:r>
-      <w:proofErr w:type="spellStart"/>
-      <w:r>
-        <w:rPr>
-          <w:rFonts w:eastAsia="MS Mincho"/>
-          <w:b w:val="0"/>
-          <w:sz w:val="24"/>
-          <w:szCs w:val="24"/>
-        </w:rPr>
-        <w:t>Gr</w:t>
-      </w:r>
-      <w:r>
-        <w:rPr>
-          <w:rFonts w:eastAsia="MS Mincho"/>
-          <w:b w:val="0"/>
-          <w:sz w:val="24"/>
-          <w:szCs w:val="24"/>
-        </w:rPr>
-        <w:t>a</w:t>
-      </w:r>
-      <w:r>
-        <w:rPr>
-          <w:rFonts w:eastAsia="MS Mincho"/>
-          <w:b w:val="0"/>
-          <w:sz w:val="24"/>
-          <w:szCs w:val="24"/>
-        </w:rPr>
-        <w:t>phQL</w:t>
-      </w:r>
-      <w:proofErr w:type="spellEnd"/>
-      <w:r>
-        <w:rPr>
-          <w:rFonts w:eastAsia="MS Mincho"/>
-          <w:b w:val="0"/>
-          <w:sz w:val="24"/>
-          <w:szCs w:val="24"/>
-        </w:rPr>
-        <w:t xml:space="preserve"> API Gateway</w:t>
-      </w:r>
-      <w:r>
-        <w:rPr>
-          <w:rFonts w:eastAsia="MS Mincho"/>
-          <w:b w:val="0"/>
-          <w:sz w:val="24"/>
-          <w:szCs w:val="24"/>
-        </w:rPr>
-        <w:t>s</w:t>
-      </w:r>
-      <w:r>
-        <w:rPr>
-          <w:rFonts w:eastAsia="MS Mincho"/>
-          <w:b w:val="0"/>
-          <w:sz w:val="24"/>
-          <w:szCs w:val="24"/>
-        </w:rPr>
-        <w:t>,</w:t>
-      </w:r>
-      <w:r>
-        <w:rPr>
-          <w:rFonts w:eastAsia="MS Mincho"/>
-          <w:b w:val="0"/>
-          <w:sz w:val="24"/>
-          <w:szCs w:val="24"/>
-        </w:rPr>
-        <w:t xml:space="preserve"> </w:t>
-      </w:r>
-      <w:r>
-        <w:rPr>
-          <w:rFonts w:eastAsia="MS Mincho"/>
-          <w:b w:val="0"/>
-          <w:sz w:val="24"/>
-          <w:szCs w:val="24"/>
-        </w:rPr>
-        <w:t xml:space="preserve">and </w:t>
-      </w:r>
-      <w:r>
-        <w:rPr>
-          <w:rFonts w:eastAsia="MS Mincho"/>
-          <w:b w:val="0"/>
-          <w:sz w:val="24"/>
-          <w:szCs w:val="24"/>
-        </w:rPr>
-        <w:t>M</w:t>
-      </w:r>
-      <w:r>
-        <w:rPr>
-          <w:rFonts w:eastAsia="MS Mincho"/>
-          <w:b w:val="0"/>
-          <w:sz w:val="24"/>
-          <w:szCs w:val="24"/>
-        </w:rPr>
-        <w:t>ulti-</w:t>
-      </w:r>
-      <w:r>
-        <w:rPr>
-          <w:rFonts w:eastAsia="MS Mincho"/>
-          <w:b w:val="0"/>
-          <w:sz w:val="24"/>
-          <w:szCs w:val="24"/>
-        </w:rPr>
-        <w:t>D</w:t>
-      </w:r>
-      <w:r>
-        <w:rPr>
-          <w:rFonts w:eastAsia="MS Mincho"/>
-          <w:b w:val="0"/>
-          <w:sz w:val="24"/>
-          <w:szCs w:val="24"/>
-        </w:rPr>
-        <w:t xml:space="preserve">atacenter </w:t>
-      </w:r>
-      <w:r>
-        <w:rPr>
-          <w:rFonts w:eastAsia="MS Mincho"/>
-          <w:b w:val="0"/>
-          <w:sz w:val="24"/>
-          <w:szCs w:val="24"/>
-        </w:rPr>
-        <w:t>AD</w:t>
-      </w:r>
-      <w:r>
-        <w:rPr>
-          <w:rFonts w:eastAsia="MS Mincho"/>
-          <w:b w:val="0"/>
-          <w:sz w:val="24"/>
-          <w:szCs w:val="24"/>
-        </w:rPr>
-        <w:t>N</w:t>
-      </w:r>
-      <w:r>
-        <w:rPr>
-          <w:rFonts w:eastAsia="MS Mincho"/>
-          <w:b w:val="0"/>
-          <w:sz w:val="24"/>
-          <w:szCs w:val="24"/>
-        </w:rPr>
-        <w:t xml:space="preserve">, for existing systems serving </w:t>
       </w:r>
       <w:hyperlink r:id="rId16" w:anchor="overview" w:history="1">
         <w:r>
@@ -2016,6 +2484,375 @@
             <w:b w:val="0"/>
             <w:sz w:val="24"/>
             <w:szCs w:val="24"/>
+            <w:u w:val="none"/>
+          </w:rPr>
+          <w:t>&gt;100K</w:t>
+        </w:r>
+      </w:hyperlink>
+      <w:r>
+        <w:rPr>
+          <w:rFonts w:eastAsia="MS Mincho"/>
+          <w:b w:val="0"/>
+          <w:sz w:val="24"/>
+          <w:szCs w:val="24"/>
+        </w:rPr>
+        <w:t xml:space="preserve"> daily visitors, </w:t>
+      </w:r>
+      <w:r>
+        <w:rPr>
+          <w:rFonts w:eastAsia="MS Mincho"/>
+          <w:b w:val="0"/>
+          <w:sz w:val="24"/>
+          <w:szCs w:val="24"/>
+        </w:rPr>
+        <w:t xml:space="preserve"> </w:t>
+      </w:r>
+      <w:r>
+        <w:rPr>
+          <w:rFonts w:eastAsia="MS Mincho"/>
+          <w:b w:val="0"/>
+          <w:sz w:val="24"/>
+          <w:szCs w:val="24"/>
+        </w:rPr>
+        <w:br/>
+      </w:r>
+      <w:r>
+        <w:rPr>
+          <w:rFonts w:eastAsia="MS Mincho"/>
+          <w:b w:val="0"/>
+          <w:sz w:val="24"/>
+          <w:szCs w:val="24"/>
+        </w:rPr>
+        <w:t>and</w:t>
+      </w:r>
+      <w:r>
+        <w:rPr>
+          <w:rFonts w:eastAsia="MS Mincho"/>
+          <w:b w:val="0"/>
+          <w:sz w:val="24"/>
+          <w:szCs w:val="24"/>
+        </w:rPr>
+        <w:t xml:space="preserve"> </w:t>
+      </w:r>
+      <w:r>
+        <w:rPr>
+          <w:rFonts w:eastAsia="MS Mincho"/>
+          <w:b w:val="0"/>
+          <w:sz w:val="24"/>
+          <w:szCs w:val="24"/>
+        </w:rPr>
+        <w:t xml:space="preserve">multi-variant </w:t>
+      </w:r>
+      <w:r>
+        <w:rPr>
+          <w:rFonts w:eastAsia="MS Mincho"/>
+          <w:b w:val="0"/>
+          <w:sz w:val="24"/>
+          <w:szCs w:val="24"/>
+        </w:rPr>
+        <w:t>performance</w:t>
+      </w:r>
+      <w:r>
+        <w:rPr>
+          <w:rFonts w:eastAsia="MS Mincho"/>
+          <w:b w:val="0"/>
+          <w:sz w:val="24"/>
+          <w:szCs w:val="24"/>
+        </w:rPr>
+        <w:t xml:space="preserve"> </w:t>
+      </w:r>
+      <w:r>
+        <w:rPr>
+          <w:rFonts w:eastAsia="MS Mincho"/>
+          <w:b w:val="0"/>
+          <w:sz w:val="24"/>
+          <w:szCs w:val="24"/>
+        </w:rPr>
+        <w:t>injection</w:t>
+      </w:r>
+      <w:r>
+        <w:rPr>
+          <w:rFonts w:eastAsia="MS Mincho"/>
+          <w:b w:val="0"/>
+          <w:sz w:val="24"/>
+          <w:szCs w:val="24"/>
+        </w:rPr>
+        <w:t>s</w:t>
+      </w:r>
+      <w:r>
+        <w:rPr>
+          <w:rFonts w:eastAsia="MS Mincho"/>
+          <w:b w:val="0"/>
+          <w:sz w:val="24"/>
+          <w:szCs w:val="24"/>
+        </w:rPr>
+        <w:t>,</w:t>
+      </w:r>
+      <w:r>
+        <w:rPr>
+          <w:rFonts w:eastAsia="MS Mincho"/>
+          <w:b w:val="0"/>
+          <w:sz w:val="24"/>
+          <w:szCs w:val="24"/>
+        </w:rPr>
+        <w:t xml:space="preserve"> </w:t>
+      </w:r>
+      <w:r>
+        <w:rPr>
+          <w:rFonts w:eastAsia="MS Mincho"/>
+          <w:b w:val="0"/>
+          <w:sz w:val="24"/>
+          <w:szCs w:val="24"/>
+        </w:rPr>
+        <w:t>involving</w:t>
+      </w:r>
+      <w:r>
+        <w:rPr>
+          <w:rFonts w:eastAsia="MS Mincho"/>
+          <w:b w:val="0"/>
+          <w:sz w:val="24"/>
+          <w:szCs w:val="24"/>
+        </w:rPr>
+        <w:t xml:space="preserve"> </w:t>
+      </w:r>
+      <w:r>
+        <w:rPr>
+          <w:rFonts w:eastAsia="MS Mincho"/>
+          <w:b w:val="0"/>
+          <w:sz w:val="24"/>
+          <w:szCs w:val="24"/>
+        </w:rPr>
+        <w:t xml:space="preserve">PWAs, </w:t>
+      </w:r>
+      <w:proofErr w:type="spellStart"/>
+      <w:r>
+        <w:rPr>
+          <w:rFonts w:eastAsia="MS Mincho"/>
+          <w:b w:val="0"/>
+          <w:sz w:val="24"/>
+          <w:szCs w:val="24"/>
+        </w:rPr>
+        <w:t>S</w:t>
+      </w:r>
+      <w:r>
+        <w:rPr>
+          <w:rFonts w:eastAsia="MS Mincho"/>
+          <w:b w:val="0"/>
+          <w:sz w:val="24"/>
+          <w:szCs w:val="24"/>
+        </w:rPr>
+        <w:t>treamable</w:t>
+      </w:r>
+      <w:proofErr w:type="spellEnd"/>
+      <w:r>
+        <w:rPr>
+          <w:rFonts w:eastAsia="MS Mincho"/>
+          <w:b w:val="0"/>
+          <w:sz w:val="24"/>
+          <w:szCs w:val="24"/>
+        </w:rPr>
+        <w:t xml:space="preserve"> </w:t>
+      </w:r>
+      <w:r>
+        <w:rPr>
+          <w:rFonts w:eastAsia="MS Mincho"/>
+          <w:b w:val="0"/>
+          <w:sz w:val="24"/>
+          <w:szCs w:val="24"/>
+        </w:rPr>
+        <w:t>W</w:t>
+      </w:r>
+      <w:r>
+        <w:rPr>
+          <w:rFonts w:eastAsia="MS Mincho"/>
+          <w:b w:val="0"/>
+          <w:sz w:val="24"/>
+          <w:szCs w:val="24"/>
+        </w:rPr>
+        <w:t xml:space="preserve">eb </w:t>
+      </w:r>
+      <w:r>
+        <w:rPr>
+          <w:rFonts w:eastAsia="MS Mincho"/>
+          <w:b w:val="0"/>
+          <w:sz w:val="24"/>
+          <w:szCs w:val="24"/>
+        </w:rPr>
+        <w:t>A</w:t>
+      </w:r>
+      <w:r>
+        <w:rPr>
+          <w:rFonts w:eastAsia="MS Mincho"/>
+          <w:b w:val="0"/>
+          <w:sz w:val="24"/>
+          <w:szCs w:val="24"/>
+        </w:rPr>
+        <w:t>pps</w:t>
+      </w:r>
+      <w:r>
+        <w:rPr>
+          <w:rFonts w:eastAsia="MS Mincho"/>
+          <w:b w:val="0"/>
+          <w:sz w:val="24"/>
+          <w:szCs w:val="24"/>
+        </w:rPr>
+        <w:t>,</w:t>
+      </w:r>
+      <w:r>
+        <w:rPr>
+          <w:rFonts w:eastAsia="MS Mincho"/>
+          <w:b w:val="0"/>
+          <w:sz w:val="24"/>
+          <w:szCs w:val="24"/>
+        </w:rPr>
+        <w:t xml:space="preserve"> </w:t>
+      </w:r>
+      <w:proofErr w:type="spellStart"/>
+      <w:r>
+        <w:rPr>
+          <w:rFonts w:eastAsia="MS Mincho"/>
+          <w:b w:val="0"/>
+          <w:sz w:val="24"/>
+          <w:szCs w:val="24"/>
+        </w:rPr>
+        <w:t>Gr</w:t>
+      </w:r>
+      <w:r>
+        <w:rPr>
+          <w:rFonts w:eastAsia="MS Mincho"/>
+          <w:b w:val="0"/>
+          <w:sz w:val="24"/>
+          <w:szCs w:val="24"/>
+        </w:rPr>
+        <w:t>a</w:t>
+      </w:r>
+      <w:r>
+        <w:rPr>
+          <w:rFonts w:eastAsia="MS Mincho"/>
+          <w:b w:val="0"/>
+          <w:sz w:val="24"/>
+          <w:szCs w:val="24"/>
+        </w:rPr>
+        <w:t>phQL</w:t>
+      </w:r>
+      <w:proofErr w:type="spellEnd"/>
+      <w:r>
+        <w:rPr>
+          <w:rFonts w:eastAsia="MS Mincho"/>
+          <w:b w:val="0"/>
+          <w:sz w:val="24"/>
+          <w:szCs w:val="24"/>
+        </w:rPr>
+        <w:t xml:space="preserve"> API Gateway</w:t>
+      </w:r>
+      <w:r>
+        <w:rPr>
+          <w:rFonts w:eastAsia="MS Mincho"/>
+          <w:b w:val="0"/>
+          <w:sz w:val="24"/>
+          <w:szCs w:val="24"/>
+        </w:rPr>
+        <w:t>s</w:t>
+      </w:r>
+      <w:r>
+        <w:rPr>
+          <w:rFonts w:eastAsia="MS Mincho"/>
+          <w:b w:val="0"/>
+          <w:sz w:val="24"/>
+          <w:szCs w:val="24"/>
+        </w:rPr>
+        <w:t>,</w:t>
+      </w:r>
+      <w:r>
+        <w:rPr>
+          <w:rFonts w:eastAsia="MS Mincho"/>
+          <w:b w:val="0"/>
+          <w:sz w:val="24"/>
+          <w:szCs w:val="24"/>
+        </w:rPr>
+        <w:t xml:space="preserve"> </w:t>
+      </w:r>
+      <w:r>
+        <w:rPr>
+          <w:rFonts w:eastAsia="MS Mincho"/>
+          <w:b w:val="0"/>
+          <w:sz w:val="24"/>
+          <w:szCs w:val="24"/>
+        </w:rPr>
+        <w:t xml:space="preserve">and </w:t>
+      </w:r>
+      <w:r>
+        <w:rPr>
+          <w:rFonts w:eastAsia="MS Mincho"/>
+          <w:b w:val="0"/>
+          <w:sz w:val="24"/>
+          <w:szCs w:val="24"/>
+        </w:rPr>
+        <w:t>M</w:t>
+      </w:r>
+      <w:r>
+        <w:rPr>
+          <w:rFonts w:eastAsia="MS Mincho"/>
+          <w:b w:val="0"/>
+          <w:sz w:val="24"/>
+          <w:szCs w:val="24"/>
+        </w:rPr>
+        <w:t>ulti-</w:t>
+      </w:r>
+      <w:r>
+        <w:rPr>
+          <w:rFonts w:eastAsia="MS Mincho"/>
+          <w:b w:val="0"/>
+          <w:sz w:val="24"/>
+          <w:szCs w:val="24"/>
+        </w:rPr>
+        <w:t>D</w:t>
+      </w:r>
+      <w:r>
+        <w:rPr>
+          <w:rFonts w:eastAsia="MS Mincho"/>
+          <w:b w:val="0"/>
+          <w:sz w:val="24"/>
+          <w:szCs w:val="24"/>
+        </w:rPr>
+        <w:t xml:space="preserve">atacenter </w:t>
+      </w:r>
+      <w:r>
+        <w:rPr>
+          <w:rFonts w:eastAsia="MS Mincho"/>
+          <w:b w:val="0"/>
+          <w:sz w:val="24"/>
+          <w:szCs w:val="24"/>
+        </w:rPr>
+        <w:t>AD</w:t>
+      </w:r>
+      <w:r>
+        <w:rPr>
+          <w:rFonts w:eastAsia="MS Mincho"/>
+          <w:b w:val="0"/>
+          <w:sz w:val="24"/>
+          <w:szCs w:val="24"/>
+        </w:rPr>
+        <w:t>N</w:t>
+      </w:r>
+      <w:r>
+        <w:rPr>
+          <w:rFonts w:eastAsia="MS Mincho"/>
+          <w:b w:val="0"/>
+          <w:sz w:val="24"/>
+          <w:szCs w:val="24"/>
+        </w:rPr>
+        <w:t xml:space="preserve">, for existing systems serving </w:t>
+      </w:r>
+      <w:hyperlink r:id="rId17" w:anchor="overview" w:history="1">
+        <w:r>
+          <w:rPr>
+            <w:rStyle w:val="Hyperlink"/>
+            <w:rFonts w:eastAsia="MS Mincho"/>
+            <w:b w:val="0"/>
+            <w:sz w:val="24"/>
+            <w:szCs w:val="24"/>
+            <w:u w:val="none"/>
           </w:rPr>
           <w:t>&gt;20M</w:t>
         </w:r>
@@ -2083,17 +2920,6 @@
         </w:rPr>
         <w:t xml:space="preserve">  </w:t>
       </w:r>
-    </w:p>
-    <w:p>
-      <w:pPr>
-        <w:pStyle w:val="JobTitlebold"/>
-        <w:ind w:left="0"/>
-        <w:rPr>
-          <w:rFonts w:asciiTheme="majorHAnsi" w:eastAsia="MS Mincho" w:hAnsiTheme="majorHAnsi"/>
-          <w:sz w:val="24"/>
-          <w:szCs w:val="24"/>
-        </w:rPr>
-      </w:pPr>
     </w:p>
     <w:p>
       <w:pPr>
@@ -2119,32 +2945,14 @@
           <w:szCs w:val="24"/>
         </w:rPr>
       </w:pPr>
-      <w:proofErr w:type="spellStart"/>
-      <w:r>
-        <w:rPr>
-          <w:rFonts w:asciiTheme="majorHAnsi" w:eastAsia="MS Mincho" w:hAnsiTheme="majorHAnsi"/>
-          <w:sz w:val="24"/>
-          <w:szCs w:val="24"/>
-        </w:rPr>
-        <w:t>c</w:t>
-      </w:r>
-      <w:r>
-        <w:rPr>
-          <w:rFonts w:asciiTheme="majorHAnsi" w:eastAsia="MS Mincho" w:hAnsiTheme="majorHAnsi"/>
-          <w:sz w:val="24"/>
-          <w:szCs w:val="24"/>
-        </w:rPr>
-        <w:t>onser</w:t>
-      </w:r>
-      <w:r>
-        <w:rPr>
-          <w:rFonts w:asciiTheme="majorHAnsi" w:eastAsia="MS Mincho" w:hAnsiTheme="majorHAnsi"/>
-          <w:sz w:val="24"/>
-          <w:szCs w:val="24"/>
-        </w:rPr>
-        <w:t>t</w:t>
-      </w:r>
-      <w:proofErr w:type="spellEnd"/>
+      <w:r>
+        <w:rPr>
+          <w:rFonts w:asciiTheme="majorHAnsi" w:eastAsia="MS Mincho" w:hAnsiTheme="majorHAnsi"/>
+          <w:sz w:val="24"/>
+          <w:szCs w:val="24"/>
+        </w:rPr>
+        <w:t>CONSERT</w:t>
+      </w:r>
       <w:r>
         <w:rPr>
           <w:rFonts w:asciiTheme="majorHAnsi" w:eastAsia="MS Mincho" w:hAnsiTheme="majorHAnsi"/>
@@ -2185,8 +2993,6 @@
         </w:rPr>
         <w:tab/>
       </w:r>
-      <w:bookmarkStart w:id="0" w:name="_GoBack"/>
-      <w:bookmarkEnd w:id="0"/>
       <w:r>
         <w:rPr>
           <w:rFonts w:asciiTheme="majorHAnsi" w:eastAsia="MS Mincho" w:hAnsiTheme="majorHAnsi"/>
@@ -2225,7 +3031,15 @@
           <w:sz w:val="24"/>
           <w:szCs w:val="24"/>
         </w:rPr>
-        <w:t>Jul’16-Nov’17</w:t>
+        <w:tab/>
+      </w:r>
+      <w:r>
+        <w:rPr>
+          <w:rFonts w:asciiTheme="majorHAnsi" w:eastAsia="MS Mincho" w:hAnsiTheme="majorHAnsi"/>
+          <w:sz w:val="24"/>
+          <w:szCs w:val="24"/>
+        </w:rPr>
+        <w:t>1y 5m</w:t>
       </w:r>
     </w:p>
     <w:p>
@@ -2401,7 +3215,7 @@
         </w:rPr>
         <w:t xml:space="preserve"> </w:t>
       </w:r>
-      <w:hyperlink r:id="rId17" w:history="1">
+      <w:hyperlink r:id="rId18" w:history="1">
         <w:r>
           <w:rPr>
             <w:rStyle w:val="Hyperlink"/>
@@ -2409,6 +3223,7 @@
             <w:b w:val="0"/>
             <w:sz w:val="24"/>
             <w:szCs w:val="24"/>
+            <w:u w:val="none"/>
           </w:rPr>
           <w:t>N</w:t>
         </w:r>
@@ -2419,6 +3234,7 @@
             <w:b w:val="0"/>
             <w:sz w:val="24"/>
             <w:szCs w:val="24"/>
+            <w:u w:val="none"/>
           </w:rPr>
           <w:t>ext.js</w:t>
         </w:r>
@@ -2440,27 +3256,6 @@
           <w:szCs w:val="24"/>
         </w:rPr>
         <w:t xml:space="preserve"> </w:t>
-      </w:r>
-      <w:hyperlink r:id="rId18" w:history="1">
-        <w:r>
-          <w:rPr>
-            <w:rStyle w:val="Hyperlink"/>
-            <w:rFonts w:eastAsia="MS Mincho" w:cs="Calibri"/>
-            <w:b w:val="0"/>
-            <w:sz w:val="24"/>
-            <w:szCs w:val="24"/>
-          </w:rPr>
-          <w:t>Redux</w:t>
-        </w:r>
-      </w:hyperlink>
-      <w:r>
-        <w:rPr>
-          <w:rFonts w:eastAsia="MS Mincho" w:cs="Calibri"/>
-          <w:b w:val="0"/>
-          <w:sz w:val="24"/>
-          <w:szCs w:val="24"/>
-        </w:rPr>
-        <w:t xml:space="preserve">, </w:t>
       </w:r>
       <w:hyperlink r:id="rId19" w:history="1">
         <w:r>
@@ -2470,6 +3265,29 @@
             <w:b w:val="0"/>
             <w:sz w:val="24"/>
             <w:szCs w:val="24"/>
+            <w:u w:val="none"/>
+          </w:rPr>
+          <w:t>Redux</w:t>
+        </w:r>
+      </w:hyperlink>
+      <w:r>
+        <w:rPr>
+          <w:rFonts w:eastAsia="MS Mincho" w:cs="Calibri"/>
+          <w:b w:val="0"/>
+          <w:sz w:val="24"/>
+          <w:szCs w:val="24"/>
+        </w:rPr>
+        <w:t xml:space="preserve">, </w:t>
+      </w:r>
+      <w:hyperlink r:id="rId20" w:history="1">
+        <w:r>
+          <w:rPr>
+            <w:rStyle w:val="Hyperlink"/>
+            <w:rFonts w:eastAsia="MS Mincho" w:cs="Calibri"/>
+            <w:b w:val="0"/>
+            <w:sz w:val="24"/>
+            <w:szCs w:val="24"/>
+            <w:u w:val="none"/>
           </w:rPr>
           <w:t>Feathers</w:t>
         </w:r>
@@ -2555,6 +3373,33 @@
         </w:rPr>
         <w:t xml:space="preserve">, </w:t>
       </w:r>
+      <w:r>
+        <w:rPr>
+          <w:rFonts w:eastAsia="MS Mincho" w:cs="Calibri"/>
+          <w:b w:val="0"/>
+          <w:sz w:val="24"/>
+          <w:szCs w:val="24"/>
+        </w:rPr>
+        <w:t>Semantic UI</w:t>
+      </w:r>
+      <w:r>
+        <w:rPr>
+          <w:rFonts w:eastAsia="MS Mincho" w:cs="Calibri"/>
+          <w:b w:val="0"/>
+          <w:sz w:val="24"/>
+          <w:szCs w:val="24"/>
+        </w:rPr>
+        <w:t>,</w:t>
+      </w:r>
+      <w:r>
+        <w:rPr>
+          <w:rFonts w:eastAsia="MS Mincho" w:cs="Calibri"/>
+          <w:b w:val="0"/>
+          <w:sz w:val="24"/>
+          <w:szCs w:val="24"/>
+        </w:rPr>
+        <w:t xml:space="preserve"> </w:t>
+      </w:r>
       <w:proofErr w:type="spellStart"/>
       <w:r>
         <w:rPr>
@@ -2660,33 +3505,6 @@
         <w:t>odash</w:t>
       </w:r>
       <w:proofErr w:type="spellEnd"/>
-      <w:r>
-        <w:rPr>
-          <w:rFonts w:eastAsia="MS Mincho" w:cs="Calibri"/>
-          <w:b w:val="0"/>
-          <w:sz w:val="24"/>
-          <w:szCs w:val="24"/>
-        </w:rPr>
-        <w:t>,</w:t>
-      </w:r>
-      <w:r>
-        <w:rPr>
-          <w:rFonts w:eastAsia="MS Mincho" w:cs="Calibri"/>
-          <w:b w:val="0"/>
-          <w:sz w:val="24"/>
-          <w:szCs w:val="24"/>
-        </w:rPr>
-        <w:t xml:space="preserve"> </w:t>
-      </w:r>
-      <w:r>
-        <w:rPr>
-          <w:rFonts w:eastAsia="MS Mincho" w:cs="Calibri"/>
-          <w:b w:val="0"/>
-          <w:sz w:val="24"/>
-          <w:szCs w:val="24"/>
-        </w:rPr>
-        <w:t>Semantic UI</w:t>
-      </w:r>
       <w:r>
         <w:rPr>
           <w:rFonts w:eastAsia="MS Mincho" w:cs="Calibri"/>
@@ -2859,20 +3677,6 @@
     <w:p>
       <w:pPr>
         <w:pStyle w:val="JobTitlebold"/>
-        <w:tabs>
-          <w:tab w:val="left" w:pos="2352"/>
-        </w:tabs>
-        <w:ind w:left="0"/>
-        <w:rPr>
-          <w:rFonts w:asciiTheme="minorHAnsi" w:eastAsia="MS Mincho" w:hAnsiTheme="minorHAnsi" w:cstheme="minorHAnsi"/>
-          <w:sz w:val="24"/>
-          <w:szCs w:val="24"/>
-        </w:rPr>
-      </w:pPr>
-    </w:p>
-    <w:p>
-      <w:pPr>
-        <w:pStyle w:val="JobTitlebold"/>
         <w:numPr>
           <w:ilvl w:val="0"/>
           <w:numId w:val="30"/>
@@ -2977,7 +3781,15 @@
           <w:sz w:val="24"/>
           <w:szCs w:val="24"/>
         </w:rPr>
-        <w:t>Jun’14-Jul’16</w:t>
+        <w:tab/>
+      </w:r>
+      <w:r>
+        <w:rPr>
+          <w:rFonts w:asciiTheme="majorHAnsi" w:eastAsia="MS Mincho" w:hAnsiTheme="majorHAnsi"/>
+          <w:sz w:val="24"/>
+          <w:szCs w:val="24"/>
+        </w:rPr>
+        <w:t>2y 2m</w:t>
       </w:r>
     </w:p>
     <w:p>
@@ -3088,16 +3900,16 @@
           <w:sz w:val="24"/>
           <w:szCs w:val="24"/>
         </w:rPr>
-        <w:t xml:space="preserve">in a geographically distributed </w:t>
-      </w:r>
-      <w:r>
-        <w:rPr>
-          <w:rFonts w:eastAsia="MS Mincho"/>
-          <w:b w:val="0"/>
-          <w:sz w:val="24"/>
-          <w:szCs w:val="24"/>
-        </w:rPr>
-        <w:t>squad</w:t>
+        <w:t>in a geographically dis</w:t>
+      </w:r>
+      <w:r>
+        <w:rPr>
+          <w:rFonts w:eastAsia="MS Mincho"/>
+          <w:b w:val="0"/>
+          <w:sz w:val="24"/>
+          <w:szCs w:val="24"/>
+        </w:rPr>
+        <w:t>perse</w:t>
       </w:r>
       <w:r>
         <w:rPr>
@@ -3115,25 +3927,34 @@
           <w:sz w:val="24"/>
           <w:szCs w:val="24"/>
         </w:rPr>
-        <w:t xml:space="preserve">of 10 people </w:t>
-      </w:r>
-      <w:r>
-        <w:rPr>
-          <w:rFonts w:eastAsia="MS Mincho"/>
-          <w:b w:val="0"/>
-          <w:sz w:val="24"/>
-          <w:szCs w:val="24"/>
-        </w:rPr>
-        <w:t xml:space="preserve">spread </w:t>
-      </w:r>
-      <w:r>
-        <w:rPr>
-          <w:rFonts w:eastAsia="MS Mincho"/>
-          <w:b w:val="0"/>
-          <w:sz w:val="24"/>
-          <w:szCs w:val="24"/>
-        </w:rPr>
-        <w:br/>
+        <w:t>team</w:t>
+      </w:r>
+      <w:r>
+        <w:rPr>
+          <w:rFonts w:eastAsia="MS Mincho"/>
+          <w:b w:val="0"/>
+          <w:sz w:val="24"/>
+          <w:szCs w:val="24"/>
+        </w:rPr>
+        <w:t xml:space="preserve"> </w:t>
+      </w:r>
+      <w:r>
+        <w:rPr>
+          <w:rFonts w:eastAsia="MS Mincho"/>
+          <w:b w:val="0"/>
+          <w:sz w:val="24"/>
+          <w:szCs w:val="24"/>
+        </w:rPr>
+        <w:t>spread</w:t>
+      </w:r>
+      <w:r>
+        <w:rPr>
+          <w:rFonts w:eastAsia="MS Mincho"/>
+          <w:b w:val="0"/>
+          <w:sz w:val="24"/>
+          <w:szCs w:val="24"/>
+        </w:rPr>
+        <w:t xml:space="preserve"> </w:t>
       </w:r>
       <w:r>
         <w:rPr>
@@ -3224,118 +4045,6 @@
           <w:szCs w:val="24"/>
         </w:rPr>
         <w:t xml:space="preserve"> </w:t>
-      </w:r>
-      <w:hyperlink r:id="rId20" w:history="1">
-        <w:r>
-          <w:rPr>
-            <w:rStyle w:val="Hyperlink"/>
-            <w:rFonts w:eastAsia="MS Mincho"/>
-            <w:b w:val="0"/>
-            <w:sz w:val="24"/>
-            <w:szCs w:val="24"/>
-          </w:rPr>
-          <w:t>FICO DMP</w:t>
-        </w:r>
-      </w:hyperlink>
-      <w:r>
-        <w:rPr>
-          <w:rStyle w:val="Hyperlink"/>
-          <w:rFonts w:eastAsia="MS Mincho"/>
-          <w:b w:val="0"/>
-          <w:sz w:val="24"/>
-          <w:szCs w:val="24"/>
-        </w:rPr>
-        <w:br/>
-      </w:r>
-      <w:r>
-        <w:rPr>
-          <w:rFonts w:eastAsia="MS Mincho"/>
-          <w:b w:val="0"/>
-          <w:sz w:val="24"/>
-          <w:szCs w:val="24"/>
-        </w:rPr>
-        <w:t>B</w:t>
-      </w:r>
-      <w:r>
-        <w:rPr>
-          <w:rFonts w:eastAsia="MS Mincho"/>
-          <w:b w:val="0"/>
-          <w:sz w:val="24"/>
-          <w:szCs w:val="24"/>
-        </w:rPr>
-        <w:t xml:space="preserve">usiness </w:t>
-      </w:r>
-      <w:r>
-        <w:rPr>
-          <w:rFonts w:eastAsia="MS Mincho"/>
-          <w:b w:val="0"/>
-          <w:sz w:val="24"/>
-          <w:szCs w:val="24"/>
-        </w:rPr>
-        <w:t>I</w:t>
-      </w:r>
-      <w:r>
-        <w:rPr>
-          <w:rFonts w:eastAsia="MS Mincho"/>
-          <w:b w:val="0"/>
-          <w:sz w:val="24"/>
-          <w:szCs w:val="24"/>
-        </w:rPr>
-        <w:t>ntelligence</w:t>
-      </w:r>
-      <w:r>
-        <w:rPr>
-          <w:rFonts w:eastAsia="MS Mincho"/>
-          <w:b w:val="0"/>
-          <w:sz w:val="24"/>
-          <w:szCs w:val="24"/>
-        </w:rPr>
-        <w:t xml:space="preserve"> (BI)</w:t>
-      </w:r>
-      <w:r>
-        <w:rPr>
-          <w:rFonts w:eastAsia="MS Mincho"/>
-          <w:b w:val="0"/>
-          <w:sz w:val="24"/>
-          <w:szCs w:val="24"/>
-        </w:rPr>
-        <w:t xml:space="preserve"> </w:t>
-      </w:r>
-      <w:r>
-        <w:rPr>
-          <w:rFonts w:eastAsia="MS Mincho"/>
-          <w:b w:val="0"/>
-          <w:sz w:val="24"/>
-          <w:szCs w:val="24"/>
-        </w:rPr>
-        <w:t>Microservice</w:t>
-      </w:r>
-      <w:r>
-        <w:rPr>
-          <w:rFonts w:eastAsia="MS Mincho"/>
-          <w:b w:val="0"/>
-          <w:sz w:val="24"/>
-          <w:szCs w:val="24"/>
-        </w:rPr>
-        <w:t xml:space="preserve"> </w:t>
-      </w:r>
-      <w:r>
-        <w:rPr>
-          <w:rFonts w:eastAsia="MS Mincho"/>
-          <w:b w:val="0"/>
-          <w:sz w:val="24"/>
-          <w:szCs w:val="24"/>
-        </w:rPr>
-        <w:t>assembled</w:t>
-      </w:r>
-      <w:r>
-        <w:rPr>
-          <w:rFonts w:eastAsia="MS Mincho"/>
-          <w:b w:val="0"/>
-          <w:sz w:val="24"/>
-          <w:szCs w:val="24"/>
-        </w:rPr>
-        <w:t xml:space="preserve"> with </w:t>
       </w:r>
       <w:hyperlink r:id="rId21" w:history="1">
         <w:r>
@@ -3345,8 +4054,184 @@
             <w:b w:val="0"/>
             <w:sz w:val="24"/>
             <w:szCs w:val="24"/>
+            <w:u w:val="none"/>
           </w:rPr>
-          <w:t>Java based</w:t>
+          <w:t>FICO DMP</w:t>
+        </w:r>
+      </w:hyperlink>
+      <w:r>
+        <w:rPr>
+          <w:rFonts w:eastAsia="MS Mincho"/>
+          <w:b w:val="0"/>
+          <w:sz w:val="24"/>
+          <w:szCs w:val="24"/>
+        </w:rPr>
+        <w:t xml:space="preserve"> </w:t>
+      </w:r>
+      <w:r>
+        <w:rPr>
+          <w:rFonts w:eastAsia="MS Mincho"/>
+          <w:b w:val="0"/>
+          <w:sz w:val="24"/>
+          <w:szCs w:val="24"/>
+        </w:rPr>
+        <w:t>B</w:t>
+      </w:r>
+      <w:r>
+        <w:rPr>
+          <w:rFonts w:eastAsia="MS Mincho"/>
+          <w:b w:val="0"/>
+          <w:sz w:val="24"/>
+          <w:szCs w:val="24"/>
+        </w:rPr>
+        <w:t xml:space="preserve">usiness </w:t>
+      </w:r>
+      <w:r>
+        <w:rPr>
+          <w:rFonts w:eastAsia="MS Mincho"/>
+          <w:b w:val="0"/>
+          <w:sz w:val="24"/>
+          <w:szCs w:val="24"/>
+        </w:rPr>
+        <w:t>I</w:t>
+      </w:r>
+      <w:r>
+        <w:rPr>
+          <w:rFonts w:eastAsia="MS Mincho"/>
+          <w:b w:val="0"/>
+          <w:sz w:val="24"/>
+          <w:szCs w:val="24"/>
+        </w:rPr>
+        <w:t>ntelligence</w:t>
+      </w:r>
+      <w:r>
+        <w:rPr>
+          <w:rFonts w:eastAsia="MS Mincho"/>
+          <w:b w:val="0"/>
+          <w:sz w:val="24"/>
+          <w:szCs w:val="24"/>
+        </w:rPr>
+        <w:t xml:space="preserve"> (BI)</w:t>
+      </w:r>
+      <w:r>
+        <w:rPr>
+          <w:rFonts w:eastAsia="MS Mincho"/>
+          <w:b w:val="0"/>
+          <w:sz w:val="24"/>
+          <w:szCs w:val="24"/>
+        </w:rPr>
+        <w:t xml:space="preserve"> </w:t>
+      </w:r>
+      <w:r>
+        <w:rPr>
+          <w:rFonts w:eastAsia="MS Mincho"/>
+          <w:b w:val="0"/>
+          <w:sz w:val="24"/>
+          <w:szCs w:val="24"/>
+        </w:rPr>
+        <w:t>m</w:t>
+      </w:r>
+      <w:r>
+        <w:rPr>
+          <w:rFonts w:eastAsia="MS Mincho"/>
+          <w:b w:val="0"/>
+          <w:sz w:val="24"/>
+          <w:szCs w:val="24"/>
+        </w:rPr>
+        <w:t>icroservice</w:t>
+      </w:r>
+      <w:r>
+        <w:rPr>
+          <w:rFonts w:eastAsia="MS Mincho"/>
+          <w:b w:val="0"/>
+          <w:sz w:val="24"/>
+          <w:szCs w:val="24"/>
+        </w:rPr>
+        <w:t xml:space="preserve"> </w:t>
+      </w:r>
+      <w:r>
+        <w:rPr>
+          <w:rFonts w:eastAsia="MS Mincho"/>
+          <w:b w:val="0"/>
+          <w:sz w:val="24"/>
+          <w:szCs w:val="24"/>
+        </w:rPr>
+        <w:t>assembled</w:t>
+      </w:r>
+      <w:r>
+        <w:rPr>
+          <w:rFonts w:eastAsia="MS Mincho"/>
+          <w:b w:val="0"/>
+          <w:sz w:val="24"/>
+          <w:szCs w:val="24"/>
+        </w:rPr>
+        <w:t xml:space="preserve"> with </w:t>
+      </w:r>
+      <w:r>
+        <w:rPr>
+          <w:rFonts w:eastAsia="MS Mincho"/>
+          <w:b w:val="0"/>
+          <w:sz w:val="24"/>
+          <w:szCs w:val="24"/>
+        </w:rPr>
+        <w:t>Java based</w:t>
+      </w:r>
+      <w:r>
+        <w:rPr>
+          <w:rFonts w:eastAsia="MS Mincho"/>
+          <w:b w:val="0"/>
+          <w:sz w:val="24"/>
+          <w:szCs w:val="24"/>
+        </w:rPr>
+        <w:t xml:space="preserve"> </w:t>
+      </w:r>
+      <w:r>
+        <w:rPr>
+          <w:rFonts w:eastAsia="MS Mincho"/>
+          <w:b w:val="0"/>
+          <w:sz w:val="24"/>
+          <w:szCs w:val="24"/>
+        </w:rPr>
+        <w:t>technologies</w:t>
+      </w:r>
+      <w:r>
+        <w:rPr>
+          <w:rFonts w:eastAsia="MS Mincho"/>
+          <w:b w:val="0"/>
+          <w:sz w:val="24"/>
+          <w:szCs w:val="24"/>
+        </w:rPr>
+        <w:t xml:space="preserve"> </w:t>
+      </w:r>
+      <w:r>
+        <w:rPr>
+          <w:rFonts w:eastAsia="MS Mincho"/>
+          <w:b w:val="0"/>
+          <w:sz w:val="24"/>
+          <w:szCs w:val="24"/>
+        </w:rPr>
+        <w:t>such as</w:t>
+      </w:r>
+      <w:r>
+        <w:rPr>
+          <w:rFonts w:eastAsia="MS Mincho"/>
+          <w:b w:val="0"/>
+          <w:sz w:val="24"/>
+          <w:szCs w:val="24"/>
+        </w:rPr>
+        <w:t xml:space="preserve"> </w:t>
+      </w:r>
+      <w:hyperlink r:id="rId22" w:history="1">
+        <w:r>
+          <w:rPr>
+            <w:rStyle w:val="Hyperlink"/>
+            <w:rFonts w:eastAsia="MS Mincho"/>
+            <w:b w:val="0"/>
+            <w:sz w:val="24"/>
+            <w:szCs w:val="24"/>
+            <w:u w:val="none"/>
+          </w:rPr>
+          <w:t>Spring</w:t>
         </w:r>
         <w:r>
           <w:rPr>
@@ -3355,6 +4240,31 @@
             <w:b w:val="0"/>
             <w:sz w:val="24"/>
             <w:szCs w:val="24"/>
+            <w:u w:val="none"/>
+          </w:rPr>
+          <w:t xml:space="preserve"> Boot</w:t>
+        </w:r>
+        <w:r>
+          <w:rPr>
+            <w:rStyle w:val="Hyperlink"/>
+            <w:rFonts w:eastAsia="MS Mincho"/>
+            <w:b w:val="0"/>
+            <w:color w:val="auto"/>
+            <w:sz w:val="24"/>
+            <w:szCs w:val="24"/>
+            <w:u w:val="none"/>
+          </w:rPr>
+          <w:t>,</w:t>
+        </w:r>
+        <w:r>
+          <w:rPr>
+            <w:rStyle w:val="Hyperlink"/>
+            <w:rFonts w:eastAsia="MS Mincho"/>
+            <w:b w:val="0"/>
+            <w:color w:val="auto"/>
+            <w:sz w:val="24"/>
+            <w:szCs w:val="24"/>
+            <w:u w:val="none"/>
           </w:rPr>
           <w:t xml:space="preserve"> </w:t>
         </w:r>
@@ -3365,8 +4275,9 @@
             <w:b w:val="0"/>
             <w:sz w:val="24"/>
             <w:szCs w:val="24"/>
+            <w:u w:val="none"/>
           </w:rPr>
-          <w:t>technologies</w:t>
+          <w:t>Spring Data</w:t>
         </w:r>
       </w:hyperlink>
       <w:r>
@@ -3376,51 +4287,6 @@
           <w:sz w:val="24"/>
           <w:szCs w:val="24"/>
         </w:rPr>
-        <w:t xml:space="preserve"> </w:t>
-      </w:r>
-      <w:r>
-        <w:rPr>
-          <w:rFonts w:eastAsia="MS Mincho"/>
-          <w:b w:val="0"/>
-          <w:sz w:val="24"/>
-          <w:szCs w:val="24"/>
-        </w:rPr>
-        <w:t>such as</w:t>
-      </w:r>
-      <w:r>
-        <w:rPr>
-          <w:rFonts w:eastAsia="MS Mincho"/>
-          <w:b w:val="0"/>
-          <w:sz w:val="24"/>
-          <w:szCs w:val="24"/>
-        </w:rPr>
-        <w:br/>
-      </w:r>
-      <w:r>
-        <w:rPr>
-          <w:rFonts w:eastAsia="MS Mincho"/>
-          <w:b w:val="0"/>
-          <w:sz w:val="24"/>
-          <w:szCs w:val="24"/>
-        </w:rPr>
-        <w:t>Spring</w:t>
-      </w:r>
-      <w:r>
-        <w:rPr>
-          <w:rFonts w:eastAsia="MS Mincho"/>
-          <w:b w:val="0"/>
-          <w:sz w:val="24"/>
-          <w:szCs w:val="24"/>
-        </w:rPr>
-        <w:t xml:space="preserve"> Boot</w:t>
-      </w:r>
-      <w:r>
-        <w:rPr>
-          <w:rFonts w:eastAsia="MS Mincho"/>
-          <w:b w:val="0"/>
-          <w:sz w:val="24"/>
-          <w:szCs w:val="24"/>
-        </w:rPr>
         <w:t xml:space="preserve">, </w:t>
       </w:r>
       <w:r>
@@ -3430,34 +4296,25 @@
           <w:sz w:val="24"/>
           <w:szCs w:val="24"/>
         </w:rPr>
-        <w:t xml:space="preserve">Spring Data, </w:t>
-      </w:r>
-      <w:r>
-        <w:rPr>
-          <w:rFonts w:eastAsia="MS Mincho"/>
-          <w:b w:val="0"/>
-          <w:sz w:val="24"/>
-          <w:szCs w:val="24"/>
-        </w:rPr>
-        <w:t xml:space="preserve">Hibernate, </w:t>
-      </w:r>
-      <w:r>
-        <w:rPr>
-          <w:rFonts w:eastAsia="MS Mincho"/>
-          <w:b w:val="0"/>
-          <w:sz w:val="24"/>
-          <w:szCs w:val="24"/>
-        </w:rPr>
-        <w:t xml:space="preserve">Google </w:t>
-      </w:r>
-      <w:r>
-        <w:rPr>
-          <w:rFonts w:eastAsia="MS Mincho"/>
-          <w:b w:val="0"/>
-          <w:sz w:val="24"/>
-          <w:szCs w:val="24"/>
-        </w:rPr>
-        <w:t xml:space="preserve">Guava, </w:t>
+        <w:t xml:space="preserve">Google Guava, </w:t>
+      </w:r>
+      <w:r>
+        <w:rPr>
+          <w:rFonts w:eastAsia="MS Mincho"/>
+          <w:b w:val="0"/>
+          <w:sz w:val="24"/>
+          <w:szCs w:val="24"/>
+        </w:rPr>
+        <w:t>Hibernate</w:t>
+      </w:r>
+      <w:r>
+        <w:rPr>
+          <w:rFonts w:eastAsia="MS Mincho"/>
+          <w:b w:val="0"/>
+          <w:sz w:val="24"/>
+          <w:szCs w:val="24"/>
+        </w:rPr>
+        <w:t xml:space="preserve">, </w:t>
       </w:r>
       <w:r>
         <w:rPr>
@@ -3502,25 +4359,7 @@
           <w:sz w:val="24"/>
           <w:szCs w:val="24"/>
         </w:rPr>
-        <w:t xml:space="preserve"> </w:t>
-      </w:r>
-      <w:r>
-        <w:rPr>
-          <w:rFonts w:eastAsia="MS Mincho"/>
-          <w:b w:val="0"/>
-          <w:sz w:val="24"/>
-          <w:szCs w:val="24"/>
-        </w:rPr>
-        <w:br/>
-      </w:r>
-      <w:r>
-        <w:rPr>
-          <w:rFonts w:eastAsia="MS Mincho"/>
-          <w:b w:val="0"/>
-          <w:sz w:val="24"/>
-          <w:szCs w:val="24"/>
-        </w:rPr>
-        <w:t>and deployed on an in-house PaaS</w:t>
+        <w:t xml:space="preserve"> and deployed on an in-house PaaS</w:t>
       </w:r>
       <w:r>
         <w:rPr>
@@ -3579,18 +4418,6 @@
         </w:rPr>
         <w:tab/>
       </w:r>
-    </w:p>
-    <w:p>
-      <w:pPr>
-        <w:pStyle w:val="JobTitlebold"/>
-        <w:ind w:left="1080"/>
-        <w:rPr>
-          <w:rFonts w:asciiTheme="minorHAnsi" w:eastAsia="MS Mincho" w:hAnsiTheme="minorHAnsi"/>
-          <w:b w:val="0"/>
-          <w:sz w:val="24"/>
-          <w:szCs w:val="24"/>
-        </w:rPr>
-      </w:pPr>
     </w:p>
     <w:p>
       <w:pPr>
@@ -3707,7 +4534,15 @@
           <w:sz w:val="24"/>
           <w:szCs w:val="24"/>
         </w:rPr>
-        <w:t>May’13-Jul’13</w:t>
+        <w:tab/>
+      </w:r>
+      <w:r>
+        <w:rPr>
+          <w:rFonts w:asciiTheme="majorHAnsi" w:eastAsia="MS Mincho" w:hAnsiTheme="majorHAnsi"/>
+          <w:sz w:val="24"/>
+          <w:szCs w:val="24"/>
+        </w:rPr>
+        <w:t>3m</w:t>
       </w:r>
     </w:p>
     <w:p>
@@ -3737,7 +4572,16 @@
           <w:sz w:val="24"/>
           <w:szCs w:val="24"/>
         </w:rPr>
-        <w:t>, in University of Mons, Belgium, on</w:t>
+        <w:t xml:space="preserve"> in University of Mons, Belgium, </w:t>
+      </w:r>
+      <w:r>
+        <w:rPr>
+          <w:rFonts w:eastAsia="MS Mincho"/>
+          <w:b w:val="0"/>
+          <w:sz w:val="24"/>
+          <w:szCs w:val="24"/>
+        </w:rPr>
+        <w:t>composing</w:t>
       </w:r>
       <w:r>
         <w:rPr>
@@ -3748,107 +4592,14 @@
         </w:rPr>
         <w:t xml:space="preserve"> </w:t>
       </w:r>
-      <w:hyperlink r:id="rId22" w:history="1">
-        <w:r>
-          <w:rPr>
-            <w:rStyle w:val="Hyperlink"/>
-            <w:rFonts w:eastAsia="MS Mincho"/>
-            <w:b w:val="0"/>
-            <w:sz w:val="24"/>
-            <w:szCs w:val="24"/>
-          </w:rPr>
-          <w:t>R composed project</w:t>
-        </w:r>
-      </w:hyperlink>
-      <w:r>
-        <w:rPr>
-          <w:rFonts w:eastAsia="MS Mincho"/>
-          <w:b w:val="0"/>
-          <w:sz w:val="24"/>
-          <w:szCs w:val="24"/>
-        </w:rPr>
-        <w:t xml:space="preserve"> </w:t>
-      </w:r>
-      <w:r>
-        <w:rPr>
-          <w:rFonts w:eastAsia="MS Mincho"/>
-          <w:b w:val="0"/>
-          <w:sz w:val="24"/>
-          <w:szCs w:val="24"/>
-        </w:rPr>
-        <w:t>about</w:t>
-      </w:r>
-      <w:r>
-        <w:rPr>
-          <w:rFonts w:eastAsia="MS Mincho"/>
-          <w:b w:val="0"/>
-          <w:sz w:val="24"/>
-          <w:szCs w:val="24"/>
-        </w:rPr>
-        <w:t xml:space="preserve"> metadata </w:t>
-      </w:r>
-      <w:r>
-        <w:rPr>
-          <w:rFonts w:eastAsia="MS Mincho"/>
-          <w:b w:val="0"/>
-          <w:sz w:val="24"/>
-          <w:szCs w:val="24"/>
-        </w:rPr>
-        <w:t>and</w:t>
-      </w:r>
-      <w:r>
-        <w:rPr>
-          <w:rFonts w:eastAsia="MS Mincho"/>
-          <w:b w:val="0"/>
-          <w:sz w:val="24"/>
-          <w:szCs w:val="24"/>
-        </w:rPr>
-        <w:t xml:space="preserve"> </w:t>
-      </w:r>
-      <w:r>
-        <w:rPr>
-          <w:rFonts w:eastAsia="MS Mincho"/>
-          <w:b w:val="0"/>
-          <w:sz w:val="24"/>
-          <w:szCs w:val="24"/>
-        </w:rPr>
-        <w:br/>
-      </w:r>
-      <w:r>
-        <w:rPr>
-          <w:rFonts w:eastAsia="MS Mincho"/>
-          <w:b w:val="0"/>
-          <w:sz w:val="24"/>
-          <w:szCs w:val="24"/>
-        </w:rPr>
-        <w:t xml:space="preserve">source code </w:t>
-      </w:r>
-      <w:r>
-        <w:rPr>
-          <w:rFonts w:eastAsia="MS Mincho"/>
-          <w:b w:val="0"/>
-          <w:sz w:val="24"/>
-          <w:szCs w:val="24"/>
-        </w:rPr>
-        <w:t>extraction</w:t>
-      </w:r>
-      <w:r>
-        <w:rPr>
-          <w:rFonts w:eastAsia="MS Mincho"/>
-          <w:b w:val="0"/>
-          <w:sz w:val="24"/>
-          <w:szCs w:val="24"/>
-        </w:rPr>
-        <w:t>, pre-processing,</w:t>
-      </w:r>
-      <w:r>
-        <w:rPr>
-          <w:rFonts w:eastAsia="MS Mincho"/>
-          <w:b w:val="0"/>
-          <w:sz w:val="24"/>
-          <w:szCs w:val="24"/>
-        </w:rPr>
-        <w:t xml:space="preserve"> and analysis of </w:t>
+      <w:r>
+        <w:rPr>
+          <w:rFonts w:eastAsia="MS Mincho"/>
+          <w:b w:val="0"/>
+          <w:sz w:val="24"/>
+          <w:szCs w:val="24"/>
+        </w:rPr>
+        <w:t xml:space="preserve">R </w:t>
       </w:r>
       <w:hyperlink r:id="rId23" w:history="1">
         <w:r>
@@ -3858,8 +4609,9 @@
             <w:b w:val="0"/>
             <w:sz w:val="24"/>
             <w:szCs w:val="24"/>
+            <w:u w:val="none"/>
           </w:rPr>
-          <w:t>all CRAN</w:t>
+          <w:t>projects</w:t>
         </w:r>
       </w:hyperlink>
       <w:r>
@@ -3869,17 +4621,111 @@
           <w:sz w:val="24"/>
           <w:szCs w:val="24"/>
         </w:rPr>
-        <w:t xml:space="preserve"> packages</w:t>
-      </w:r>
-      <w:r>
-        <w:rPr>
-          <w:rFonts w:eastAsia="MS Mincho"/>
-          <w:b w:val="0"/>
-          <w:sz w:val="24"/>
-          <w:szCs w:val="24"/>
-        </w:rPr>
-        <w:t xml:space="preserve"> archive</w:t>
-      </w:r>
+        <w:t xml:space="preserve"> </w:t>
+      </w:r>
+      <w:r>
+        <w:rPr>
+          <w:rFonts w:eastAsia="MS Mincho"/>
+          <w:b w:val="0"/>
+          <w:sz w:val="24"/>
+          <w:szCs w:val="24"/>
+        </w:rPr>
+        <w:t>about</w:t>
+      </w:r>
+      <w:r>
+        <w:rPr>
+          <w:rFonts w:eastAsia="MS Mincho"/>
+          <w:b w:val="0"/>
+          <w:sz w:val="24"/>
+          <w:szCs w:val="24"/>
+        </w:rPr>
+        <w:t xml:space="preserve"> </w:t>
+      </w:r>
+      <w:r>
+        <w:rPr>
+          <w:rFonts w:eastAsia="MS Mincho"/>
+          <w:b w:val="0"/>
+          <w:sz w:val="24"/>
+          <w:szCs w:val="24"/>
+        </w:rPr>
+        <w:t>source code</w:t>
+      </w:r>
+      <w:r>
+        <w:rPr>
+          <w:rFonts w:eastAsia="MS Mincho"/>
+          <w:b w:val="0"/>
+          <w:sz w:val="24"/>
+          <w:szCs w:val="24"/>
+        </w:rPr>
+        <w:t xml:space="preserve"> metadata</w:t>
+      </w:r>
+      <w:r>
+        <w:rPr>
+          <w:rFonts w:eastAsia="MS Mincho"/>
+          <w:b w:val="0"/>
+          <w:sz w:val="24"/>
+          <w:szCs w:val="24"/>
+        </w:rPr>
+        <w:t xml:space="preserve"> </w:t>
+      </w:r>
+      <w:r>
+        <w:rPr>
+          <w:rFonts w:eastAsia="MS Mincho"/>
+          <w:b w:val="0"/>
+          <w:sz w:val="24"/>
+          <w:szCs w:val="24"/>
+        </w:rPr>
+        <w:t>extraction</w:t>
+      </w:r>
+      <w:r>
+        <w:rPr>
+          <w:rFonts w:eastAsia="MS Mincho"/>
+          <w:b w:val="0"/>
+          <w:sz w:val="24"/>
+          <w:szCs w:val="24"/>
+        </w:rPr>
+        <w:t>, pre-processing,</w:t>
+      </w:r>
+      <w:r>
+        <w:rPr>
+          <w:rFonts w:eastAsia="MS Mincho"/>
+          <w:b w:val="0"/>
+          <w:sz w:val="24"/>
+          <w:szCs w:val="24"/>
+        </w:rPr>
+        <w:t xml:space="preserve"> and analysis of </w:t>
+      </w:r>
+      <w:r>
+        <w:rPr>
+          <w:rFonts w:eastAsia="MS Mincho"/>
+          <w:b w:val="0"/>
+          <w:sz w:val="24"/>
+          <w:szCs w:val="24"/>
+        </w:rPr>
+        <w:t>all CRAN packages</w:t>
+      </w:r>
+      <w:r>
+        <w:rPr>
+          <w:rFonts w:eastAsia="MS Mincho"/>
+          <w:b w:val="0"/>
+          <w:sz w:val="24"/>
+          <w:szCs w:val="24"/>
+        </w:rPr>
+        <w:t xml:space="preserve"> </w:t>
+      </w:r>
+      <w:hyperlink r:id="rId24" w:history="1">
+        <w:r>
+          <w:rPr>
+            <w:rStyle w:val="Hyperlink"/>
+            <w:rFonts w:eastAsia="MS Mincho"/>
+            <w:b w:val="0"/>
+            <w:sz w:val="24"/>
+            <w:szCs w:val="24"/>
+            <w:u w:val="none"/>
+          </w:rPr>
+          <w:t>archive</w:t>
+        </w:r>
+      </w:hyperlink>
       <w:r>
         <w:rPr>
           <w:rFonts w:eastAsia="MS Mincho"/>
@@ -3907,15 +4753,8 @@
         </w:rPr>
         <w:tab/>
       </w:r>
-      <w:r>
-        <w:rPr>
-          <w:rFonts w:asciiTheme="minorHAnsi" w:eastAsia="MS Mincho" w:hAnsiTheme="minorHAnsi"/>
-          <w:b w:val="0"/>
-          <w:sz w:val="24"/>
-          <w:szCs w:val="24"/>
-        </w:rPr>
-        <w:tab/>
-      </w:r>
+      <w:bookmarkStart w:id="1" w:name="_GoBack"/>
+      <w:bookmarkEnd w:id="1"/>
     </w:p>
     <w:p>
       <w:pPr>
@@ -4123,7 +4962,7 @@
         <mc:AlternateContent>
           <mc:Choice Requires="wps">
             <w:drawing>
-              <wp:anchor distT="0" distB="0" distL="114300" distR="114300" simplePos="0" relativeHeight="251707392" behindDoc="0" locked="0" layoutInCell="1" allowOverlap="1" wp14:anchorId="7FA011E5" wp14:editId="723481EA">
+              <wp:anchor distT="0" distB="0" distL="114300" distR="114300" simplePos="0" relativeHeight="251707392" behindDoc="0" locked="0" layoutInCell="1" allowOverlap="1" wp14:anchorId="7FA011E5" wp14:editId="22FF5CE3">
                 <wp:simplePos x="0" y="0"/>
                 <wp:positionH relativeFrom="margin">
                   <wp:align>left</wp:align>
@@ -4187,7 +5026,7 @@
           </mc:Choice>
           <mc:Fallback>
             <w:pict>
-              <v:line w14:anchorId="0101C868" id="Line 2" o:spid="_x0000_s1026" style="position:absolute;flip:x;z-index:251707392;visibility:visible;mso-wrap-style:square;mso-width-percent:0;mso-height-percent:0;mso-wrap-distance-left:9pt;mso-wrap-distance-top:0;mso-wrap-distance-right:9pt;mso-wrap-distance-bottom:0;mso-position-horizontal:left;mso-position-horizontal-relative:margin;mso-position-vertical:center;mso-position-vertical-relative:margin;mso-width-percent:0;mso-height-percent:0;mso-width-relative:page;mso-height-relative:page" from="0,0" to="0,698.4pt" o:gfxdata="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" strokecolor="#2f5897 [3215]" strokeweight="5.25pt">
+              <v:line w14:anchorId="3E1D707F" id="Line 2" o:spid="_x0000_s1026" style="position:absolute;flip:x;z-index:251707392;visibility:visible;mso-wrap-style:square;mso-width-percent:0;mso-height-percent:0;mso-wrap-distance-left:9pt;mso-wrap-distance-top:0;mso-wrap-distance-right:9pt;mso-wrap-distance-bottom:0;mso-position-horizontal:left;mso-position-horizontal-relative:margin;mso-position-vertical:center;mso-position-vertical-relative:margin;mso-width-percent:0;mso-height-percent:0;mso-width-relative:page;mso-height-relative:page" from="0,0" to="0,698.4pt" o:gfxdata="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" strokecolor="#2f5897 [3215]" strokeweight="5.25pt">
                 <w10:wrap anchorx="margin" anchory="margin"/>
               </v:line>
             </w:pict>
@@ -4654,7 +5493,34 @@
           <w:sz w:val="24"/>
           <w:szCs w:val="24"/>
         </w:rPr>
-        <w:t>, Feathers</w:t>
+        <w:t>,</w:t>
+      </w:r>
+      <w:r>
+        <w:rPr>
+          <w:rFonts w:eastAsia="MS Mincho"/>
+          <w:b w:val="0"/>
+          <w:sz w:val="24"/>
+          <w:szCs w:val="24"/>
+        </w:rPr>
+        <w:t xml:space="preserve"> Nuxt.js</w:t>
+      </w:r>
+      <w:r>
+        <w:rPr>
+          <w:rFonts w:eastAsia="MS Mincho"/>
+          <w:b w:val="0"/>
+          <w:sz w:val="24"/>
+          <w:szCs w:val="24"/>
+        </w:rPr>
+        <w:t>,</w:t>
+      </w:r>
+      <w:r>
+        <w:rPr>
+          <w:rFonts w:eastAsia="MS Mincho"/>
+          <w:b w:val="0"/>
+          <w:sz w:val="24"/>
+          <w:szCs w:val="24"/>
+        </w:rPr>
+        <w:t xml:space="preserve"> Feathers</w:t>
       </w:r>
       <w:r>
         <w:rPr>
@@ -5012,7 +5878,43 @@
           <w:sz w:val="24"/>
           <w:szCs w:val="24"/>
         </w:rPr>
-        <w:t xml:space="preserve">ebpack, Babel, Gulp, and </w:t>
+        <w:t>ebpack, Babel,</w:t>
+      </w:r>
+      <w:r>
+        <w:rPr>
+          <w:rFonts w:eastAsia="MS Mincho"/>
+          <w:b w:val="0"/>
+          <w:sz w:val="24"/>
+          <w:szCs w:val="24"/>
+        </w:rPr>
+        <w:t xml:space="preserve"> </w:t>
+      </w:r>
+      <w:r>
+        <w:rPr>
+          <w:rFonts w:eastAsia="MS Mincho"/>
+          <w:b w:val="0"/>
+          <w:sz w:val="24"/>
+          <w:szCs w:val="24"/>
+        </w:rPr>
+        <w:t>Y</w:t>
+      </w:r>
+      <w:r>
+        <w:rPr>
+          <w:rFonts w:eastAsia="MS Mincho"/>
+          <w:b w:val="0"/>
+          <w:sz w:val="24"/>
+          <w:szCs w:val="24"/>
+        </w:rPr>
+        <w:t>arn</w:t>
+      </w:r>
+      <w:r>
+        <w:rPr>
+          <w:rFonts w:eastAsia="MS Mincho"/>
+          <w:b w:val="0"/>
+          <w:sz w:val="24"/>
+          <w:szCs w:val="24"/>
+        </w:rPr>
+        <w:t xml:space="preserve">, and </w:t>
       </w:r>
       <w:proofErr w:type="spellStart"/>
       <w:r>
@@ -5177,36 +6079,16 @@
           <w:sz w:val="24"/>
           <w:szCs w:val="24"/>
         </w:rPr>
-        <w:t xml:space="preserve">, </w:t>
-      </w:r>
-      <w:proofErr w:type="spellStart"/>
-      <w:r>
-        <w:rPr>
-          <w:rFonts w:eastAsia="MS Mincho"/>
-          <w:b w:val="0"/>
-          <w:sz w:val="24"/>
-          <w:szCs w:val="24"/>
-        </w:rPr>
-        <w:t>Orient</w:t>
-      </w:r>
-      <w:r>
-        <w:rPr>
-          <w:rFonts w:eastAsia="MS Mincho"/>
-          <w:b w:val="0"/>
-          <w:sz w:val="24"/>
-          <w:szCs w:val="24"/>
-        </w:rPr>
-        <w:t>DB</w:t>
-      </w:r>
-      <w:proofErr w:type="spellEnd"/>
-      <w:r>
-        <w:rPr>
-          <w:rFonts w:eastAsia="MS Mincho"/>
-          <w:b w:val="0"/>
-          <w:sz w:val="24"/>
-          <w:szCs w:val="24"/>
-        </w:rPr>
-        <w:t xml:space="preserve">, </w:t>
+        <w:t>,</w:t>
+      </w:r>
+      <w:r>
+        <w:rPr>
+          <w:rFonts w:eastAsia="MS Mincho"/>
+          <w:b w:val="0"/>
+          <w:sz w:val="24"/>
+          <w:szCs w:val="24"/>
+        </w:rPr>
+        <w:t xml:space="preserve"> </w:t>
       </w:r>
       <w:r>
         <w:rPr>
@@ -5725,17 +6607,7 @@
           <w:sz w:val="24"/>
           <w:szCs w:val="24"/>
         </w:rPr>
-        <w:t xml:space="preserve"> Visual Studio, and </w:t>
-      </w:r>
-      <w:proofErr w:type="gramStart"/>
-      <w:r>
-        <w:rPr>
-          <w:rFonts w:eastAsia="MS Mincho"/>
-          <w:b w:val="0"/>
-          <w:sz w:val="24"/>
-          <w:szCs w:val="24"/>
-        </w:rPr>
-        <w:t>Code</w:t>
+        <w:t xml:space="preserve"> Visual Studio, and Code</w:t>
       </w:r>
       <w:r>
         <w:rPr>
@@ -5746,7 +6618,6 @@
         </w:rPr>
         <w:t>::</w:t>
       </w:r>
-      <w:proofErr w:type="gramEnd"/>
       <w:r>
         <w:rPr>
           <w:rFonts w:eastAsia="MS Mincho"/>
@@ -5847,26 +6718,15 @@
           <w:sz w:val="24"/>
           <w:szCs w:val="24"/>
         </w:rPr>
-        <w:t xml:space="preserve">ub </w:t>
-      </w:r>
-      <w:hyperlink r:id="rId24" w:history="1">
-        <w:r>
-          <w:rPr>
-            <w:rStyle w:val="Hyperlink"/>
-            <w:rFonts w:eastAsia="MS Mincho"/>
-            <w:sz w:val="24"/>
-            <w:szCs w:val="24"/>
-          </w:rPr>
-          <w:t>profile</w:t>
-        </w:r>
-      </w:hyperlink>
-      <w:r>
-        <w:rPr>
-          <w:rFonts w:eastAsia="MS Mincho"/>
-          <w:sz w:val="24"/>
-          <w:szCs w:val="24"/>
-        </w:rPr>
-        <w:t xml:space="preserve"> and </w:t>
+        <w:t>ub</w:t>
+      </w:r>
+      <w:r>
+        <w:rPr>
+          <w:rFonts w:eastAsia="MS Mincho"/>
+          <w:sz w:val="24"/>
+          <w:szCs w:val="24"/>
+        </w:rPr>
+        <w:t xml:space="preserve"> </w:t>
       </w:r>
       <w:hyperlink r:id="rId25" w:history="1">
         <w:r>
@@ -5875,8 +6735,9 @@
             <w:rFonts w:eastAsia="MS Mincho"/>
             <w:sz w:val="24"/>
             <w:szCs w:val="24"/>
+            <w:u w:val="none"/>
           </w:rPr>
-          <w:t>stars</w:t>
+          <w:t>profile</w:t>
         </w:r>
       </w:hyperlink>
       <w:r>
@@ -5885,14 +6746,6 @@
           <w:sz w:val="24"/>
           <w:szCs w:val="24"/>
         </w:rPr>
-        <w:t xml:space="preserve"> are</w:t>
-      </w:r>
-      <w:r>
-        <w:rPr>
-          <w:rFonts w:eastAsia="MS Mincho"/>
-          <w:sz w:val="24"/>
-          <w:szCs w:val="24"/>
-        </w:rPr>
         <w:t xml:space="preserve"> </w:t>
       </w:r>
       <w:r>
@@ -5901,55 +6754,7 @@
           <w:sz w:val="24"/>
           <w:szCs w:val="24"/>
         </w:rPr>
-        <w:t xml:space="preserve">the </w:t>
-      </w:r>
-      <w:r>
-        <w:rPr>
-          <w:rFonts w:eastAsia="MS Mincho"/>
-          <w:sz w:val="24"/>
-          <w:szCs w:val="24"/>
-        </w:rPr>
-        <w:t>closest</w:t>
-      </w:r>
-      <w:r>
-        <w:rPr>
-          <w:rFonts w:eastAsia="MS Mincho"/>
-          <w:sz w:val="24"/>
-          <w:szCs w:val="24"/>
-        </w:rPr>
-        <w:t xml:space="preserve"> trails</w:t>
-      </w:r>
-      <w:r>
-        <w:rPr>
-          <w:rFonts w:eastAsia="MS Mincho"/>
-          <w:sz w:val="24"/>
-          <w:szCs w:val="24"/>
-        </w:rPr>
-        <w:t xml:space="preserve"> of my </w:t>
-      </w:r>
-      <w:r>
-        <w:rPr>
-          <w:rFonts w:eastAsia="MS Mincho"/>
-          <w:sz w:val="24"/>
-          <w:szCs w:val="24"/>
-        </w:rPr>
-        <w:t>journey</w:t>
-      </w:r>
-      <w:r>
-        <w:rPr>
-          <w:rFonts w:eastAsia="MS Mincho"/>
-          <w:sz w:val="24"/>
-          <w:szCs w:val="24"/>
-        </w:rPr>
-        <w:t xml:space="preserve"> and interests</w:t>
-      </w:r>
-      <w:r>
-        <w:rPr>
-          <w:rFonts w:eastAsia="MS Mincho"/>
-          <w:sz w:val="24"/>
-          <w:szCs w:val="24"/>
-        </w:rPr>
-        <w:t xml:space="preserve"> in</w:t>
+        <w:t>and</w:t>
       </w:r>
       <w:r>
         <w:rPr>
@@ -5959,104 +6764,17 @@
         </w:rPr>
         <w:t xml:space="preserve"> </w:t>
       </w:r>
-      <w:r>
-        <w:rPr>
-          <w:rFonts w:eastAsia="MS Mincho"/>
-          <w:sz w:val="24"/>
-          <w:szCs w:val="24"/>
-        </w:rPr>
-        <w:t>enterprise</w:t>
-      </w:r>
-      <w:r>
-        <w:rPr>
-          <w:rFonts w:eastAsia="MS Mincho"/>
-          <w:sz w:val="24"/>
-          <w:szCs w:val="24"/>
-        </w:rPr>
-        <w:t xml:space="preserve"> programming</w:t>
-      </w:r>
-      <w:r>
-        <w:rPr>
-          <w:rFonts w:eastAsia="MS Mincho"/>
-          <w:sz w:val="24"/>
-          <w:szCs w:val="24"/>
-        </w:rPr>
-        <w:t>.</w:t>
-      </w:r>
-      <w:r>
-        <w:rPr>
-          <w:rFonts w:eastAsia="MS Mincho"/>
-          <w:sz w:val="24"/>
-          <w:szCs w:val="24"/>
-        </w:rPr>
-        <w:t xml:space="preserve"> </w:t>
-      </w:r>
-    </w:p>
-    <w:p>
-      <w:pPr>
-        <w:pStyle w:val="BulletPoints"/>
-        <w:numPr>
-          <w:ilvl w:val="0"/>
-          <w:numId w:val="38"/>
-        </w:numPr>
-        <w:rPr>
-          <w:rFonts w:eastAsia="MS Mincho"/>
-          <w:sz w:val="24"/>
-          <w:szCs w:val="24"/>
-        </w:rPr>
-      </w:pPr>
-      <w:r>
-        <w:rPr>
-          <w:rFonts w:eastAsia="MS Mincho"/>
-          <w:sz w:val="24"/>
-          <w:szCs w:val="24"/>
-        </w:rPr>
-        <w:t>Published t</w:t>
-      </w:r>
-      <w:r>
-        <w:rPr>
-          <w:rFonts w:eastAsia="MS Mincho"/>
-          <w:sz w:val="24"/>
-          <w:szCs w:val="24"/>
-        </w:rPr>
-        <w:t>hree</w:t>
-      </w:r>
-      <w:r>
-        <w:rPr>
-          <w:rFonts w:eastAsia="MS Mincho"/>
-          <w:sz w:val="24"/>
-          <w:szCs w:val="24"/>
-        </w:rPr>
-        <w:t xml:space="preserve"> package</w:t>
-      </w:r>
-      <w:r>
-        <w:rPr>
-          <w:rFonts w:eastAsia="MS Mincho"/>
-          <w:sz w:val="24"/>
-          <w:szCs w:val="24"/>
-        </w:rPr>
-        <w:t>s</w:t>
-      </w:r>
-      <w:r>
-        <w:rPr>
-          <w:rFonts w:eastAsia="MS Mincho"/>
-          <w:sz w:val="24"/>
-          <w:szCs w:val="24"/>
-        </w:rPr>
-        <w:t xml:space="preserve"> at </w:t>
-      </w:r>
       <w:hyperlink r:id="rId26" w:history="1">
-        <w:proofErr w:type="spellStart"/>
         <w:r>
           <w:rPr>
             <w:rStyle w:val="Hyperlink"/>
             <w:rFonts w:eastAsia="MS Mincho"/>
             <w:sz w:val="24"/>
             <w:szCs w:val="24"/>
+            <w:u w:val="none"/>
           </w:rPr>
-          <w:t>npm</w:t>
+          <w:t>stars</w:t>
         </w:r>
-        <w:proofErr w:type="spellEnd"/>
       </w:hyperlink>
       <w:r>
         <w:rPr>
@@ -6064,31 +6782,7 @@
           <w:sz w:val="24"/>
           <w:szCs w:val="24"/>
         </w:rPr>
-        <w:t xml:space="preserve">, </w:t>
-      </w:r>
-      <w:r>
-        <w:rPr>
-          <w:rFonts w:eastAsia="MS Mincho"/>
-          <w:sz w:val="24"/>
-          <w:szCs w:val="24"/>
-        </w:rPr>
-        <w:t>among</w:t>
-      </w:r>
-      <w:r>
-        <w:rPr>
-          <w:rFonts w:eastAsia="MS Mincho"/>
-          <w:sz w:val="24"/>
-          <w:szCs w:val="24"/>
-        </w:rPr>
-        <w:t xml:space="preserve"> which </w:t>
-      </w:r>
-      <w:r>
-        <w:rPr>
-          <w:rFonts w:eastAsia="MS Mincho"/>
-          <w:sz w:val="24"/>
-          <w:szCs w:val="24"/>
-        </w:rPr>
-        <w:t>predominantly</w:t>
+        <w:t xml:space="preserve"> are</w:t>
       </w:r>
       <w:r>
         <w:rPr>
@@ -6097,6 +6791,156 @@
           <w:szCs w:val="24"/>
         </w:rPr>
         <w:t xml:space="preserve"> </w:t>
+      </w:r>
+      <w:r>
+        <w:rPr>
+          <w:rFonts w:eastAsia="MS Mincho"/>
+          <w:sz w:val="24"/>
+          <w:szCs w:val="24"/>
+        </w:rPr>
+        <w:t xml:space="preserve">the </w:t>
+      </w:r>
+      <w:r>
+        <w:rPr>
+          <w:rFonts w:eastAsia="MS Mincho"/>
+          <w:sz w:val="24"/>
+          <w:szCs w:val="24"/>
+        </w:rPr>
+        <w:t>closest</w:t>
+      </w:r>
+      <w:r>
+        <w:rPr>
+          <w:rFonts w:eastAsia="MS Mincho"/>
+          <w:sz w:val="24"/>
+          <w:szCs w:val="24"/>
+        </w:rPr>
+        <w:t xml:space="preserve"> trails</w:t>
+      </w:r>
+      <w:r>
+        <w:rPr>
+          <w:rFonts w:eastAsia="MS Mincho"/>
+          <w:sz w:val="24"/>
+          <w:szCs w:val="24"/>
+        </w:rPr>
+        <w:t xml:space="preserve"> of my </w:t>
+      </w:r>
+      <w:r>
+        <w:rPr>
+          <w:rFonts w:eastAsia="MS Mincho"/>
+          <w:sz w:val="24"/>
+          <w:szCs w:val="24"/>
+        </w:rPr>
+        <w:t>journey</w:t>
+      </w:r>
+      <w:r>
+        <w:rPr>
+          <w:rFonts w:eastAsia="MS Mincho"/>
+          <w:sz w:val="24"/>
+          <w:szCs w:val="24"/>
+        </w:rPr>
+        <w:t xml:space="preserve"> and interests</w:t>
+      </w:r>
+      <w:r>
+        <w:rPr>
+          <w:rFonts w:eastAsia="MS Mincho"/>
+          <w:sz w:val="24"/>
+          <w:szCs w:val="24"/>
+        </w:rPr>
+        <w:t xml:space="preserve"> in</w:t>
+      </w:r>
+      <w:r>
+        <w:rPr>
+          <w:rFonts w:eastAsia="MS Mincho"/>
+          <w:sz w:val="24"/>
+          <w:szCs w:val="24"/>
+        </w:rPr>
+        <w:t xml:space="preserve"> </w:t>
+      </w:r>
+      <w:r>
+        <w:rPr>
+          <w:rFonts w:eastAsia="MS Mincho"/>
+          <w:sz w:val="24"/>
+          <w:szCs w:val="24"/>
+        </w:rPr>
+        <w:t>enterprise</w:t>
+      </w:r>
+      <w:r>
+        <w:rPr>
+          <w:rFonts w:eastAsia="MS Mincho"/>
+          <w:sz w:val="24"/>
+          <w:szCs w:val="24"/>
+        </w:rPr>
+        <w:t xml:space="preserve"> programming</w:t>
+      </w:r>
+      <w:r>
+        <w:rPr>
+          <w:rFonts w:eastAsia="MS Mincho"/>
+          <w:sz w:val="24"/>
+          <w:szCs w:val="24"/>
+        </w:rPr>
+        <w:t>.</w:t>
+      </w:r>
+      <w:r>
+        <w:rPr>
+          <w:rFonts w:eastAsia="MS Mincho"/>
+          <w:sz w:val="24"/>
+          <w:szCs w:val="24"/>
+        </w:rPr>
+        <w:t xml:space="preserve"> </w:t>
+      </w:r>
+    </w:p>
+    <w:p>
+      <w:pPr>
+        <w:pStyle w:val="BulletPoints"/>
+        <w:numPr>
+          <w:ilvl w:val="0"/>
+          <w:numId w:val="38"/>
+        </w:numPr>
+        <w:rPr>
+          <w:rFonts w:eastAsia="MS Mincho"/>
+          <w:sz w:val="24"/>
+          <w:szCs w:val="24"/>
+        </w:rPr>
+      </w:pPr>
+      <w:r>
+        <w:rPr>
+          <w:rFonts w:eastAsia="MS Mincho"/>
+          <w:sz w:val="24"/>
+          <w:szCs w:val="24"/>
+        </w:rPr>
+        <w:t>Published t</w:t>
+      </w:r>
+      <w:r>
+        <w:rPr>
+          <w:rFonts w:eastAsia="MS Mincho"/>
+          <w:sz w:val="24"/>
+          <w:szCs w:val="24"/>
+        </w:rPr>
+        <w:t>hree</w:t>
+      </w:r>
+      <w:r>
+        <w:rPr>
+          <w:rFonts w:eastAsia="MS Mincho"/>
+          <w:sz w:val="24"/>
+          <w:szCs w:val="24"/>
+        </w:rPr>
+        <w:t xml:space="preserve"> package</w:t>
+      </w:r>
+      <w:r>
+        <w:rPr>
+          <w:rFonts w:eastAsia="MS Mincho"/>
+          <w:sz w:val="24"/>
+          <w:szCs w:val="24"/>
+        </w:rPr>
+        <w:t>s</w:t>
+      </w:r>
+      <w:r>
+        <w:rPr>
+          <w:rFonts w:eastAsia="MS Mincho"/>
+          <w:sz w:val="24"/>
+          <w:szCs w:val="24"/>
+        </w:rPr>
+        <w:t xml:space="preserve"> at </w:t>
       </w:r>
       <w:hyperlink r:id="rId27" w:history="1">
         <w:proofErr w:type="spellStart"/>
@@ -6106,6 +6950,61 @@
             <w:rFonts w:eastAsia="MS Mincho"/>
             <w:sz w:val="24"/>
             <w:szCs w:val="24"/>
+            <w:u w:val="none"/>
+          </w:rPr>
+          <w:t>npm</w:t>
+        </w:r>
+        <w:proofErr w:type="spellEnd"/>
+      </w:hyperlink>
+      <w:r>
+        <w:rPr>
+          <w:rFonts w:eastAsia="MS Mincho"/>
+          <w:sz w:val="24"/>
+          <w:szCs w:val="24"/>
+        </w:rPr>
+        <w:t xml:space="preserve">, </w:t>
+      </w:r>
+      <w:r>
+        <w:rPr>
+          <w:rFonts w:eastAsia="MS Mincho"/>
+          <w:sz w:val="24"/>
+          <w:szCs w:val="24"/>
+        </w:rPr>
+        <w:t>among</w:t>
+      </w:r>
+      <w:r>
+        <w:rPr>
+          <w:rFonts w:eastAsia="MS Mincho"/>
+          <w:sz w:val="24"/>
+          <w:szCs w:val="24"/>
+        </w:rPr>
+        <w:t xml:space="preserve"> which </w:t>
+      </w:r>
+      <w:r>
+        <w:rPr>
+          <w:rFonts w:eastAsia="MS Mincho"/>
+          <w:sz w:val="24"/>
+          <w:szCs w:val="24"/>
+        </w:rPr>
+        <w:t>predominantly</w:t>
+      </w:r>
+      <w:r>
+        <w:rPr>
+          <w:rFonts w:eastAsia="MS Mincho"/>
+          <w:sz w:val="24"/>
+          <w:szCs w:val="24"/>
+        </w:rPr>
+        <w:t xml:space="preserve"> </w:t>
+      </w:r>
+      <w:hyperlink r:id="rId28" w:history="1">
+        <w:proofErr w:type="spellStart"/>
+        <w:r>
+          <w:rPr>
+            <w:rStyle w:val="Hyperlink"/>
+            <w:rFonts w:eastAsia="MS Mincho"/>
+            <w:sz w:val="24"/>
+            <w:szCs w:val="24"/>
+            <w:u w:val="none"/>
           </w:rPr>
           <w:t>videojs</w:t>
         </w:r>
@@ -6116,6 +7015,7 @@
             <w:rFonts w:eastAsia="MS Mincho"/>
             <w:sz w:val="24"/>
             <w:szCs w:val="24"/>
+            <w:u w:val="none"/>
           </w:rPr>
           <w:t>-landscape-</w:t>
         </w:r>
@@ -6126,6 +7026,7 @@
             <w:rFonts w:eastAsia="MS Mincho"/>
             <w:sz w:val="24"/>
             <w:szCs w:val="24"/>
+            <w:u w:val="none"/>
           </w:rPr>
           <w:t>fullscreen</w:t>
         </w:r>
@@ -6190,7 +7091,7 @@
     </w:p>
     <w:sectPr>
       <w:pgSz w:w="12240" w:h="15840"/>
-      <w:pgMar w:top="1077" w:right="900" w:bottom="720" w:left="1080" w:header="0" w:footer="720" w:gutter="0"/>
+      <w:pgMar w:top="1080" w:right="907" w:bottom="720" w:left="1080" w:header="0" w:footer="720" w:gutter="0"/>
       <w:cols w:space="720"/>
       <w:docGrid w:linePitch="360"/>
     </w:sectPr>
@@ -6259,56 +7160,56 @@
         <v:path o:extrusionok="f" gradientshapeok="t" o:connecttype="rect"/>
         <o:lock v:ext="edit" aspectratio="t"/>
       </v:shapetype>
-      <v:shape id="_x0000_i1154" type="#_x0000_t75" style="width:11.4pt;height:11.4pt" o:bullet="t">
+      <v:shape id="_x0000_i1042" type="#_x0000_t75" style="width:11.4pt;height:11.4pt" o:bullet="t">
         <v:imagedata r:id="rId1" o:title="BD14578_"/>
       </v:shape>
     </w:pict>
   </w:numPicBullet>
   <w:numPicBullet w:numPicBulletId="1">
     <w:pict>
-      <v:shape id="_x0000_i1155" type="#_x0000_t75" style="width:11.4pt;height:11.4pt" o:bullet="t">
+      <v:shape id="_x0000_i1043" type="#_x0000_t75" style="width:11.4pt;height:11.4pt" o:bullet="t">
         <v:imagedata r:id="rId2" o:title="BD21375_"/>
       </v:shape>
     </w:pict>
   </w:numPicBullet>
   <w:numPicBullet w:numPicBulletId="2">
     <w:pict>
-      <v:shape id="_x0000_i1156" type="#_x0000_t75" style="width:10.8pt;height:10.8pt" o:bullet="t">
+      <v:shape id="_x0000_i1044" type="#_x0000_t75" style="width:10.8pt;height:10.8pt" o:bullet="t">
         <v:imagedata r:id="rId3" o:title="BD21297_"/>
       </v:shape>
     </w:pict>
   </w:numPicBullet>
   <w:numPicBullet w:numPicBulletId="3">
     <w:pict>
-      <v:shape id="_x0000_i1157" type="#_x0000_t75" style="width:11.4pt;height:11.4pt" o:bullet="t">
+      <v:shape id="_x0000_i1045" type="#_x0000_t75" style="width:11.4pt;height:11.4pt" o:bullet="t">
         <v:imagedata r:id="rId4" o:title="BD14753_"/>
       </v:shape>
     </w:pict>
   </w:numPicBullet>
   <w:numPicBullet w:numPicBulletId="4">
     <w:pict>
-      <v:shape id="_x0000_i1158" type="#_x0000_t75" style="width:10.8pt;height:10.8pt" o:bullet="t">
+      <v:shape id="_x0000_i1046" type="#_x0000_t75" style="width:10.8pt;height:10.8pt" o:bullet="t">
         <v:imagedata r:id="rId5" o:title="BD21504_"/>
       </v:shape>
     </w:pict>
   </w:numPicBullet>
   <w:numPicBullet w:numPicBulletId="5">
     <w:pict>
-      <v:shape w14:anchorId="7FA011DF" id="_x0000_i1159" type="#_x0000_t75" style="width:11.4pt;height:8.4pt" o:bullet="t">
+      <v:shape w14:anchorId="7FA011DF" id="_x0000_i1047" type="#_x0000_t75" style="width:11.4pt;height:8.4pt" o:bullet="t">
         <v:imagedata r:id="rId6" o:title="BD21299_"/>
       </v:shape>
     </w:pict>
   </w:numPicBullet>
   <w:numPicBullet w:numPicBulletId="6">
     <w:pict>
-      <v:shape id="_x0000_i1160" type="#_x0000_t75" style="width:33.6pt;height:27pt" o:bullet="t">
+      <v:shape id="_x0000_i1048" type="#_x0000_t75" style="width:33.6pt;height:27pt" o:bullet="t">
         <v:imagedata r:id="rId7" o:title="Capture"/>
       </v:shape>
     </w:pict>
   </w:numPicBullet>
   <w:numPicBullet w:numPicBulletId="7">
     <w:pict>
-      <v:shape id="_x0000_i1161" type="#_x0000_t75" style="width:15pt;height:15pt" o:bullet="t">
+      <v:shape id="_x0000_i1049" type="#_x0000_t75" style="width:15pt;height:15pt" o:bullet="t">
         <v:imagedata r:id="rId8" o:title="Capture"/>
       </v:shape>
     </w:pict>
@@ -12666,7 +13567,7 @@
 </file>
 
 <file path=customXml/itemProps3.xml><?xml version="1.0" encoding="utf-8"?>
-<ds:datastoreItem xmlns:ds="http://schemas.openxmlformats.org/officeDocument/2006/customXml" ds:itemID="{AF09E5CA-63F0-49E2-808C-C7408B858940}">
+<ds:datastoreItem xmlns:ds="http://schemas.openxmlformats.org/officeDocument/2006/customXml" ds:itemID="{CB929138-3150-42EF-A025-F25CD906FDB8}">
   <ds:schemaRefs>
     <ds:schemaRef ds:uri="http://schemas.openxmlformats.org/officeDocument/2006/bibliography"/>
   </ds:schemaRefs>

</xml_diff>

<commit_message>
changed `decouple` to `refurbish` for clearer interepratation
</commit_message>
<xml_diff>
--- a/Prateek Rastogi-Current.docx
+++ b/Prateek Rastogi-Current.docx
@@ -553,18 +553,8 @@
           <w:sz w:val="24"/>
           <w:szCs w:val="24"/>
         </w:rPr>
-        <w:t xml:space="preserve">Jaypee </w:t>
-      </w:r>
-      <w:proofErr w:type="spellStart"/>
-      <w:r>
-        <w:rPr>
-          <w:rFonts w:asciiTheme="majorHAnsi" w:eastAsia="MS Mincho" w:hAnsiTheme="majorHAnsi"/>
-          <w:sz w:val="24"/>
-          <w:szCs w:val="24"/>
-        </w:rPr>
-        <w:t>Kosmos</w:t>
-      </w:r>
-      <w:proofErr w:type="spellEnd"/>
+        <w:t>Jaypee Kosmos</w:t>
+      </w:r>
       <w:r>
         <w:rPr>
           <w:rFonts w:asciiTheme="majorHAnsi" w:eastAsia="MS Mincho" w:hAnsiTheme="majorHAnsi"/>
@@ -1573,7 +1563,7 @@
           <w:sz w:val="24"/>
           <w:szCs w:val="24"/>
         </w:rPr>
-        <w:t>decoupl</w:t>
+        <w:t>refur</w:t>
       </w:r>
       <w:r>
         <w:rPr>
@@ -1583,8 +1573,10 @@
           <w:sz w:val="24"/>
           <w:szCs w:val="24"/>
         </w:rPr>
-        <w:t>e</w:t>
-      </w:r>
+        <w:t>b</w:t>
+      </w:r>
+      <w:bookmarkStart w:id="0" w:name="_GoBack"/>
+      <w:bookmarkEnd w:id="0"/>
       <w:r>
         <w:rPr>
           <w:rFonts w:eastAsia="MS Mincho" w:cs="Calibri"/>
@@ -1593,6 +1585,16 @@
           <w:sz w:val="24"/>
           <w:szCs w:val="24"/>
         </w:rPr>
+        <w:t>ish</w:t>
+      </w:r>
+      <w:r>
+        <w:rPr>
+          <w:rFonts w:eastAsia="MS Mincho" w:cs="Calibri"/>
+          <w:b w:val="0"/>
+          <w:bCs w:val="0"/>
+          <w:sz w:val="24"/>
+          <w:szCs w:val="24"/>
+        </w:rPr>
         <w:t xml:space="preserve"> of</w:t>
       </w:r>
       <w:r>
@@ -1605,7 +1607,7 @@
         </w:rPr>
         <w:t xml:space="preserve"> </w:t>
       </w:r>
-      <w:bookmarkStart w:id="0" w:name="_Hlk21130203"/>
+      <w:bookmarkStart w:id="1" w:name="_Hlk21130203"/>
       <w:r>
         <w:rPr>
           <w:rFonts w:eastAsia="MS Mincho" w:cs="Calibri"/>
@@ -1668,7 +1670,7 @@
         </w:rPr>
         <w:t xml:space="preserve"> </w:t>
       </w:r>
-      <w:bookmarkEnd w:id="0"/>
+      <w:bookmarkEnd w:id="1"/>
       <w:r>
         <w:rPr>
           <w:rFonts w:eastAsia="MS Mincho" w:cs="Calibri"/>
@@ -1747,20 +1749,8 @@
           <w:sz w:val="24"/>
           <w:szCs w:val="24"/>
         </w:rPr>
-        <w:t xml:space="preserve"> </w:t>
-      </w:r>
-      <w:proofErr w:type="spellStart"/>
-      <w:r>
-        <w:rPr>
-          <w:rFonts w:eastAsia="MS Mincho" w:cs="Calibri"/>
-          <w:b w:val="0"/>
-          <w:bCs w:val="0"/>
-          <w:sz w:val="24"/>
-          <w:szCs w:val="24"/>
-        </w:rPr>
-        <w:t>GraphQL</w:t>
-      </w:r>
-      <w:proofErr w:type="spellEnd"/>
+        <w:t xml:space="preserve"> GraphQL</w:t>
+      </w:r>
       <w:r>
         <w:rPr>
           <w:rFonts w:eastAsia="MS Mincho" w:cs="Calibri"/>
@@ -2368,7 +2358,6 @@
         <w:t xml:space="preserve">React), </w:t>
       </w:r>
       <w:hyperlink r:id="rId14" w:history="1">
-        <w:proofErr w:type="spellStart"/>
         <w:r>
           <w:rPr>
             <w:rStyle w:val="Hyperlink"/>
@@ -2380,7 +2369,6 @@
           </w:rPr>
           <w:t>LoopBack</w:t>
         </w:r>
-        <w:proofErr w:type="spellEnd"/>
       </w:hyperlink>
       <w:r>
         <w:rPr>
@@ -2624,7 +2612,6 @@
         </w:rPr>
         <w:t xml:space="preserve">PWAs, </w:t>
       </w:r>
-      <w:proofErr w:type="spellStart"/>
       <w:r>
         <w:rPr>
           <w:rFonts w:eastAsia="MS Mincho"/>
@@ -2641,9 +2628,53 @@
           <w:sz w:val="24"/>
           <w:szCs w:val="24"/>
         </w:rPr>
-        <w:t>treamable</w:t>
-      </w:r>
-      <w:proofErr w:type="spellEnd"/>
+        <w:t xml:space="preserve">treamable </w:t>
+      </w:r>
+      <w:r>
+        <w:rPr>
+          <w:rFonts w:eastAsia="MS Mincho"/>
+          <w:b w:val="0"/>
+          <w:sz w:val="24"/>
+          <w:szCs w:val="24"/>
+        </w:rPr>
+        <w:t>W</w:t>
+      </w:r>
+      <w:r>
+        <w:rPr>
+          <w:rFonts w:eastAsia="MS Mincho"/>
+          <w:b w:val="0"/>
+          <w:sz w:val="24"/>
+          <w:szCs w:val="24"/>
+        </w:rPr>
+        <w:t xml:space="preserve">eb </w:t>
+      </w:r>
+      <w:r>
+        <w:rPr>
+          <w:rFonts w:eastAsia="MS Mincho"/>
+          <w:b w:val="0"/>
+          <w:sz w:val="24"/>
+          <w:szCs w:val="24"/>
+        </w:rPr>
+        <w:t>A</w:t>
+      </w:r>
+      <w:r>
+        <w:rPr>
+          <w:rFonts w:eastAsia="MS Mincho"/>
+          <w:b w:val="0"/>
+          <w:sz w:val="24"/>
+          <w:szCs w:val="24"/>
+        </w:rPr>
+        <w:t>pps</w:t>
+      </w:r>
+      <w:r>
+        <w:rPr>
+          <w:rFonts w:eastAsia="MS Mincho"/>
+          <w:b w:val="0"/>
+          <w:sz w:val="24"/>
+          <w:szCs w:val="24"/>
+        </w:rPr>
+        <w:t>,</w:t>
+      </w:r>
       <w:r>
         <w:rPr>
           <w:rFonts w:eastAsia="MS Mincho"/>
@@ -2660,61 +2691,6 @@
           <w:sz w:val="24"/>
           <w:szCs w:val="24"/>
         </w:rPr>
-        <w:t>W</w:t>
-      </w:r>
-      <w:r>
-        <w:rPr>
-          <w:rFonts w:eastAsia="MS Mincho"/>
-          <w:b w:val="0"/>
-          <w:sz w:val="24"/>
-          <w:szCs w:val="24"/>
-        </w:rPr>
-        <w:t xml:space="preserve">eb </w:t>
-      </w:r>
-      <w:r>
-        <w:rPr>
-          <w:rFonts w:eastAsia="MS Mincho"/>
-          <w:b w:val="0"/>
-          <w:sz w:val="24"/>
-          <w:szCs w:val="24"/>
-        </w:rPr>
-        <w:t>A</w:t>
-      </w:r>
-      <w:r>
-        <w:rPr>
-          <w:rFonts w:eastAsia="MS Mincho"/>
-          <w:b w:val="0"/>
-          <w:sz w:val="24"/>
-          <w:szCs w:val="24"/>
-        </w:rPr>
-        <w:t>pps</w:t>
-      </w:r>
-      <w:r>
-        <w:rPr>
-          <w:rFonts w:eastAsia="MS Mincho"/>
-          <w:b w:val="0"/>
-          <w:sz w:val="24"/>
-          <w:szCs w:val="24"/>
-        </w:rPr>
-        <w:t>,</w:t>
-      </w:r>
-      <w:r>
-        <w:rPr>
-          <w:rFonts w:eastAsia="MS Mincho"/>
-          <w:b w:val="0"/>
-          <w:sz w:val="24"/>
-          <w:szCs w:val="24"/>
-        </w:rPr>
-        <w:t xml:space="preserve"> </w:t>
-      </w:r>
-      <w:proofErr w:type="spellStart"/>
-      <w:r>
-        <w:rPr>
-          <w:rFonts w:eastAsia="MS Mincho"/>
-          <w:b w:val="0"/>
-          <w:sz w:val="24"/>
-          <w:szCs w:val="24"/>
-        </w:rPr>
         <w:t>Gr</w:t>
       </w:r>
       <w:r>
@@ -2733,17 +2709,7 @@
           <w:sz w:val="24"/>
           <w:szCs w:val="24"/>
         </w:rPr>
-        <w:t>phQL</w:t>
-      </w:r>
-      <w:proofErr w:type="spellEnd"/>
-      <w:r>
-        <w:rPr>
-          <w:rFonts w:eastAsia="MS Mincho"/>
-          <w:b w:val="0"/>
-          <w:sz w:val="24"/>
-          <w:szCs w:val="24"/>
-        </w:rPr>
-        <w:t xml:space="preserve"> API Gateway</w:t>
+        <w:t>phQL API Gateway</w:t>
       </w:r>
       <w:r>
         <w:rPr>
@@ -3400,7 +3366,6 @@
         </w:rPr>
         <w:t xml:space="preserve"> </w:t>
       </w:r>
-      <w:proofErr w:type="spellStart"/>
       <w:r>
         <w:rPr>
           <w:rFonts w:eastAsia="MS Mincho" w:cs="Calibri"/>
@@ -3435,9 +3400,8 @@
           <w:sz w:val="24"/>
           <w:szCs w:val="24"/>
         </w:rPr>
-        <w:t>ack</w:t>
-      </w:r>
-      <w:proofErr w:type="spellEnd"/>
+        <w:t xml:space="preserve">ack, </w:t>
+      </w:r>
       <w:r>
         <w:rPr>
           <w:rFonts w:eastAsia="MS Mincho" w:cs="Calibri"/>
@@ -3445,9 +3409,35 @@
           <w:sz w:val="24"/>
           <w:szCs w:val="24"/>
         </w:rPr>
+        <w:t>R</w:t>
+      </w:r>
+      <w:r>
+        <w:rPr>
+          <w:rFonts w:eastAsia="MS Mincho" w:cs="Calibri"/>
+          <w:b w:val="0"/>
+          <w:sz w:val="24"/>
+          <w:szCs w:val="24"/>
+        </w:rPr>
+        <w:t>x</w:t>
+      </w:r>
+      <w:r>
+        <w:rPr>
+          <w:rFonts w:eastAsia="MS Mincho" w:cs="Calibri"/>
+          <w:b w:val="0"/>
+          <w:sz w:val="24"/>
+          <w:szCs w:val="24"/>
+        </w:rPr>
+        <w:t>JS</w:t>
+      </w:r>
+      <w:r>
+        <w:rPr>
+          <w:rFonts w:eastAsia="MS Mincho" w:cs="Calibri"/>
+          <w:b w:val="0"/>
+          <w:sz w:val="24"/>
+          <w:szCs w:val="24"/>
+        </w:rPr>
         <w:t xml:space="preserve">, </w:t>
       </w:r>
-      <w:proofErr w:type="spellStart"/>
       <w:r>
         <w:rPr>
           <w:rFonts w:eastAsia="MS Mincho" w:cs="Calibri"/>
@@ -3455,7 +3445,7 @@
           <w:sz w:val="24"/>
           <w:szCs w:val="24"/>
         </w:rPr>
-        <w:t>R</w:t>
+        <w:t>L</w:t>
       </w:r>
       <w:r>
         <w:rPr>
@@ -3464,7 +3454,7 @@
           <w:sz w:val="24"/>
           <w:szCs w:val="24"/>
         </w:rPr>
-        <w:t>x</w:t>
+        <w:t>odash</w:t>
       </w:r>
       <w:r>
         <w:rPr>
@@ -3473,9 +3463,8 @@
           <w:sz w:val="24"/>
           <w:szCs w:val="24"/>
         </w:rPr>
-        <w:t>JS</w:t>
-      </w:r>
-      <w:proofErr w:type="spellEnd"/>
+        <w:t>,</w:t>
+      </w:r>
       <w:r>
         <w:rPr>
           <w:rFonts w:eastAsia="MS Mincho" w:cs="Calibri"/>
@@ -3483,9 +3472,8 @@
           <w:sz w:val="24"/>
           <w:szCs w:val="24"/>
         </w:rPr>
-        <w:t xml:space="preserve">, </w:t>
-      </w:r>
-      <w:proofErr w:type="spellStart"/>
+        <w:t xml:space="preserve"> </w:t>
+      </w:r>
       <w:r>
         <w:rPr>
           <w:rFonts w:eastAsia="MS Mincho" w:cs="Calibri"/>
@@ -3493,7 +3481,7 @@
           <w:sz w:val="24"/>
           <w:szCs w:val="24"/>
         </w:rPr>
-        <w:t>L</w:t>
+        <w:t xml:space="preserve">MongoDB, </w:t>
       </w:r>
       <w:r>
         <w:rPr>
@@ -3502,47 +3490,8 @@
           <w:sz w:val="24"/>
           <w:szCs w:val="24"/>
         </w:rPr>
-        <w:t>odash</w:t>
-      </w:r>
-      <w:proofErr w:type="spellEnd"/>
-      <w:r>
-        <w:rPr>
-          <w:rFonts w:eastAsia="MS Mincho" w:cs="Calibri"/>
-          <w:b w:val="0"/>
-          <w:sz w:val="24"/>
-          <w:szCs w:val="24"/>
-        </w:rPr>
-        <w:t>,</w:t>
-      </w:r>
-      <w:r>
-        <w:rPr>
-          <w:rFonts w:eastAsia="MS Mincho" w:cs="Calibri"/>
-          <w:b w:val="0"/>
-          <w:sz w:val="24"/>
-          <w:szCs w:val="24"/>
-        </w:rPr>
-        <w:t xml:space="preserve"> </w:t>
-      </w:r>
-      <w:r>
-        <w:rPr>
-          <w:rFonts w:eastAsia="MS Mincho" w:cs="Calibri"/>
-          <w:b w:val="0"/>
-          <w:sz w:val="24"/>
-          <w:szCs w:val="24"/>
-        </w:rPr>
-        <w:t xml:space="preserve">MongoDB, </w:t>
-      </w:r>
-      <w:proofErr w:type="spellStart"/>
-      <w:r>
-        <w:rPr>
-          <w:rFonts w:eastAsia="MS Mincho" w:cs="Calibri"/>
-          <w:b w:val="0"/>
-          <w:sz w:val="24"/>
-          <w:szCs w:val="24"/>
-        </w:rPr>
         <w:t>Recombee</w:t>
       </w:r>
-      <w:proofErr w:type="spellEnd"/>
       <w:r>
         <w:rPr>
           <w:rFonts w:eastAsia="MS Mincho" w:cs="Calibri"/>
@@ -4753,8 +4702,6 @@
         </w:rPr>
         <w:tab/>
       </w:r>
-      <w:bookmarkStart w:id="1" w:name="_GoBack"/>
-      <w:bookmarkEnd w:id="1"/>
     </w:p>
     <w:p>
       <w:pPr>
@@ -5412,7 +5359,6 @@
           <w:szCs w:val="24"/>
         </w:rPr>
       </w:pPr>
-      <w:proofErr w:type="spellStart"/>
       <w:r>
         <w:rPr>
           <w:rFonts w:eastAsia="MS Mincho"/>
@@ -5438,17 +5384,7 @@
           <w:sz w:val="24"/>
           <w:szCs w:val="24"/>
         </w:rPr>
-        <w:t>ack</w:t>
-      </w:r>
-      <w:proofErr w:type="spellEnd"/>
-      <w:r>
-        <w:rPr>
-          <w:rFonts w:eastAsia="MS Mincho"/>
-          <w:b w:val="0"/>
-          <w:sz w:val="24"/>
-          <w:szCs w:val="24"/>
-        </w:rPr>
-        <w:t xml:space="preserve">, </w:t>
+        <w:t xml:space="preserve">ack, </w:t>
       </w:r>
       <w:r>
         <w:rPr>
@@ -5554,7 +5490,6 @@
           <w:szCs w:val="24"/>
         </w:rPr>
       </w:pPr>
-      <w:proofErr w:type="spellStart"/>
       <w:r>
         <w:rPr>
           <w:rFonts w:eastAsia="MS Mincho"/>
@@ -5573,7 +5508,6 @@
         </w:rPr>
         <w:t>JS</w:t>
       </w:r>
-      <w:proofErr w:type="spellEnd"/>
       <w:r>
         <w:rPr>
           <w:rFonts w:eastAsia="MS Mincho"/>
@@ -5590,19 +5524,26 @@
           <w:sz w:val="24"/>
           <w:szCs w:val="24"/>
         </w:rPr>
-        <w:t xml:space="preserve"> </w:t>
-      </w:r>
-      <w:proofErr w:type="spellStart"/>
-      <w:r>
-        <w:rPr>
-          <w:rFonts w:eastAsia="MS Mincho"/>
-          <w:b w:val="0"/>
-          <w:sz w:val="24"/>
-          <w:szCs w:val="24"/>
-        </w:rPr>
-        <w:t>Ramda</w:t>
-      </w:r>
-      <w:proofErr w:type="spellEnd"/>
+        <w:t xml:space="preserve"> Ramda, </w:t>
+      </w:r>
+      <w:r>
+        <w:rPr>
+          <w:rFonts w:eastAsia="MS Mincho"/>
+          <w:b w:val="0"/>
+          <w:sz w:val="24"/>
+          <w:szCs w:val="24"/>
+        </w:rPr>
+        <w:t>L</w:t>
+      </w:r>
+      <w:r>
+        <w:rPr>
+          <w:rFonts w:eastAsia="MS Mincho"/>
+          <w:b w:val="0"/>
+          <w:sz w:val="24"/>
+          <w:szCs w:val="24"/>
+        </w:rPr>
+        <w:t>odash</w:t>
+      </w:r>
       <w:r>
         <w:rPr>
           <w:rFonts w:eastAsia="MS Mincho"/>
@@ -5612,26 +5553,15 @@
         </w:rPr>
         <w:t xml:space="preserve">, </w:t>
       </w:r>
-      <w:proofErr w:type="spellStart"/>
-      <w:r>
-        <w:rPr>
-          <w:rFonts w:eastAsia="MS Mincho"/>
-          <w:b w:val="0"/>
-          <w:sz w:val="24"/>
-          <w:szCs w:val="24"/>
-        </w:rPr>
-        <w:t>L</w:t>
-      </w:r>
-      <w:r>
-        <w:rPr>
-          <w:rFonts w:eastAsia="MS Mincho"/>
-          <w:b w:val="0"/>
-          <w:sz w:val="24"/>
-          <w:szCs w:val="24"/>
-        </w:rPr>
-        <w:t>odash</w:t>
-      </w:r>
-      <w:proofErr w:type="spellEnd"/>
+      <w:r>
+        <w:rPr>
+          <w:rFonts w:eastAsia="MS Mincho"/>
+          <w:b w:val="0"/>
+          <w:sz w:val="24"/>
+          <w:szCs w:val="24"/>
+        </w:rPr>
+        <w:t>Workbox</w:t>
+      </w:r>
       <w:r>
         <w:rPr>
           <w:rFonts w:eastAsia="MS Mincho"/>
@@ -5648,25 +5578,6 @@
           <w:sz w:val="24"/>
           <w:szCs w:val="24"/>
         </w:rPr>
-        <w:t>Workbox</w:t>
-      </w:r>
-      <w:r>
-        <w:rPr>
-          <w:rFonts w:eastAsia="MS Mincho"/>
-          <w:b w:val="0"/>
-          <w:sz w:val="24"/>
-          <w:szCs w:val="24"/>
-        </w:rPr>
-        <w:t xml:space="preserve">, </w:t>
-      </w:r>
-      <w:proofErr w:type="spellStart"/>
-      <w:r>
-        <w:rPr>
-          <w:rFonts w:eastAsia="MS Mincho"/>
-          <w:b w:val="0"/>
-          <w:sz w:val="24"/>
-          <w:szCs w:val="24"/>
-        </w:rPr>
         <w:t>S</w:t>
       </w:r>
       <w:r>
@@ -5687,27 +5598,15 @@
         </w:rPr>
         <w:t>JS</w:t>
       </w:r>
-      <w:proofErr w:type="spellEnd"/>
-      <w:r>
-        <w:rPr>
-          <w:rFonts w:eastAsia="MS Mincho"/>
-          <w:b w:val="0"/>
-          <w:sz w:val="24"/>
-          <w:szCs w:val="24"/>
-        </w:rPr>
-        <w:t xml:space="preserve">, </w:t>
-      </w:r>
-      <w:proofErr w:type="spellStart"/>
-      <w:r>
-        <w:rPr>
-          <w:rFonts w:eastAsia="MS Mincho"/>
-          <w:b w:val="0"/>
-          <w:sz w:val="24"/>
-          <w:szCs w:val="24"/>
-        </w:rPr>
-        <w:t>TSLint</w:t>
-      </w:r>
-      <w:proofErr w:type="spellEnd"/>
+      <w:r>
+        <w:rPr>
+          <w:rFonts w:eastAsia="MS Mincho"/>
+          <w:b w:val="0"/>
+          <w:sz w:val="24"/>
+          <w:szCs w:val="24"/>
+        </w:rPr>
+        <w:t>, TSLint</w:t>
+      </w:r>
       <w:r>
         <w:rPr>
           <w:rFonts w:eastAsia="MS Mincho"/>
@@ -5914,27 +5813,7 @@
           <w:sz w:val="24"/>
           <w:szCs w:val="24"/>
         </w:rPr>
-        <w:t xml:space="preserve">, and </w:t>
-      </w:r>
-      <w:proofErr w:type="spellStart"/>
-      <w:r>
-        <w:rPr>
-          <w:rFonts w:eastAsia="MS Mincho"/>
-          <w:b w:val="0"/>
-          <w:sz w:val="24"/>
-          <w:szCs w:val="24"/>
-        </w:rPr>
-        <w:t>npm</w:t>
-      </w:r>
-      <w:proofErr w:type="spellEnd"/>
-      <w:r>
-        <w:rPr>
-          <w:rFonts w:eastAsia="MS Mincho"/>
-          <w:b w:val="0"/>
-          <w:sz w:val="24"/>
-          <w:szCs w:val="24"/>
-        </w:rPr>
-        <w:t>.</w:t>
+        <w:t>, and npm.</w:t>
       </w:r>
     </w:p>
     <w:p>
@@ -6184,47 +6063,7 @@
           <w:sz w:val="24"/>
           <w:szCs w:val="24"/>
         </w:rPr>
-        <w:t xml:space="preserve">Helm, </w:t>
-      </w:r>
-      <w:proofErr w:type="spellStart"/>
-      <w:r>
-        <w:rPr>
-          <w:rFonts w:eastAsia="MS Mincho"/>
-          <w:b w:val="0"/>
-          <w:sz w:val="24"/>
-          <w:szCs w:val="24"/>
-        </w:rPr>
-        <w:t>Knative</w:t>
-      </w:r>
-      <w:proofErr w:type="spellEnd"/>
-      <w:r>
-        <w:rPr>
-          <w:rFonts w:eastAsia="MS Mincho"/>
-          <w:b w:val="0"/>
-          <w:sz w:val="24"/>
-          <w:szCs w:val="24"/>
-        </w:rPr>
-        <w:t xml:space="preserve">, Kubernetes, </w:t>
-      </w:r>
-      <w:proofErr w:type="spellStart"/>
-      <w:r>
-        <w:rPr>
-          <w:rFonts w:eastAsia="MS Mincho"/>
-          <w:b w:val="0"/>
-          <w:sz w:val="24"/>
-          <w:szCs w:val="24"/>
-        </w:rPr>
-        <w:t>Istio</w:t>
-      </w:r>
-      <w:proofErr w:type="spellEnd"/>
-      <w:r>
-        <w:rPr>
-          <w:rFonts w:eastAsia="MS Mincho"/>
-          <w:b w:val="0"/>
-          <w:sz w:val="24"/>
-          <w:szCs w:val="24"/>
-        </w:rPr>
-        <w:t>, Docker Compose, Docker, and Vagrant.</w:t>
+        <w:t>Helm, Knative, Kubernetes, Istio, Docker Compose, Docker, and Vagrant.</w:t>
       </w:r>
     </w:p>
     <w:p>
@@ -6452,27 +6291,7 @@
           <w:sz w:val="24"/>
           <w:szCs w:val="24"/>
         </w:rPr>
-        <w:t xml:space="preserve"> Chrome </w:t>
-      </w:r>
-      <w:proofErr w:type="spellStart"/>
-      <w:r>
-        <w:rPr>
-          <w:rFonts w:eastAsia="MS Mincho"/>
-          <w:b w:val="0"/>
-          <w:sz w:val="24"/>
-          <w:szCs w:val="24"/>
-        </w:rPr>
-        <w:t>DevTools</w:t>
-      </w:r>
-      <w:proofErr w:type="spellEnd"/>
-      <w:r>
-        <w:rPr>
-          <w:rFonts w:eastAsia="MS Mincho"/>
-          <w:b w:val="0"/>
-          <w:sz w:val="24"/>
-          <w:szCs w:val="24"/>
-        </w:rPr>
-        <w:t xml:space="preserve">, </w:t>
+        <w:t xml:space="preserve"> Chrome DevTools, </w:t>
       </w:r>
       <w:r>
         <w:rPr>
@@ -6943,7 +6762,6 @@
         <w:t xml:space="preserve"> at </w:t>
       </w:r>
       <w:hyperlink r:id="rId27" w:history="1">
-        <w:proofErr w:type="spellStart"/>
         <w:r>
           <w:rPr>
             <w:rStyle w:val="Hyperlink"/>
@@ -6954,7 +6772,6 @@
           </w:rPr>
           <w:t>npm</w:t>
         </w:r>
-        <w:proofErr w:type="spellEnd"/>
       </w:hyperlink>
       <w:r>
         <w:rPr>
@@ -6997,7 +6814,6 @@
         <w:t xml:space="preserve"> </w:t>
       </w:r>
       <w:hyperlink r:id="rId28" w:history="1">
-        <w:proofErr w:type="spellStart"/>
         <w:r>
           <w:rPr>
             <w:rStyle w:val="Hyperlink"/>
@@ -7006,31 +6822,8 @@
             <w:szCs w:val="24"/>
             <w:u w:val="none"/>
           </w:rPr>
-          <w:t>videojs</w:t>
+          <w:t>videojs-landscape-fullscreen</w:t>
         </w:r>
-        <w:proofErr w:type="spellEnd"/>
-        <w:r>
-          <w:rPr>
-            <w:rStyle w:val="Hyperlink"/>
-            <w:rFonts w:eastAsia="MS Mincho"/>
-            <w:sz w:val="24"/>
-            <w:szCs w:val="24"/>
-            <w:u w:val="none"/>
-          </w:rPr>
-          <w:t>-landscape-</w:t>
-        </w:r>
-        <w:proofErr w:type="spellStart"/>
-        <w:r>
-          <w:rPr>
-            <w:rStyle w:val="Hyperlink"/>
-            <w:rFonts w:eastAsia="MS Mincho"/>
-            <w:sz w:val="24"/>
-            <w:szCs w:val="24"/>
-            <w:u w:val="none"/>
-          </w:rPr>
-          <w:t>fullscreen</w:t>
-        </w:r>
-        <w:proofErr w:type="spellEnd"/>
       </w:hyperlink>
       <w:r>
         <w:rPr>
@@ -7160,56 +6953,56 @@
         <v:path o:extrusionok="f" gradientshapeok="t" o:connecttype="rect"/>
         <o:lock v:ext="edit" aspectratio="t"/>
       </v:shapetype>
-      <v:shape id="_x0000_i1042" type="#_x0000_t75" style="width:11.4pt;height:11.4pt" o:bullet="t">
+      <v:shape id="_x0000_i1058" type="#_x0000_t75" style="width:11.4pt;height:11.4pt" o:bullet="t">
         <v:imagedata r:id="rId1" o:title="BD14578_"/>
       </v:shape>
     </w:pict>
   </w:numPicBullet>
   <w:numPicBullet w:numPicBulletId="1">
     <w:pict>
-      <v:shape id="_x0000_i1043" type="#_x0000_t75" style="width:11.4pt;height:11.4pt" o:bullet="t">
+      <v:shape id="_x0000_i1059" type="#_x0000_t75" style="width:11.4pt;height:11.4pt" o:bullet="t">
         <v:imagedata r:id="rId2" o:title="BD21375_"/>
       </v:shape>
     </w:pict>
   </w:numPicBullet>
   <w:numPicBullet w:numPicBulletId="2">
     <w:pict>
-      <v:shape id="_x0000_i1044" type="#_x0000_t75" style="width:10.8pt;height:10.8pt" o:bullet="t">
+      <v:shape id="_x0000_i1060" type="#_x0000_t75" style="width:10.8pt;height:10.8pt" o:bullet="t">
         <v:imagedata r:id="rId3" o:title="BD21297_"/>
       </v:shape>
     </w:pict>
   </w:numPicBullet>
   <w:numPicBullet w:numPicBulletId="3">
     <w:pict>
-      <v:shape id="_x0000_i1045" type="#_x0000_t75" style="width:11.4pt;height:11.4pt" o:bullet="t">
+      <v:shape id="_x0000_i1061" type="#_x0000_t75" style="width:11.4pt;height:11.4pt" o:bullet="t">
         <v:imagedata r:id="rId4" o:title="BD14753_"/>
       </v:shape>
     </w:pict>
   </w:numPicBullet>
   <w:numPicBullet w:numPicBulletId="4">
     <w:pict>
-      <v:shape id="_x0000_i1046" type="#_x0000_t75" style="width:10.8pt;height:10.8pt" o:bullet="t">
+      <v:shape id="_x0000_i1062" type="#_x0000_t75" style="width:10.8pt;height:10.8pt" o:bullet="t">
         <v:imagedata r:id="rId5" o:title="BD21504_"/>
       </v:shape>
     </w:pict>
   </w:numPicBullet>
   <w:numPicBullet w:numPicBulletId="5">
     <w:pict>
-      <v:shape w14:anchorId="7FA011DF" id="_x0000_i1047" type="#_x0000_t75" style="width:11.4pt;height:8.4pt" o:bullet="t">
+      <v:shape id="_x0000_i1063" type="#_x0000_t75" style="width:11.4pt;height:8.4pt" o:bullet="t">
         <v:imagedata r:id="rId6" o:title="BD21299_"/>
       </v:shape>
     </w:pict>
   </w:numPicBullet>
   <w:numPicBullet w:numPicBulletId="6">
     <w:pict>
-      <v:shape id="_x0000_i1048" type="#_x0000_t75" style="width:33.6pt;height:27pt" o:bullet="t">
+      <v:shape id="_x0000_i1064" type="#_x0000_t75" style="width:33.6pt;height:27pt" o:bullet="t">
         <v:imagedata r:id="rId7" o:title="Capture"/>
       </v:shape>
     </w:pict>
   </w:numPicBullet>
   <w:numPicBullet w:numPicBulletId="7">
     <w:pict>
-      <v:shape id="_x0000_i1049" type="#_x0000_t75" style="width:15pt;height:15pt" o:bullet="t">
+      <v:shape id="_x0000_i1065" type="#_x0000_t75" style="width:15pt;height:15pt" o:bullet="t">
         <v:imagedata r:id="rId8" o:title="Capture"/>
       </v:shape>
     </w:pict>
@@ -13524,6 +13317,15 @@
 </file>
 
 <file path=customXml/item1.xml><?xml version="1.0" encoding="utf-8"?>
+<?mso-contentType ?>
+<FormTemplates xmlns="http://schemas.microsoft.com/sharepoint/v3/contenttype/forms">
+  <Display>DocumentLibraryForm</Display>
+  <Edit>AssetEditForm</Edit>
+  <New>DocumentLibraryForm</New>
+</FormTemplates>
+</file>
+
+<file path=customXml/item2.xml><?xml version="1.0" encoding="utf-8"?>
 <MonsterProperties xmlns:xsi="http://www.w3.org/2001/XMLSchema-instance" xmlns:xsd="http://www.w3.org/2001/XMLSchema" xmlns="http://schemas.monster.com/Monster/Seeker/WordResumeTemplates">
   <AtlasTagging>
     <ResumeUploadSuccessTag>monmon_EZSubmitFinalUpload_1</ResumeUploadSuccessTag>
@@ -13536,20 +13338,19 @@
 </MonsterProperties>
 </file>
 
-<file path=customXml/item2.xml><?xml version="1.0" encoding="utf-8"?>
-<?mso-contentType ?>
-<FormTemplates xmlns="http://schemas.microsoft.com/sharepoint/v3/contenttype/forms">
-  <Display>DocumentLibraryForm</Display>
-  <Edit>AssetEditForm</Edit>
-  <New>DocumentLibraryForm</New>
-</FormTemplates>
-</file>
-
 <file path=customXml/item3.xml><?xml version="1.0" encoding="utf-8"?>
 <b:Sources xmlns:b="http://schemas.openxmlformats.org/officeDocument/2006/bibliography" xmlns="http://schemas.openxmlformats.org/officeDocument/2006/bibliography" SelectedStyle="\APA.XSL" StyleName="APA"/>
 </file>
 
 <file path=customXml/itemProps1.xml><?xml version="1.0" encoding="utf-8"?>
+<ds:datastoreItem xmlns:ds="http://schemas.openxmlformats.org/officeDocument/2006/customXml" ds:itemID="{5DEE6487-3BB8-4831-A84A-EA72C011E7B1}">
+  <ds:schemaRefs>
+    <ds:schemaRef ds:uri="http://schemas.microsoft.com/sharepoint/v3/contenttype/forms"/>
+  </ds:schemaRefs>
+</ds:datastoreItem>
+</file>
+
+<file path=customXml/itemProps2.xml><?xml version="1.0" encoding="utf-8"?>
 <ds:datastoreItem xmlns:ds="http://schemas.openxmlformats.org/officeDocument/2006/customXml" ds:itemID="{6413E27A-9F10-4D79-BB65-07392FAEAA39}">
   <ds:schemaRefs>
     <ds:schemaRef ds:uri="http://www.w3.org/2001/XMLSchema"/>
@@ -13558,16 +13359,8 @@
 </ds:datastoreItem>
 </file>
 
-<file path=customXml/itemProps2.xml><?xml version="1.0" encoding="utf-8"?>
-<ds:datastoreItem xmlns:ds="http://schemas.openxmlformats.org/officeDocument/2006/customXml" ds:itemID="{5DEE6487-3BB8-4831-A84A-EA72C011E7B1}">
-  <ds:schemaRefs>
-    <ds:schemaRef ds:uri="http://schemas.microsoft.com/sharepoint/v3/contenttype/forms"/>
-  </ds:schemaRefs>
-</ds:datastoreItem>
-</file>
-
 <file path=customXml/itemProps3.xml><?xml version="1.0" encoding="utf-8"?>
-<ds:datastoreItem xmlns:ds="http://schemas.openxmlformats.org/officeDocument/2006/customXml" ds:itemID="{CB929138-3150-42EF-A025-F25CD906FDB8}">
+<ds:datastoreItem xmlns:ds="http://schemas.openxmlformats.org/officeDocument/2006/customXml" ds:itemID="{3EB910B5-36D5-48F9-A864-B2367E146554}">
   <ds:schemaRefs>
     <ds:schemaRef ds:uri="http://schemas.openxmlformats.org/officeDocument/2006/bibliography"/>
   </ds:schemaRefs>

</xml_diff>

<commit_message>
added Google I/O mention
</commit_message>
<xml_diff>
--- a/Prateek Rastogi-Current.docx
+++ b/Prateek Rastogi-Current.docx
@@ -395,7 +395,16 @@
           <w:sz w:val="24"/>
           <w:szCs w:val="24"/>
         </w:rPr>
-        <w:t>Tower KM 3</w:t>
+        <w:t xml:space="preserve">Tower KM </w:t>
+      </w:r>
+      <w:proofErr w:type="gramStart"/>
+      <w:r>
+        <w:rPr>
+          <w:rFonts w:asciiTheme="majorHAnsi" w:eastAsia="MS Mincho" w:hAnsiTheme="majorHAnsi"/>
+          <w:sz w:val="24"/>
+          <w:szCs w:val="24"/>
+        </w:rPr>
+        <w:t>3</w:t>
       </w:r>
       <w:r>
         <w:rPr>
@@ -419,7 +428,16 @@
           <w:sz w:val="24"/>
           <w:szCs w:val="24"/>
         </w:rPr>
-        <w:t xml:space="preserve">    </w:t>
+        <w:t xml:space="preserve"> </w:t>
+      </w:r>
+      <w:proofErr w:type="gramEnd"/>
+      <w:r>
+        <w:rPr>
+          <w:rFonts w:asciiTheme="majorHAnsi" w:eastAsia="MS Mincho" w:hAnsiTheme="majorHAnsi"/>
+          <w:sz w:val="24"/>
+          <w:szCs w:val="24"/>
+        </w:rPr>
+        <w:t xml:space="preserve">   </w:t>
       </w:r>
       <w:r>
         <w:rPr>
@@ -553,8 +571,18 @@
           <w:sz w:val="24"/>
           <w:szCs w:val="24"/>
         </w:rPr>
-        <w:t>Jaypee Kosmos</w:t>
-      </w:r>
+        <w:t xml:space="preserve">Jaypee </w:t>
+      </w:r>
+      <w:proofErr w:type="spellStart"/>
+      <w:r>
+        <w:rPr>
+          <w:rFonts w:asciiTheme="majorHAnsi" w:eastAsia="MS Mincho" w:hAnsiTheme="majorHAnsi"/>
+          <w:sz w:val="24"/>
+          <w:szCs w:val="24"/>
+        </w:rPr>
+        <w:t>Kosmos</w:t>
+      </w:r>
+      <w:proofErr w:type="spellEnd"/>
       <w:r>
         <w:rPr>
           <w:rFonts w:asciiTheme="majorHAnsi" w:eastAsia="MS Mincho" w:hAnsiTheme="majorHAnsi"/>
@@ -675,6 +703,7 @@
         </w:rPr>
         <w:t xml:space="preserve">      </w:t>
       </w:r>
+      <w:proofErr w:type="gramStart"/>
       <w:r>
         <w:rPr>
           <w:rFonts w:asciiTheme="majorHAnsi" w:eastAsia="MS Mincho" w:hAnsiTheme="majorHAnsi"/>
@@ -691,6 +720,7 @@
         </w:rPr>
         <w:t xml:space="preserve">  </w:t>
       </w:r>
+      <w:proofErr w:type="gramEnd"/>
       <w:r>
         <w:rPr>
           <w:rFonts w:asciiTheme="majorHAnsi" w:eastAsia="MS Mincho" w:hAnsiTheme="majorHAnsi"/>
@@ -1575,8 +1605,6 @@
         </w:rPr>
         <w:t>b</w:t>
       </w:r>
-      <w:bookmarkStart w:id="0" w:name="_GoBack"/>
-      <w:bookmarkEnd w:id="0"/>
       <w:r>
         <w:rPr>
           <w:rFonts w:eastAsia="MS Mincho" w:cs="Calibri"/>
@@ -1607,7 +1635,7 @@
         </w:rPr>
         <w:t xml:space="preserve"> </w:t>
       </w:r>
-      <w:bookmarkStart w:id="1" w:name="_Hlk21130203"/>
+      <w:bookmarkStart w:id="0" w:name="_Hlk21130203"/>
       <w:r>
         <w:rPr>
           <w:rFonts w:eastAsia="MS Mincho" w:cs="Calibri"/>
@@ -1670,7 +1698,7 @@
         </w:rPr>
         <w:t xml:space="preserve"> </w:t>
       </w:r>
-      <w:bookmarkEnd w:id="1"/>
+      <w:bookmarkEnd w:id="0"/>
       <w:r>
         <w:rPr>
           <w:rFonts w:eastAsia="MS Mincho" w:cs="Calibri"/>
@@ -1749,8 +1777,20 @@
           <w:sz w:val="24"/>
           <w:szCs w:val="24"/>
         </w:rPr>
-        <w:t xml:space="preserve"> GraphQL</w:t>
-      </w:r>
+        <w:t xml:space="preserve"> </w:t>
+      </w:r>
+      <w:proofErr w:type="spellStart"/>
+      <w:r>
+        <w:rPr>
+          <w:rFonts w:eastAsia="MS Mincho" w:cs="Calibri"/>
+          <w:b w:val="0"/>
+          <w:bCs w:val="0"/>
+          <w:sz w:val="24"/>
+          <w:szCs w:val="24"/>
+        </w:rPr>
+        <w:t>GraphQL</w:t>
+      </w:r>
+      <w:proofErr w:type="spellEnd"/>
       <w:r>
         <w:rPr>
           <w:rFonts w:eastAsia="MS Mincho" w:cs="Calibri"/>
@@ -2358,6 +2398,7 @@
         <w:t xml:space="preserve">React), </w:t>
       </w:r>
       <w:hyperlink r:id="rId14" w:history="1">
+        <w:proofErr w:type="spellStart"/>
         <w:r>
           <w:rPr>
             <w:rStyle w:val="Hyperlink"/>
@@ -2369,6 +2410,7 @@
           </w:rPr>
           <w:t>LoopBack</w:t>
         </w:r>
+        <w:proofErr w:type="spellEnd"/>
       </w:hyperlink>
       <w:r>
         <w:rPr>
@@ -2612,6 +2654,7 @@
         </w:rPr>
         <w:t xml:space="preserve">PWAs, </w:t>
       </w:r>
+      <w:proofErr w:type="spellStart"/>
       <w:r>
         <w:rPr>
           <w:rFonts w:eastAsia="MS Mincho"/>
@@ -2628,7 +2671,17 @@
           <w:sz w:val="24"/>
           <w:szCs w:val="24"/>
         </w:rPr>
-        <w:t xml:space="preserve">treamable </w:t>
+        <w:t>treamable</w:t>
+      </w:r>
+      <w:proofErr w:type="spellEnd"/>
+      <w:r>
+        <w:rPr>
+          <w:rFonts w:eastAsia="MS Mincho"/>
+          <w:b w:val="0"/>
+          <w:sz w:val="24"/>
+          <w:szCs w:val="24"/>
+        </w:rPr>
+        <w:t xml:space="preserve"> </w:t>
       </w:r>
       <w:r>
         <w:rPr>
@@ -2684,6 +2737,7 @@
         </w:rPr>
         <w:t xml:space="preserve"> </w:t>
       </w:r>
+      <w:proofErr w:type="spellStart"/>
       <w:r>
         <w:rPr>
           <w:rFonts w:eastAsia="MS Mincho"/>
@@ -2709,7 +2763,17 @@
           <w:sz w:val="24"/>
           <w:szCs w:val="24"/>
         </w:rPr>
-        <w:t>phQL API Gateway</w:t>
+        <w:t>phQL</w:t>
+      </w:r>
+      <w:proofErr w:type="spellEnd"/>
+      <w:r>
+        <w:rPr>
+          <w:rFonts w:eastAsia="MS Mincho"/>
+          <w:b w:val="0"/>
+          <w:sz w:val="24"/>
+          <w:szCs w:val="24"/>
+        </w:rPr>
+        <w:t xml:space="preserve"> API Gateway</w:t>
       </w:r>
       <w:r>
         <w:rPr>
@@ -3366,6 +3430,7 @@
         </w:rPr>
         <w:t xml:space="preserve"> </w:t>
       </w:r>
+      <w:proofErr w:type="spellStart"/>
       <w:r>
         <w:rPr>
           <w:rFonts w:eastAsia="MS Mincho" w:cs="Calibri"/>
@@ -3400,8 +3465,9 @@
           <w:sz w:val="24"/>
           <w:szCs w:val="24"/>
         </w:rPr>
-        <w:t xml:space="preserve">ack, </w:t>
-      </w:r>
+        <w:t>ack</w:t>
+      </w:r>
+      <w:proofErr w:type="spellEnd"/>
       <w:r>
         <w:rPr>
           <w:rFonts w:eastAsia="MS Mincho" w:cs="Calibri"/>
@@ -3409,6 +3475,16 @@
           <w:sz w:val="24"/>
           <w:szCs w:val="24"/>
         </w:rPr>
+        <w:t xml:space="preserve">, </w:t>
+      </w:r>
+      <w:proofErr w:type="spellStart"/>
+      <w:r>
+        <w:rPr>
+          <w:rFonts w:eastAsia="MS Mincho" w:cs="Calibri"/>
+          <w:b w:val="0"/>
+          <w:sz w:val="24"/>
+          <w:szCs w:val="24"/>
+        </w:rPr>
         <w:t>R</w:t>
       </w:r>
       <w:r>
@@ -3429,6 +3505,7 @@
         </w:rPr>
         <w:t>JS</w:t>
       </w:r>
+      <w:proofErr w:type="spellEnd"/>
       <w:r>
         <w:rPr>
           <w:rFonts w:eastAsia="MS Mincho" w:cs="Calibri"/>
@@ -3438,6 +3515,7 @@
         </w:rPr>
         <w:t xml:space="preserve">, </w:t>
       </w:r>
+      <w:proofErr w:type="spellStart"/>
       <w:r>
         <w:rPr>
           <w:rFonts w:eastAsia="MS Mincho" w:cs="Calibri"/>
@@ -3456,6 +3534,7 @@
         </w:rPr>
         <w:t>odash</w:t>
       </w:r>
+      <w:proofErr w:type="spellEnd"/>
       <w:r>
         <w:rPr>
           <w:rFonts w:eastAsia="MS Mincho" w:cs="Calibri"/>
@@ -3483,6 +3562,7 @@
         </w:rPr>
         <w:t xml:space="preserve">MongoDB, </w:t>
       </w:r>
+      <w:proofErr w:type="spellStart"/>
       <w:r>
         <w:rPr>
           <w:rFonts w:eastAsia="MS Mincho" w:cs="Calibri"/>
@@ -3492,6 +3572,7 @@
         </w:rPr>
         <w:t>Recombee</w:t>
       </w:r>
+      <w:proofErr w:type="spellEnd"/>
       <w:r>
         <w:rPr>
           <w:rFonts w:eastAsia="MS Mincho" w:cs="Calibri"/>
@@ -5359,6 +5440,7 @@
           <w:szCs w:val="24"/>
         </w:rPr>
       </w:pPr>
+      <w:proofErr w:type="spellStart"/>
       <w:r>
         <w:rPr>
           <w:rFonts w:eastAsia="MS Mincho"/>
@@ -5384,7 +5466,17 @@
           <w:sz w:val="24"/>
           <w:szCs w:val="24"/>
         </w:rPr>
-        <w:t xml:space="preserve">ack, </w:t>
+        <w:t>ack</w:t>
+      </w:r>
+      <w:proofErr w:type="spellEnd"/>
+      <w:r>
+        <w:rPr>
+          <w:rFonts w:eastAsia="MS Mincho"/>
+          <w:b w:val="0"/>
+          <w:sz w:val="24"/>
+          <w:szCs w:val="24"/>
+        </w:rPr>
+        <w:t xml:space="preserve">, </w:t>
       </w:r>
       <w:r>
         <w:rPr>
@@ -5490,6 +5582,7 @@
           <w:szCs w:val="24"/>
         </w:rPr>
       </w:pPr>
+      <w:proofErr w:type="spellStart"/>
       <w:r>
         <w:rPr>
           <w:rFonts w:eastAsia="MS Mincho"/>
@@ -5508,6 +5601,7 @@
         </w:rPr>
         <w:t>JS</w:t>
       </w:r>
+      <w:proofErr w:type="spellEnd"/>
       <w:r>
         <w:rPr>
           <w:rFonts w:eastAsia="MS Mincho"/>
@@ -5524,8 +5618,29 @@
           <w:sz w:val="24"/>
           <w:szCs w:val="24"/>
         </w:rPr>
-        <w:t xml:space="preserve"> Ramda, </w:t>
-      </w:r>
+        <w:t xml:space="preserve"> </w:t>
+      </w:r>
+      <w:proofErr w:type="spellStart"/>
+      <w:r>
+        <w:rPr>
+          <w:rFonts w:eastAsia="MS Mincho"/>
+          <w:b w:val="0"/>
+          <w:sz w:val="24"/>
+          <w:szCs w:val="24"/>
+        </w:rPr>
+        <w:t>Ramda</w:t>
+      </w:r>
+      <w:proofErr w:type="spellEnd"/>
+      <w:r>
+        <w:rPr>
+          <w:rFonts w:eastAsia="MS Mincho"/>
+          <w:b w:val="0"/>
+          <w:sz w:val="24"/>
+          <w:szCs w:val="24"/>
+        </w:rPr>
+        <w:t xml:space="preserve">, </w:t>
+      </w:r>
+      <w:proofErr w:type="spellStart"/>
       <w:r>
         <w:rPr>
           <w:rFonts w:eastAsia="MS Mincho"/>
@@ -5544,6 +5659,7 @@
         </w:rPr>
         <w:t>odash</w:t>
       </w:r>
+      <w:proofErr w:type="spellEnd"/>
       <w:r>
         <w:rPr>
           <w:rFonts w:eastAsia="MS Mincho"/>
@@ -5571,6 +5687,7 @@
         </w:rPr>
         <w:t xml:space="preserve">, </w:t>
       </w:r>
+      <w:proofErr w:type="spellStart"/>
       <w:r>
         <w:rPr>
           <w:rFonts w:eastAsia="MS Mincho"/>
@@ -5598,15 +5715,27 @@
         </w:rPr>
         <w:t>JS</w:t>
       </w:r>
-      <w:r>
-        <w:rPr>
-          <w:rFonts w:eastAsia="MS Mincho"/>
-          <w:b w:val="0"/>
-          <w:sz w:val="24"/>
-          <w:szCs w:val="24"/>
-        </w:rPr>
-        <w:t>, TSLint</w:t>
-      </w:r>
+      <w:proofErr w:type="spellEnd"/>
+      <w:r>
+        <w:rPr>
+          <w:rFonts w:eastAsia="MS Mincho"/>
+          <w:b w:val="0"/>
+          <w:sz w:val="24"/>
+          <w:szCs w:val="24"/>
+        </w:rPr>
+        <w:t xml:space="preserve">, </w:t>
+      </w:r>
+      <w:proofErr w:type="spellStart"/>
+      <w:r>
+        <w:rPr>
+          <w:rFonts w:eastAsia="MS Mincho"/>
+          <w:b w:val="0"/>
+          <w:sz w:val="24"/>
+          <w:szCs w:val="24"/>
+        </w:rPr>
+        <w:t>TSLint</w:t>
+      </w:r>
+      <w:proofErr w:type="spellEnd"/>
       <w:r>
         <w:rPr>
           <w:rFonts w:eastAsia="MS Mincho"/>
@@ -5813,7 +5942,27 @@
           <w:sz w:val="24"/>
           <w:szCs w:val="24"/>
         </w:rPr>
-        <w:t>, and npm.</w:t>
+        <w:t xml:space="preserve">, and </w:t>
+      </w:r>
+      <w:proofErr w:type="spellStart"/>
+      <w:r>
+        <w:rPr>
+          <w:rFonts w:eastAsia="MS Mincho"/>
+          <w:b w:val="0"/>
+          <w:sz w:val="24"/>
+          <w:szCs w:val="24"/>
+        </w:rPr>
+        <w:t>npm</w:t>
+      </w:r>
+      <w:proofErr w:type="spellEnd"/>
+      <w:r>
+        <w:rPr>
+          <w:rFonts w:eastAsia="MS Mincho"/>
+          <w:b w:val="0"/>
+          <w:sz w:val="24"/>
+          <w:szCs w:val="24"/>
+        </w:rPr>
+        <w:t>.</w:t>
       </w:r>
     </w:p>
     <w:p>
@@ -6063,7 +6212,47 @@
           <w:sz w:val="24"/>
           <w:szCs w:val="24"/>
         </w:rPr>
-        <w:t>Helm, Knative, Kubernetes, Istio, Docker Compose, Docker, and Vagrant.</w:t>
+        <w:t xml:space="preserve">Helm, </w:t>
+      </w:r>
+      <w:proofErr w:type="spellStart"/>
+      <w:r>
+        <w:rPr>
+          <w:rFonts w:eastAsia="MS Mincho"/>
+          <w:b w:val="0"/>
+          <w:sz w:val="24"/>
+          <w:szCs w:val="24"/>
+        </w:rPr>
+        <w:t>Knative</w:t>
+      </w:r>
+      <w:proofErr w:type="spellEnd"/>
+      <w:r>
+        <w:rPr>
+          <w:rFonts w:eastAsia="MS Mincho"/>
+          <w:b w:val="0"/>
+          <w:sz w:val="24"/>
+          <w:szCs w:val="24"/>
+        </w:rPr>
+        <w:t xml:space="preserve">, Kubernetes, </w:t>
+      </w:r>
+      <w:proofErr w:type="spellStart"/>
+      <w:r>
+        <w:rPr>
+          <w:rFonts w:eastAsia="MS Mincho"/>
+          <w:b w:val="0"/>
+          <w:sz w:val="24"/>
+          <w:szCs w:val="24"/>
+        </w:rPr>
+        <w:t>Istio</w:t>
+      </w:r>
+      <w:proofErr w:type="spellEnd"/>
+      <w:r>
+        <w:rPr>
+          <w:rFonts w:eastAsia="MS Mincho"/>
+          <w:b w:val="0"/>
+          <w:sz w:val="24"/>
+          <w:szCs w:val="24"/>
+        </w:rPr>
+        <w:t>, Docker Compose, Docker, and Vagrant.</w:t>
       </w:r>
     </w:p>
     <w:p>
@@ -6291,7 +6480,27 @@
           <w:sz w:val="24"/>
           <w:szCs w:val="24"/>
         </w:rPr>
-        <w:t xml:space="preserve"> Chrome DevTools, </w:t>
+        <w:t xml:space="preserve"> Chrome </w:t>
+      </w:r>
+      <w:proofErr w:type="spellStart"/>
+      <w:r>
+        <w:rPr>
+          <w:rFonts w:eastAsia="MS Mincho"/>
+          <w:b w:val="0"/>
+          <w:sz w:val="24"/>
+          <w:szCs w:val="24"/>
+        </w:rPr>
+        <w:t>DevTools</w:t>
+      </w:r>
+      <w:proofErr w:type="spellEnd"/>
+      <w:r>
+        <w:rPr>
+          <w:rFonts w:eastAsia="MS Mincho"/>
+          <w:b w:val="0"/>
+          <w:sz w:val="24"/>
+          <w:szCs w:val="24"/>
+        </w:rPr>
+        <w:t xml:space="preserve">, </w:t>
       </w:r>
       <w:r>
         <w:rPr>
@@ -6426,7 +6635,17 @@
           <w:sz w:val="24"/>
           <w:szCs w:val="24"/>
         </w:rPr>
-        <w:t xml:space="preserve"> Visual Studio, and Code</w:t>
+        <w:t xml:space="preserve"> Visual Studio, and </w:t>
+      </w:r>
+      <w:proofErr w:type="gramStart"/>
+      <w:r>
+        <w:rPr>
+          <w:rFonts w:eastAsia="MS Mincho"/>
+          <w:b w:val="0"/>
+          <w:sz w:val="24"/>
+          <w:szCs w:val="24"/>
+        </w:rPr>
+        <w:t>Code</w:t>
       </w:r>
       <w:r>
         <w:rPr>
@@ -6437,6 +6656,7 @@
         </w:rPr>
         <w:t>::</w:t>
       </w:r>
+      <w:proofErr w:type="gramEnd"/>
       <w:r>
         <w:rPr>
           <w:rFonts w:eastAsia="MS Mincho"/>
@@ -6727,6 +6947,66 @@
           <w:sz w:val="24"/>
           <w:szCs w:val="24"/>
         </w:rPr>
+        <w:t>ET PWA</w:t>
+      </w:r>
+      <w:r>
+        <w:rPr>
+          <w:rFonts w:eastAsia="MS Mincho"/>
+          <w:sz w:val="24"/>
+          <w:szCs w:val="24"/>
+        </w:rPr>
+        <w:t xml:space="preserve"> has been mentioned in </w:t>
+      </w:r>
+      <w:hyperlink r:id="rId27" w:history="1">
+        <w:r>
+          <w:rPr>
+            <w:rStyle w:val="Hyperlink"/>
+            <w:rFonts w:eastAsia="MS Mincho"/>
+            <w:sz w:val="24"/>
+            <w:szCs w:val="24"/>
+            <w:u w:val="none"/>
+          </w:rPr>
+          <w:t>Google I/O 2018</w:t>
+        </w:r>
+      </w:hyperlink>
+      <w:r>
+        <w:rPr>
+          <w:rFonts w:eastAsia="MS Mincho"/>
+          <w:sz w:val="24"/>
+          <w:szCs w:val="24"/>
+        </w:rPr>
+        <w:t>.</w:t>
+      </w:r>
+      <w:r>
+        <w:rPr>
+          <w:rFonts w:eastAsia="MS Mincho"/>
+          <w:sz w:val="24"/>
+          <w:szCs w:val="24"/>
+        </w:rPr>
+        <w:t xml:space="preserve"> </w:t>
+      </w:r>
+      <w:bookmarkStart w:id="1" w:name="_GoBack"/>
+      <w:bookmarkEnd w:id="1"/>
+    </w:p>
+    <w:p>
+      <w:pPr>
+        <w:pStyle w:val="BulletPoints"/>
+        <w:numPr>
+          <w:ilvl w:val="0"/>
+          <w:numId w:val="38"/>
+        </w:numPr>
+        <w:rPr>
+          <w:rFonts w:eastAsia="MS Mincho"/>
+          <w:sz w:val="24"/>
+          <w:szCs w:val="24"/>
+        </w:rPr>
+      </w:pPr>
+      <w:r>
+        <w:rPr>
+          <w:rFonts w:eastAsia="MS Mincho"/>
+          <w:sz w:val="24"/>
+          <w:szCs w:val="24"/>
+        </w:rPr>
         <w:t>Published t</w:t>
       </w:r>
       <w:r>
@@ -6761,7 +7041,8 @@
         </w:rPr>
         <w:t xml:space="preserve"> at </w:t>
       </w:r>
-      <w:hyperlink r:id="rId27" w:history="1">
+      <w:hyperlink r:id="rId28" w:history="1">
+        <w:proofErr w:type="spellStart"/>
         <w:r>
           <w:rPr>
             <w:rStyle w:val="Hyperlink"/>
@@ -6772,6 +7053,7 @@
           </w:rPr>
           <w:t>npm</w:t>
         </w:r>
+        <w:proofErr w:type="spellEnd"/>
       </w:hyperlink>
       <w:r>
         <w:rPr>
@@ -6813,7 +7095,8 @@
         </w:rPr>
         <w:t xml:space="preserve"> </w:t>
       </w:r>
-      <w:hyperlink r:id="rId28" w:history="1">
+      <w:hyperlink r:id="rId29" w:history="1">
+        <w:proofErr w:type="spellStart"/>
         <w:r>
           <w:rPr>
             <w:rStyle w:val="Hyperlink"/>
@@ -6822,8 +7105,31 @@
             <w:szCs w:val="24"/>
             <w:u w:val="none"/>
           </w:rPr>
-          <w:t>videojs-landscape-fullscreen</w:t>
+          <w:t>videojs</w:t>
         </w:r>
+        <w:proofErr w:type="spellEnd"/>
+        <w:r>
+          <w:rPr>
+            <w:rStyle w:val="Hyperlink"/>
+            <w:rFonts w:eastAsia="MS Mincho"/>
+            <w:sz w:val="24"/>
+            <w:szCs w:val="24"/>
+            <w:u w:val="none"/>
+          </w:rPr>
+          <w:t>-landscape-</w:t>
+        </w:r>
+        <w:proofErr w:type="spellStart"/>
+        <w:r>
+          <w:rPr>
+            <w:rStyle w:val="Hyperlink"/>
+            <w:rFonts w:eastAsia="MS Mincho"/>
+            <w:sz w:val="24"/>
+            <w:szCs w:val="24"/>
+            <w:u w:val="none"/>
+          </w:rPr>
+          <w:t>fullscreen</w:t>
+        </w:r>
+        <w:proofErr w:type="spellEnd"/>
       </w:hyperlink>
       <w:r>
         <w:rPr>
@@ -6953,56 +7259,56 @@
         <v:path o:extrusionok="f" gradientshapeok="t" o:connecttype="rect"/>
         <o:lock v:ext="edit" aspectratio="t"/>
       </v:shapetype>
-      <v:shape id="_x0000_i1058" type="#_x0000_t75" style="width:11.4pt;height:11.4pt" o:bullet="t">
+      <v:shape id="_x0000_i1074" type="#_x0000_t75" style="width:11.4pt;height:11.4pt" o:bullet="t">
         <v:imagedata r:id="rId1" o:title="BD14578_"/>
       </v:shape>
     </w:pict>
   </w:numPicBullet>
   <w:numPicBullet w:numPicBulletId="1">
     <w:pict>
-      <v:shape id="_x0000_i1059" type="#_x0000_t75" style="width:11.4pt;height:11.4pt" o:bullet="t">
+      <v:shape id="_x0000_i1075" type="#_x0000_t75" style="width:11.4pt;height:11.4pt" o:bullet="t">
         <v:imagedata r:id="rId2" o:title="BD21375_"/>
       </v:shape>
     </w:pict>
   </w:numPicBullet>
   <w:numPicBullet w:numPicBulletId="2">
     <w:pict>
-      <v:shape id="_x0000_i1060" type="#_x0000_t75" style="width:10.8pt;height:10.8pt" o:bullet="t">
+      <v:shape id="_x0000_i1076" type="#_x0000_t75" style="width:10.8pt;height:10.8pt" o:bullet="t">
         <v:imagedata r:id="rId3" o:title="BD21297_"/>
       </v:shape>
     </w:pict>
   </w:numPicBullet>
   <w:numPicBullet w:numPicBulletId="3">
     <w:pict>
-      <v:shape id="_x0000_i1061" type="#_x0000_t75" style="width:11.4pt;height:11.4pt" o:bullet="t">
+      <v:shape id="_x0000_i1077" type="#_x0000_t75" style="width:11.4pt;height:11.4pt" o:bullet="t">
         <v:imagedata r:id="rId4" o:title="BD14753_"/>
       </v:shape>
     </w:pict>
   </w:numPicBullet>
   <w:numPicBullet w:numPicBulletId="4">
     <w:pict>
-      <v:shape id="_x0000_i1062" type="#_x0000_t75" style="width:10.8pt;height:10.8pt" o:bullet="t">
+      <v:shape id="_x0000_i1078" type="#_x0000_t75" style="width:10.8pt;height:10.8pt" o:bullet="t">
         <v:imagedata r:id="rId5" o:title="BD21504_"/>
       </v:shape>
     </w:pict>
   </w:numPicBullet>
   <w:numPicBullet w:numPicBulletId="5">
     <w:pict>
-      <v:shape id="_x0000_i1063" type="#_x0000_t75" style="width:11.4pt;height:8.4pt" o:bullet="t">
+      <v:shape w14:anchorId="7FA011DF" id="_x0000_i1079" type="#_x0000_t75" style="width:11.4pt;height:8.4pt" o:bullet="t">
         <v:imagedata r:id="rId6" o:title="BD21299_"/>
       </v:shape>
     </w:pict>
   </w:numPicBullet>
   <w:numPicBullet w:numPicBulletId="6">
     <w:pict>
-      <v:shape id="_x0000_i1064" type="#_x0000_t75" style="width:33.6pt;height:27pt" o:bullet="t">
+      <v:shape id="_x0000_i1080" type="#_x0000_t75" style="width:33.6pt;height:27pt" o:bullet="t">
         <v:imagedata r:id="rId7" o:title="Capture"/>
       </v:shape>
     </w:pict>
   </w:numPicBullet>
   <w:numPicBullet w:numPicBulletId="7">
     <w:pict>
-      <v:shape id="_x0000_i1065" type="#_x0000_t75" style="width:15pt;height:15pt" o:bullet="t">
+      <v:shape id="_x0000_i1081" type="#_x0000_t75" style="width:15pt;height:15pt" o:bullet="t">
         <v:imagedata r:id="rId8" o:title="Capture"/>
       </v:shape>
     </w:pict>
@@ -13317,15 +13623,6 @@
 </file>
 
 <file path=customXml/item1.xml><?xml version="1.0" encoding="utf-8"?>
-<?mso-contentType ?>
-<FormTemplates xmlns="http://schemas.microsoft.com/sharepoint/v3/contenttype/forms">
-  <Display>DocumentLibraryForm</Display>
-  <Edit>AssetEditForm</Edit>
-  <New>DocumentLibraryForm</New>
-</FormTemplates>
-</file>
-
-<file path=customXml/item2.xml><?xml version="1.0" encoding="utf-8"?>
 <MonsterProperties xmlns:xsi="http://www.w3.org/2001/XMLSchema-instance" xmlns:xsd="http://www.w3.org/2001/XMLSchema" xmlns="http://schemas.monster.com/Monster/Seeker/WordResumeTemplates">
   <AtlasTagging>
     <ResumeUploadSuccessTag>monmon_EZSubmitFinalUpload_1</ResumeUploadSuccessTag>
@@ -13338,19 +13635,20 @@
 </MonsterProperties>
 </file>
 
+<file path=customXml/item2.xml><?xml version="1.0" encoding="utf-8"?>
+<?mso-contentType ?>
+<FormTemplates xmlns="http://schemas.microsoft.com/sharepoint/v3/contenttype/forms">
+  <Display>DocumentLibraryForm</Display>
+  <Edit>AssetEditForm</Edit>
+  <New>DocumentLibraryForm</New>
+</FormTemplates>
+</file>
+
 <file path=customXml/item3.xml><?xml version="1.0" encoding="utf-8"?>
 <b:Sources xmlns:b="http://schemas.openxmlformats.org/officeDocument/2006/bibliography" xmlns="http://schemas.openxmlformats.org/officeDocument/2006/bibliography" SelectedStyle="\APA.XSL" StyleName="APA"/>
 </file>
 
 <file path=customXml/itemProps1.xml><?xml version="1.0" encoding="utf-8"?>
-<ds:datastoreItem xmlns:ds="http://schemas.openxmlformats.org/officeDocument/2006/customXml" ds:itemID="{5DEE6487-3BB8-4831-A84A-EA72C011E7B1}">
-  <ds:schemaRefs>
-    <ds:schemaRef ds:uri="http://schemas.microsoft.com/sharepoint/v3/contenttype/forms"/>
-  </ds:schemaRefs>
-</ds:datastoreItem>
-</file>
-
-<file path=customXml/itemProps2.xml><?xml version="1.0" encoding="utf-8"?>
 <ds:datastoreItem xmlns:ds="http://schemas.openxmlformats.org/officeDocument/2006/customXml" ds:itemID="{6413E27A-9F10-4D79-BB65-07392FAEAA39}">
   <ds:schemaRefs>
     <ds:schemaRef ds:uri="http://www.w3.org/2001/XMLSchema"/>
@@ -13359,8 +13657,16 @@
 </ds:datastoreItem>
 </file>
 
+<file path=customXml/itemProps2.xml><?xml version="1.0" encoding="utf-8"?>
+<ds:datastoreItem xmlns:ds="http://schemas.openxmlformats.org/officeDocument/2006/customXml" ds:itemID="{5DEE6487-3BB8-4831-A84A-EA72C011E7B1}">
+  <ds:schemaRefs>
+    <ds:schemaRef ds:uri="http://schemas.microsoft.com/sharepoint/v3/contenttype/forms"/>
+  </ds:schemaRefs>
+</ds:datastoreItem>
+</file>
+
 <file path=customXml/itemProps3.xml><?xml version="1.0" encoding="utf-8"?>
-<ds:datastoreItem xmlns:ds="http://schemas.openxmlformats.org/officeDocument/2006/customXml" ds:itemID="{3EB910B5-36D5-48F9-A864-B2367E146554}">
+<ds:datastoreItem xmlns:ds="http://schemas.openxmlformats.org/officeDocument/2006/customXml" ds:itemID="{91F5A659-D70D-49DD-8E4D-C928FC4EA406}">
   <ds:schemaRefs>
     <ds:schemaRef ds:uri="http://schemas.openxmlformats.org/officeDocument/2006/bibliography"/>
   </ds:schemaRefs>

</xml_diff>

<commit_message>
removed nationality and added linkedin url
</commit_message>
<xml_diff>
--- a/Prateek Rastogi-Current.docx
+++ b/Prateek Rastogi-Current.docx
@@ -1,6 +1,6 @@
 
 <file path=word/document.xml><?xml version="1.0" encoding="utf-8"?>
-<w:document xmlns:wpc="http://schemas.microsoft.com/office/word/2010/wordprocessingCanvas" xmlns:cx="http://schemas.microsoft.com/office/drawing/2014/chartex" xmlns:cx1="http://schemas.microsoft.com/office/drawing/2015/9/8/chartex" xmlns:cx2="http://schemas.microsoft.com/office/drawing/2015/10/21/chartex" xmlns:cx3="http://schemas.microsoft.com/office/drawing/2016/5/9/chartex" xmlns:cx4="http://schemas.microsoft.com/office/drawing/2016/5/10/chartex" xmlns:cx5="http://schemas.microsoft.com/office/drawing/2016/5/11/chartex" xmlns:cx6="http://schemas.microsoft.com/office/drawing/2016/5/12/chartex" xmlns:cx7="http://schemas.microsoft.com/office/drawing/2016/5/13/chartex" xmlns:cx8="http://schemas.microsoft.com/office/drawing/2016/5/14/chartex" xmlns:mc="http://schemas.openxmlformats.org/markup-compatibility/2006" xmlns:aink="http://schemas.microsoft.com/office/drawing/2016/ink" xmlns:am3d="http://schemas.microsoft.com/office/drawing/2017/model3d" xmlns:o="urn:schemas-microsoft-com:office:office" xmlns:r="http://schemas.openxmlformats.org/officeDocument/2006/relationships" xmlns:m="http://schemas.openxmlformats.org/officeDocument/2006/math" xmlns:v="urn:schemas-microsoft-com:vml" xmlns:wp14="http://schemas.microsoft.com/office/word/2010/wordprocessingDrawing" xmlns:wp="http://schemas.openxmlformats.org/drawingml/2006/wordprocessingDrawing" xmlns:w10="urn:schemas-microsoft-com:office:word" xmlns:w="http://schemas.openxmlformats.org/wordprocessingml/2006/main" xmlns:w14="http://schemas.microsoft.com/office/word/2010/wordml" xmlns:w15="http://schemas.microsoft.com/office/word/2012/wordml" xmlns:w16cid="http://schemas.microsoft.com/office/word/2016/wordml/cid" xmlns:w16se="http://schemas.microsoft.com/office/word/2015/wordml/symex" xmlns:wpg="http://schemas.microsoft.com/office/word/2010/wordprocessingGroup" xmlns:wpi="http://schemas.microsoft.com/office/word/2010/wordprocessingInk" xmlns:wne="http://schemas.microsoft.com/office/word/2006/wordml" xmlns:wps="http://schemas.microsoft.com/office/word/2010/wordprocessingShape" mc:Ignorable="w14 w15 w16se w16cid wp14">
+<w:document xmlns:wpc="http://schemas.microsoft.com/office/word/2010/wordprocessingCanvas" xmlns:cx="http://schemas.microsoft.com/office/drawing/2014/chartex" xmlns:mc="http://schemas.openxmlformats.org/markup-compatibility/2006" xmlns:o="urn:schemas-microsoft-com:office:office" xmlns:r="http://schemas.openxmlformats.org/officeDocument/2006/relationships" xmlns:m="http://schemas.openxmlformats.org/officeDocument/2006/math" xmlns:v="urn:schemas-microsoft-com:vml" xmlns:wp14="http://schemas.microsoft.com/office/word/2010/wordprocessingDrawing" xmlns:wp="http://schemas.openxmlformats.org/drawingml/2006/wordprocessingDrawing" xmlns:w10="urn:schemas-microsoft-com:office:word" xmlns:w="http://schemas.openxmlformats.org/wordprocessingml/2006/main" xmlns:w14="http://schemas.microsoft.com/office/word/2010/wordml" xmlns:w15="http://schemas.microsoft.com/office/word/2012/wordml" xmlns:w16se="http://schemas.microsoft.com/office/word/2015/wordml/symex" xmlns:wpg="http://schemas.microsoft.com/office/word/2010/wordprocessingGroup" xmlns:wpi="http://schemas.microsoft.com/office/word/2010/wordprocessingInk" xmlns:wne="http://schemas.microsoft.com/office/word/2006/wordml" xmlns:wps="http://schemas.microsoft.com/office/word/2010/wordprocessingShape" mc:Ignorable="w14 w15 w16se wp14">
   <w:body>
     <w:p>
       <w:pPr>
@@ -46,7 +46,6 @@
           <w:color w:val="0070C0"/>
           <w:sz w:val="32"/>
           <w:szCs w:val="32"/>
-          <w:lang w:val="en-IN" w:eastAsia="en-IN"/>
           <w14:textFill>
             <w14:gradFill>
               <w14:gsLst>
@@ -138,7 +137,7 @@
               </wp:anchor>
             </w:drawing>
           </mc:Choice>
-          <mc:Fallback>
+          <mc:Fallback xmlns:w16cid="http://schemas.microsoft.com/office/word/2016/wordml/cid" xmlns:am3d="http://schemas.microsoft.com/office/drawing/2017/model3d" xmlns:aink="http://schemas.microsoft.com/office/drawing/2016/ink" xmlns:cx8="http://schemas.microsoft.com/office/drawing/2016/5/14/chartex" xmlns:cx7="http://schemas.microsoft.com/office/drawing/2016/5/13/chartex" xmlns:cx6="http://schemas.microsoft.com/office/drawing/2016/5/12/chartex" xmlns:cx5="http://schemas.microsoft.com/office/drawing/2016/5/11/chartex" xmlns:cx4="http://schemas.microsoft.com/office/drawing/2016/5/10/chartex" xmlns:cx3="http://schemas.microsoft.com/office/drawing/2016/5/9/chartex" xmlns:cx2="http://schemas.microsoft.com/office/drawing/2015/10/21/chartex" xmlns:cx1="http://schemas.microsoft.com/office/drawing/2015/9/8/chartex">
             <w:pict>
               <v:line w14:anchorId="713C0782" id="Line 2" o:spid="_x0000_s1026" style="position:absolute;flip:x;z-index:251703296;visibility:visible;mso-wrap-style:square;mso-width-percent:0;mso-height-percent:0;mso-wrap-distance-left:9pt;mso-wrap-distance-top:0;mso-wrap-distance-right:9pt;mso-wrap-distance-bottom:0;mso-position-horizontal:left;mso-position-horizontal-relative:margin;mso-position-vertical:top;mso-position-vertical-relative:margin;mso-width-percent:0;mso-height-percent:0;mso-width-relative:page;mso-height-relative:page" from="0,0" to="0,698.4pt" o:gfxdata="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" strokecolor="#2f5897 [3215]" strokeweight="5.25pt">
                 <w10:wrap anchorx="margin" anchory="margin"/>
@@ -240,7 +239,6 @@
           <w:noProof/>
           <w:color w:val="92D050"/>
           <w:sz w:val="28"/>
-          <w:lang w:val="en-IN" w:eastAsia="en-IN"/>
         </w:rPr>
         <mc:AlternateContent>
           <mc:Choice Requires="wps">
@@ -285,7 +283,7 @@
               </wp:inline>
             </w:drawing>
           </mc:Choice>
-          <mc:Fallback>
+          <mc:Fallback xmlns:w16cid="http://schemas.microsoft.com/office/word/2016/wordml/cid" xmlns:am3d="http://schemas.microsoft.com/office/drawing/2017/model3d" xmlns:aink="http://schemas.microsoft.com/office/drawing/2016/ink" xmlns:cx8="http://schemas.microsoft.com/office/drawing/2016/5/14/chartex" xmlns:cx7="http://schemas.microsoft.com/office/drawing/2016/5/13/chartex" xmlns:cx6="http://schemas.microsoft.com/office/drawing/2016/5/12/chartex" xmlns:cx5="http://schemas.microsoft.com/office/drawing/2016/5/11/chartex" xmlns:cx4="http://schemas.microsoft.com/office/drawing/2016/5/10/chartex" xmlns:cx3="http://schemas.microsoft.com/office/drawing/2016/5/9/chartex" xmlns:cx2="http://schemas.microsoft.com/office/drawing/2015/10/21/chartex" xmlns:cx1="http://schemas.microsoft.com/office/drawing/2015/9/8/chartex">
             <w:pict>
               <v:line w14:anchorId="659A949A" id="Straight Connector 7" o:spid="_x0000_s1026" style="visibility:visible;mso-wrap-style:square;mso-left-percent:-10001;mso-top-percent:-10001;mso-position-horizontal:absolute;mso-position-horizontal-relative:char;mso-position-vertical:absolute;mso-position-vertical-relative:line;mso-left-percent:-10001;mso-top-percent:-10001" from="0,0" to="436.1pt,0" o:gfxdata="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" strokecolor="#6076b4 [3204]" strokeweight=".5pt">
                 <v:stroke joinstyle="miter"/>
@@ -395,16 +393,7 @@
           <w:sz w:val="24"/>
           <w:szCs w:val="24"/>
         </w:rPr>
-        <w:t xml:space="preserve">Tower KM </w:t>
-      </w:r>
-      <w:proofErr w:type="gramStart"/>
-      <w:r>
-        <w:rPr>
-          <w:rFonts w:asciiTheme="majorHAnsi" w:eastAsia="MS Mincho" w:hAnsiTheme="majorHAnsi"/>
-          <w:sz w:val="24"/>
-          <w:szCs w:val="24"/>
-        </w:rPr>
-        <w:t>3</w:t>
+        <w:t>Tower KM 3</w:t>
       </w:r>
       <w:r>
         <w:rPr>
@@ -428,16 +417,7 @@
           <w:sz w:val="24"/>
           <w:szCs w:val="24"/>
         </w:rPr>
-        <w:t xml:space="preserve"> </w:t>
-      </w:r>
-      <w:proofErr w:type="gramEnd"/>
-      <w:r>
-        <w:rPr>
-          <w:rFonts w:asciiTheme="majorHAnsi" w:eastAsia="MS Mincho" w:hAnsiTheme="majorHAnsi"/>
-          <w:sz w:val="24"/>
-          <w:szCs w:val="24"/>
-        </w:rPr>
-        <w:t xml:space="preserve">   </w:t>
+        <w:t xml:space="preserve">    </w:t>
       </w:r>
       <w:r>
         <w:rPr>
@@ -571,18 +551,8 @@
           <w:sz w:val="24"/>
           <w:szCs w:val="24"/>
         </w:rPr>
-        <w:t xml:space="preserve">Jaypee </w:t>
-      </w:r>
-      <w:proofErr w:type="spellStart"/>
-      <w:r>
-        <w:rPr>
-          <w:rFonts w:asciiTheme="majorHAnsi" w:eastAsia="MS Mincho" w:hAnsiTheme="majorHAnsi"/>
-          <w:sz w:val="24"/>
-          <w:szCs w:val="24"/>
-        </w:rPr>
-        <w:t>Kosmos</w:t>
-      </w:r>
-      <w:proofErr w:type="spellEnd"/>
+        <w:t>Jaypee Kosmos</w:t>
+      </w:r>
       <w:r>
         <w:rPr>
           <w:rFonts w:asciiTheme="majorHAnsi" w:eastAsia="MS Mincho" w:hAnsiTheme="majorHAnsi"/>
@@ -703,7 +673,6 @@
         </w:rPr>
         <w:t xml:space="preserve">      </w:t>
       </w:r>
-      <w:proofErr w:type="gramStart"/>
       <w:r>
         <w:rPr>
           <w:rFonts w:asciiTheme="majorHAnsi" w:eastAsia="MS Mincho" w:hAnsiTheme="majorHAnsi"/>
@@ -720,7 +689,6 @@
         </w:rPr>
         <w:t xml:space="preserve">  </w:t>
       </w:r>
-      <w:proofErr w:type="gramEnd"/>
       <w:r>
         <w:rPr>
           <w:rFonts w:asciiTheme="majorHAnsi" w:eastAsia="MS Mincho" w:hAnsiTheme="majorHAnsi"/>
@@ -800,6 +768,149 @@
           <w:szCs w:val="24"/>
         </w:rPr>
         <w:t>/1993</w:t>
+      </w:r>
+    </w:p>
+    <w:p>
+      <w:pPr>
+        <w:pStyle w:val="Address"/>
+        <w:tabs>
+          <w:tab w:val="left" w:pos="3261"/>
+          <w:tab w:val="left" w:pos="3600"/>
+          <w:tab w:val="left" w:pos="4320"/>
+          <w:tab w:val="left" w:pos="5040"/>
+          <w:tab w:val="left" w:pos="5760"/>
+          <w:tab w:val="left" w:pos="6480"/>
+          <w:tab w:val="left" w:pos="7200"/>
+          <w:tab w:val="left" w:pos="7920"/>
+          <w:tab w:val="left" w:pos="8640"/>
+          <w:tab w:val="left" w:pos="9360"/>
+          <w:tab w:val="right" w:pos="10253"/>
+        </w:tabs>
+        <w:ind w:left="0"/>
+        <w:rPr>
+          <w:rFonts w:asciiTheme="majorHAnsi" w:eastAsia="MS Mincho" w:hAnsiTheme="majorHAnsi"/>
+          <w:sz w:val="24"/>
+          <w:szCs w:val="24"/>
+        </w:rPr>
+      </w:pPr>
+      <w:r>
+        <w:rPr>
+          <w:rFonts w:asciiTheme="majorHAnsi" w:eastAsia="MS Mincho" w:hAnsiTheme="majorHAnsi"/>
+          <w:sz w:val="24"/>
+          <w:szCs w:val="24"/>
+        </w:rPr>
+        <w:t xml:space="preserve">      </w:t>
+      </w:r>
+      <w:r>
+        <w:rPr>
+          <w:rFonts w:asciiTheme="majorHAnsi" w:eastAsia="MS Mincho" w:hAnsiTheme="majorHAnsi"/>
+          <w:sz w:val="24"/>
+          <w:szCs w:val="24"/>
+        </w:rPr>
+        <w:t>201305</w:t>
+      </w:r>
+      <w:r>
+        <w:rPr>
+          <w:rFonts w:asciiTheme="majorHAnsi" w:eastAsia="MS Mincho" w:hAnsiTheme="majorHAnsi"/>
+          <w:sz w:val="24"/>
+          <w:szCs w:val="24"/>
+        </w:rPr>
+        <w:t xml:space="preserve">                     </w:t>
+      </w:r>
+      <w:r>
+        <w:rPr>
+          <w:rFonts w:asciiTheme="majorHAnsi" w:eastAsia="MS Mincho" w:hAnsiTheme="majorHAnsi"/>
+          <w:sz w:val="24"/>
+          <w:szCs w:val="24"/>
+        </w:rPr>
+        <w:t xml:space="preserve">                                               </w:t>
+      </w:r>
+      <w:r>
+        <w:rPr>
+          <w:rFonts w:asciiTheme="majorHAnsi" w:eastAsia="MS Mincho" w:hAnsiTheme="majorHAnsi"/>
+          <w:sz w:val="24"/>
+          <w:szCs w:val="24"/>
+        </w:rPr>
+        <w:t xml:space="preserve">       </w:t>
+      </w:r>
+      <w:r>
+        <w:rPr>
+          <w:rFonts w:asciiTheme="majorHAnsi" w:eastAsia="MS Mincho" w:hAnsiTheme="majorHAnsi"/>
+          <w:sz w:val="24"/>
+          <w:szCs w:val="24"/>
+        </w:rPr>
+        <w:tab/>
+      </w:r>
+      <w:r>
+        <w:rPr>
+          <w:rFonts w:asciiTheme="majorHAnsi" w:eastAsia="MS Mincho" w:hAnsiTheme="majorHAnsi"/>
+          <w:sz w:val="24"/>
+          <w:szCs w:val="24"/>
+        </w:rPr>
+        <w:t xml:space="preserve">        </w:t>
+      </w:r>
+      <w:r>
+        <w:rPr>
+          <w:rFonts w:asciiTheme="majorHAnsi" w:eastAsia="MS Mincho" w:hAnsiTheme="majorHAnsi"/>
+          <w:sz w:val="24"/>
+          <w:szCs w:val="24"/>
+        </w:rPr>
+        <w:tab/>
+        <w:t xml:space="preserve">      </w:t>
+      </w:r>
+      <w:r>
+        <w:rPr>
+          <w:rFonts w:asciiTheme="majorHAnsi" w:eastAsia="MS Mincho" w:hAnsiTheme="majorHAnsi"/>
+          <w:sz w:val="24"/>
+          <w:szCs w:val="24"/>
+        </w:rPr>
+        <w:t xml:space="preserve">     </w:t>
+      </w:r>
+      <w:r>
+        <w:rPr>
+          <w:rFonts w:asciiTheme="majorHAnsi" w:eastAsia="MS Mincho" w:hAnsiTheme="majorHAnsi"/>
+          <w:sz w:val="24"/>
+          <w:szCs w:val="24"/>
+        </w:rPr>
+        <w:t>LinkedIn</w:t>
+      </w:r>
+      <w:r>
+        <w:rPr>
+          <w:rFonts w:asciiTheme="majorHAnsi" w:eastAsia="MS Mincho" w:hAnsiTheme="majorHAnsi"/>
+          <w:sz w:val="24"/>
+          <w:szCs w:val="24"/>
+        </w:rPr>
+        <w:t xml:space="preserve">: </w:t>
+      </w:r>
+      <w:hyperlink r:id="rId11" w:history="1">
+        <w:r>
+          <w:rPr>
+            <w:rStyle w:val="Hyperlink"/>
+            <w:rFonts w:asciiTheme="majorHAnsi" w:eastAsia="MS Mincho" w:hAnsiTheme="majorHAnsi"/>
+            <w:sz w:val="24"/>
+            <w:szCs w:val="24"/>
+            <w:u w:val="none"/>
+          </w:rPr>
+          <w:t>/</w:t>
+        </w:r>
+        <w:r>
+          <w:rPr>
+            <w:rStyle w:val="Hyperlink"/>
+            <w:rFonts w:asciiTheme="majorHAnsi" w:eastAsia="MS Mincho" w:hAnsiTheme="majorHAnsi"/>
+            <w:sz w:val="24"/>
+            <w:szCs w:val="24"/>
+            <w:u w:val="none"/>
+          </w:rPr>
+          <w:t>prtkrastogi</w:t>
+        </w:r>
+      </w:hyperlink>
+      <w:r>
+        <w:rPr>
+          <w:rFonts w:asciiTheme="majorHAnsi" w:eastAsia="MS Mincho" w:hAnsiTheme="majorHAnsi"/>
+          <w:sz w:val="24"/>
+          <w:szCs w:val="24"/>
+        </w:rPr>
+        <w:tab/>
       </w:r>
     </w:p>
     <w:p>
@@ -815,101 +926,6 @@
           <w:szCs w:val="24"/>
         </w:rPr>
       </w:pPr>
-      <w:r>
-        <w:rPr>
-          <w:rFonts w:asciiTheme="majorHAnsi" w:eastAsia="MS Mincho" w:hAnsiTheme="majorHAnsi"/>
-          <w:sz w:val="24"/>
-          <w:szCs w:val="24"/>
-        </w:rPr>
-        <w:t xml:space="preserve">      </w:t>
-      </w:r>
-      <w:r>
-        <w:rPr>
-          <w:rFonts w:asciiTheme="majorHAnsi" w:eastAsia="MS Mincho" w:hAnsiTheme="majorHAnsi"/>
-          <w:sz w:val="24"/>
-          <w:szCs w:val="24"/>
-        </w:rPr>
-        <w:t>201305</w:t>
-      </w:r>
-      <w:r>
-        <w:rPr>
-          <w:rFonts w:asciiTheme="majorHAnsi" w:eastAsia="MS Mincho" w:hAnsiTheme="majorHAnsi"/>
-          <w:sz w:val="24"/>
-          <w:szCs w:val="24"/>
-        </w:rPr>
-        <w:t xml:space="preserve">                     </w:t>
-      </w:r>
-      <w:r>
-        <w:rPr>
-          <w:rFonts w:asciiTheme="majorHAnsi" w:eastAsia="MS Mincho" w:hAnsiTheme="majorHAnsi"/>
-          <w:sz w:val="24"/>
-          <w:szCs w:val="24"/>
-        </w:rPr>
-        <w:t xml:space="preserve">                                               </w:t>
-      </w:r>
-      <w:r>
-        <w:rPr>
-          <w:rFonts w:asciiTheme="majorHAnsi" w:eastAsia="MS Mincho" w:hAnsiTheme="majorHAnsi"/>
-          <w:sz w:val="24"/>
-          <w:szCs w:val="24"/>
-        </w:rPr>
-        <w:t xml:space="preserve">       </w:t>
-      </w:r>
-      <w:r>
-        <w:rPr>
-          <w:rFonts w:asciiTheme="majorHAnsi" w:eastAsia="MS Mincho" w:hAnsiTheme="majorHAnsi"/>
-          <w:sz w:val="24"/>
-          <w:szCs w:val="24"/>
-        </w:rPr>
-        <w:tab/>
-      </w:r>
-      <w:r>
-        <w:rPr>
-          <w:rFonts w:asciiTheme="majorHAnsi" w:eastAsia="MS Mincho" w:hAnsiTheme="majorHAnsi"/>
-          <w:sz w:val="24"/>
-          <w:szCs w:val="24"/>
-        </w:rPr>
-        <w:t xml:space="preserve">        </w:t>
-      </w:r>
-      <w:r>
-        <w:rPr>
-          <w:rFonts w:asciiTheme="majorHAnsi" w:eastAsia="MS Mincho" w:hAnsiTheme="majorHAnsi"/>
-          <w:sz w:val="24"/>
-          <w:szCs w:val="24"/>
-        </w:rPr>
-        <w:tab/>
-        <w:t xml:space="preserve">      </w:t>
-      </w:r>
-      <w:r>
-        <w:rPr>
-          <w:rFonts w:asciiTheme="majorHAnsi" w:eastAsia="MS Mincho" w:hAnsiTheme="majorHAnsi"/>
-          <w:sz w:val="24"/>
-          <w:szCs w:val="24"/>
-        </w:rPr>
-        <w:t xml:space="preserve">     </w:t>
-      </w:r>
-      <w:r>
-        <w:rPr>
-          <w:rFonts w:asciiTheme="majorHAnsi" w:eastAsia="MS Mincho" w:hAnsiTheme="majorHAnsi"/>
-          <w:sz w:val="24"/>
-          <w:szCs w:val="24"/>
-        </w:rPr>
-        <w:t>Nationality: Indian</w:t>
-      </w:r>
-    </w:p>
-    <w:p>
-      <w:pPr>
-        <w:pStyle w:val="Address"/>
-        <w:tabs>
-          <w:tab w:val="left" w:pos="3261"/>
-        </w:tabs>
-        <w:ind w:left="0"/>
-        <w:rPr>
-          <w:rFonts w:asciiTheme="majorHAnsi" w:eastAsia="MS Mincho" w:hAnsiTheme="majorHAnsi"/>
-          <w:sz w:val="24"/>
-          <w:szCs w:val="24"/>
-        </w:rPr>
-      </w:pPr>
     </w:p>
     <w:p>
       <w:pPr>
@@ -929,7 +945,6 @@
           <w:noProof/>
           <w:sz w:val="24"/>
           <w:szCs w:val="24"/>
-          <w:lang w:val="en-IN" w:eastAsia="en-IN"/>
         </w:rPr>
         <mc:AlternateContent>
           <mc:Choice Requires="wps">
@@ -996,7 +1011,7 @@
               </wp:anchor>
             </w:drawing>
           </mc:Choice>
-          <mc:Fallback>
+          <mc:Fallback xmlns:w16cid="http://schemas.microsoft.com/office/word/2016/wordml/cid" xmlns:am3d="http://schemas.microsoft.com/office/drawing/2017/model3d" xmlns:aink="http://schemas.microsoft.com/office/drawing/2016/ink" xmlns:cx8="http://schemas.microsoft.com/office/drawing/2016/5/14/chartex" xmlns:cx7="http://schemas.microsoft.com/office/drawing/2016/5/13/chartex" xmlns:cx6="http://schemas.microsoft.com/office/drawing/2016/5/12/chartex" xmlns:cx5="http://schemas.microsoft.com/office/drawing/2016/5/11/chartex" xmlns:cx4="http://schemas.microsoft.com/office/drawing/2016/5/10/chartex" xmlns:cx3="http://schemas.microsoft.com/office/drawing/2016/5/9/chartex" xmlns:cx2="http://schemas.microsoft.com/office/drawing/2015/10/21/chartex" xmlns:cx1="http://schemas.microsoft.com/office/drawing/2015/9/8/chartex">
             <w:pict>
               <v:line w14:anchorId="6D7602CB" id="Line 3" o:spid="_x0000_s1026" style="position:absolute;flip:x;z-index:251659264;visibility:visible;mso-wrap-style:square;mso-width-percent:0;mso-height-percent:0;mso-wrap-distance-left:9pt;mso-wrap-distance-top:0;mso-wrap-distance-right:9pt;mso-wrap-distance-bottom:0;mso-position-horizontal:center;mso-position-horizontal-relative:margin;mso-position-vertical:absolute;mso-position-vertical-relative:text;mso-width-percent:0;mso-height-percent:0;mso-width-relative:page;mso-height-relative:page" from="0,11.3pt" to="558pt,11.3pt" o:gfxdata="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" strokecolor="#2f5897 [3215]" strokeweight="5.25pt">
                 <w10:wrap anchorx="margin"/>
@@ -1055,6 +1070,8 @@
         </w:rPr>
         <w:t>Experience</w:t>
       </w:r>
+      <w:bookmarkStart w:id="0" w:name="_GoBack"/>
+      <w:bookmarkEnd w:id="0"/>
     </w:p>
     <w:p>
       <w:pPr>
@@ -1471,7 +1488,7 @@
         </w:rPr>
         <w:t xml:space="preserve"> </w:t>
       </w:r>
-      <w:hyperlink r:id="rId11" w:history="1">
+      <w:hyperlink r:id="rId12" w:history="1">
         <w:r>
           <w:rPr>
             <w:rStyle w:val="Hyperlink"/>
@@ -1635,7 +1652,7 @@
         </w:rPr>
         <w:t xml:space="preserve"> </w:t>
       </w:r>
-      <w:bookmarkStart w:id="0" w:name="_Hlk21130203"/>
+      <w:bookmarkStart w:id="1" w:name="_Hlk21130203"/>
       <w:r>
         <w:rPr>
           <w:rFonts w:eastAsia="MS Mincho" w:cs="Calibri"/>
@@ -1698,7 +1715,7 @@
         </w:rPr>
         <w:t xml:space="preserve"> </w:t>
       </w:r>
-      <w:bookmarkEnd w:id="0"/>
+      <w:bookmarkEnd w:id="1"/>
       <w:r>
         <w:rPr>
           <w:rFonts w:eastAsia="MS Mincho" w:cs="Calibri"/>
@@ -1777,20 +1794,8 @@
           <w:sz w:val="24"/>
           <w:szCs w:val="24"/>
         </w:rPr>
-        <w:t xml:space="preserve"> </w:t>
-      </w:r>
-      <w:proofErr w:type="spellStart"/>
-      <w:r>
-        <w:rPr>
-          <w:rFonts w:eastAsia="MS Mincho" w:cs="Calibri"/>
-          <w:b w:val="0"/>
-          <w:bCs w:val="0"/>
-          <w:sz w:val="24"/>
-          <w:szCs w:val="24"/>
-        </w:rPr>
-        <w:t>GraphQL</w:t>
-      </w:r>
-      <w:proofErr w:type="spellEnd"/>
+        <w:t xml:space="preserve"> GraphQL</w:t>
+      </w:r>
       <w:r>
         <w:rPr>
           <w:rFonts w:eastAsia="MS Mincho" w:cs="Calibri"/>
@@ -2029,7 +2034,7 @@
         </w:rPr>
         <w:t xml:space="preserve">Joined </w:t>
       </w:r>
-      <w:hyperlink r:id="rId12" w:history="1">
+      <w:hyperlink r:id="rId13" w:history="1">
         <w:r>
           <w:rPr>
             <w:rStyle w:val="Hyperlink"/>
@@ -2357,7 +2362,7 @@
         </w:rPr>
         <w:br/>
       </w:r>
-      <w:hyperlink r:id="rId13" w:history="1">
+      <w:hyperlink r:id="rId14" w:history="1">
         <w:r>
           <w:rPr>
             <w:rStyle w:val="Hyperlink"/>
@@ -2397,8 +2402,7 @@
         </w:rPr>
         <w:t xml:space="preserve">React), </w:t>
       </w:r>
-      <w:hyperlink r:id="rId14" w:history="1">
-        <w:proofErr w:type="spellStart"/>
+      <w:hyperlink r:id="rId15" w:history="1">
         <w:r>
           <w:rPr>
             <w:rStyle w:val="Hyperlink"/>
@@ -2410,7 +2414,6 @@
           </w:rPr>
           <w:t>LoopBack</w:t>
         </w:r>
-        <w:proofErr w:type="spellEnd"/>
       </w:hyperlink>
       <w:r>
         <w:rPr>
@@ -2466,7 +2469,7 @@
         </w:rPr>
         <w:t xml:space="preserve">and </w:t>
       </w:r>
-      <w:hyperlink r:id="rId15" w:history="1">
+      <w:hyperlink r:id="rId16" w:history="1">
         <w:r>
           <w:rPr>
             <w:rStyle w:val="Hyperlink"/>
@@ -2506,7 +2509,7 @@
         </w:rPr>
         <w:t xml:space="preserve"> </w:t>
       </w:r>
-      <w:hyperlink r:id="rId16" w:anchor="overview" w:history="1">
+      <w:hyperlink r:id="rId17" w:anchor="overview" w:history="1">
         <w:r>
           <w:rPr>
             <w:rStyle w:val="Hyperlink"/>
@@ -2654,7 +2657,6 @@
         </w:rPr>
         <w:t xml:space="preserve">PWAs, </w:t>
       </w:r>
-      <w:proofErr w:type="spellStart"/>
       <w:r>
         <w:rPr>
           <w:rFonts w:eastAsia="MS Mincho"/>
@@ -2671,9 +2673,53 @@
           <w:sz w:val="24"/>
           <w:szCs w:val="24"/>
         </w:rPr>
-        <w:t>treamable</w:t>
-      </w:r>
-      <w:proofErr w:type="spellEnd"/>
+        <w:t xml:space="preserve">treamable </w:t>
+      </w:r>
+      <w:r>
+        <w:rPr>
+          <w:rFonts w:eastAsia="MS Mincho"/>
+          <w:b w:val="0"/>
+          <w:sz w:val="24"/>
+          <w:szCs w:val="24"/>
+        </w:rPr>
+        <w:t>W</w:t>
+      </w:r>
+      <w:r>
+        <w:rPr>
+          <w:rFonts w:eastAsia="MS Mincho"/>
+          <w:b w:val="0"/>
+          <w:sz w:val="24"/>
+          <w:szCs w:val="24"/>
+        </w:rPr>
+        <w:t xml:space="preserve">eb </w:t>
+      </w:r>
+      <w:r>
+        <w:rPr>
+          <w:rFonts w:eastAsia="MS Mincho"/>
+          <w:b w:val="0"/>
+          <w:sz w:val="24"/>
+          <w:szCs w:val="24"/>
+        </w:rPr>
+        <w:t>A</w:t>
+      </w:r>
+      <w:r>
+        <w:rPr>
+          <w:rFonts w:eastAsia="MS Mincho"/>
+          <w:b w:val="0"/>
+          <w:sz w:val="24"/>
+          <w:szCs w:val="24"/>
+        </w:rPr>
+        <w:t>pps</w:t>
+      </w:r>
+      <w:r>
+        <w:rPr>
+          <w:rFonts w:eastAsia="MS Mincho"/>
+          <w:b w:val="0"/>
+          <w:sz w:val="24"/>
+          <w:szCs w:val="24"/>
+        </w:rPr>
+        <w:t>,</w:t>
+      </w:r>
       <w:r>
         <w:rPr>
           <w:rFonts w:eastAsia="MS Mincho"/>
@@ -2690,34 +2736,34 @@
           <w:sz w:val="24"/>
           <w:szCs w:val="24"/>
         </w:rPr>
-        <w:t>W</w:t>
-      </w:r>
-      <w:r>
-        <w:rPr>
-          <w:rFonts w:eastAsia="MS Mincho"/>
-          <w:b w:val="0"/>
-          <w:sz w:val="24"/>
-          <w:szCs w:val="24"/>
-        </w:rPr>
-        <w:t xml:space="preserve">eb </w:t>
-      </w:r>
-      <w:r>
-        <w:rPr>
-          <w:rFonts w:eastAsia="MS Mincho"/>
-          <w:b w:val="0"/>
-          <w:sz w:val="24"/>
-          <w:szCs w:val="24"/>
-        </w:rPr>
-        <w:t>A</w:t>
-      </w:r>
-      <w:r>
-        <w:rPr>
-          <w:rFonts w:eastAsia="MS Mincho"/>
-          <w:b w:val="0"/>
-          <w:sz w:val="24"/>
-          <w:szCs w:val="24"/>
-        </w:rPr>
-        <w:t>pps</w:t>
+        <w:t>Gr</w:t>
+      </w:r>
+      <w:r>
+        <w:rPr>
+          <w:rFonts w:eastAsia="MS Mincho"/>
+          <w:b w:val="0"/>
+          <w:sz w:val="24"/>
+          <w:szCs w:val="24"/>
+        </w:rPr>
+        <w:t>a</w:t>
+      </w:r>
+      <w:r>
+        <w:rPr>
+          <w:rFonts w:eastAsia="MS Mincho"/>
+          <w:b w:val="0"/>
+          <w:sz w:val="24"/>
+          <w:szCs w:val="24"/>
+        </w:rPr>
+        <w:t>phQL API Gateway</w:t>
+      </w:r>
+      <w:r>
+        <w:rPr>
+          <w:rFonts w:eastAsia="MS Mincho"/>
+          <w:b w:val="0"/>
+          <w:sz w:val="24"/>
+          <w:szCs w:val="24"/>
+        </w:rPr>
+        <w:t>s</w:t>
       </w:r>
       <w:r>
         <w:rPr>
@@ -2737,71 +2783,6 @@
         </w:rPr>
         <w:t xml:space="preserve"> </w:t>
       </w:r>
-      <w:proofErr w:type="spellStart"/>
-      <w:r>
-        <w:rPr>
-          <w:rFonts w:eastAsia="MS Mincho"/>
-          <w:b w:val="0"/>
-          <w:sz w:val="24"/>
-          <w:szCs w:val="24"/>
-        </w:rPr>
-        <w:t>Gr</w:t>
-      </w:r>
-      <w:r>
-        <w:rPr>
-          <w:rFonts w:eastAsia="MS Mincho"/>
-          <w:b w:val="0"/>
-          <w:sz w:val="24"/>
-          <w:szCs w:val="24"/>
-        </w:rPr>
-        <w:t>a</w:t>
-      </w:r>
-      <w:r>
-        <w:rPr>
-          <w:rFonts w:eastAsia="MS Mincho"/>
-          <w:b w:val="0"/>
-          <w:sz w:val="24"/>
-          <w:szCs w:val="24"/>
-        </w:rPr>
-        <w:t>phQL</w:t>
-      </w:r>
-      <w:proofErr w:type="spellEnd"/>
-      <w:r>
-        <w:rPr>
-          <w:rFonts w:eastAsia="MS Mincho"/>
-          <w:b w:val="0"/>
-          <w:sz w:val="24"/>
-          <w:szCs w:val="24"/>
-        </w:rPr>
-        <w:t xml:space="preserve"> API Gateway</w:t>
-      </w:r>
-      <w:r>
-        <w:rPr>
-          <w:rFonts w:eastAsia="MS Mincho"/>
-          <w:b w:val="0"/>
-          <w:sz w:val="24"/>
-          <w:szCs w:val="24"/>
-        </w:rPr>
-        <w:t>s</w:t>
-      </w:r>
-      <w:r>
-        <w:rPr>
-          <w:rFonts w:eastAsia="MS Mincho"/>
-          <w:b w:val="0"/>
-          <w:sz w:val="24"/>
-          <w:szCs w:val="24"/>
-        </w:rPr>
-        <w:t>,</w:t>
-      </w:r>
-      <w:r>
-        <w:rPr>
-          <w:rFonts w:eastAsia="MS Mincho"/>
-          <w:b w:val="0"/>
-          <w:sz w:val="24"/>
-          <w:szCs w:val="24"/>
-        </w:rPr>
-        <w:t xml:space="preserve"> </w:t>
-      </w:r>
       <w:r>
         <w:rPr>
           <w:rFonts w:eastAsia="MS Mincho"/>
@@ -2874,7 +2855,7 @@
         </w:rPr>
         <w:t xml:space="preserve">, for existing systems serving </w:t>
       </w:r>
-      <w:hyperlink r:id="rId17" w:anchor="overview" w:history="1">
+      <w:hyperlink r:id="rId18" w:anchor="overview" w:history="1">
         <w:r>
           <w:rPr>
             <w:rStyle w:val="Hyperlink"/>
@@ -3245,7 +3226,7 @@
         </w:rPr>
         <w:t xml:space="preserve"> </w:t>
       </w:r>
-      <w:hyperlink r:id="rId18" w:history="1">
+      <w:hyperlink r:id="rId19" w:history="1">
         <w:r>
           <w:rPr>
             <w:rStyle w:val="Hyperlink"/>
@@ -3287,7 +3268,7 @@
         </w:rPr>
         <w:t xml:space="preserve"> </w:t>
       </w:r>
-      <w:hyperlink r:id="rId19" w:history="1">
+      <w:hyperlink r:id="rId20" w:history="1">
         <w:r>
           <w:rPr>
             <w:rStyle w:val="Hyperlink"/>
@@ -3309,7 +3290,7 @@
         </w:rPr>
         <w:t xml:space="preserve">, </w:t>
       </w:r>
-      <w:hyperlink r:id="rId20" w:history="1">
+      <w:hyperlink r:id="rId21" w:history="1">
         <w:r>
           <w:rPr>
             <w:rStyle w:val="Hyperlink"/>
@@ -3430,7 +3411,6 @@
         </w:rPr>
         <w:t xml:space="preserve"> </w:t>
       </w:r>
-      <w:proofErr w:type="spellStart"/>
       <w:r>
         <w:rPr>
           <w:rFonts w:eastAsia="MS Mincho" w:cs="Calibri"/>
@@ -3465,9 +3445,8 @@
           <w:sz w:val="24"/>
           <w:szCs w:val="24"/>
         </w:rPr>
-        <w:t>ack</w:t>
-      </w:r>
-      <w:proofErr w:type="spellEnd"/>
+        <w:t xml:space="preserve">ack, </w:t>
+      </w:r>
       <w:r>
         <w:rPr>
           <w:rFonts w:eastAsia="MS Mincho" w:cs="Calibri"/>
@@ -3475,9 +3454,35 @@
           <w:sz w:val="24"/>
           <w:szCs w:val="24"/>
         </w:rPr>
+        <w:t>R</w:t>
+      </w:r>
+      <w:r>
+        <w:rPr>
+          <w:rFonts w:eastAsia="MS Mincho" w:cs="Calibri"/>
+          <w:b w:val="0"/>
+          <w:sz w:val="24"/>
+          <w:szCs w:val="24"/>
+        </w:rPr>
+        <w:t>x</w:t>
+      </w:r>
+      <w:r>
+        <w:rPr>
+          <w:rFonts w:eastAsia="MS Mincho" w:cs="Calibri"/>
+          <w:b w:val="0"/>
+          <w:sz w:val="24"/>
+          <w:szCs w:val="24"/>
+        </w:rPr>
+        <w:t>JS</w:t>
+      </w:r>
+      <w:r>
+        <w:rPr>
+          <w:rFonts w:eastAsia="MS Mincho" w:cs="Calibri"/>
+          <w:b w:val="0"/>
+          <w:sz w:val="24"/>
+          <w:szCs w:val="24"/>
+        </w:rPr>
         <w:t xml:space="preserve">, </w:t>
       </w:r>
-      <w:proofErr w:type="spellStart"/>
       <w:r>
         <w:rPr>
           <w:rFonts w:eastAsia="MS Mincho" w:cs="Calibri"/>
@@ -3485,7 +3490,7 @@
           <w:sz w:val="24"/>
           <w:szCs w:val="24"/>
         </w:rPr>
-        <w:t>R</w:t>
+        <w:t>L</w:t>
       </w:r>
       <w:r>
         <w:rPr>
@@ -3494,7 +3499,7 @@
           <w:sz w:val="24"/>
           <w:szCs w:val="24"/>
         </w:rPr>
-        <w:t>x</w:t>
+        <w:t>odash</w:t>
       </w:r>
       <w:r>
         <w:rPr>
@@ -3503,9 +3508,8 @@
           <w:sz w:val="24"/>
           <w:szCs w:val="24"/>
         </w:rPr>
-        <w:t>JS</w:t>
-      </w:r>
-      <w:proofErr w:type="spellEnd"/>
+        <w:t>,</w:t>
+      </w:r>
       <w:r>
         <w:rPr>
           <w:rFonts w:eastAsia="MS Mincho" w:cs="Calibri"/>
@@ -3513,9 +3517,8 @@
           <w:sz w:val="24"/>
           <w:szCs w:val="24"/>
         </w:rPr>
-        <w:t xml:space="preserve">, </w:t>
-      </w:r>
-      <w:proofErr w:type="spellStart"/>
+        <w:t xml:space="preserve"> </w:t>
+      </w:r>
       <w:r>
         <w:rPr>
           <w:rFonts w:eastAsia="MS Mincho" w:cs="Calibri"/>
@@ -3523,7 +3526,7 @@
           <w:sz w:val="24"/>
           <w:szCs w:val="24"/>
         </w:rPr>
-        <w:t>L</w:t>
+        <w:t xml:space="preserve">MongoDB, </w:t>
       </w:r>
       <w:r>
         <w:rPr>
@@ -3532,47 +3535,8 @@
           <w:sz w:val="24"/>
           <w:szCs w:val="24"/>
         </w:rPr>
-        <w:t>odash</w:t>
-      </w:r>
-      <w:proofErr w:type="spellEnd"/>
-      <w:r>
-        <w:rPr>
-          <w:rFonts w:eastAsia="MS Mincho" w:cs="Calibri"/>
-          <w:b w:val="0"/>
-          <w:sz w:val="24"/>
-          <w:szCs w:val="24"/>
-        </w:rPr>
-        <w:t>,</w:t>
-      </w:r>
-      <w:r>
-        <w:rPr>
-          <w:rFonts w:eastAsia="MS Mincho" w:cs="Calibri"/>
-          <w:b w:val="0"/>
-          <w:sz w:val="24"/>
-          <w:szCs w:val="24"/>
-        </w:rPr>
-        <w:t xml:space="preserve"> </w:t>
-      </w:r>
-      <w:r>
-        <w:rPr>
-          <w:rFonts w:eastAsia="MS Mincho" w:cs="Calibri"/>
-          <w:b w:val="0"/>
-          <w:sz w:val="24"/>
-          <w:szCs w:val="24"/>
-        </w:rPr>
-        <w:t xml:space="preserve">MongoDB, </w:t>
-      </w:r>
-      <w:proofErr w:type="spellStart"/>
-      <w:r>
-        <w:rPr>
-          <w:rFonts w:eastAsia="MS Mincho" w:cs="Calibri"/>
-          <w:b w:val="0"/>
-          <w:sz w:val="24"/>
-          <w:szCs w:val="24"/>
-        </w:rPr>
         <w:t>Recombee</w:t>
       </w:r>
-      <w:proofErr w:type="spellEnd"/>
       <w:r>
         <w:rPr>
           <w:rFonts w:eastAsia="MS Mincho" w:cs="Calibri"/>
@@ -4076,7 +4040,7 @@
         </w:rPr>
         <w:t xml:space="preserve"> </w:t>
       </w:r>
-      <w:hyperlink r:id="rId21" w:history="1">
+      <w:hyperlink r:id="rId22" w:history="1">
         <w:r>
           <w:rPr>
             <w:rStyle w:val="Hyperlink"/>
@@ -4251,7 +4215,7 @@
         </w:rPr>
         <w:t xml:space="preserve"> </w:t>
       </w:r>
-      <w:hyperlink r:id="rId22" w:history="1">
+      <w:hyperlink r:id="rId23" w:history="1">
         <w:r>
           <w:rPr>
             <w:rStyle w:val="Hyperlink"/>
@@ -4631,7 +4595,7 @@
         </w:rPr>
         <w:t xml:space="preserve">R </w:t>
       </w:r>
-      <w:hyperlink r:id="rId23" w:history="1">
+      <w:hyperlink r:id="rId24" w:history="1">
         <w:r>
           <w:rPr>
             <w:rStyle w:val="Hyperlink"/>
@@ -4743,7 +4707,7 @@
         </w:rPr>
         <w:t xml:space="preserve"> </w:t>
       </w:r>
-      <w:hyperlink r:id="rId24" w:history="1">
+      <w:hyperlink r:id="rId25" w:history="1">
         <w:r>
           <w:rPr>
             <w:rStyle w:val="Hyperlink"/>
@@ -4985,7 +4949,6 @@
           <w:color w:val="0070C0"/>
           <w:sz w:val="32"/>
           <w:szCs w:val="32"/>
-          <w:lang w:val="en-IN" w:eastAsia="en-IN"/>
         </w:rPr>
         <mc:AlternateContent>
           <mc:Choice Requires="wps">
@@ -5052,7 +5015,7 @@
               </wp:anchor>
             </w:drawing>
           </mc:Choice>
-          <mc:Fallback>
+          <mc:Fallback xmlns:w16cid="http://schemas.microsoft.com/office/word/2016/wordml/cid" xmlns:am3d="http://schemas.microsoft.com/office/drawing/2017/model3d" xmlns:aink="http://schemas.microsoft.com/office/drawing/2016/ink" xmlns:cx8="http://schemas.microsoft.com/office/drawing/2016/5/14/chartex" xmlns:cx7="http://schemas.microsoft.com/office/drawing/2016/5/13/chartex" xmlns:cx6="http://schemas.microsoft.com/office/drawing/2016/5/12/chartex" xmlns:cx5="http://schemas.microsoft.com/office/drawing/2016/5/11/chartex" xmlns:cx4="http://schemas.microsoft.com/office/drawing/2016/5/10/chartex" xmlns:cx3="http://schemas.microsoft.com/office/drawing/2016/5/9/chartex" xmlns:cx2="http://schemas.microsoft.com/office/drawing/2015/10/21/chartex" xmlns:cx1="http://schemas.microsoft.com/office/drawing/2015/9/8/chartex">
             <w:pict>
               <v:line w14:anchorId="3E1D707F" id="Line 2" o:spid="_x0000_s1026" style="position:absolute;flip:x;z-index:251707392;visibility:visible;mso-wrap-style:square;mso-width-percent:0;mso-height-percent:0;mso-wrap-distance-left:9pt;mso-wrap-distance-top:0;mso-wrap-distance-right:9pt;mso-wrap-distance-bottom:0;mso-position-horizontal:left;mso-position-horizontal-relative:margin;mso-position-vertical:center;mso-position-vertical-relative:margin;mso-width-percent:0;mso-height-percent:0;mso-width-relative:page;mso-height-relative:page" from="0,0" to="0,698.4pt" o:gfxdata="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" strokecolor="#2f5897 [3215]" strokeweight="5.25pt">
                 <w10:wrap anchorx="margin" anchory="margin"/>
@@ -5440,7 +5403,6 @@
           <w:szCs w:val="24"/>
         </w:rPr>
       </w:pPr>
-      <w:proofErr w:type="spellStart"/>
       <w:r>
         <w:rPr>
           <w:rFonts w:eastAsia="MS Mincho"/>
@@ -5466,17 +5428,7 @@
           <w:sz w:val="24"/>
           <w:szCs w:val="24"/>
         </w:rPr>
-        <w:t>ack</w:t>
-      </w:r>
-      <w:proofErr w:type="spellEnd"/>
-      <w:r>
-        <w:rPr>
-          <w:rFonts w:eastAsia="MS Mincho"/>
-          <w:b w:val="0"/>
-          <w:sz w:val="24"/>
-          <w:szCs w:val="24"/>
-        </w:rPr>
-        <w:t xml:space="preserve">, </w:t>
+        <w:t xml:space="preserve">ack, </w:t>
       </w:r>
       <w:r>
         <w:rPr>
@@ -5582,7 +5534,6 @@
           <w:szCs w:val="24"/>
         </w:rPr>
       </w:pPr>
-      <w:proofErr w:type="spellStart"/>
       <w:r>
         <w:rPr>
           <w:rFonts w:eastAsia="MS Mincho"/>
@@ -5601,7 +5552,6 @@
         </w:rPr>
         <w:t>JS</w:t>
       </w:r>
-      <w:proofErr w:type="spellEnd"/>
       <w:r>
         <w:rPr>
           <w:rFonts w:eastAsia="MS Mincho"/>
@@ -5618,19 +5568,26 @@
           <w:sz w:val="24"/>
           <w:szCs w:val="24"/>
         </w:rPr>
-        <w:t xml:space="preserve"> </w:t>
-      </w:r>
-      <w:proofErr w:type="spellStart"/>
-      <w:r>
-        <w:rPr>
-          <w:rFonts w:eastAsia="MS Mincho"/>
-          <w:b w:val="0"/>
-          <w:sz w:val="24"/>
-          <w:szCs w:val="24"/>
-        </w:rPr>
-        <w:t>Ramda</w:t>
-      </w:r>
-      <w:proofErr w:type="spellEnd"/>
+        <w:t xml:space="preserve"> Ramda, </w:t>
+      </w:r>
+      <w:r>
+        <w:rPr>
+          <w:rFonts w:eastAsia="MS Mincho"/>
+          <w:b w:val="0"/>
+          <w:sz w:val="24"/>
+          <w:szCs w:val="24"/>
+        </w:rPr>
+        <w:t>L</w:t>
+      </w:r>
+      <w:r>
+        <w:rPr>
+          <w:rFonts w:eastAsia="MS Mincho"/>
+          <w:b w:val="0"/>
+          <w:sz w:val="24"/>
+          <w:szCs w:val="24"/>
+        </w:rPr>
+        <w:t>odash</w:t>
+      </w:r>
       <w:r>
         <w:rPr>
           <w:rFonts w:eastAsia="MS Mincho"/>
@@ -5640,26 +5597,15 @@
         </w:rPr>
         <w:t xml:space="preserve">, </w:t>
       </w:r>
-      <w:proofErr w:type="spellStart"/>
-      <w:r>
-        <w:rPr>
-          <w:rFonts w:eastAsia="MS Mincho"/>
-          <w:b w:val="0"/>
-          <w:sz w:val="24"/>
-          <w:szCs w:val="24"/>
-        </w:rPr>
-        <w:t>L</w:t>
-      </w:r>
-      <w:r>
-        <w:rPr>
-          <w:rFonts w:eastAsia="MS Mincho"/>
-          <w:b w:val="0"/>
-          <w:sz w:val="24"/>
-          <w:szCs w:val="24"/>
-        </w:rPr>
-        <w:t>odash</w:t>
-      </w:r>
-      <w:proofErr w:type="spellEnd"/>
+      <w:r>
+        <w:rPr>
+          <w:rFonts w:eastAsia="MS Mincho"/>
+          <w:b w:val="0"/>
+          <w:sz w:val="24"/>
+          <w:szCs w:val="24"/>
+        </w:rPr>
+        <w:t>Workbox</w:t>
+      </w:r>
       <w:r>
         <w:rPr>
           <w:rFonts w:eastAsia="MS Mincho"/>
@@ -5676,25 +5622,6 @@
           <w:sz w:val="24"/>
           <w:szCs w:val="24"/>
         </w:rPr>
-        <w:t>Workbox</w:t>
-      </w:r>
-      <w:r>
-        <w:rPr>
-          <w:rFonts w:eastAsia="MS Mincho"/>
-          <w:b w:val="0"/>
-          <w:sz w:val="24"/>
-          <w:szCs w:val="24"/>
-        </w:rPr>
-        <w:t xml:space="preserve">, </w:t>
-      </w:r>
-      <w:proofErr w:type="spellStart"/>
-      <w:r>
-        <w:rPr>
-          <w:rFonts w:eastAsia="MS Mincho"/>
-          <w:b w:val="0"/>
-          <w:sz w:val="24"/>
-          <w:szCs w:val="24"/>
-        </w:rPr>
         <w:t>S</w:t>
       </w:r>
       <w:r>
@@ -5715,27 +5642,15 @@
         </w:rPr>
         <w:t>JS</w:t>
       </w:r>
-      <w:proofErr w:type="spellEnd"/>
-      <w:r>
-        <w:rPr>
-          <w:rFonts w:eastAsia="MS Mincho"/>
-          <w:b w:val="0"/>
-          <w:sz w:val="24"/>
-          <w:szCs w:val="24"/>
-        </w:rPr>
-        <w:t xml:space="preserve">, </w:t>
-      </w:r>
-      <w:proofErr w:type="spellStart"/>
-      <w:r>
-        <w:rPr>
-          <w:rFonts w:eastAsia="MS Mincho"/>
-          <w:b w:val="0"/>
-          <w:sz w:val="24"/>
-          <w:szCs w:val="24"/>
-        </w:rPr>
-        <w:t>TSLint</w:t>
-      </w:r>
-      <w:proofErr w:type="spellEnd"/>
+      <w:r>
+        <w:rPr>
+          <w:rFonts w:eastAsia="MS Mincho"/>
+          <w:b w:val="0"/>
+          <w:sz w:val="24"/>
+          <w:szCs w:val="24"/>
+        </w:rPr>
+        <w:t>, TSLint</w:t>
+      </w:r>
       <w:r>
         <w:rPr>
           <w:rFonts w:eastAsia="MS Mincho"/>
@@ -5942,27 +5857,7 @@
           <w:sz w:val="24"/>
           <w:szCs w:val="24"/>
         </w:rPr>
-        <w:t xml:space="preserve">, and </w:t>
-      </w:r>
-      <w:proofErr w:type="spellStart"/>
-      <w:r>
-        <w:rPr>
-          <w:rFonts w:eastAsia="MS Mincho"/>
-          <w:b w:val="0"/>
-          <w:sz w:val="24"/>
-          <w:szCs w:val="24"/>
-        </w:rPr>
-        <w:t>npm</w:t>
-      </w:r>
-      <w:proofErr w:type="spellEnd"/>
-      <w:r>
-        <w:rPr>
-          <w:rFonts w:eastAsia="MS Mincho"/>
-          <w:b w:val="0"/>
-          <w:sz w:val="24"/>
-          <w:szCs w:val="24"/>
-        </w:rPr>
-        <w:t>.</w:t>
+        <w:t>, and npm.</w:t>
       </w:r>
     </w:p>
     <w:p>
@@ -6212,47 +6107,7 @@
           <w:sz w:val="24"/>
           <w:szCs w:val="24"/>
         </w:rPr>
-        <w:t xml:space="preserve">Helm, </w:t>
-      </w:r>
-      <w:proofErr w:type="spellStart"/>
-      <w:r>
-        <w:rPr>
-          <w:rFonts w:eastAsia="MS Mincho"/>
-          <w:b w:val="0"/>
-          <w:sz w:val="24"/>
-          <w:szCs w:val="24"/>
-        </w:rPr>
-        <w:t>Knative</w:t>
-      </w:r>
-      <w:proofErr w:type="spellEnd"/>
-      <w:r>
-        <w:rPr>
-          <w:rFonts w:eastAsia="MS Mincho"/>
-          <w:b w:val="0"/>
-          <w:sz w:val="24"/>
-          <w:szCs w:val="24"/>
-        </w:rPr>
-        <w:t xml:space="preserve">, Kubernetes, </w:t>
-      </w:r>
-      <w:proofErr w:type="spellStart"/>
-      <w:r>
-        <w:rPr>
-          <w:rFonts w:eastAsia="MS Mincho"/>
-          <w:b w:val="0"/>
-          <w:sz w:val="24"/>
-          <w:szCs w:val="24"/>
-        </w:rPr>
-        <w:t>Istio</w:t>
-      </w:r>
-      <w:proofErr w:type="spellEnd"/>
-      <w:r>
-        <w:rPr>
-          <w:rFonts w:eastAsia="MS Mincho"/>
-          <w:b w:val="0"/>
-          <w:sz w:val="24"/>
-          <w:szCs w:val="24"/>
-        </w:rPr>
-        <w:t>, Docker Compose, Docker, and Vagrant.</w:t>
+        <w:t>Helm, Knative, Kubernetes, Istio, Docker Compose, Docker, and Vagrant.</w:t>
       </w:r>
     </w:p>
     <w:p>
@@ -6480,19 +6335,71 @@
           <w:sz w:val="24"/>
           <w:szCs w:val="24"/>
         </w:rPr>
-        <w:t xml:space="preserve"> Chrome </w:t>
-      </w:r>
-      <w:proofErr w:type="spellStart"/>
-      <w:r>
-        <w:rPr>
-          <w:rFonts w:eastAsia="MS Mincho"/>
-          <w:b w:val="0"/>
-          <w:sz w:val="24"/>
-          <w:szCs w:val="24"/>
-        </w:rPr>
-        <w:t>DevTools</w:t>
-      </w:r>
-      <w:proofErr w:type="spellEnd"/>
+        <w:t xml:space="preserve"> Chrome DevTools, </w:t>
+      </w:r>
+      <w:r>
+        <w:rPr>
+          <w:rFonts w:eastAsia="MS Mincho"/>
+          <w:b w:val="0"/>
+          <w:sz w:val="24"/>
+          <w:szCs w:val="24"/>
+        </w:rPr>
+        <w:t>WebStorm, Intelli</w:t>
+      </w:r>
+      <w:r>
+        <w:rPr>
+          <w:rFonts w:eastAsia="MS Mincho"/>
+          <w:b w:val="0"/>
+          <w:sz w:val="24"/>
+          <w:szCs w:val="24"/>
+        </w:rPr>
+        <w:t>J</w:t>
+      </w:r>
+      <w:r>
+        <w:rPr>
+          <w:rFonts w:eastAsia="MS Mincho"/>
+          <w:b w:val="0"/>
+          <w:sz w:val="24"/>
+          <w:szCs w:val="24"/>
+        </w:rPr>
+        <w:t xml:space="preserve"> I</w:t>
+      </w:r>
+      <w:r>
+        <w:rPr>
+          <w:rFonts w:eastAsia="MS Mincho"/>
+          <w:b w:val="0"/>
+          <w:sz w:val="24"/>
+          <w:szCs w:val="24"/>
+        </w:rPr>
+        <w:t>DEA</w:t>
+      </w:r>
+      <w:r>
+        <w:rPr>
+          <w:rFonts w:eastAsia="MS Mincho"/>
+          <w:b w:val="0"/>
+          <w:sz w:val="24"/>
+          <w:szCs w:val="24"/>
+        </w:rPr>
+        <w:t>,</w:t>
+      </w:r>
+      <w:r>
+        <w:rPr>
+          <w:rFonts w:eastAsia="MS Mincho"/>
+          <w:b w:val="0"/>
+          <w:sz w:val="24"/>
+          <w:szCs w:val="24"/>
+        </w:rPr>
+        <w:t xml:space="preserve"> </w:t>
+      </w:r>
+      <w:r>
+        <w:rPr>
+          <w:rFonts w:eastAsia="MS Mincho"/>
+          <w:b w:val="0"/>
+          <w:sz w:val="24"/>
+          <w:szCs w:val="24"/>
+        </w:rPr>
+        <w:t>Eclipse</w:t>
+      </w:r>
       <w:r>
         <w:rPr>
           <w:rFonts w:eastAsia="MS Mincho"/>
@@ -6509,43 +6416,16 @@
           <w:sz w:val="24"/>
           <w:szCs w:val="24"/>
         </w:rPr>
-        <w:t>WebStorm, Intelli</w:t>
-      </w:r>
-      <w:r>
-        <w:rPr>
-          <w:rFonts w:eastAsia="MS Mincho"/>
-          <w:b w:val="0"/>
-          <w:sz w:val="24"/>
-          <w:szCs w:val="24"/>
-        </w:rPr>
-        <w:t>J</w:t>
-      </w:r>
-      <w:r>
-        <w:rPr>
-          <w:rFonts w:eastAsia="MS Mincho"/>
-          <w:b w:val="0"/>
-          <w:sz w:val="24"/>
-          <w:szCs w:val="24"/>
-        </w:rPr>
-        <w:t xml:space="preserve"> I</w:t>
-      </w:r>
-      <w:r>
-        <w:rPr>
-          <w:rFonts w:eastAsia="MS Mincho"/>
-          <w:b w:val="0"/>
-          <w:sz w:val="24"/>
-          <w:szCs w:val="24"/>
-        </w:rPr>
-        <w:t>DEA</w:t>
-      </w:r>
-      <w:r>
-        <w:rPr>
-          <w:rFonts w:eastAsia="MS Mincho"/>
-          <w:b w:val="0"/>
-          <w:sz w:val="24"/>
-          <w:szCs w:val="24"/>
-        </w:rPr>
-        <w:t>,</w:t>
+        <w:br/>
+      </w:r>
+      <w:r>
+        <w:rPr>
+          <w:rFonts w:eastAsia="MS Mincho"/>
+          <w:b w:val="0"/>
+          <w:sz w:val="24"/>
+          <w:szCs w:val="24"/>
+        </w:rPr>
+        <w:t>RStudio,</w:t>
       </w:r>
       <w:r>
         <w:rPr>
@@ -6563,51 +6443,6 @@
           <w:sz w:val="24"/>
           <w:szCs w:val="24"/>
         </w:rPr>
-        <w:t>Eclipse</w:t>
-      </w:r>
-      <w:r>
-        <w:rPr>
-          <w:rFonts w:eastAsia="MS Mincho"/>
-          <w:b w:val="0"/>
-          <w:sz w:val="24"/>
-          <w:szCs w:val="24"/>
-        </w:rPr>
-        <w:t xml:space="preserve">, </w:t>
-      </w:r>
-      <w:r>
-        <w:rPr>
-          <w:rFonts w:eastAsia="MS Mincho"/>
-          <w:b w:val="0"/>
-          <w:sz w:val="24"/>
-          <w:szCs w:val="24"/>
-        </w:rPr>
-        <w:br/>
-      </w:r>
-      <w:r>
-        <w:rPr>
-          <w:rFonts w:eastAsia="MS Mincho"/>
-          <w:b w:val="0"/>
-          <w:sz w:val="24"/>
-          <w:szCs w:val="24"/>
-        </w:rPr>
-        <w:t>RStudio,</w:t>
-      </w:r>
-      <w:r>
-        <w:rPr>
-          <w:rFonts w:eastAsia="MS Mincho"/>
-          <w:b w:val="0"/>
-          <w:sz w:val="24"/>
-          <w:szCs w:val="24"/>
-        </w:rPr>
-        <w:t xml:space="preserve"> </w:t>
-      </w:r>
-      <w:r>
-        <w:rPr>
-          <w:rFonts w:eastAsia="MS Mincho"/>
-          <w:b w:val="0"/>
-          <w:sz w:val="24"/>
-          <w:szCs w:val="24"/>
-        </w:rPr>
         <w:t>MyS</w:t>
       </w:r>
       <w:r>
@@ -6635,17 +6470,7 @@
           <w:sz w:val="24"/>
           <w:szCs w:val="24"/>
         </w:rPr>
-        <w:t xml:space="preserve"> Visual Studio, and </w:t>
-      </w:r>
-      <w:proofErr w:type="gramStart"/>
-      <w:r>
-        <w:rPr>
-          <w:rFonts w:eastAsia="MS Mincho"/>
-          <w:b w:val="0"/>
-          <w:sz w:val="24"/>
-          <w:szCs w:val="24"/>
-        </w:rPr>
-        <w:t>Code</w:t>
+        <w:t xml:space="preserve"> Visual Studio, and Code</w:t>
       </w:r>
       <w:r>
         <w:rPr>
@@ -6656,7 +6481,6 @@
         </w:rPr>
         <w:t>::</w:t>
       </w:r>
-      <w:proofErr w:type="gramEnd"/>
       <w:r>
         <w:rPr>
           <w:rFonts w:eastAsia="MS Mincho"/>
@@ -6767,7 +6591,7 @@
         </w:rPr>
         <w:t xml:space="preserve"> </w:t>
       </w:r>
-      <w:hyperlink r:id="rId25" w:history="1">
+      <w:hyperlink r:id="rId26" w:history="1">
         <w:r>
           <w:rPr>
             <w:rStyle w:val="Hyperlink"/>
@@ -6803,7 +6627,7 @@
         </w:rPr>
         <w:t xml:space="preserve"> </w:t>
       </w:r>
-      <w:hyperlink r:id="rId26" w:history="1">
+      <w:hyperlink r:id="rId27" w:history="1">
         <w:r>
           <w:rPr>
             <w:rStyle w:val="Hyperlink"/>
@@ -6957,7 +6781,7 @@
         </w:rPr>
         <w:t xml:space="preserve"> has been mentioned in </w:t>
       </w:r>
-      <w:hyperlink r:id="rId27" w:history="1">
+      <w:hyperlink r:id="rId28" w:history="1">
         <w:r>
           <w:rPr>
             <w:rStyle w:val="Hyperlink"/>
@@ -6985,8 +6809,6 @@
         </w:rPr>
         <w:t xml:space="preserve"> </w:t>
       </w:r>
-      <w:bookmarkStart w:id="1" w:name="_GoBack"/>
-      <w:bookmarkEnd w:id="1"/>
     </w:p>
     <w:p>
       <w:pPr>
@@ -7041,8 +6863,7 @@
         </w:rPr>
         <w:t xml:space="preserve"> at </w:t>
       </w:r>
-      <w:hyperlink r:id="rId28" w:history="1">
-        <w:proofErr w:type="spellStart"/>
+      <w:hyperlink r:id="rId29" w:history="1">
         <w:r>
           <w:rPr>
             <w:rStyle w:val="Hyperlink"/>
@@ -7053,7 +6874,6 @@
           </w:rPr>
           <w:t>npm</w:t>
         </w:r>
-        <w:proofErr w:type="spellEnd"/>
       </w:hyperlink>
       <w:r>
         <w:rPr>
@@ -7095,8 +6915,7 @@
         </w:rPr>
         <w:t xml:space="preserve"> </w:t>
       </w:r>
-      <w:hyperlink r:id="rId29" w:history="1">
-        <w:proofErr w:type="spellStart"/>
+      <w:hyperlink r:id="rId30" w:history="1">
         <w:r>
           <w:rPr>
             <w:rStyle w:val="Hyperlink"/>
@@ -7105,31 +6924,8 @@
             <w:szCs w:val="24"/>
             <w:u w:val="none"/>
           </w:rPr>
-          <w:t>videojs</w:t>
+          <w:t>videojs-landscape-fullscreen</w:t>
         </w:r>
-        <w:proofErr w:type="spellEnd"/>
-        <w:r>
-          <w:rPr>
-            <w:rStyle w:val="Hyperlink"/>
-            <w:rFonts w:eastAsia="MS Mincho"/>
-            <w:sz w:val="24"/>
-            <w:szCs w:val="24"/>
-            <w:u w:val="none"/>
-          </w:rPr>
-          <w:t>-landscape-</w:t>
-        </w:r>
-        <w:proofErr w:type="spellStart"/>
-        <w:r>
-          <w:rPr>
-            <w:rStyle w:val="Hyperlink"/>
-            <w:rFonts w:eastAsia="MS Mincho"/>
-            <w:sz w:val="24"/>
-            <w:szCs w:val="24"/>
-            <w:u w:val="none"/>
-          </w:rPr>
-          <w:t>fullscreen</w:t>
-        </w:r>
-        <w:proofErr w:type="spellEnd"/>
       </w:hyperlink>
       <w:r>
         <w:rPr>
@@ -7199,7 +6995,7 @@
 </file>
 
 <file path=word/endnotes.xml><?xml version="1.0" encoding="utf-8"?>
-<w:endnotes xmlns:wpc="http://schemas.microsoft.com/office/word/2010/wordprocessingCanvas" xmlns:cx="http://schemas.microsoft.com/office/drawing/2014/chartex" xmlns:cx1="http://schemas.microsoft.com/office/drawing/2015/9/8/chartex" xmlns:cx2="http://schemas.microsoft.com/office/drawing/2015/10/21/chartex" xmlns:cx3="http://schemas.microsoft.com/office/drawing/2016/5/9/chartex" xmlns:cx4="http://schemas.microsoft.com/office/drawing/2016/5/10/chartex" xmlns:cx5="http://schemas.microsoft.com/office/drawing/2016/5/11/chartex" xmlns:cx6="http://schemas.microsoft.com/office/drawing/2016/5/12/chartex" xmlns:cx7="http://schemas.microsoft.com/office/drawing/2016/5/13/chartex" xmlns:cx8="http://schemas.microsoft.com/office/drawing/2016/5/14/chartex" xmlns:mc="http://schemas.openxmlformats.org/markup-compatibility/2006" xmlns:aink="http://schemas.microsoft.com/office/drawing/2016/ink" xmlns:am3d="http://schemas.microsoft.com/office/drawing/2017/model3d" xmlns:o="urn:schemas-microsoft-com:office:office" xmlns:r="http://schemas.openxmlformats.org/officeDocument/2006/relationships" xmlns:m="http://schemas.openxmlformats.org/officeDocument/2006/math" xmlns:v="urn:schemas-microsoft-com:vml" xmlns:wp14="http://schemas.microsoft.com/office/word/2010/wordprocessingDrawing" xmlns:wp="http://schemas.openxmlformats.org/drawingml/2006/wordprocessingDrawing" xmlns:w10="urn:schemas-microsoft-com:office:word" xmlns:w="http://schemas.openxmlformats.org/wordprocessingml/2006/main" xmlns:w14="http://schemas.microsoft.com/office/word/2010/wordml" xmlns:w15="http://schemas.microsoft.com/office/word/2012/wordml" xmlns:w16cid="http://schemas.microsoft.com/office/word/2016/wordml/cid" xmlns:w16se="http://schemas.microsoft.com/office/word/2015/wordml/symex" xmlns:wpg="http://schemas.microsoft.com/office/word/2010/wordprocessingGroup" xmlns:wpi="http://schemas.microsoft.com/office/word/2010/wordprocessingInk" xmlns:wne="http://schemas.microsoft.com/office/word/2006/wordml" xmlns:wps="http://schemas.microsoft.com/office/word/2010/wordprocessingShape" mc:Ignorable="w14 w15 w16se w16cid wp14">
+<w:endnotes xmlns:wpc="http://schemas.microsoft.com/office/word/2010/wordprocessingCanvas" xmlns:cx="http://schemas.microsoft.com/office/drawing/2014/chartex" xmlns:mc="http://schemas.openxmlformats.org/markup-compatibility/2006" xmlns:o="urn:schemas-microsoft-com:office:office" xmlns:r="http://schemas.openxmlformats.org/officeDocument/2006/relationships" xmlns:m="http://schemas.openxmlformats.org/officeDocument/2006/math" xmlns:v="urn:schemas-microsoft-com:vml" xmlns:wp14="http://schemas.microsoft.com/office/word/2010/wordprocessingDrawing" xmlns:wp="http://schemas.openxmlformats.org/drawingml/2006/wordprocessingDrawing" xmlns:w10="urn:schemas-microsoft-com:office:word" xmlns:w="http://schemas.openxmlformats.org/wordprocessingml/2006/main" xmlns:w14="http://schemas.microsoft.com/office/word/2010/wordml" xmlns:w15="http://schemas.microsoft.com/office/word/2012/wordml" xmlns:w16se="http://schemas.microsoft.com/office/word/2015/wordml/symex" xmlns:wpg="http://schemas.microsoft.com/office/word/2010/wordprocessingGroup" xmlns:wpi="http://schemas.microsoft.com/office/word/2010/wordprocessingInk" xmlns:wne="http://schemas.microsoft.com/office/word/2006/wordml" xmlns:wps="http://schemas.microsoft.com/office/word/2010/wordprocessingShape" mc:Ignorable="w14 w15 w16se wp14">
   <w:endnote w:type="separator" w:id="-1">
     <w:p>
       <w:r>
@@ -7218,7 +7014,7 @@
 </file>
 
 <file path=word/footnotes.xml><?xml version="1.0" encoding="utf-8"?>
-<w:footnotes xmlns:wpc="http://schemas.microsoft.com/office/word/2010/wordprocessingCanvas" xmlns:cx="http://schemas.microsoft.com/office/drawing/2014/chartex" xmlns:cx1="http://schemas.microsoft.com/office/drawing/2015/9/8/chartex" xmlns:cx2="http://schemas.microsoft.com/office/drawing/2015/10/21/chartex" xmlns:cx3="http://schemas.microsoft.com/office/drawing/2016/5/9/chartex" xmlns:cx4="http://schemas.microsoft.com/office/drawing/2016/5/10/chartex" xmlns:cx5="http://schemas.microsoft.com/office/drawing/2016/5/11/chartex" xmlns:cx6="http://schemas.microsoft.com/office/drawing/2016/5/12/chartex" xmlns:cx7="http://schemas.microsoft.com/office/drawing/2016/5/13/chartex" xmlns:cx8="http://schemas.microsoft.com/office/drawing/2016/5/14/chartex" xmlns:mc="http://schemas.openxmlformats.org/markup-compatibility/2006" xmlns:aink="http://schemas.microsoft.com/office/drawing/2016/ink" xmlns:am3d="http://schemas.microsoft.com/office/drawing/2017/model3d" xmlns:o="urn:schemas-microsoft-com:office:office" xmlns:r="http://schemas.openxmlformats.org/officeDocument/2006/relationships" xmlns:m="http://schemas.openxmlformats.org/officeDocument/2006/math" xmlns:v="urn:schemas-microsoft-com:vml" xmlns:wp14="http://schemas.microsoft.com/office/word/2010/wordprocessingDrawing" xmlns:wp="http://schemas.openxmlformats.org/drawingml/2006/wordprocessingDrawing" xmlns:w10="urn:schemas-microsoft-com:office:word" xmlns:w="http://schemas.openxmlformats.org/wordprocessingml/2006/main" xmlns:w14="http://schemas.microsoft.com/office/word/2010/wordml" xmlns:w15="http://schemas.microsoft.com/office/word/2012/wordml" xmlns:w16cid="http://schemas.microsoft.com/office/word/2016/wordml/cid" xmlns:w16se="http://schemas.microsoft.com/office/word/2015/wordml/symex" xmlns:wpg="http://schemas.microsoft.com/office/word/2010/wordprocessingGroup" xmlns:wpi="http://schemas.microsoft.com/office/word/2010/wordprocessingInk" xmlns:wne="http://schemas.microsoft.com/office/word/2006/wordml" xmlns:wps="http://schemas.microsoft.com/office/word/2010/wordprocessingShape" mc:Ignorable="w14 w15 w16se w16cid wp14">
+<w:footnotes xmlns:wpc="http://schemas.microsoft.com/office/word/2010/wordprocessingCanvas" xmlns:cx="http://schemas.microsoft.com/office/drawing/2014/chartex" xmlns:mc="http://schemas.openxmlformats.org/markup-compatibility/2006" xmlns:o="urn:schemas-microsoft-com:office:office" xmlns:r="http://schemas.openxmlformats.org/officeDocument/2006/relationships" xmlns:m="http://schemas.openxmlformats.org/officeDocument/2006/math" xmlns:v="urn:schemas-microsoft-com:vml" xmlns:wp14="http://schemas.microsoft.com/office/word/2010/wordprocessingDrawing" xmlns:wp="http://schemas.openxmlformats.org/drawingml/2006/wordprocessingDrawing" xmlns:w10="urn:schemas-microsoft-com:office:word" xmlns:w="http://schemas.openxmlformats.org/wordprocessingml/2006/main" xmlns:w14="http://schemas.microsoft.com/office/word/2010/wordml" xmlns:w15="http://schemas.microsoft.com/office/word/2012/wordml" xmlns:w16se="http://schemas.microsoft.com/office/word/2015/wordml/symex" xmlns:wpg="http://schemas.microsoft.com/office/word/2010/wordprocessingGroup" xmlns:wpi="http://schemas.microsoft.com/office/word/2010/wordprocessingInk" xmlns:wne="http://schemas.microsoft.com/office/word/2006/wordml" xmlns:wps="http://schemas.microsoft.com/office/word/2010/wordprocessingShape" mc:Ignorable="w14 w15 w16se wp14">
   <w:footnote w:type="separator" w:id="-1">
     <w:p>
       <w:r>
@@ -7237,7 +7033,7 @@
 </file>
 
 <file path=word/numbering.xml><?xml version="1.0" encoding="utf-8"?>
-<w:numbering xmlns:wpc="http://schemas.microsoft.com/office/word/2010/wordprocessingCanvas" xmlns:cx="http://schemas.microsoft.com/office/drawing/2014/chartex" xmlns:cx1="http://schemas.microsoft.com/office/drawing/2015/9/8/chartex" xmlns:cx2="http://schemas.microsoft.com/office/drawing/2015/10/21/chartex" xmlns:cx3="http://schemas.microsoft.com/office/drawing/2016/5/9/chartex" xmlns:cx4="http://schemas.microsoft.com/office/drawing/2016/5/10/chartex" xmlns:cx5="http://schemas.microsoft.com/office/drawing/2016/5/11/chartex" xmlns:cx6="http://schemas.microsoft.com/office/drawing/2016/5/12/chartex" xmlns:cx7="http://schemas.microsoft.com/office/drawing/2016/5/13/chartex" xmlns:cx8="http://schemas.microsoft.com/office/drawing/2016/5/14/chartex" xmlns:mc="http://schemas.openxmlformats.org/markup-compatibility/2006" xmlns:aink="http://schemas.microsoft.com/office/drawing/2016/ink" xmlns:am3d="http://schemas.microsoft.com/office/drawing/2017/model3d" xmlns:o="urn:schemas-microsoft-com:office:office" xmlns:r="http://schemas.openxmlformats.org/officeDocument/2006/relationships" xmlns:m="http://schemas.openxmlformats.org/officeDocument/2006/math" xmlns:v="urn:schemas-microsoft-com:vml" xmlns:wp14="http://schemas.microsoft.com/office/word/2010/wordprocessingDrawing" xmlns:wp="http://schemas.openxmlformats.org/drawingml/2006/wordprocessingDrawing" xmlns:w10="urn:schemas-microsoft-com:office:word" xmlns:w="http://schemas.openxmlformats.org/wordprocessingml/2006/main" xmlns:w14="http://schemas.microsoft.com/office/word/2010/wordml" xmlns:w15="http://schemas.microsoft.com/office/word/2012/wordml" xmlns:w16cid="http://schemas.microsoft.com/office/word/2016/wordml/cid" xmlns:w16se="http://schemas.microsoft.com/office/word/2015/wordml/symex" xmlns:wpg="http://schemas.microsoft.com/office/word/2010/wordprocessingGroup" xmlns:wpi="http://schemas.microsoft.com/office/word/2010/wordprocessingInk" xmlns:wne="http://schemas.microsoft.com/office/word/2006/wordml" xmlns:wps="http://schemas.microsoft.com/office/word/2010/wordprocessingShape" mc:Ignorable="w14 w15 w16se w16cid wp14">
+<w:numbering xmlns:wpc="http://schemas.microsoft.com/office/word/2010/wordprocessingCanvas" xmlns:cx="http://schemas.microsoft.com/office/drawing/2014/chartex" xmlns:mc="http://schemas.openxmlformats.org/markup-compatibility/2006" xmlns:o="urn:schemas-microsoft-com:office:office" xmlns:r="http://schemas.openxmlformats.org/officeDocument/2006/relationships" xmlns:m="http://schemas.openxmlformats.org/officeDocument/2006/math" xmlns:v="urn:schemas-microsoft-com:vml" xmlns:wp14="http://schemas.microsoft.com/office/word/2010/wordprocessingDrawing" xmlns:wp="http://schemas.openxmlformats.org/drawingml/2006/wordprocessingDrawing" xmlns:w10="urn:schemas-microsoft-com:office:word" xmlns:w="http://schemas.openxmlformats.org/wordprocessingml/2006/main" xmlns:w14="http://schemas.microsoft.com/office/word/2010/wordml" xmlns:w15="http://schemas.microsoft.com/office/word/2012/wordml" xmlns:w16se="http://schemas.microsoft.com/office/word/2015/wordml/symex" xmlns:wpg="http://schemas.microsoft.com/office/word/2010/wordprocessingGroup" xmlns:wpi="http://schemas.microsoft.com/office/word/2010/wordprocessingInk" xmlns:wne="http://schemas.microsoft.com/office/word/2006/wordml" xmlns:wps="http://schemas.microsoft.com/office/word/2010/wordprocessingShape" mc:Ignorable="w14 w15 w16se wp14">
   <w:numPicBullet w:numPicBulletId="0">
     <w:pict>
       <v:shapetype id="_x0000_t75" coordsize="21600,21600" o:spt="75" o:preferrelative="t" path="m@4@5l@4@11@9@11@9@5xe" filled="f" stroked="f">
@@ -7259,56 +7055,56 @@
         <v:path o:extrusionok="f" gradientshapeok="t" o:connecttype="rect"/>
         <o:lock v:ext="edit" aspectratio="t"/>
       </v:shapetype>
-      <v:shape id="_x0000_i1074" type="#_x0000_t75" style="width:11.4pt;height:11.4pt" o:bullet="t">
+      <v:shape id="_x0000_i1066" type="#_x0000_t75" style="width:11.4pt;height:11.4pt" o:bullet="t">
         <v:imagedata r:id="rId1" o:title="BD14578_"/>
       </v:shape>
     </w:pict>
   </w:numPicBullet>
   <w:numPicBullet w:numPicBulletId="1">
     <w:pict>
-      <v:shape id="_x0000_i1075" type="#_x0000_t75" style="width:11.4pt;height:11.4pt" o:bullet="t">
+      <v:shape id="_x0000_i1067" type="#_x0000_t75" style="width:11.4pt;height:11.4pt" o:bullet="t">
         <v:imagedata r:id="rId2" o:title="BD21375_"/>
       </v:shape>
     </w:pict>
   </w:numPicBullet>
   <w:numPicBullet w:numPicBulletId="2">
     <w:pict>
-      <v:shape id="_x0000_i1076" type="#_x0000_t75" style="width:10.8pt;height:10.8pt" o:bullet="t">
+      <v:shape id="_x0000_i1068" type="#_x0000_t75" style="width:10.8pt;height:10.8pt" o:bullet="t">
         <v:imagedata r:id="rId3" o:title="BD21297_"/>
       </v:shape>
     </w:pict>
   </w:numPicBullet>
   <w:numPicBullet w:numPicBulletId="3">
     <w:pict>
-      <v:shape id="_x0000_i1077" type="#_x0000_t75" style="width:11.4pt;height:11.4pt" o:bullet="t">
+      <v:shape id="_x0000_i1069" type="#_x0000_t75" style="width:11.4pt;height:11.4pt" o:bullet="t">
         <v:imagedata r:id="rId4" o:title="BD14753_"/>
       </v:shape>
     </w:pict>
   </w:numPicBullet>
   <w:numPicBullet w:numPicBulletId="4">
     <w:pict>
-      <v:shape id="_x0000_i1078" type="#_x0000_t75" style="width:10.8pt;height:10.8pt" o:bullet="t">
+      <v:shape id="_x0000_i1070" type="#_x0000_t75" style="width:10.8pt;height:10.8pt" o:bullet="t">
         <v:imagedata r:id="rId5" o:title="BD21504_"/>
       </v:shape>
     </w:pict>
   </w:numPicBullet>
   <w:numPicBullet w:numPicBulletId="5">
     <w:pict>
-      <v:shape w14:anchorId="7FA011DF" id="_x0000_i1079" type="#_x0000_t75" style="width:11.4pt;height:8.4pt" o:bullet="t">
+      <v:shape w14:anchorId="7FA011DF" id="_x0000_i1071" type="#_x0000_t75" style="width:11.4pt;height:8.4pt" o:bullet="t">
         <v:imagedata r:id="rId6" o:title="BD21299_"/>
       </v:shape>
     </w:pict>
   </w:numPicBullet>
   <w:numPicBullet w:numPicBulletId="6">
     <w:pict>
-      <v:shape id="_x0000_i1080" type="#_x0000_t75" style="width:33.6pt;height:27pt" o:bullet="t">
+      <v:shape id="_x0000_i1072" type="#_x0000_t75" style="width:33.6pt;height:27pt" o:bullet="t">
         <v:imagedata r:id="rId7" o:title="Capture"/>
       </v:shape>
     </w:pict>
   </w:numPicBullet>
   <w:numPicBullet w:numPicBulletId="7">
     <w:pict>
-      <v:shape id="_x0000_i1081" type="#_x0000_t75" style="width:15pt;height:15pt" o:bullet="t">
+      <v:shape id="_x0000_i1073" type="#_x0000_t75" style="width:15pt;height:15pt" o:bullet="t">
         <v:imagedata r:id="rId8" o:title="Capture"/>
       </v:shape>
     </w:pict>
@@ -12464,7 +12260,7 @@
 </file>
 
 <file path=word/styles.xml><?xml version="1.0" encoding="utf-8"?>
-<w:styles xmlns:mc="http://schemas.openxmlformats.org/markup-compatibility/2006" xmlns:r="http://schemas.openxmlformats.org/officeDocument/2006/relationships" xmlns:w="http://schemas.openxmlformats.org/wordprocessingml/2006/main" xmlns:w14="http://schemas.microsoft.com/office/word/2010/wordml" xmlns:w15="http://schemas.microsoft.com/office/word/2012/wordml" xmlns:w16cid="http://schemas.microsoft.com/office/word/2016/wordml/cid" xmlns:w16se="http://schemas.microsoft.com/office/word/2015/wordml/symex" mc:Ignorable="w14 w15 w16se w16cid">
+<w:styles xmlns:mc="http://schemas.openxmlformats.org/markup-compatibility/2006" xmlns:r="http://schemas.openxmlformats.org/officeDocument/2006/relationships" xmlns:w="http://schemas.openxmlformats.org/wordprocessingml/2006/main" xmlns:w14="http://schemas.microsoft.com/office/word/2010/wordml" xmlns:w15="http://schemas.microsoft.com/office/word/2012/wordml" xmlns:w16se="http://schemas.microsoft.com/office/word/2015/wordml/symex" mc:Ignorable="w14 w15 w16se">
   <w:docDefaults>
     <w:rPrDefault>
       <w:rPr>
@@ -12474,7 +12270,7 @@
     </w:rPrDefault>
     <w:pPrDefault/>
   </w:docDefaults>
-  <w:latentStyles w:defLockedState="0" w:defUIPriority="99" w:defSemiHidden="0" w:defUnhideWhenUsed="0" w:defQFormat="0" w:count="377">
+  <w:latentStyles w:defLockedState="0" w:defUIPriority="99" w:defSemiHidden="0" w:defUnhideWhenUsed="0" w:defQFormat="0" w:count="371">
     <w:lsdException w:name="Normal" w:uiPriority="0" w:qFormat="1"/>
     <w:lsdException w:name="heading 1" w:uiPriority="9" w:qFormat="1"/>
     <w:lsdException w:name="heading 2" w:uiPriority="9" w:qFormat="1"/>
@@ -12846,12 +12642,6 @@
     <w:lsdException w:name="List Table 5 Dark Accent 6" w:uiPriority="50"/>
     <w:lsdException w:name="List Table 6 Colorful Accent 6" w:uiPriority="51"/>
     <w:lsdException w:name="List Table 7 Colorful Accent 6" w:uiPriority="52"/>
-    <w:lsdException w:name="Mention" w:semiHidden="1" w:unhideWhenUsed="1"/>
-    <w:lsdException w:name="Smart Hyperlink" w:semiHidden="1" w:unhideWhenUsed="1"/>
-    <w:lsdException w:name="Hashtag" w:semiHidden="1" w:unhideWhenUsed="1"/>
-    <w:lsdException w:name="Unresolved Mention" w:semiHidden="1" w:unhideWhenUsed="1"/>
-    <w:lsdException w:name="Smart Link" w:semiHidden="1" w:unhideWhenUsed="1"/>
-    <w:lsdException w:name="Smart Link Error" w:semiHidden="1" w:unhideWhenUsed="1"/>
   </w:latentStyles>
   <w:style w:type="paragraph" w:default="1" w:styleId="Normal">
     <w:name w:val="Normal"/>
@@ -13341,7 +13131,7 @@
       <w:szCs w:val="20"/>
     </w:rPr>
   </w:style>
-  <w:style w:type="character" w:styleId="UnresolvedMention">
+  <w:style w:type="character" w:customStyle="1" w:styleId="UnresolvedMention">
     <w:name w:val="Unresolved Mention"/>
     <w:basedOn w:val="DefaultParagraphFont"/>
     <w:uiPriority w:val="99"/>
@@ -13623,6 +13413,15 @@
 </file>
 
 <file path=customXml/item1.xml><?xml version="1.0" encoding="utf-8"?>
+<?mso-contentType ?>
+<FormTemplates xmlns="http://schemas.microsoft.com/sharepoint/v3/contenttype/forms">
+  <Display>DocumentLibraryForm</Display>
+  <Edit>AssetEditForm</Edit>
+  <New>DocumentLibraryForm</New>
+</FormTemplates>
+</file>
+
+<file path=customXml/item2.xml><?xml version="1.0" encoding="utf-8"?>
 <MonsterProperties xmlns:xsi="http://www.w3.org/2001/XMLSchema-instance" xmlns:xsd="http://www.w3.org/2001/XMLSchema" xmlns="http://schemas.monster.com/Monster/Seeker/WordResumeTemplates">
   <AtlasTagging>
     <ResumeUploadSuccessTag>monmon_EZSubmitFinalUpload_1</ResumeUploadSuccessTag>
@@ -13635,20 +13434,19 @@
 </MonsterProperties>
 </file>
 
-<file path=customXml/item2.xml><?xml version="1.0" encoding="utf-8"?>
-<?mso-contentType ?>
-<FormTemplates xmlns="http://schemas.microsoft.com/sharepoint/v3/contenttype/forms">
-  <Display>DocumentLibraryForm</Display>
-  <Edit>AssetEditForm</Edit>
-  <New>DocumentLibraryForm</New>
-</FormTemplates>
-</file>
-
 <file path=customXml/item3.xml><?xml version="1.0" encoding="utf-8"?>
 <b:Sources xmlns:b="http://schemas.openxmlformats.org/officeDocument/2006/bibliography" xmlns="http://schemas.openxmlformats.org/officeDocument/2006/bibliography" SelectedStyle="\APA.XSL" StyleName="APA"/>
 </file>
 
 <file path=customXml/itemProps1.xml><?xml version="1.0" encoding="utf-8"?>
+<ds:datastoreItem xmlns:ds="http://schemas.openxmlformats.org/officeDocument/2006/customXml" ds:itemID="{5DEE6487-3BB8-4831-A84A-EA72C011E7B1}">
+  <ds:schemaRefs>
+    <ds:schemaRef ds:uri="http://schemas.microsoft.com/sharepoint/v3/contenttype/forms"/>
+  </ds:schemaRefs>
+</ds:datastoreItem>
+</file>
+
+<file path=customXml/itemProps2.xml><?xml version="1.0" encoding="utf-8"?>
 <ds:datastoreItem xmlns:ds="http://schemas.openxmlformats.org/officeDocument/2006/customXml" ds:itemID="{6413E27A-9F10-4D79-BB65-07392FAEAA39}">
   <ds:schemaRefs>
     <ds:schemaRef ds:uri="http://www.w3.org/2001/XMLSchema"/>
@@ -13657,16 +13455,8 @@
 </ds:datastoreItem>
 </file>
 
-<file path=customXml/itemProps2.xml><?xml version="1.0" encoding="utf-8"?>
-<ds:datastoreItem xmlns:ds="http://schemas.openxmlformats.org/officeDocument/2006/customXml" ds:itemID="{5DEE6487-3BB8-4831-A84A-EA72C011E7B1}">
-  <ds:schemaRefs>
-    <ds:schemaRef ds:uri="http://schemas.microsoft.com/sharepoint/v3/contenttype/forms"/>
-  </ds:schemaRefs>
-</ds:datastoreItem>
-</file>
-
 <file path=customXml/itemProps3.xml><?xml version="1.0" encoding="utf-8"?>
-<ds:datastoreItem xmlns:ds="http://schemas.openxmlformats.org/officeDocument/2006/customXml" ds:itemID="{91F5A659-D70D-49DD-8E4D-C928FC4EA406}">
+<ds:datastoreItem xmlns:ds="http://schemas.openxmlformats.org/officeDocument/2006/customXml" ds:itemID="{E39B797B-8854-437C-925C-35C758BF3786}">
   <ds:schemaRefs>
     <ds:schemaRef ds:uri="http://schemas.openxmlformats.org/officeDocument/2006/bibliography"/>
   </ds:schemaRefs>

</xml_diff>

<commit_message>
shifting word to be primary
</commit_message>
<xml_diff>
--- a/Prateek Rastogi-Current.docx
+++ b/Prateek Rastogi-Current.docx
@@ -1368,6 +1368,76 @@
         </w:rPr>
         <w:t xml:space="preserve"> </w:t>
       </w:r>
+      <w:r>
+        <w:rPr>
+          <w:rFonts w:eastAsia="MS Mincho" w:cs="Calibri"/>
+          <w:b w:val="0"/>
+          <w:bCs w:val="0"/>
+          <w:sz w:val="24"/>
+          <w:szCs w:val="24"/>
+        </w:rPr>
+        <w:t>rewrite</w:t>
+      </w:r>
+      <w:r>
+        <w:rPr>
+          <w:rFonts w:eastAsia="MS Mincho" w:cs="Calibri"/>
+          <w:b w:val="0"/>
+          <w:bCs w:val="0"/>
+          <w:sz w:val="24"/>
+          <w:szCs w:val="24"/>
+        </w:rPr>
+        <w:t xml:space="preserve"> </w:t>
+      </w:r>
+      <w:r>
+        <w:rPr>
+          <w:rFonts w:eastAsia="MS Mincho" w:cs="Calibri"/>
+          <w:b w:val="0"/>
+          <w:bCs w:val="0"/>
+          <w:sz w:val="24"/>
+          <w:szCs w:val="24"/>
+        </w:rPr>
+        <w:t xml:space="preserve">of </w:t>
+      </w:r>
+      <w:r>
+        <w:rPr>
+          <w:rFonts w:eastAsia="MS Mincho" w:cs="Calibri"/>
+          <w:b w:val="0"/>
+          <w:bCs w:val="0"/>
+          <w:sz w:val="24"/>
+          <w:szCs w:val="24"/>
+        </w:rPr>
+        <w:t>legacy frontend</w:t>
+      </w:r>
+      <w:r>
+        <w:rPr>
+          <w:rFonts w:eastAsia="MS Mincho" w:cs="Calibri"/>
+          <w:b w:val="0"/>
+          <w:bCs w:val="0"/>
+          <w:sz w:val="24"/>
+          <w:szCs w:val="24"/>
+        </w:rPr>
+        <w:t xml:space="preserve"> </w:t>
+      </w:r>
+      <w:r>
+        <w:rPr>
+          <w:rFonts w:eastAsia="MS Mincho" w:cs="Calibri"/>
+          <w:b w:val="0"/>
+          <w:bCs w:val="0"/>
+          <w:sz w:val="24"/>
+          <w:szCs w:val="24"/>
+        </w:rPr>
+        <w:t>to</w:t>
+      </w:r>
+      <w:r>
+        <w:rPr>
+          <w:rFonts w:eastAsia="MS Mincho" w:cs="Calibri"/>
+          <w:b w:val="0"/>
+          <w:bCs w:val="0"/>
+          <w:sz w:val="24"/>
+          <w:szCs w:val="24"/>
+        </w:rPr>
+        <w:t xml:space="preserve"> </w:t>
+      </w:r>
       <w:hyperlink r:id="rId12" w:history="1">
         <w:r>
           <w:rPr>
@@ -1394,7 +1464,161 @@
         </w:rPr>
         <w:t xml:space="preserve"> </w:t>
       </w:r>
-      <w:bookmarkStart w:id="0" w:name="_GoBack"/>
+      <w:r>
+        <w:rPr>
+          <w:rFonts w:eastAsia="MS Mincho" w:cs="Calibri"/>
+          <w:b w:val="0"/>
+          <w:bCs w:val="0"/>
+          <w:sz w:val="24"/>
+          <w:szCs w:val="24"/>
+        </w:rPr>
+        <w:t>for</w:t>
+      </w:r>
+      <w:r>
+        <w:rPr>
+          <w:rFonts w:eastAsia="MS Mincho" w:cs="Calibri"/>
+          <w:b w:val="0"/>
+          <w:bCs w:val="0"/>
+          <w:sz w:val="24"/>
+          <w:szCs w:val="24"/>
+        </w:rPr>
+        <w:t xml:space="preserve"> a</w:t>
+      </w:r>
+      <w:r>
+        <w:rPr>
+          <w:rFonts w:eastAsia="MS Mincho" w:cs="Calibri"/>
+          <w:b w:val="0"/>
+          <w:bCs w:val="0"/>
+          <w:sz w:val="24"/>
+          <w:szCs w:val="24"/>
+        </w:rPr>
+        <w:t xml:space="preserve"> </w:t>
+      </w:r>
+      <w:r>
+        <w:rPr>
+          <w:rFonts w:eastAsia="MS Mincho" w:cs="Calibri"/>
+          <w:b w:val="0"/>
+          <w:bCs w:val="0"/>
+          <w:sz w:val="24"/>
+          <w:szCs w:val="24"/>
+        </w:rPr>
+        <w:t>Sing</w:t>
+      </w:r>
+      <w:r>
+        <w:rPr>
+          <w:rFonts w:eastAsia="MS Mincho" w:cs="Calibri"/>
+          <w:b w:val="0"/>
+          <w:bCs w:val="0"/>
+          <w:sz w:val="24"/>
+          <w:szCs w:val="24"/>
+        </w:rPr>
+        <w:t>a</w:t>
+      </w:r>
+      <w:r>
+        <w:rPr>
+          <w:rFonts w:eastAsia="MS Mincho" w:cs="Calibri"/>
+          <w:b w:val="0"/>
+          <w:bCs w:val="0"/>
+          <w:sz w:val="24"/>
+          <w:szCs w:val="24"/>
+        </w:rPr>
+        <w:t xml:space="preserve">porean </w:t>
+      </w:r>
+      <w:r>
+        <w:rPr>
+          <w:rFonts w:eastAsia="MS Mincho" w:cs="Calibri"/>
+          <w:b w:val="0"/>
+          <w:bCs w:val="0"/>
+          <w:sz w:val="24"/>
+          <w:szCs w:val="24"/>
+        </w:rPr>
+        <w:t>Crypto</w:t>
+      </w:r>
+      <w:r>
+        <w:rPr>
+          <w:rFonts w:eastAsia="MS Mincho" w:cs="Calibri"/>
+          <w:b w:val="0"/>
+          <w:bCs w:val="0"/>
+          <w:sz w:val="24"/>
+          <w:szCs w:val="24"/>
+        </w:rPr>
+        <w:t xml:space="preserve"> AML </w:t>
+      </w:r>
+      <w:r>
+        <w:rPr>
+          <w:rFonts w:eastAsia="MS Mincho" w:cs="Calibri"/>
+          <w:b w:val="0"/>
+          <w:bCs w:val="0"/>
+          <w:sz w:val="24"/>
+          <w:szCs w:val="24"/>
+        </w:rPr>
+        <w:t>SaaS</w:t>
+      </w:r>
+      <w:r>
+        <w:rPr>
+          <w:rFonts w:eastAsia="MS Mincho" w:cs="Calibri"/>
+          <w:b w:val="0"/>
+          <w:bCs w:val="0"/>
+          <w:sz w:val="24"/>
+          <w:szCs w:val="24"/>
+        </w:rPr>
+        <w:t xml:space="preserve">, </w:t>
+      </w:r>
+      <w:bookmarkStart w:id="0" w:name="_Hlk21130203"/>
+      <w:r>
+        <w:rPr>
+          <w:rFonts w:eastAsia="MS Mincho" w:cs="Calibri"/>
+          <w:b w:val="0"/>
+          <w:bCs w:val="0"/>
+          <w:sz w:val="24"/>
+          <w:szCs w:val="24"/>
+        </w:rPr>
+        <w:t>refurbish</w:t>
+      </w:r>
+      <w:r>
+        <w:rPr>
+          <w:rFonts w:eastAsia="MS Mincho" w:cs="Calibri"/>
+          <w:b w:val="0"/>
+          <w:bCs w:val="0"/>
+          <w:sz w:val="24"/>
+          <w:szCs w:val="24"/>
+        </w:rPr>
+        <w:t xml:space="preserve"> </w:t>
+      </w:r>
+      <w:r>
+        <w:rPr>
+          <w:rFonts w:eastAsia="MS Mincho" w:cs="Calibri"/>
+          <w:b w:val="0"/>
+          <w:bCs w:val="0"/>
+          <w:sz w:val="24"/>
+          <w:szCs w:val="24"/>
+        </w:rPr>
+        <w:t xml:space="preserve">of </w:t>
+      </w:r>
+      <w:hyperlink r:id="rId13" w:history="1">
+        <w:r>
+          <w:rPr>
+            <w:rStyle w:val="Hyperlink"/>
+            <w:rFonts w:eastAsia="MS Mincho" w:cs="Calibri"/>
+            <w:b w:val="0"/>
+            <w:bCs w:val="0"/>
+            <w:sz w:val="24"/>
+            <w:szCs w:val="24"/>
+            <w:u w:val="none"/>
+          </w:rPr>
+          <w:t>React-Meteor</w:t>
+        </w:r>
+      </w:hyperlink>
+      <w:r>
+        <w:rPr>
+          <w:rFonts w:eastAsia="MS Mincho" w:cs="Calibri"/>
+          <w:b w:val="0"/>
+          <w:bCs w:val="0"/>
+          <w:sz w:val="24"/>
+          <w:szCs w:val="24"/>
+        </w:rPr>
+        <w:t xml:space="preserve"> </w:t>
+      </w:r>
       <w:bookmarkEnd w:id="0"/>
       <w:r>
         <w:rPr>
@@ -1404,7 +1628,7 @@
           <w:sz w:val="24"/>
           <w:szCs w:val="24"/>
         </w:rPr>
-        <w:t xml:space="preserve">legacy </w:t>
+        <w:t>a</w:t>
       </w:r>
       <w:r>
         <w:rPr>
@@ -1414,7 +1638,7 @@
           <w:sz w:val="24"/>
           <w:szCs w:val="24"/>
         </w:rPr>
-        <w:t>frontend</w:t>
+        <w:t>pps</w:t>
       </w:r>
       <w:r>
         <w:rPr>
@@ -1424,7 +1648,7 @@
           <w:sz w:val="24"/>
           <w:szCs w:val="24"/>
         </w:rPr>
-        <w:t xml:space="preserve"> rewrite</w:t>
+        <w:t xml:space="preserve"> </w:t>
       </w:r>
       <w:r>
         <w:rPr>
@@ -1434,6 +1658,26 @@
           <w:sz w:val="24"/>
           <w:szCs w:val="24"/>
         </w:rPr>
+        <w:t>for</w:t>
+      </w:r>
+      <w:r>
+        <w:rPr>
+          <w:rFonts w:eastAsia="MS Mincho" w:cs="Calibri"/>
+          <w:b w:val="0"/>
+          <w:bCs w:val="0"/>
+          <w:sz w:val="24"/>
+          <w:szCs w:val="24"/>
+        </w:rPr>
+        <w:t xml:space="preserve"> a</w:t>
+      </w:r>
+      <w:r>
+        <w:rPr>
+          <w:rFonts w:eastAsia="MS Mincho" w:cs="Calibri"/>
+          <w:b w:val="0"/>
+          <w:bCs w:val="0"/>
+          <w:sz w:val="24"/>
+          <w:szCs w:val="24"/>
+        </w:rPr>
         <w:t xml:space="preserve"> </w:t>
       </w:r>
       <w:r>
@@ -1444,6 +1688,134 @@
           <w:sz w:val="24"/>
           <w:szCs w:val="24"/>
         </w:rPr>
+        <w:t xml:space="preserve">Swiss </w:t>
+      </w:r>
+      <w:r>
+        <w:rPr>
+          <w:rFonts w:eastAsia="MS Mincho" w:cs="Calibri"/>
+          <w:b w:val="0"/>
+          <w:bCs w:val="0"/>
+          <w:sz w:val="24"/>
+          <w:szCs w:val="24"/>
+        </w:rPr>
+        <w:t>M</w:t>
+      </w:r>
+      <w:r>
+        <w:rPr>
+          <w:rFonts w:eastAsia="MS Mincho" w:cs="Calibri"/>
+          <w:b w:val="0"/>
+          <w:bCs w:val="0"/>
+          <w:sz w:val="24"/>
+          <w:szCs w:val="24"/>
+        </w:rPr>
+        <w:t xml:space="preserve">ortgage </w:t>
+      </w:r>
+      <w:r>
+        <w:rPr>
+          <w:rFonts w:eastAsia="MS Mincho" w:cs="Calibri"/>
+          <w:b w:val="0"/>
+          <w:bCs w:val="0"/>
+          <w:sz w:val="24"/>
+          <w:szCs w:val="24"/>
+        </w:rPr>
+        <w:t>F</w:t>
+      </w:r>
+      <w:r>
+        <w:rPr>
+          <w:rFonts w:eastAsia="MS Mincho" w:cs="Calibri"/>
+          <w:b w:val="0"/>
+          <w:bCs w:val="0"/>
+          <w:sz w:val="24"/>
+          <w:szCs w:val="24"/>
+        </w:rPr>
+        <w:t>inancing</w:t>
+      </w:r>
+      <w:r>
+        <w:rPr>
+          <w:rFonts w:eastAsia="MS Mincho" w:cs="Calibri"/>
+          <w:b w:val="0"/>
+          <w:bCs w:val="0"/>
+          <w:sz w:val="24"/>
+          <w:szCs w:val="24"/>
+        </w:rPr>
+        <w:t> Platform</w:t>
+      </w:r>
+      <w:r>
+        <w:rPr>
+          <w:rFonts w:eastAsia="MS Mincho" w:cs="Calibri"/>
+          <w:b w:val="0"/>
+          <w:bCs w:val="0"/>
+          <w:sz w:val="24"/>
+          <w:szCs w:val="24"/>
+        </w:rPr>
+        <w:t xml:space="preserve">, and </w:t>
+      </w:r>
+      <w:r>
+        <w:rPr>
+          <w:rFonts w:eastAsia="MS Mincho" w:cs="Calibri"/>
+          <w:sz w:val="24"/>
+          <w:szCs w:val="24"/>
+        </w:rPr>
+        <w:t>ongoing</w:t>
+      </w:r>
+      <w:r>
+        <w:rPr>
+          <w:rFonts w:eastAsia="MS Mincho" w:cs="Calibri"/>
+          <w:b w:val="0"/>
+          <w:bCs w:val="0"/>
+          <w:sz w:val="24"/>
+          <w:szCs w:val="24"/>
+        </w:rPr>
+        <w:t xml:space="preserve"> </w:t>
+      </w:r>
+      <w:r>
+        <w:rPr>
+          <w:rFonts w:eastAsia="MS Mincho" w:cs="Calibri"/>
+          <w:b w:val="0"/>
+          <w:bCs w:val="0"/>
+          <w:sz w:val="24"/>
+          <w:szCs w:val="24"/>
+        </w:rPr>
+        <w:t>tech tear</w:t>
+      </w:r>
+      <w:r>
+        <w:rPr>
+          <w:rFonts w:eastAsia="MS Mincho" w:cs="Calibri"/>
+          <w:b w:val="0"/>
+          <w:bCs w:val="0"/>
+          <w:sz w:val="24"/>
+          <w:szCs w:val="24"/>
+        </w:rPr>
+        <w:t xml:space="preserve"> </w:t>
+      </w:r>
+      <w:r>
+        <w:rPr>
+          <w:rFonts w:eastAsia="MS Mincho" w:cs="Calibri"/>
+          <w:b w:val="0"/>
+          <w:bCs w:val="0"/>
+          <w:sz w:val="24"/>
+          <w:szCs w:val="24"/>
+        </w:rPr>
+        <w:t>ups</w:t>
+      </w:r>
+      <w:r>
+        <w:rPr>
+          <w:rFonts w:eastAsia="MS Mincho" w:cs="Calibri"/>
+          <w:b w:val="0"/>
+          <w:bCs w:val="0"/>
+          <w:sz w:val="24"/>
+          <w:szCs w:val="24"/>
+        </w:rPr>
+        <w:t xml:space="preserve"> </w:t>
+      </w:r>
+      <w:r>
+        <w:rPr>
+          <w:rFonts w:eastAsia="MS Mincho" w:cs="Calibri"/>
+          <w:b w:val="0"/>
+          <w:bCs w:val="0"/>
+          <w:sz w:val="24"/>
+          <w:szCs w:val="24"/>
+        </w:rPr>
         <w:t>for</w:t>
       </w:r>
       <w:r>
@@ -1454,381 +1826,9 @@
           <w:sz w:val="24"/>
           <w:szCs w:val="24"/>
         </w:rPr>
-        <w:t xml:space="preserve"> a</w:t>
-      </w:r>
-      <w:r>
-        <w:rPr>
-          <w:rFonts w:eastAsia="MS Mincho" w:cs="Calibri"/>
-          <w:b w:val="0"/>
-          <w:bCs w:val="0"/>
-          <w:sz w:val="24"/>
-          <w:szCs w:val="24"/>
-        </w:rPr>
         <w:t xml:space="preserve"> </w:t>
       </w:r>
-      <w:r>
-        <w:rPr>
-          <w:rFonts w:eastAsia="MS Mincho" w:cs="Calibri"/>
-          <w:b w:val="0"/>
-          <w:bCs w:val="0"/>
-          <w:sz w:val="24"/>
-          <w:szCs w:val="24"/>
-        </w:rPr>
-        <w:t>Sing</w:t>
-      </w:r>
-      <w:r>
-        <w:rPr>
-          <w:rFonts w:eastAsia="MS Mincho" w:cs="Calibri"/>
-          <w:b w:val="0"/>
-          <w:bCs w:val="0"/>
-          <w:sz w:val="24"/>
-          <w:szCs w:val="24"/>
-        </w:rPr>
-        <w:t>a</w:t>
-      </w:r>
-      <w:r>
-        <w:rPr>
-          <w:rFonts w:eastAsia="MS Mincho" w:cs="Calibri"/>
-          <w:b w:val="0"/>
-          <w:bCs w:val="0"/>
-          <w:sz w:val="24"/>
-          <w:szCs w:val="24"/>
-        </w:rPr>
-        <w:t xml:space="preserve">porean </w:t>
-      </w:r>
-      <w:r>
-        <w:rPr>
-          <w:rFonts w:eastAsia="MS Mincho" w:cs="Calibri"/>
-          <w:b w:val="0"/>
-          <w:bCs w:val="0"/>
-          <w:sz w:val="24"/>
-          <w:szCs w:val="24"/>
-        </w:rPr>
-        <w:t>Crypto</w:t>
-      </w:r>
-      <w:r>
-        <w:rPr>
-          <w:rFonts w:eastAsia="MS Mincho" w:cs="Calibri"/>
-          <w:b w:val="0"/>
-          <w:bCs w:val="0"/>
-          <w:sz w:val="24"/>
-          <w:szCs w:val="24"/>
-        </w:rPr>
-        <w:t xml:space="preserve"> AML </w:t>
-      </w:r>
-      <w:r>
-        <w:rPr>
-          <w:rFonts w:eastAsia="MS Mincho" w:cs="Calibri"/>
-          <w:b w:val="0"/>
-          <w:bCs w:val="0"/>
-          <w:sz w:val="24"/>
-          <w:szCs w:val="24"/>
-        </w:rPr>
-        <w:t>SaaS</w:t>
-      </w:r>
-      <w:r>
-        <w:rPr>
-          <w:rFonts w:eastAsia="MS Mincho" w:cs="Calibri"/>
-          <w:b w:val="0"/>
-          <w:bCs w:val="0"/>
-          <w:sz w:val="24"/>
-          <w:szCs w:val="24"/>
-        </w:rPr>
-        <w:t xml:space="preserve">, </w:t>
-      </w:r>
-      <w:bookmarkStart w:id="1" w:name="_Hlk21130203"/>
-      <w:r>
-        <w:rPr>
-          <w:rFonts w:eastAsia="MS Mincho" w:cs="Calibri"/>
-          <w:b w:val="0"/>
-          <w:bCs w:val="0"/>
-          <w:sz w:val="24"/>
-          <w:szCs w:val="24"/>
-        </w:rPr>
-        <w:fldChar w:fldCharType="begin"/>
-      </w:r>
-      <w:r>
-        <w:rPr>
-          <w:rFonts w:eastAsia="MS Mincho" w:cs="Calibri"/>
-          <w:b w:val="0"/>
-          <w:bCs w:val="0"/>
-          <w:sz w:val="24"/>
-          <w:szCs w:val="24"/>
-        </w:rPr>
-        <w:instrText xml:space="preserve"> HYPERLINK "https://github.com/prateekrastogi/meteor-enterprise-toolkit.git" </w:instrText>
-      </w:r>
-      <w:r>
-        <w:rPr>
-          <w:rFonts w:eastAsia="MS Mincho" w:cs="Calibri"/>
-          <w:b w:val="0"/>
-          <w:bCs w:val="0"/>
-          <w:sz w:val="24"/>
-          <w:szCs w:val="24"/>
-        </w:rPr>
-        <w:fldChar w:fldCharType="separate"/>
-      </w:r>
-      <w:r>
-        <w:rPr>
-          <w:rStyle w:val="Hyperlink"/>
-          <w:rFonts w:eastAsia="MS Mincho" w:cs="Calibri"/>
-          <w:b w:val="0"/>
-          <w:bCs w:val="0"/>
-          <w:sz w:val="24"/>
-          <w:szCs w:val="24"/>
-          <w:u w:val="none"/>
-        </w:rPr>
-        <w:t>React-Meteor</w:t>
-      </w:r>
-      <w:r>
-        <w:rPr>
-          <w:rFonts w:eastAsia="MS Mincho" w:cs="Calibri"/>
-          <w:b w:val="0"/>
-          <w:bCs w:val="0"/>
-          <w:sz w:val="24"/>
-          <w:szCs w:val="24"/>
-        </w:rPr>
-        <w:fldChar w:fldCharType="end"/>
-      </w:r>
-      <w:r>
-        <w:rPr>
-          <w:rFonts w:eastAsia="MS Mincho" w:cs="Calibri"/>
-          <w:b w:val="0"/>
-          <w:bCs w:val="0"/>
-          <w:sz w:val="24"/>
-          <w:szCs w:val="24"/>
-        </w:rPr>
-        <w:t xml:space="preserve"> </w:t>
-      </w:r>
-      <w:bookmarkEnd w:id="1"/>
-      <w:r>
-        <w:rPr>
-          <w:rFonts w:eastAsia="MS Mincho" w:cs="Calibri"/>
-          <w:b w:val="0"/>
-          <w:bCs w:val="0"/>
-          <w:sz w:val="24"/>
-          <w:szCs w:val="24"/>
-        </w:rPr>
-        <w:t>a</w:t>
-      </w:r>
-      <w:r>
-        <w:rPr>
-          <w:rFonts w:eastAsia="MS Mincho" w:cs="Calibri"/>
-          <w:b w:val="0"/>
-          <w:bCs w:val="0"/>
-          <w:sz w:val="24"/>
-          <w:szCs w:val="24"/>
-        </w:rPr>
-        <w:t>pps</w:t>
-      </w:r>
-      <w:r>
-        <w:rPr>
-          <w:rFonts w:eastAsia="MS Mincho" w:cs="Calibri"/>
-          <w:b w:val="0"/>
-          <w:bCs w:val="0"/>
-          <w:sz w:val="24"/>
-          <w:szCs w:val="24"/>
-        </w:rPr>
-        <w:t xml:space="preserve"> </w:t>
-      </w:r>
-      <w:r>
-        <w:rPr>
-          <w:rFonts w:eastAsia="MS Mincho" w:cs="Calibri"/>
-          <w:b w:val="0"/>
-          <w:bCs w:val="0"/>
-          <w:sz w:val="24"/>
-          <w:szCs w:val="24"/>
-        </w:rPr>
-        <w:t>refurbish</w:t>
-      </w:r>
-      <w:r>
-        <w:rPr>
-          <w:rFonts w:eastAsia="MS Mincho" w:cs="Calibri"/>
-          <w:b w:val="0"/>
-          <w:bCs w:val="0"/>
-          <w:sz w:val="24"/>
-          <w:szCs w:val="24"/>
-        </w:rPr>
-        <w:t xml:space="preserve"> </w:t>
-      </w:r>
-      <w:r>
-        <w:rPr>
-          <w:rFonts w:eastAsia="MS Mincho" w:cs="Calibri"/>
-          <w:b w:val="0"/>
-          <w:bCs w:val="0"/>
-          <w:sz w:val="24"/>
-          <w:szCs w:val="24"/>
-        </w:rPr>
-        <w:t>for</w:t>
-      </w:r>
-      <w:r>
-        <w:rPr>
-          <w:rFonts w:eastAsia="MS Mincho" w:cs="Calibri"/>
-          <w:b w:val="0"/>
-          <w:bCs w:val="0"/>
-          <w:sz w:val="24"/>
-          <w:szCs w:val="24"/>
-        </w:rPr>
-        <w:t xml:space="preserve"> a</w:t>
-      </w:r>
-      <w:r>
-        <w:rPr>
-          <w:rFonts w:eastAsia="MS Mincho" w:cs="Calibri"/>
-          <w:b w:val="0"/>
-          <w:bCs w:val="0"/>
-          <w:sz w:val="24"/>
-          <w:szCs w:val="24"/>
-        </w:rPr>
-        <w:t xml:space="preserve"> </w:t>
-      </w:r>
-      <w:r>
-        <w:rPr>
-          <w:rFonts w:eastAsia="MS Mincho" w:cs="Calibri"/>
-          <w:b w:val="0"/>
-          <w:bCs w:val="0"/>
-          <w:sz w:val="24"/>
-          <w:szCs w:val="24"/>
-        </w:rPr>
-        <w:t xml:space="preserve">Swiss </w:t>
-      </w:r>
-      <w:r>
-        <w:rPr>
-          <w:rFonts w:eastAsia="MS Mincho" w:cs="Calibri"/>
-          <w:b w:val="0"/>
-          <w:bCs w:val="0"/>
-          <w:sz w:val="24"/>
-          <w:szCs w:val="24"/>
-        </w:rPr>
-        <w:t>M</w:t>
-      </w:r>
-      <w:r>
-        <w:rPr>
-          <w:rFonts w:eastAsia="MS Mincho" w:cs="Calibri"/>
-          <w:b w:val="0"/>
-          <w:bCs w:val="0"/>
-          <w:sz w:val="24"/>
-          <w:szCs w:val="24"/>
-        </w:rPr>
-        <w:t xml:space="preserve">ortgage </w:t>
-      </w:r>
-      <w:r>
-        <w:rPr>
-          <w:rFonts w:eastAsia="MS Mincho" w:cs="Calibri"/>
-          <w:b w:val="0"/>
-          <w:bCs w:val="0"/>
-          <w:sz w:val="24"/>
-          <w:szCs w:val="24"/>
-        </w:rPr>
-        <w:t>F</w:t>
-      </w:r>
-      <w:r>
-        <w:rPr>
-          <w:rFonts w:eastAsia="MS Mincho" w:cs="Calibri"/>
-          <w:b w:val="0"/>
-          <w:bCs w:val="0"/>
-          <w:sz w:val="24"/>
-          <w:szCs w:val="24"/>
-        </w:rPr>
-        <w:t>inancing</w:t>
-      </w:r>
-      <w:r>
-        <w:rPr>
-          <w:rFonts w:eastAsia="MS Mincho" w:cs="Calibri"/>
-          <w:b w:val="0"/>
-          <w:bCs w:val="0"/>
-          <w:sz w:val="24"/>
-          <w:szCs w:val="24"/>
-        </w:rPr>
-        <w:t> Platform</w:t>
-      </w:r>
-      <w:r>
-        <w:rPr>
-          <w:rFonts w:eastAsia="MS Mincho" w:cs="Calibri"/>
-          <w:b w:val="0"/>
-          <w:bCs w:val="0"/>
-          <w:sz w:val="24"/>
-          <w:szCs w:val="24"/>
-        </w:rPr>
-        <w:t xml:space="preserve">, and </w:t>
-      </w:r>
-      <w:r>
-        <w:rPr>
-          <w:rFonts w:eastAsia="MS Mincho" w:cs="Calibri"/>
-          <w:sz w:val="24"/>
-          <w:szCs w:val="24"/>
-        </w:rPr>
-        <w:t>ongoing</w:t>
-      </w:r>
-      <w:r>
-        <w:rPr>
-          <w:rFonts w:eastAsia="MS Mincho" w:cs="Calibri"/>
-          <w:b w:val="0"/>
-          <w:bCs w:val="0"/>
-          <w:sz w:val="24"/>
-          <w:szCs w:val="24"/>
-        </w:rPr>
-        <w:t xml:space="preserve"> </w:t>
-      </w:r>
-      <w:r>
-        <w:rPr>
-          <w:rFonts w:eastAsia="MS Mincho" w:cs="Calibri"/>
-          <w:b w:val="0"/>
-          <w:bCs w:val="0"/>
-          <w:sz w:val="24"/>
-          <w:szCs w:val="24"/>
-        </w:rPr>
-        <w:t>tech tear</w:t>
-      </w:r>
-      <w:r>
-        <w:rPr>
-          <w:rFonts w:eastAsia="MS Mincho" w:cs="Calibri"/>
-          <w:b w:val="0"/>
-          <w:bCs w:val="0"/>
-          <w:sz w:val="24"/>
-          <w:szCs w:val="24"/>
-        </w:rPr>
-        <w:t xml:space="preserve"> </w:t>
-      </w:r>
-      <w:r>
-        <w:rPr>
-          <w:rFonts w:eastAsia="MS Mincho" w:cs="Calibri"/>
-          <w:b w:val="0"/>
-          <w:bCs w:val="0"/>
-          <w:sz w:val="24"/>
-          <w:szCs w:val="24"/>
-        </w:rPr>
-        <w:t>ups</w:t>
-      </w:r>
-      <w:r>
-        <w:rPr>
-          <w:rFonts w:eastAsia="MS Mincho" w:cs="Calibri"/>
-          <w:b w:val="0"/>
-          <w:bCs w:val="0"/>
-          <w:sz w:val="24"/>
-          <w:szCs w:val="24"/>
-        </w:rPr>
-        <w:t xml:space="preserve"> </w:t>
-      </w:r>
-      <w:r>
-        <w:rPr>
-          <w:rFonts w:eastAsia="MS Mincho" w:cs="Calibri"/>
-          <w:b w:val="0"/>
-          <w:bCs w:val="0"/>
-          <w:sz w:val="24"/>
-          <w:szCs w:val="24"/>
-        </w:rPr>
-        <w:t>for</w:t>
-      </w:r>
-      <w:r>
-        <w:rPr>
-          <w:rFonts w:eastAsia="MS Mincho" w:cs="Calibri"/>
-          <w:b w:val="0"/>
-          <w:bCs w:val="0"/>
-          <w:sz w:val="24"/>
-          <w:szCs w:val="24"/>
-        </w:rPr>
-        <w:t xml:space="preserve"> </w:t>
-      </w:r>
-      <w:hyperlink r:id="rId13" w:history="1">
+      <w:hyperlink r:id="rId14" w:history="1">
         <w:proofErr w:type="spellStart"/>
         <w:r>
           <w:rPr>
@@ -1894,6 +1894,8 @@
         </w:rPr>
         <w:t>.</w:t>
       </w:r>
+      <w:bookmarkStart w:id="1" w:name="_GoBack"/>
+      <w:bookmarkEnd w:id="1"/>
     </w:p>
     <w:p>
       <w:pPr>
@@ -2022,7 +2024,7 @@
         </w:rPr>
         <w:t xml:space="preserve">Joined </w:t>
       </w:r>
-      <w:hyperlink r:id="rId14" w:history="1">
+      <w:hyperlink r:id="rId15" w:history="1">
         <w:r>
           <w:rPr>
             <w:rStyle w:val="Hyperlink"/>
@@ -2350,7 +2352,7 @@
         </w:rPr>
         <w:br/>
       </w:r>
-      <w:hyperlink r:id="rId15" w:history="1">
+      <w:hyperlink r:id="rId16" w:history="1">
         <w:r>
           <w:rPr>
             <w:rStyle w:val="Hyperlink"/>
@@ -2390,7 +2392,7 @@
         </w:rPr>
         <w:t xml:space="preserve">React), </w:t>
       </w:r>
-      <w:hyperlink r:id="rId16" w:history="1">
+      <w:hyperlink r:id="rId17" w:history="1">
         <w:proofErr w:type="spellStart"/>
         <w:r>
           <w:rPr>
@@ -2459,7 +2461,7 @@
         </w:rPr>
         <w:t xml:space="preserve">and </w:t>
       </w:r>
-      <w:hyperlink r:id="rId17" w:history="1">
+      <w:hyperlink r:id="rId18" w:history="1">
         <w:r>
           <w:rPr>
             <w:rStyle w:val="Hyperlink"/>
@@ -2499,7 +2501,7 @@
         </w:rPr>
         <w:t xml:space="preserve"> </w:t>
       </w:r>
-      <w:hyperlink r:id="rId18" w:anchor="overview" w:history="1">
+      <w:hyperlink r:id="rId19" w:anchor="overview" w:history="1">
         <w:r>
           <w:rPr>
             <w:rStyle w:val="Hyperlink"/>
@@ -2867,7 +2869,7 @@
         </w:rPr>
         <w:t xml:space="preserve">, for existing systems serving </w:t>
       </w:r>
-      <w:hyperlink r:id="rId19" w:anchor="overview" w:history="1">
+      <w:hyperlink r:id="rId20" w:anchor="overview" w:history="1">
         <w:r>
           <w:rPr>
             <w:rStyle w:val="Hyperlink"/>
@@ -3238,7 +3240,7 @@
         </w:rPr>
         <w:t xml:space="preserve"> </w:t>
       </w:r>
-      <w:hyperlink r:id="rId20" w:history="1">
+      <w:hyperlink r:id="rId21" w:history="1">
         <w:r>
           <w:rPr>
             <w:rStyle w:val="Hyperlink"/>
@@ -3280,7 +3282,7 @@
         </w:rPr>
         <w:t xml:space="preserve"> </w:t>
       </w:r>
-      <w:hyperlink r:id="rId21" w:history="1">
+      <w:hyperlink r:id="rId22" w:history="1">
         <w:r>
           <w:rPr>
             <w:rStyle w:val="Hyperlink"/>
@@ -3302,7 +3304,7 @@
         </w:rPr>
         <w:t xml:space="preserve">, </w:t>
       </w:r>
-      <w:hyperlink r:id="rId22" w:history="1">
+      <w:hyperlink r:id="rId23" w:history="1">
         <w:r>
           <w:rPr>
             <w:rStyle w:val="Hyperlink"/>
@@ -4069,7 +4071,7 @@
         </w:rPr>
         <w:t xml:space="preserve"> </w:t>
       </w:r>
-      <w:hyperlink r:id="rId23" w:history="1">
+      <w:hyperlink r:id="rId24" w:history="1">
         <w:r>
           <w:rPr>
             <w:rStyle w:val="Hyperlink"/>
@@ -4244,7 +4246,7 @@
         </w:rPr>
         <w:t xml:space="preserve"> </w:t>
       </w:r>
-      <w:hyperlink r:id="rId24" w:history="1">
+      <w:hyperlink r:id="rId25" w:history="1">
         <w:r>
           <w:rPr>
             <w:rStyle w:val="Hyperlink"/>
@@ -4624,7 +4626,7 @@
         </w:rPr>
         <w:t xml:space="preserve">R </w:t>
       </w:r>
-      <w:hyperlink r:id="rId25" w:history="1">
+      <w:hyperlink r:id="rId26" w:history="1">
         <w:r>
           <w:rPr>
             <w:rStyle w:val="Hyperlink"/>
@@ -4736,7 +4738,7 @@
         </w:rPr>
         <w:t xml:space="preserve"> </w:t>
       </w:r>
-      <w:hyperlink r:id="rId26" w:history="1">
+      <w:hyperlink r:id="rId27" w:history="1">
         <w:r>
           <w:rPr>
             <w:rStyle w:val="Hyperlink"/>
@@ -6770,7 +6772,7 @@
         </w:rPr>
         <w:t xml:space="preserve"> </w:t>
       </w:r>
-      <w:hyperlink r:id="rId27" w:history="1">
+      <w:hyperlink r:id="rId28" w:history="1">
         <w:r>
           <w:rPr>
             <w:rStyle w:val="Hyperlink"/>
@@ -6806,7 +6808,7 @@
         </w:rPr>
         <w:t xml:space="preserve"> </w:t>
       </w:r>
-      <w:hyperlink r:id="rId28" w:history="1">
+      <w:hyperlink r:id="rId29" w:history="1">
         <w:r>
           <w:rPr>
             <w:rStyle w:val="Hyperlink"/>
@@ -6960,7 +6962,7 @@
         </w:rPr>
         <w:t xml:space="preserve"> has been mentioned in </w:t>
       </w:r>
-      <w:hyperlink r:id="rId29" w:history="1">
+      <w:hyperlink r:id="rId30" w:history="1">
         <w:r>
           <w:rPr>
             <w:rStyle w:val="Hyperlink"/>
@@ -7042,7 +7044,7 @@
         </w:rPr>
         <w:t xml:space="preserve"> at </w:t>
       </w:r>
-      <w:hyperlink r:id="rId30" w:history="1">
+      <w:hyperlink r:id="rId31" w:history="1">
         <w:proofErr w:type="spellStart"/>
         <w:r>
           <w:rPr>
@@ -7088,7 +7090,7 @@
         </w:rPr>
         <w:t xml:space="preserve"> </w:t>
       </w:r>
-      <w:hyperlink r:id="rId31" w:history="1">
+      <w:hyperlink r:id="rId32" w:history="1">
         <w:proofErr w:type="spellStart"/>
         <w:r>
           <w:rPr>
@@ -7140,7 +7142,7 @@
         </w:rPr>
         <w:t xml:space="preserve">receives </w:t>
       </w:r>
-      <w:hyperlink r:id="rId32" w:history="1">
+      <w:hyperlink r:id="rId33" w:history="1">
         <w:r>
           <w:rPr>
             <w:rStyle w:val="Hyperlink"/>
@@ -7240,56 +7242,56 @@
         <v:path o:extrusionok="f" gradientshapeok="t" o:connecttype="rect"/>
         <o:lock v:ext="edit" aspectratio="t"/>
       </v:shapetype>
-      <v:shape id="_x0000_i1074" type="#_x0000_t75" style="width:11.4pt;height:11.4pt" o:bullet="t">
+      <v:shape id="_x0000_i1106" type="#_x0000_t75" style="width:11.4pt;height:11.4pt" o:bullet="t">
         <v:imagedata r:id="rId1" o:title="BD14578_"/>
       </v:shape>
     </w:pict>
   </w:numPicBullet>
   <w:numPicBullet w:numPicBulletId="1">
     <w:pict>
-      <v:shape id="_x0000_i1075" type="#_x0000_t75" style="width:11.4pt;height:11.4pt" o:bullet="t">
+      <v:shape id="_x0000_i1107" type="#_x0000_t75" style="width:11.4pt;height:11.4pt" o:bullet="t">
         <v:imagedata r:id="rId2" o:title="BD21375_"/>
       </v:shape>
     </w:pict>
   </w:numPicBullet>
   <w:numPicBullet w:numPicBulletId="2">
     <w:pict>
-      <v:shape id="_x0000_i1076" type="#_x0000_t75" style="width:10.8pt;height:10.8pt" o:bullet="t">
+      <v:shape id="_x0000_i1108" type="#_x0000_t75" style="width:10.8pt;height:10.8pt" o:bullet="t">
         <v:imagedata r:id="rId3" o:title="BD21297_"/>
       </v:shape>
     </w:pict>
   </w:numPicBullet>
   <w:numPicBullet w:numPicBulletId="3">
     <w:pict>
-      <v:shape id="_x0000_i1077" type="#_x0000_t75" style="width:11.4pt;height:11.4pt" o:bullet="t">
+      <v:shape id="_x0000_i1109" type="#_x0000_t75" style="width:11.4pt;height:11.4pt" o:bullet="t">
         <v:imagedata r:id="rId4" o:title="BD14753_"/>
       </v:shape>
     </w:pict>
   </w:numPicBullet>
   <w:numPicBullet w:numPicBulletId="4">
     <w:pict>
-      <v:shape id="_x0000_i1078" type="#_x0000_t75" style="width:10.8pt;height:10.8pt" o:bullet="t">
+      <v:shape id="_x0000_i1110" type="#_x0000_t75" style="width:10.8pt;height:10.8pt" o:bullet="t">
         <v:imagedata r:id="rId5" o:title="BD21504_"/>
       </v:shape>
     </w:pict>
   </w:numPicBullet>
   <w:numPicBullet w:numPicBulletId="5">
     <w:pict>
-      <v:shape w14:anchorId="7FA011DF" id="_x0000_i1079" type="#_x0000_t75" style="width:11.4pt;height:8.4pt" o:bullet="t">
+      <v:shape id="_x0000_i1111" type="#_x0000_t75" style="width:11.4pt;height:8.4pt" o:bullet="t">
         <v:imagedata r:id="rId6" o:title="BD21299_"/>
       </v:shape>
     </w:pict>
   </w:numPicBullet>
   <w:numPicBullet w:numPicBulletId="6">
     <w:pict>
-      <v:shape id="_x0000_i1080" type="#_x0000_t75" style="width:33.6pt;height:27pt" o:bullet="t">
+      <v:shape id="_x0000_i1112" type="#_x0000_t75" style="width:33.6pt;height:27pt" o:bullet="t">
         <v:imagedata r:id="rId7" o:title="Capture"/>
       </v:shape>
     </w:pict>
   </w:numPicBullet>
   <w:numPicBullet w:numPicBulletId="7">
     <w:pict>
-      <v:shape id="_x0000_i1081" type="#_x0000_t75" style="width:15pt;height:15pt" o:bullet="t">
+      <v:shape id="_x0000_i1113" type="#_x0000_t75" style="width:15pt;height:15pt" o:bullet="t">
         <v:imagedata r:id="rId8" o:title="Capture"/>
       </v:shape>
     </w:pict>
@@ -13615,6 +13617,15 @@
 </file>
 
 <file path=customXml/item1.xml><?xml version="1.0" encoding="utf-8"?>
+<?mso-contentType ?>
+<FormTemplates xmlns="http://schemas.microsoft.com/sharepoint/v3/contenttype/forms">
+  <Display>DocumentLibraryForm</Display>
+  <Edit>AssetEditForm</Edit>
+  <New>DocumentLibraryForm</New>
+</FormTemplates>
+</file>
+
+<file path=customXml/item2.xml><?xml version="1.0" encoding="utf-8"?>
 <MonsterProperties xmlns:xsi="http://www.w3.org/2001/XMLSchema-instance" xmlns:xsd="http://www.w3.org/2001/XMLSchema" xmlns="http://schemas.monster.com/Monster/Seeker/WordResumeTemplates">
   <AtlasTagging>
     <ResumeUploadSuccessTag>monmon_EZSubmitFinalUpload_1</ResumeUploadSuccessTag>
@@ -13627,20 +13638,19 @@
 </MonsterProperties>
 </file>
 
-<file path=customXml/item2.xml><?xml version="1.0" encoding="utf-8"?>
-<?mso-contentType ?>
-<FormTemplates xmlns="http://schemas.microsoft.com/sharepoint/v3/contenttype/forms">
-  <Display>DocumentLibraryForm</Display>
-  <Edit>AssetEditForm</Edit>
-  <New>DocumentLibraryForm</New>
-</FormTemplates>
-</file>
-
 <file path=customXml/item3.xml><?xml version="1.0" encoding="utf-8"?>
 <b:Sources xmlns:b="http://schemas.openxmlformats.org/officeDocument/2006/bibliography" xmlns="http://schemas.openxmlformats.org/officeDocument/2006/bibliography" SelectedStyle="\APA.XSL" StyleName="APA"/>
 </file>
 
 <file path=customXml/itemProps1.xml><?xml version="1.0" encoding="utf-8"?>
+<ds:datastoreItem xmlns:ds="http://schemas.openxmlformats.org/officeDocument/2006/customXml" ds:itemID="{5DEE6487-3BB8-4831-A84A-EA72C011E7B1}">
+  <ds:schemaRefs>
+    <ds:schemaRef ds:uri="http://schemas.microsoft.com/sharepoint/v3/contenttype/forms"/>
+  </ds:schemaRefs>
+</ds:datastoreItem>
+</file>
+
+<file path=customXml/itemProps2.xml><?xml version="1.0" encoding="utf-8"?>
 <ds:datastoreItem xmlns:ds="http://schemas.openxmlformats.org/officeDocument/2006/customXml" ds:itemID="{6413E27A-9F10-4D79-BB65-07392FAEAA39}">
   <ds:schemaRefs>
     <ds:schemaRef ds:uri="http://www.w3.org/2001/XMLSchema"/>
@@ -13649,16 +13659,8 @@
 </ds:datastoreItem>
 </file>
 
-<file path=customXml/itemProps2.xml><?xml version="1.0" encoding="utf-8"?>
-<ds:datastoreItem xmlns:ds="http://schemas.openxmlformats.org/officeDocument/2006/customXml" ds:itemID="{5DEE6487-3BB8-4831-A84A-EA72C011E7B1}">
-  <ds:schemaRefs>
-    <ds:schemaRef ds:uri="http://schemas.microsoft.com/sharepoint/v3/contenttype/forms"/>
-  </ds:schemaRefs>
-</ds:datastoreItem>
-</file>
-
 <file path=customXml/itemProps3.xml><?xml version="1.0" encoding="utf-8"?>
-<ds:datastoreItem xmlns:ds="http://schemas.openxmlformats.org/officeDocument/2006/customXml" ds:itemID="{1515E50F-6F1B-46F1-A341-7F4B860EAB8D}">
+<ds:datastoreItem xmlns:ds="http://schemas.openxmlformats.org/officeDocument/2006/customXml" ds:itemID="{3640BD63-43E2-45F4-BB99-71BEA261EBD5}">
   <ds:schemaRefs>
     <ds:schemaRef ds:uri="http://schemas.openxmlformats.org/officeDocument/2006/bibliography"/>
   </ds:schemaRefs>

</xml_diff>

<commit_message>
switched to strong wordings
</commit_message>
<xml_diff>
--- a/Prateek Rastogi-Current.docx
+++ b/Prateek Rastogi-Current.docx
@@ -1376,7 +1376,7 @@
           <w:sz w:val="24"/>
           <w:szCs w:val="24"/>
         </w:rPr>
-        <w:t>rewrite</w:t>
+        <w:t xml:space="preserve">rewrite </w:t>
       </w:r>
       <w:r>
         <w:rPr>
@@ -1386,7 +1386,7 @@
           <w:sz w:val="24"/>
           <w:szCs w:val="24"/>
         </w:rPr>
-        <w:t xml:space="preserve"> </w:t>
+        <w:t xml:space="preserve">of </w:t>
       </w:r>
       <w:r>
         <w:rPr>
@@ -1396,27 +1396,7 @@
           <w:sz w:val="24"/>
           <w:szCs w:val="24"/>
         </w:rPr>
-        <w:t xml:space="preserve">of </w:t>
-      </w:r>
-      <w:r>
-        <w:rPr>
-          <w:rFonts w:eastAsia="MS Mincho" w:cs="Calibri"/>
-          <w:b w:val="0"/>
-          <w:bCs w:val="0"/>
-          <w:sz w:val="24"/>
-          <w:szCs w:val="24"/>
-        </w:rPr>
-        <w:t>legacy frontend</w:t>
-      </w:r>
-      <w:r>
-        <w:rPr>
-          <w:rFonts w:eastAsia="MS Mincho" w:cs="Calibri"/>
-          <w:b w:val="0"/>
-          <w:bCs w:val="0"/>
-          <w:sz w:val="24"/>
-          <w:szCs w:val="24"/>
-        </w:rPr>
-        <w:t xml:space="preserve"> </w:t>
+        <w:t xml:space="preserve">legacy frontend </w:t>
       </w:r>
       <w:r>
         <w:rPr>
@@ -1771,32 +1751,18 @@
       <w:r>
         <w:rPr>
           <w:rFonts w:eastAsia="MS Mincho" w:cs="Calibri"/>
-          <w:b w:val="0"/>
-          <w:bCs w:val="0"/>
-          <w:sz w:val="24"/>
-          <w:szCs w:val="24"/>
-        </w:rPr>
-        <w:t>tech tear</w:t>
+          <w:sz w:val="24"/>
+          <w:szCs w:val="24"/>
+        </w:rPr>
+        <w:t xml:space="preserve">tech </w:t>
       </w:r>
       <w:r>
         <w:rPr>
           <w:rFonts w:eastAsia="MS Mincho" w:cs="Calibri"/>
-          <w:b w:val="0"/>
-          <w:bCs w:val="0"/>
-          <w:sz w:val="24"/>
-          <w:szCs w:val="24"/>
-        </w:rPr>
-        <w:t xml:space="preserve"> </w:t>
-      </w:r>
-      <w:r>
-        <w:rPr>
-          <w:rFonts w:eastAsia="MS Mincho" w:cs="Calibri"/>
-          <w:b w:val="0"/>
-          <w:bCs w:val="0"/>
-          <w:sz w:val="24"/>
-          <w:szCs w:val="24"/>
-        </w:rPr>
-        <w:t>ups</w:t>
+          <w:sz w:val="24"/>
+          <w:szCs w:val="24"/>
+        </w:rPr>
+        <w:t>gigs</w:t>
       </w:r>
       <w:r>
         <w:rPr>
@@ -7242,56 +7208,56 @@
         <v:path o:extrusionok="f" gradientshapeok="t" o:connecttype="rect"/>
         <o:lock v:ext="edit" aspectratio="t"/>
       </v:shapetype>
-      <v:shape id="_x0000_i1106" type="#_x0000_t75" style="width:11.4pt;height:11.4pt" o:bullet="t">
+      <v:shape id="_x0000_i1066" type="#_x0000_t75" style="width:11.4pt;height:11.4pt" o:bullet="t">
         <v:imagedata r:id="rId1" o:title="BD14578_"/>
       </v:shape>
     </w:pict>
   </w:numPicBullet>
   <w:numPicBullet w:numPicBulletId="1">
     <w:pict>
-      <v:shape id="_x0000_i1107" type="#_x0000_t75" style="width:11.4pt;height:11.4pt" o:bullet="t">
+      <v:shape id="_x0000_i1067" type="#_x0000_t75" style="width:11.4pt;height:11.4pt" o:bullet="t">
         <v:imagedata r:id="rId2" o:title="BD21375_"/>
       </v:shape>
     </w:pict>
   </w:numPicBullet>
   <w:numPicBullet w:numPicBulletId="2">
     <w:pict>
-      <v:shape id="_x0000_i1108" type="#_x0000_t75" style="width:10.8pt;height:10.8pt" o:bullet="t">
+      <v:shape id="_x0000_i1068" type="#_x0000_t75" style="width:10.8pt;height:10.8pt" o:bullet="t">
         <v:imagedata r:id="rId3" o:title="BD21297_"/>
       </v:shape>
     </w:pict>
   </w:numPicBullet>
   <w:numPicBullet w:numPicBulletId="3">
     <w:pict>
-      <v:shape id="_x0000_i1109" type="#_x0000_t75" style="width:11.4pt;height:11.4pt" o:bullet="t">
+      <v:shape id="_x0000_i1069" type="#_x0000_t75" style="width:11.4pt;height:11.4pt" o:bullet="t">
         <v:imagedata r:id="rId4" o:title="BD14753_"/>
       </v:shape>
     </w:pict>
   </w:numPicBullet>
   <w:numPicBullet w:numPicBulletId="4">
     <w:pict>
-      <v:shape id="_x0000_i1110" type="#_x0000_t75" style="width:10.8pt;height:10.8pt" o:bullet="t">
+      <v:shape id="_x0000_i1070" type="#_x0000_t75" style="width:10.8pt;height:10.8pt" o:bullet="t">
         <v:imagedata r:id="rId5" o:title="BD21504_"/>
       </v:shape>
     </w:pict>
   </w:numPicBullet>
   <w:numPicBullet w:numPicBulletId="5">
     <w:pict>
-      <v:shape id="_x0000_i1111" type="#_x0000_t75" style="width:11.4pt;height:8.4pt" o:bullet="t">
+      <v:shape id="_x0000_i1071" type="#_x0000_t75" style="width:11.4pt;height:8.4pt" o:bullet="t">
         <v:imagedata r:id="rId6" o:title="BD21299_"/>
       </v:shape>
     </w:pict>
   </w:numPicBullet>
   <w:numPicBullet w:numPicBulletId="6">
     <w:pict>
-      <v:shape id="_x0000_i1112" type="#_x0000_t75" style="width:33.6pt;height:27pt" o:bullet="t">
+      <v:shape id="_x0000_i1072" type="#_x0000_t75" style="width:33.6pt;height:27pt" o:bullet="t">
         <v:imagedata r:id="rId7" o:title="Capture"/>
       </v:shape>
     </w:pict>
   </w:numPicBullet>
   <w:numPicBullet w:numPicBulletId="7">
     <w:pict>
-      <v:shape id="_x0000_i1113" type="#_x0000_t75" style="width:15pt;height:15pt" o:bullet="t">
+      <v:shape id="_x0000_i1073" type="#_x0000_t75" style="width:15pt;height:15pt" o:bullet="t">
         <v:imagedata r:id="rId8" o:title="Capture"/>
       </v:shape>
     </w:pict>
@@ -13617,15 +13583,6 @@
 </file>
 
 <file path=customXml/item1.xml><?xml version="1.0" encoding="utf-8"?>
-<?mso-contentType ?>
-<FormTemplates xmlns="http://schemas.microsoft.com/sharepoint/v3/contenttype/forms">
-  <Display>DocumentLibraryForm</Display>
-  <Edit>AssetEditForm</Edit>
-  <New>DocumentLibraryForm</New>
-</FormTemplates>
-</file>
-
-<file path=customXml/item2.xml><?xml version="1.0" encoding="utf-8"?>
 <MonsterProperties xmlns:xsi="http://www.w3.org/2001/XMLSchema-instance" xmlns:xsd="http://www.w3.org/2001/XMLSchema" xmlns="http://schemas.monster.com/Monster/Seeker/WordResumeTemplates">
   <AtlasTagging>
     <ResumeUploadSuccessTag>monmon_EZSubmitFinalUpload_1</ResumeUploadSuccessTag>
@@ -13638,19 +13595,20 @@
 </MonsterProperties>
 </file>
 
+<file path=customXml/item2.xml><?xml version="1.0" encoding="utf-8"?>
+<?mso-contentType ?>
+<FormTemplates xmlns="http://schemas.microsoft.com/sharepoint/v3/contenttype/forms">
+  <Display>DocumentLibraryForm</Display>
+  <Edit>AssetEditForm</Edit>
+  <New>DocumentLibraryForm</New>
+</FormTemplates>
+</file>
+
 <file path=customXml/item3.xml><?xml version="1.0" encoding="utf-8"?>
 <b:Sources xmlns:b="http://schemas.openxmlformats.org/officeDocument/2006/bibliography" xmlns="http://schemas.openxmlformats.org/officeDocument/2006/bibliography" SelectedStyle="\APA.XSL" StyleName="APA"/>
 </file>
 
 <file path=customXml/itemProps1.xml><?xml version="1.0" encoding="utf-8"?>
-<ds:datastoreItem xmlns:ds="http://schemas.openxmlformats.org/officeDocument/2006/customXml" ds:itemID="{5DEE6487-3BB8-4831-A84A-EA72C011E7B1}">
-  <ds:schemaRefs>
-    <ds:schemaRef ds:uri="http://schemas.microsoft.com/sharepoint/v3/contenttype/forms"/>
-  </ds:schemaRefs>
-</ds:datastoreItem>
-</file>
-
-<file path=customXml/itemProps2.xml><?xml version="1.0" encoding="utf-8"?>
 <ds:datastoreItem xmlns:ds="http://schemas.openxmlformats.org/officeDocument/2006/customXml" ds:itemID="{6413E27A-9F10-4D79-BB65-07392FAEAA39}">
   <ds:schemaRefs>
     <ds:schemaRef ds:uri="http://www.w3.org/2001/XMLSchema"/>
@@ -13659,8 +13617,16 @@
 </ds:datastoreItem>
 </file>
 
+<file path=customXml/itemProps2.xml><?xml version="1.0" encoding="utf-8"?>
+<ds:datastoreItem xmlns:ds="http://schemas.openxmlformats.org/officeDocument/2006/customXml" ds:itemID="{5DEE6487-3BB8-4831-A84A-EA72C011E7B1}">
+  <ds:schemaRefs>
+    <ds:schemaRef ds:uri="http://schemas.microsoft.com/sharepoint/v3/contenttype/forms"/>
+  </ds:schemaRefs>
+</ds:datastoreItem>
+</file>
+
 <file path=customXml/itemProps3.xml><?xml version="1.0" encoding="utf-8"?>
-<ds:datastoreItem xmlns:ds="http://schemas.openxmlformats.org/officeDocument/2006/customXml" ds:itemID="{3640BD63-43E2-45F4-BB99-71BEA261EBD5}">
+<ds:datastoreItem xmlns:ds="http://schemas.openxmlformats.org/officeDocument/2006/customXml" ds:itemID="{CF9495BF-C40A-483A-8254-C55684018154}">
   <ds:schemaRefs>
     <ds:schemaRef ds:uri="http://schemas.openxmlformats.org/officeDocument/2006/bibliography"/>
   </ds:schemaRefs>

</xml_diff>

<commit_message>
updated to very strong wordings
</commit_message>
<xml_diff>
--- a/Prateek Rastogi-Current.docx
+++ b/Prateek Rastogi-Current.docx
@@ -1416,7 +1416,19 @@
           <w:sz w:val="24"/>
           <w:szCs w:val="24"/>
         </w:rPr>
-        <w:t xml:space="preserve">legacy frontend </w:t>
+        <w:t>legacy fr</w:t>
+      </w:r>
+      <w:bookmarkStart w:id="0" w:name="_GoBack"/>
+      <w:bookmarkEnd w:id="0"/>
+      <w:r>
+        <w:rPr>
+          <w:rFonts w:eastAsia="MS Mincho" w:cs="Calibri"/>
+          <w:b w:val="0"/>
+          <w:bCs w:val="0"/>
+          <w:sz w:val="24"/>
+          <w:szCs w:val="24"/>
+        </w:rPr>
+        <w:t xml:space="preserve">ontend </w:t>
       </w:r>
       <w:r>
         <w:rPr>
@@ -1564,7 +1576,7 @@
         </w:rPr>
         <w:t xml:space="preserve">, </w:t>
       </w:r>
-      <w:bookmarkStart w:id="0" w:name="_Hlk21130203"/>
+      <w:bookmarkStart w:id="1" w:name="_Hlk21130203"/>
       <w:r>
         <w:rPr>
           <w:rFonts w:eastAsia="MS Mincho" w:cs="Calibri"/>
@@ -1619,7 +1631,7 @@
         </w:rPr>
         <w:t xml:space="preserve"> </w:t>
       </w:r>
-      <w:bookmarkEnd w:id="0"/>
+      <w:bookmarkEnd w:id="1"/>
       <w:r>
         <w:rPr>
           <w:rFonts w:eastAsia="MS Mincho" w:cs="Calibri"/>
@@ -1774,15 +1786,7 @@
           <w:sz w:val="24"/>
           <w:szCs w:val="24"/>
         </w:rPr>
-        <w:t xml:space="preserve">tech </w:t>
-      </w:r>
-      <w:r>
-        <w:rPr>
-          <w:rFonts w:eastAsia="MS Mincho" w:cs="Calibri"/>
-          <w:sz w:val="24"/>
-          <w:szCs w:val="24"/>
-        </w:rPr>
-        <w:t>gigs</w:t>
+        <w:t>employment</w:t>
       </w:r>
       <w:r>
         <w:rPr>
@@ -1902,8 +1906,6 @@
           <w:szCs w:val="24"/>
         </w:rPr>
       </w:pPr>
-      <w:bookmarkStart w:id="1" w:name="_GoBack"/>
-      <w:bookmarkEnd w:id="1"/>
     </w:p>
     <w:p>
       <w:pPr>
@@ -7248,56 +7250,56 @@
         <v:path o:extrusionok="f" gradientshapeok="t" o:connecttype="rect"/>
         <o:lock v:ext="edit" aspectratio="t"/>
       </v:shapetype>
-      <v:shape id="_x0000_i1074" type="#_x0000_t75" style="width:11.4pt;height:11.4pt" o:bullet="t">
+      <v:shape id="_x0000_i1098" type="#_x0000_t75" style="width:11.4pt;height:11.4pt" o:bullet="t">
         <v:imagedata r:id="rId1" o:title="BD14578_"/>
       </v:shape>
     </w:pict>
   </w:numPicBullet>
   <w:numPicBullet w:numPicBulletId="1">
     <w:pict>
-      <v:shape id="_x0000_i1075" type="#_x0000_t75" style="width:11.4pt;height:11.4pt" o:bullet="t">
+      <v:shape id="_x0000_i1099" type="#_x0000_t75" style="width:11.4pt;height:11.4pt" o:bullet="t">
         <v:imagedata r:id="rId2" o:title="BD21375_"/>
       </v:shape>
     </w:pict>
   </w:numPicBullet>
   <w:numPicBullet w:numPicBulletId="2">
     <w:pict>
-      <v:shape id="_x0000_i1076" type="#_x0000_t75" style="width:10.8pt;height:10.8pt" o:bullet="t">
+      <v:shape id="_x0000_i1100" type="#_x0000_t75" style="width:10.8pt;height:10.8pt" o:bullet="t">
         <v:imagedata r:id="rId3" o:title="BD21297_"/>
       </v:shape>
     </w:pict>
   </w:numPicBullet>
   <w:numPicBullet w:numPicBulletId="3">
     <w:pict>
-      <v:shape id="_x0000_i1077" type="#_x0000_t75" style="width:11.4pt;height:11.4pt" o:bullet="t">
+      <v:shape id="_x0000_i1101" type="#_x0000_t75" style="width:11.4pt;height:11.4pt" o:bullet="t">
         <v:imagedata r:id="rId4" o:title="BD14753_"/>
       </v:shape>
     </w:pict>
   </w:numPicBullet>
   <w:numPicBullet w:numPicBulletId="4">
     <w:pict>
-      <v:shape id="_x0000_i1078" type="#_x0000_t75" style="width:10.8pt;height:10.8pt" o:bullet="t">
+      <v:shape id="_x0000_i1102" type="#_x0000_t75" style="width:10.8pt;height:10.8pt" o:bullet="t">
         <v:imagedata r:id="rId5" o:title="BD21504_"/>
       </v:shape>
     </w:pict>
   </w:numPicBullet>
   <w:numPicBullet w:numPicBulletId="5">
     <w:pict>
-      <v:shape id="_x0000_i1079" type="#_x0000_t75" style="width:11.4pt;height:8.4pt" o:bullet="t">
+      <v:shape w14:anchorId="7FA011DF" id="_x0000_i1103" type="#_x0000_t75" style="width:11.4pt;height:8.4pt" o:bullet="t">
         <v:imagedata r:id="rId6" o:title="BD21299_"/>
       </v:shape>
     </w:pict>
   </w:numPicBullet>
   <w:numPicBullet w:numPicBulletId="6">
     <w:pict>
-      <v:shape id="_x0000_i1080" type="#_x0000_t75" style="width:33.6pt;height:27pt" o:bullet="t">
+      <v:shape id="_x0000_i1104" type="#_x0000_t75" style="width:33.6pt;height:27pt" o:bullet="t">
         <v:imagedata r:id="rId7" o:title="Capture"/>
       </v:shape>
     </w:pict>
   </w:numPicBullet>
   <w:numPicBullet w:numPicBulletId="7">
     <w:pict>
-      <v:shape id="_x0000_i1081" type="#_x0000_t75" style="width:15pt;height:15pt" o:bullet="t">
+      <v:shape id="_x0000_i1105" type="#_x0000_t75" style="width:15pt;height:15pt" o:bullet="t">
         <v:imagedata r:id="rId8" o:title="Capture"/>
       </v:shape>
     </w:pict>
@@ -13623,15 +13625,6 @@
 </file>
 
 <file path=customXml/item1.xml><?xml version="1.0" encoding="utf-8"?>
-<?mso-contentType ?>
-<FormTemplates xmlns="http://schemas.microsoft.com/sharepoint/v3/contenttype/forms">
-  <Display>DocumentLibraryForm</Display>
-  <Edit>AssetEditForm</Edit>
-  <New>DocumentLibraryForm</New>
-</FormTemplates>
-</file>
-
-<file path=customXml/item2.xml><?xml version="1.0" encoding="utf-8"?>
 <MonsterProperties xmlns:xsi="http://www.w3.org/2001/XMLSchema-instance" xmlns:xsd="http://www.w3.org/2001/XMLSchema" xmlns="http://schemas.monster.com/Monster/Seeker/WordResumeTemplates">
   <AtlasTagging>
     <ResumeUploadSuccessTag>monmon_EZSubmitFinalUpload_1</ResumeUploadSuccessTag>
@@ -13644,19 +13637,20 @@
 </MonsterProperties>
 </file>
 
+<file path=customXml/item2.xml><?xml version="1.0" encoding="utf-8"?>
+<?mso-contentType ?>
+<FormTemplates xmlns="http://schemas.microsoft.com/sharepoint/v3/contenttype/forms">
+  <Display>DocumentLibraryForm</Display>
+  <Edit>AssetEditForm</Edit>
+  <New>DocumentLibraryForm</New>
+</FormTemplates>
+</file>
+
 <file path=customXml/item3.xml><?xml version="1.0" encoding="utf-8"?>
 <b:Sources xmlns:b="http://schemas.openxmlformats.org/officeDocument/2006/bibliography" xmlns="http://schemas.openxmlformats.org/officeDocument/2006/bibliography" SelectedStyle="\APA.XSL" StyleName="APA"/>
 </file>
 
 <file path=customXml/itemProps1.xml><?xml version="1.0" encoding="utf-8"?>
-<ds:datastoreItem xmlns:ds="http://schemas.openxmlformats.org/officeDocument/2006/customXml" ds:itemID="{5DEE6487-3BB8-4831-A84A-EA72C011E7B1}">
-  <ds:schemaRefs>
-    <ds:schemaRef ds:uri="http://schemas.microsoft.com/sharepoint/v3/contenttype/forms"/>
-  </ds:schemaRefs>
-</ds:datastoreItem>
-</file>
-
-<file path=customXml/itemProps2.xml><?xml version="1.0" encoding="utf-8"?>
 <ds:datastoreItem xmlns:ds="http://schemas.openxmlformats.org/officeDocument/2006/customXml" ds:itemID="{6413E27A-9F10-4D79-BB65-07392FAEAA39}">
   <ds:schemaRefs>
     <ds:schemaRef ds:uri="http://www.w3.org/2001/XMLSchema"/>
@@ -13665,8 +13659,16 @@
 </ds:datastoreItem>
 </file>
 
+<file path=customXml/itemProps2.xml><?xml version="1.0" encoding="utf-8"?>
+<ds:datastoreItem xmlns:ds="http://schemas.openxmlformats.org/officeDocument/2006/customXml" ds:itemID="{5DEE6487-3BB8-4831-A84A-EA72C011E7B1}">
+  <ds:schemaRefs>
+    <ds:schemaRef ds:uri="http://schemas.microsoft.com/sharepoint/v3/contenttype/forms"/>
+  </ds:schemaRefs>
+</ds:datastoreItem>
+</file>
+
 <file path=customXml/itemProps3.xml><?xml version="1.0" encoding="utf-8"?>
-<ds:datastoreItem xmlns:ds="http://schemas.openxmlformats.org/officeDocument/2006/customXml" ds:itemID="{F439607E-9339-4230-94B9-2AE77A9834A3}">
+<ds:datastoreItem xmlns:ds="http://schemas.openxmlformats.org/officeDocument/2006/customXml" ds:itemID="{32A179BC-84B3-4B73-8892-05ED8B04A005}">
   <ds:schemaRefs>
     <ds:schemaRef ds:uri="http://schemas.openxmlformats.org/officeDocument/2006/bibliography"/>
   </ds:schemaRefs>

</xml_diff>

<commit_message>
shifted to agressive tonality
</commit_message>
<xml_diff>
--- a/Prateek Rastogi-Current.docx
+++ b/Prateek Rastogi-Current.docx
@@ -393,7 +393,16 @@
           <w:sz w:val="24"/>
           <w:szCs w:val="24"/>
         </w:rPr>
-        <w:t>Tower KM 3</w:t>
+        <w:t xml:space="preserve">Tower KM </w:t>
+      </w:r>
+      <w:proofErr w:type="gramStart"/>
+      <w:r>
+        <w:rPr>
+          <w:rFonts w:asciiTheme="majorHAnsi" w:eastAsia="MS Mincho" w:hAnsiTheme="majorHAnsi"/>
+          <w:sz w:val="24"/>
+          <w:szCs w:val="24"/>
+        </w:rPr>
+        <w:t>3</w:t>
       </w:r>
       <w:r>
         <w:rPr>
@@ -417,7 +426,16 @@
           <w:sz w:val="24"/>
           <w:szCs w:val="24"/>
         </w:rPr>
-        <w:t xml:space="preserve">    </w:t>
+        <w:t xml:space="preserve"> </w:t>
+      </w:r>
+      <w:proofErr w:type="gramEnd"/>
+      <w:r>
+        <w:rPr>
+          <w:rFonts w:asciiTheme="majorHAnsi" w:eastAsia="MS Mincho" w:hAnsiTheme="majorHAnsi"/>
+          <w:sz w:val="24"/>
+          <w:szCs w:val="24"/>
+        </w:rPr>
+        <w:t xml:space="preserve">   </w:t>
       </w:r>
       <w:r>
         <w:rPr>
@@ -551,8 +569,18 @@
           <w:sz w:val="24"/>
           <w:szCs w:val="24"/>
         </w:rPr>
-        <w:t>Jaypee Kosmos</w:t>
-      </w:r>
+        <w:t xml:space="preserve">Jaypee </w:t>
+      </w:r>
+      <w:proofErr w:type="spellStart"/>
+      <w:r>
+        <w:rPr>
+          <w:rFonts w:asciiTheme="majorHAnsi" w:eastAsia="MS Mincho" w:hAnsiTheme="majorHAnsi"/>
+          <w:sz w:val="24"/>
+          <w:szCs w:val="24"/>
+        </w:rPr>
+        <w:t>Kosmos</w:t>
+      </w:r>
+      <w:proofErr w:type="spellEnd"/>
       <w:r>
         <w:rPr>
           <w:rFonts w:asciiTheme="majorHAnsi" w:eastAsia="MS Mincho" w:hAnsiTheme="majorHAnsi"/>
@@ -673,6 +701,7 @@
         </w:rPr>
         <w:t xml:space="preserve">      </w:t>
       </w:r>
+      <w:proofErr w:type="gramStart"/>
       <w:r>
         <w:rPr>
           <w:rFonts w:asciiTheme="majorHAnsi" w:eastAsia="MS Mincho" w:hAnsiTheme="majorHAnsi"/>
@@ -689,6 +718,7 @@
         </w:rPr>
         <w:t xml:space="preserve">  </w:t>
       </w:r>
+      <w:proofErr w:type="gramEnd"/>
       <w:r>
         <w:rPr>
           <w:rFonts w:asciiTheme="majorHAnsi" w:eastAsia="MS Mincho" w:hAnsiTheme="majorHAnsi"/>
@@ -893,6 +923,7 @@
           </w:rPr>
           <w:t>/</w:t>
         </w:r>
+        <w:proofErr w:type="spellStart"/>
         <w:r>
           <w:rPr>
             <w:rStyle w:val="Hyperlink"/>
@@ -903,6 +934,7 @@
           </w:rPr>
           <w:t>prtkrastogi</w:t>
         </w:r>
+        <w:proofErr w:type="spellEnd"/>
       </w:hyperlink>
       <w:r>
         <w:rPr>
@@ -1139,45 +1171,31 @@
           <w:szCs w:val="24"/>
         </w:rPr>
       </w:pPr>
-      <w:r>
-        <w:rPr>
-          <w:rFonts w:asciiTheme="majorHAnsi" w:eastAsia="MS Mincho" w:hAnsiTheme="majorHAnsi"/>
-          <w:sz w:val="24"/>
-          <w:szCs w:val="24"/>
-        </w:rPr>
-        <w:t>FEMZRD</w:t>
-      </w:r>
-      <w:r>
-        <w:rPr>
-          <w:rFonts w:asciiTheme="majorHAnsi" w:eastAsia="MS Mincho" w:hAnsiTheme="majorHAnsi"/>
-          <w:sz w:val="24"/>
-          <w:szCs w:val="24"/>
-        </w:rPr>
-        <w:t xml:space="preserve"> [</w:t>
-      </w:r>
-      <w:r>
-        <w:rPr>
-          <w:rFonts w:asciiTheme="majorHAnsi" w:eastAsia="MS Mincho" w:hAnsiTheme="majorHAnsi"/>
-          <w:sz w:val="24"/>
-          <w:szCs w:val="24"/>
-        </w:rPr>
-        <w:t>Tech</w:t>
-      </w:r>
-      <w:r>
-        <w:rPr>
-          <w:rFonts w:asciiTheme="majorHAnsi" w:eastAsia="MS Mincho" w:hAnsiTheme="majorHAnsi"/>
-          <w:sz w:val="24"/>
-          <w:szCs w:val="24"/>
-        </w:rPr>
-        <w:t xml:space="preserve"> </w:t>
-      </w:r>
-      <w:r>
-        <w:rPr>
-          <w:rFonts w:asciiTheme="majorHAnsi" w:eastAsia="MS Mincho" w:hAnsiTheme="majorHAnsi"/>
-          <w:sz w:val="24"/>
-          <w:szCs w:val="24"/>
-        </w:rPr>
-        <w:t>Evangelist</w:t>
+      <w:proofErr w:type="spellStart"/>
+      <w:r>
+        <w:rPr>
+          <w:rFonts w:asciiTheme="majorHAnsi" w:eastAsia="MS Mincho" w:hAnsiTheme="majorHAnsi"/>
+          <w:sz w:val="24"/>
+          <w:szCs w:val="24"/>
+        </w:rPr>
+        <w:t>Ossum</w:t>
+      </w:r>
+      <w:proofErr w:type="spellEnd"/>
+      <w:r>
+        <w:rPr>
+          <w:rFonts w:asciiTheme="majorHAnsi" w:eastAsia="MS Mincho" w:hAnsiTheme="majorHAnsi"/>
+          <w:sz w:val="24"/>
+          <w:szCs w:val="24"/>
+        </w:rPr>
+        <w:t xml:space="preserve"> [Tech</w:t>
+      </w:r>
+      <w:r>
+        <w:rPr>
+          <w:rFonts w:asciiTheme="majorHAnsi" w:eastAsia="MS Mincho" w:hAnsiTheme="majorHAnsi"/>
+          <w:sz w:val="24"/>
+          <w:szCs w:val="24"/>
+        </w:rPr>
+        <w:t xml:space="preserve"> Lead</w:t>
       </w:r>
       <w:r>
         <w:rPr>
@@ -1186,6 +1204,14 @@
           <w:szCs w:val="24"/>
         </w:rPr>
         <w:t>]</w:t>
+      </w:r>
+      <w:r>
+        <w:rPr>
+          <w:rFonts w:asciiTheme="majorHAnsi" w:eastAsia="MS Mincho" w:hAnsiTheme="majorHAnsi"/>
+          <w:sz w:val="24"/>
+          <w:szCs w:val="24"/>
+        </w:rPr>
+        <w:tab/>
       </w:r>
       <w:r>
         <w:rPr>
@@ -1269,149 +1295,129 @@
       <w:r>
         <w:rPr>
           <w:rFonts w:eastAsia="MS Mincho" w:cs="Calibri"/>
+          <w:sz w:val="24"/>
+          <w:szCs w:val="24"/>
+        </w:rPr>
+        <w:t xml:space="preserve">Remote </w:t>
+      </w:r>
+      <w:r>
+        <w:rPr>
+          <w:rFonts w:eastAsia="MS Mincho" w:cs="Calibri"/>
+          <w:sz w:val="24"/>
+          <w:szCs w:val="24"/>
+        </w:rPr>
+        <w:t>s</w:t>
+      </w:r>
+      <w:r>
+        <w:rPr>
+          <w:rFonts w:eastAsia="MS Mincho" w:cs="Calibri"/>
+          <w:sz w:val="24"/>
+          <w:szCs w:val="24"/>
+        </w:rPr>
+        <w:t>tint</w:t>
+      </w:r>
+      <w:r>
+        <w:rPr>
+          <w:rFonts w:eastAsia="MS Mincho" w:cs="Calibri"/>
+          <w:sz w:val="24"/>
+          <w:szCs w:val="24"/>
+        </w:rPr>
+        <w:t>s</w:t>
+      </w:r>
+      <w:r>
+        <w:rPr>
+          <w:rFonts w:eastAsia="MS Mincho" w:cs="Calibri"/>
+          <w:sz w:val="24"/>
+          <w:szCs w:val="24"/>
+        </w:rPr>
+        <w:t xml:space="preserve"> </w:t>
+      </w:r>
+      <w:r>
+        <w:rPr>
+          <w:rFonts w:eastAsia="MS Mincho" w:cs="Calibri"/>
+          <w:sz w:val="24"/>
+          <w:szCs w:val="24"/>
+        </w:rPr>
+        <w:t xml:space="preserve">since May’19 </w:t>
+      </w:r>
+      <w:r>
+        <w:rPr>
+          <w:rFonts w:eastAsia="MS Mincho" w:cs="Calibri"/>
+          <w:sz w:val="24"/>
+          <w:szCs w:val="24"/>
+        </w:rPr>
+        <w:t>warrant</w:t>
+      </w:r>
+      <w:r>
+        <w:rPr>
+          <w:rFonts w:eastAsia="MS Mincho" w:cs="Calibri"/>
+          <w:sz w:val="24"/>
+          <w:szCs w:val="24"/>
+        </w:rPr>
+        <w:t>ed</w:t>
+      </w:r>
+      <w:r>
+        <w:rPr>
+          <w:rFonts w:eastAsia="MS Mincho" w:cs="Calibri"/>
+          <w:sz w:val="24"/>
+          <w:szCs w:val="24"/>
+        </w:rPr>
+        <w:t xml:space="preserve"> </w:t>
+      </w:r>
+      <w:r>
+        <w:rPr>
+          <w:rFonts w:eastAsia="MS Mincho" w:cs="Calibri"/>
+          <w:sz w:val="24"/>
+          <w:szCs w:val="24"/>
+        </w:rPr>
+        <w:t>ongoing</w:t>
+      </w:r>
+      <w:r>
+        <w:rPr>
+          <w:rFonts w:eastAsia="MS Mincho" w:cs="Calibri"/>
           <w:b w:val="0"/>
           <w:bCs w:val="0"/>
           <w:sz w:val="24"/>
           <w:szCs w:val="24"/>
         </w:rPr>
-        <w:t xml:space="preserve">Remote </w:t>
+        <w:t xml:space="preserve"> </w:t>
       </w:r>
       <w:r>
         <w:rPr>
           <w:rFonts w:eastAsia="MS Mincho" w:cs="Calibri"/>
+          <w:sz w:val="24"/>
+          <w:szCs w:val="24"/>
+        </w:rPr>
+        <w:t>employment</w:t>
+      </w:r>
+      <w:r>
+        <w:rPr>
+          <w:rFonts w:eastAsia="MS Mincho" w:cs="Calibri"/>
           <w:b w:val="0"/>
           <w:bCs w:val="0"/>
           <w:sz w:val="24"/>
           <w:szCs w:val="24"/>
         </w:rPr>
-        <w:t>Stint</w:t>
-      </w:r>
-      <w:bookmarkStart w:id="0" w:name="_GoBack"/>
-      <w:bookmarkEnd w:id="0"/>
+        <w:t xml:space="preserve"> </w:t>
+      </w:r>
       <w:r>
         <w:rPr>
           <w:rFonts w:eastAsia="MS Mincho" w:cs="Calibri"/>
-          <w:b w:val="0"/>
-          <w:bCs w:val="0"/>
-          <w:sz w:val="24"/>
-          <w:szCs w:val="24"/>
-        </w:rPr>
-        <w:t xml:space="preserve"> </w:t>
-      </w:r>
-      <w:r>
-        <w:rPr>
-          <w:rFonts w:eastAsia="MS Mincho" w:cs="Calibri"/>
-          <w:b w:val="0"/>
-          <w:bCs w:val="0"/>
-          <w:sz w:val="24"/>
-          <w:szCs w:val="24"/>
-        </w:rPr>
-        <w:t>since May’19</w:t>
-      </w:r>
-      <w:r>
-        <w:rPr>
-          <w:rFonts w:eastAsia="MS Mincho" w:cs="Calibri"/>
-          <w:b w:val="0"/>
-          <w:bCs w:val="0"/>
-          <w:sz w:val="24"/>
-          <w:szCs w:val="24"/>
-        </w:rPr>
-        <w:t xml:space="preserve"> </w:t>
-      </w:r>
-      <w:r>
-        <w:rPr>
-          <w:rFonts w:eastAsia="MS Mincho" w:cs="Calibri"/>
-          <w:b w:val="0"/>
-          <w:bCs w:val="0"/>
-          <w:sz w:val="24"/>
-          <w:szCs w:val="24"/>
-        </w:rPr>
-        <w:t>warrant</w:t>
-      </w:r>
-      <w:r>
-        <w:rPr>
-          <w:rFonts w:eastAsia="MS Mincho" w:cs="Calibri"/>
-          <w:b w:val="0"/>
-          <w:bCs w:val="0"/>
-          <w:sz w:val="24"/>
-          <w:szCs w:val="24"/>
-        </w:rPr>
-        <w:t>ed</w:t>
-      </w:r>
-      <w:r>
-        <w:rPr>
-          <w:rFonts w:eastAsia="MS Mincho" w:cs="Calibri"/>
-          <w:b w:val="0"/>
-          <w:bCs w:val="0"/>
-          <w:sz w:val="24"/>
-          <w:szCs w:val="24"/>
-        </w:rPr>
-        <w:t xml:space="preserve"> </w:t>
-      </w:r>
-      <w:r>
-        <w:rPr>
-          <w:rFonts w:eastAsia="MS Mincho" w:cs="Calibri"/>
-          <w:b w:val="0"/>
-          <w:bCs w:val="0"/>
-          <w:sz w:val="24"/>
-          <w:szCs w:val="24"/>
-        </w:rPr>
-        <w:t xml:space="preserve">rewrite </w:t>
-      </w:r>
-      <w:r>
-        <w:rPr>
-          <w:rFonts w:eastAsia="MS Mincho" w:cs="Calibri"/>
-          <w:b w:val="0"/>
-          <w:bCs w:val="0"/>
-          <w:sz w:val="24"/>
-          <w:szCs w:val="24"/>
-        </w:rPr>
-        <w:t xml:space="preserve">of </w:t>
-      </w:r>
-      <w:r>
-        <w:rPr>
-          <w:rFonts w:eastAsia="MS Mincho" w:cs="Calibri"/>
-          <w:b w:val="0"/>
-          <w:bCs w:val="0"/>
-          <w:sz w:val="24"/>
-          <w:szCs w:val="24"/>
-        </w:rPr>
-        <w:t xml:space="preserve">legacy frontend </w:t>
-      </w:r>
-      <w:r>
-        <w:rPr>
-          <w:rFonts w:eastAsia="MS Mincho" w:cs="Calibri"/>
-          <w:b w:val="0"/>
-          <w:bCs w:val="0"/>
-          <w:sz w:val="24"/>
-          <w:szCs w:val="24"/>
-        </w:rPr>
-        <w:t>to</w:t>
-      </w:r>
-      <w:r>
-        <w:rPr>
-          <w:rFonts w:eastAsia="MS Mincho" w:cs="Calibri"/>
-          <w:b w:val="0"/>
-          <w:bCs w:val="0"/>
-          <w:sz w:val="24"/>
-          <w:szCs w:val="24"/>
-        </w:rPr>
-        <w:t xml:space="preserve"> </w:t>
-      </w:r>
-      <w:hyperlink r:id="rId12" w:history="1">
-        <w:r>
-          <w:rPr>
-            <w:rStyle w:val="Hyperlink"/>
-            <w:rFonts w:eastAsia="MS Mincho" w:cs="Calibri"/>
-            <w:b w:val="0"/>
-            <w:bCs w:val="0"/>
-            <w:sz w:val="24"/>
-            <w:szCs w:val="24"/>
-            <w:u w:val="none"/>
-          </w:rPr>
-          <w:t>Nuxt.js</w:t>
-        </w:r>
-      </w:hyperlink>
+          <w:sz w:val="24"/>
+          <w:szCs w:val="24"/>
+        </w:rPr>
+        <w:t>@</w:t>
+      </w:r>
+      <w:proofErr w:type="spellStart"/>
+      <w:r>
+        <w:fldChar w:fldCharType="begin"/>
+      </w:r>
+      <w:r>
+        <w:instrText xml:space="preserve"> HYPERLINK "https://ossum.tv/" </w:instrText>
+      </w:r>
+      <w:r>
+        <w:fldChar w:fldCharType="separate"/>
+      </w:r>
       <w:r>
         <w:rPr>
           <w:rStyle w:val="Hyperlink"/>
@@ -1422,17 +1428,72 @@
           <w:szCs w:val="24"/>
           <w:u w:val="none"/>
         </w:rPr>
+        <w:t>Ossum</w:t>
+      </w:r>
+      <w:proofErr w:type="spellEnd"/>
+      <w:r>
+        <w:rPr>
+          <w:rStyle w:val="Hyperlink"/>
+          <w:rFonts w:eastAsia="MS Mincho" w:cs="Calibri"/>
+          <w:b w:val="0"/>
+          <w:bCs w:val="0"/>
+          <w:sz w:val="24"/>
+          <w:szCs w:val="24"/>
+          <w:u w:val="none"/>
+        </w:rPr>
+        <w:fldChar w:fldCharType="end"/>
+      </w:r>
+      <w:r>
+        <w:rPr>
+          <w:rFonts w:eastAsia="MS Mincho" w:cs="Calibri"/>
+          <w:b w:val="0"/>
+          <w:bCs w:val="0"/>
+          <w:sz w:val="24"/>
+          <w:szCs w:val="24"/>
+        </w:rPr>
         <w:t xml:space="preserve"> </w:t>
       </w:r>
       <w:r>
         <w:rPr>
           <w:rFonts w:eastAsia="MS Mincho" w:cs="Calibri"/>
+          <w:sz w:val="24"/>
+          <w:szCs w:val="24"/>
+        </w:rPr>
+        <w:t>N</w:t>
+      </w:r>
+      <w:r>
+        <w:rPr>
+          <w:rFonts w:eastAsia="MS Mincho" w:cs="Calibri"/>
+          <w:sz w:val="24"/>
+          <w:szCs w:val="24"/>
+        </w:rPr>
+        <w:t xml:space="preserve">ew </w:t>
+      </w:r>
+      <w:r>
+        <w:rPr>
+          <w:rFonts w:eastAsia="MS Mincho" w:cs="Calibri"/>
+          <w:sz w:val="24"/>
+          <w:szCs w:val="24"/>
+        </w:rPr>
+        <w:t>Y</w:t>
+      </w:r>
+      <w:r>
+        <w:rPr>
+          <w:rFonts w:eastAsia="MS Mincho" w:cs="Calibri"/>
+          <w:sz w:val="24"/>
+          <w:szCs w:val="24"/>
+        </w:rPr>
+        <w:t>ork</w:t>
+      </w:r>
+      <w:r>
+        <w:rPr>
+          <w:rFonts w:eastAsia="MS Mincho" w:cs="Calibri"/>
           <w:b w:val="0"/>
           <w:bCs w:val="0"/>
           <w:sz w:val="24"/>
           <w:szCs w:val="24"/>
         </w:rPr>
-        <w:t>for</w:t>
+        <w:t>, focusing</w:t>
       </w:r>
       <w:r>
         <w:rPr>
@@ -1442,7 +1503,7 @@
           <w:sz w:val="24"/>
           <w:szCs w:val="24"/>
         </w:rPr>
-        <w:t xml:space="preserve"> a</w:t>
+        <w:t xml:space="preserve"> on</w:t>
       </w:r>
       <w:r>
         <w:rPr>
@@ -1462,7 +1523,7 @@
           <w:sz w:val="24"/>
           <w:szCs w:val="24"/>
         </w:rPr>
-        <w:t>Sing</w:t>
+        <w:t>end-to-end</w:t>
       </w:r>
       <w:r>
         <w:rPr>
@@ -1472,7 +1533,7 @@
           <w:sz w:val="24"/>
           <w:szCs w:val="24"/>
         </w:rPr>
-        <w:t>a</w:t>
+        <w:t xml:space="preserve"> </w:t>
       </w:r>
       <w:r>
         <w:rPr>
@@ -1482,7 +1543,7 @@
           <w:sz w:val="24"/>
           <w:szCs w:val="24"/>
         </w:rPr>
-        <w:t xml:space="preserve">porean </w:t>
+        <w:t xml:space="preserve">engineering </w:t>
       </w:r>
       <w:r>
         <w:rPr>
@@ -1492,7 +1553,7 @@
           <w:sz w:val="24"/>
           <w:szCs w:val="24"/>
         </w:rPr>
-        <w:t>Crypto</w:t>
+        <w:t>of</w:t>
       </w:r>
       <w:r>
         <w:rPr>
@@ -1502,7 +1563,7 @@
           <w:sz w:val="24"/>
           <w:szCs w:val="24"/>
         </w:rPr>
-        <w:t xml:space="preserve"> AML </w:t>
+        <w:t xml:space="preserve"> </w:t>
       </w:r>
       <w:r>
         <w:rPr>
@@ -1512,7 +1573,7 @@
           <w:sz w:val="24"/>
           <w:szCs w:val="24"/>
         </w:rPr>
-        <w:t>SaaS</w:t>
+        <w:t xml:space="preserve">multi-platform </w:t>
       </w:r>
       <w:r>
         <w:rPr>
@@ -1522,9 +1583,8 @@
           <w:sz w:val="24"/>
           <w:szCs w:val="24"/>
         </w:rPr>
-        <w:t xml:space="preserve">, </w:t>
-      </w:r>
-      <w:bookmarkStart w:id="1" w:name="_Hlk21130203"/>
+        <w:t>interactive video application</w:t>
+      </w:r>
       <w:r>
         <w:rPr>
           <w:rFonts w:eastAsia="MS Mincho" w:cs="Calibri"/>
@@ -1533,7 +1593,7 @@
           <w:sz w:val="24"/>
           <w:szCs w:val="24"/>
         </w:rPr>
-        <w:t>refurbish</w:t>
+        <w:t>s</w:t>
       </w:r>
       <w:r>
         <w:rPr>
@@ -1543,272 +1603,7 @@
           <w:sz w:val="24"/>
           <w:szCs w:val="24"/>
         </w:rPr>
-        <w:t xml:space="preserve"> </w:t>
-      </w:r>
-      <w:r>
-        <w:rPr>
-          <w:rFonts w:eastAsia="MS Mincho" w:cs="Calibri"/>
-          <w:b w:val="0"/>
-          <w:bCs w:val="0"/>
-          <w:sz w:val="24"/>
-          <w:szCs w:val="24"/>
-        </w:rPr>
-        <w:t xml:space="preserve">of </w:t>
-      </w:r>
-      <w:hyperlink r:id="rId13" w:history="1">
-        <w:r>
-          <w:rPr>
-            <w:rStyle w:val="Hyperlink"/>
-            <w:rFonts w:eastAsia="MS Mincho" w:cs="Calibri"/>
-            <w:b w:val="0"/>
-            <w:bCs w:val="0"/>
-            <w:sz w:val="24"/>
-            <w:szCs w:val="24"/>
-            <w:u w:val="none"/>
-          </w:rPr>
-          <w:t>React-Meteor</w:t>
-        </w:r>
-      </w:hyperlink>
-      <w:r>
-        <w:rPr>
-          <w:rFonts w:eastAsia="MS Mincho" w:cs="Calibri"/>
-          <w:b w:val="0"/>
-          <w:bCs w:val="0"/>
-          <w:sz w:val="24"/>
-          <w:szCs w:val="24"/>
-        </w:rPr>
-        <w:t xml:space="preserve"> </w:t>
-      </w:r>
-      <w:bookmarkEnd w:id="1"/>
-      <w:r>
-        <w:rPr>
-          <w:rFonts w:eastAsia="MS Mincho" w:cs="Calibri"/>
-          <w:b w:val="0"/>
-          <w:bCs w:val="0"/>
-          <w:sz w:val="24"/>
-          <w:szCs w:val="24"/>
-        </w:rPr>
-        <w:t>a</w:t>
-      </w:r>
-      <w:r>
-        <w:rPr>
-          <w:rFonts w:eastAsia="MS Mincho" w:cs="Calibri"/>
-          <w:b w:val="0"/>
-          <w:bCs w:val="0"/>
-          <w:sz w:val="24"/>
-          <w:szCs w:val="24"/>
-        </w:rPr>
-        <w:t>pps</w:t>
-      </w:r>
-      <w:r>
-        <w:rPr>
-          <w:rFonts w:eastAsia="MS Mincho" w:cs="Calibri"/>
-          <w:b w:val="0"/>
-          <w:bCs w:val="0"/>
-          <w:sz w:val="24"/>
-          <w:szCs w:val="24"/>
-        </w:rPr>
-        <w:t xml:space="preserve"> </w:t>
-      </w:r>
-      <w:r>
-        <w:rPr>
-          <w:rFonts w:eastAsia="MS Mincho" w:cs="Calibri"/>
-          <w:b w:val="0"/>
-          <w:bCs w:val="0"/>
-          <w:sz w:val="24"/>
-          <w:szCs w:val="24"/>
-        </w:rPr>
-        <w:t>for</w:t>
-      </w:r>
-      <w:r>
-        <w:rPr>
-          <w:rFonts w:eastAsia="MS Mincho" w:cs="Calibri"/>
-          <w:b w:val="0"/>
-          <w:bCs w:val="0"/>
-          <w:sz w:val="24"/>
-          <w:szCs w:val="24"/>
-        </w:rPr>
-        <w:t xml:space="preserve"> a</w:t>
-      </w:r>
-      <w:r>
-        <w:rPr>
-          <w:rFonts w:eastAsia="MS Mincho" w:cs="Calibri"/>
-          <w:b w:val="0"/>
-          <w:bCs w:val="0"/>
-          <w:sz w:val="24"/>
-          <w:szCs w:val="24"/>
-        </w:rPr>
-        <w:t xml:space="preserve"> </w:t>
-      </w:r>
-      <w:r>
-        <w:rPr>
-          <w:rFonts w:eastAsia="MS Mincho" w:cs="Calibri"/>
-          <w:b w:val="0"/>
-          <w:bCs w:val="0"/>
-          <w:sz w:val="24"/>
-          <w:szCs w:val="24"/>
-        </w:rPr>
-        <w:t xml:space="preserve">Swiss </w:t>
-      </w:r>
-      <w:r>
-        <w:rPr>
-          <w:rFonts w:eastAsia="MS Mincho" w:cs="Calibri"/>
-          <w:b w:val="0"/>
-          <w:bCs w:val="0"/>
-          <w:sz w:val="24"/>
-          <w:szCs w:val="24"/>
-        </w:rPr>
-        <w:t>M</w:t>
-      </w:r>
-      <w:r>
-        <w:rPr>
-          <w:rFonts w:eastAsia="MS Mincho" w:cs="Calibri"/>
-          <w:b w:val="0"/>
-          <w:bCs w:val="0"/>
-          <w:sz w:val="24"/>
-          <w:szCs w:val="24"/>
-        </w:rPr>
-        <w:t xml:space="preserve">ortgage </w:t>
-      </w:r>
-      <w:r>
-        <w:rPr>
-          <w:rFonts w:eastAsia="MS Mincho" w:cs="Calibri"/>
-          <w:b w:val="0"/>
-          <w:bCs w:val="0"/>
-          <w:sz w:val="24"/>
-          <w:szCs w:val="24"/>
-        </w:rPr>
-        <w:t>F</w:t>
-      </w:r>
-      <w:r>
-        <w:rPr>
-          <w:rFonts w:eastAsia="MS Mincho" w:cs="Calibri"/>
-          <w:b w:val="0"/>
-          <w:bCs w:val="0"/>
-          <w:sz w:val="24"/>
-          <w:szCs w:val="24"/>
-        </w:rPr>
-        <w:t>inancing</w:t>
-      </w:r>
-      <w:r>
-        <w:rPr>
-          <w:rFonts w:eastAsia="MS Mincho" w:cs="Calibri"/>
-          <w:b w:val="0"/>
-          <w:bCs w:val="0"/>
-          <w:sz w:val="24"/>
-          <w:szCs w:val="24"/>
-        </w:rPr>
-        <w:t> Platform</w:t>
-      </w:r>
-      <w:r>
-        <w:rPr>
-          <w:rFonts w:eastAsia="MS Mincho" w:cs="Calibri"/>
-          <w:b w:val="0"/>
-          <w:bCs w:val="0"/>
-          <w:sz w:val="24"/>
-          <w:szCs w:val="24"/>
-        </w:rPr>
-        <w:t xml:space="preserve">, and </w:t>
-      </w:r>
-      <w:r>
-        <w:rPr>
-          <w:rFonts w:eastAsia="MS Mincho" w:cs="Calibri"/>
-          <w:sz w:val="24"/>
-          <w:szCs w:val="24"/>
-        </w:rPr>
-        <w:t>ongoing</w:t>
-      </w:r>
-      <w:r>
-        <w:rPr>
-          <w:rFonts w:eastAsia="MS Mincho" w:cs="Calibri"/>
-          <w:b w:val="0"/>
-          <w:bCs w:val="0"/>
-          <w:sz w:val="24"/>
-          <w:szCs w:val="24"/>
-        </w:rPr>
-        <w:t xml:space="preserve"> </w:t>
-      </w:r>
-      <w:r>
-        <w:rPr>
-          <w:rFonts w:eastAsia="MS Mincho" w:cs="Calibri"/>
-          <w:sz w:val="24"/>
-          <w:szCs w:val="24"/>
-        </w:rPr>
-        <w:t>employment</w:t>
-      </w:r>
-      <w:r>
-        <w:rPr>
-          <w:rFonts w:eastAsia="MS Mincho" w:cs="Calibri"/>
-          <w:b w:val="0"/>
-          <w:bCs w:val="0"/>
-          <w:sz w:val="24"/>
-          <w:szCs w:val="24"/>
-        </w:rPr>
-        <w:t xml:space="preserve"> </w:t>
-      </w:r>
-      <w:r>
-        <w:rPr>
-          <w:rFonts w:eastAsia="MS Mincho" w:cs="Calibri"/>
-          <w:sz w:val="24"/>
-          <w:szCs w:val="24"/>
-        </w:rPr>
-        <w:t>@</w:t>
-      </w:r>
-      <w:hyperlink r:id="rId14" w:history="1">
-        <w:r>
-          <w:rPr>
-            <w:rStyle w:val="Hyperlink"/>
-            <w:rFonts w:eastAsia="MS Mincho" w:cs="Calibri"/>
-            <w:b w:val="0"/>
-            <w:bCs w:val="0"/>
-            <w:sz w:val="24"/>
-            <w:szCs w:val="24"/>
-            <w:u w:val="none"/>
-          </w:rPr>
-          <w:t>Ossum</w:t>
-        </w:r>
-      </w:hyperlink>
-      <w:r>
-        <w:rPr>
-          <w:rFonts w:eastAsia="MS Mincho" w:cs="Calibri"/>
-          <w:b w:val="0"/>
-          <w:bCs w:val="0"/>
-          <w:sz w:val="24"/>
-          <w:szCs w:val="24"/>
-        </w:rPr>
-        <w:t xml:space="preserve"> </w:t>
-      </w:r>
-      <w:r>
-        <w:rPr>
-          <w:rFonts w:eastAsia="MS Mincho" w:cs="Calibri"/>
-          <w:sz w:val="24"/>
-          <w:szCs w:val="24"/>
-        </w:rPr>
-        <w:t>N</w:t>
-      </w:r>
-      <w:r>
-        <w:rPr>
-          <w:rFonts w:eastAsia="MS Mincho" w:cs="Calibri"/>
-          <w:sz w:val="24"/>
-          <w:szCs w:val="24"/>
-        </w:rPr>
-        <w:t xml:space="preserve">ew </w:t>
-      </w:r>
-      <w:r>
-        <w:rPr>
-          <w:rFonts w:eastAsia="MS Mincho" w:cs="Calibri"/>
-          <w:sz w:val="24"/>
-          <w:szCs w:val="24"/>
-        </w:rPr>
-        <w:t>Y</w:t>
-      </w:r>
-      <w:r>
-        <w:rPr>
-          <w:rFonts w:eastAsia="MS Mincho" w:cs="Calibri"/>
-          <w:sz w:val="24"/>
-          <w:szCs w:val="24"/>
-        </w:rPr>
-        <w:t>ork</w:t>
+        <w:t xml:space="preserve"> in e-commerce</w:t>
       </w:r>
       <w:r>
         <w:rPr>
@@ -1919,6 +1714,8 @@
         </w:rPr>
         <w:tab/>
       </w:r>
+      <w:bookmarkStart w:id="0" w:name="_GoBack"/>
+      <w:bookmarkEnd w:id="0"/>
       <w:r>
         <w:rPr>
           <w:rFonts w:asciiTheme="majorHAnsi" w:eastAsia="MS Mincho" w:hAnsiTheme="majorHAnsi"/>
@@ -1948,7 +1745,7 @@
         </w:rPr>
         <w:t xml:space="preserve">Joined </w:t>
       </w:r>
-      <w:hyperlink r:id="rId15" w:history="1">
+      <w:hyperlink r:id="rId12" w:history="1">
         <w:r>
           <w:rPr>
             <w:rStyle w:val="Hyperlink"/>
@@ -2276,7 +2073,7 @@
         </w:rPr>
         <w:br/>
       </w:r>
-      <w:hyperlink r:id="rId16" w:history="1">
+      <w:hyperlink r:id="rId13" w:history="1">
         <w:r>
           <w:rPr>
             <w:rStyle w:val="Hyperlink"/>
@@ -2316,7 +2113,8 @@
         </w:rPr>
         <w:t xml:space="preserve">React), </w:t>
       </w:r>
-      <w:hyperlink r:id="rId17" w:history="1">
+      <w:hyperlink r:id="rId14" w:history="1">
+        <w:proofErr w:type="spellStart"/>
         <w:r>
           <w:rPr>
             <w:rStyle w:val="Hyperlink"/>
@@ -2328,6 +2126,7 @@
           </w:rPr>
           <w:t>LoopBack</w:t>
         </w:r>
+        <w:proofErr w:type="spellEnd"/>
       </w:hyperlink>
       <w:r>
         <w:rPr>
@@ -2383,7 +2182,7 @@
         </w:rPr>
         <w:t xml:space="preserve">and </w:t>
       </w:r>
-      <w:hyperlink r:id="rId18" w:history="1">
+      <w:hyperlink r:id="rId15" w:history="1">
         <w:r>
           <w:rPr>
             <w:rStyle w:val="Hyperlink"/>
@@ -2423,7 +2222,7 @@
         </w:rPr>
         <w:t xml:space="preserve"> </w:t>
       </w:r>
-      <w:hyperlink r:id="rId19" w:anchor="overview" w:history="1">
+      <w:hyperlink r:id="rId16" w:anchor="overview" w:history="1">
         <w:r>
           <w:rPr>
             <w:rStyle w:val="Hyperlink"/>
@@ -2571,6 +2370,7 @@
         </w:rPr>
         <w:t xml:space="preserve">PWAs, </w:t>
       </w:r>
+      <w:proofErr w:type="spellStart"/>
       <w:r>
         <w:rPr>
           <w:rFonts w:eastAsia="MS Mincho"/>
@@ -2587,7 +2387,17 @@
           <w:sz w:val="24"/>
           <w:szCs w:val="24"/>
         </w:rPr>
-        <w:t xml:space="preserve">treamable </w:t>
+        <w:t>treamable</w:t>
+      </w:r>
+      <w:proofErr w:type="spellEnd"/>
+      <w:r>
+        <w:rPr>
+          <w:rFonts w:eastAsia="MS Mincho"/>
+          <w:b w:val="0"/>
+          <w:sz w:val="24"/>
+          <w:szCs w:val="24"/>
+        </w:rPr>
+        <w:t xml:space="preserve"> </w:t>
       </w:r>
       <w:r>
         <w:rPr>
@@ -2643,6 +2453,7 @@
         </w:rPr>
         <w:t xml:space="preserve"> </w:t>
       </w:r>
+      <w:proofErr w:type="spellStart"/>
       <w:r>
         <w:rPr>
           <w:rFonts w:eastAsia="MS Mincho"/>
@@ -2668,7 +2479,17 @@
           <w:sz w:val="24"/>
           <w:szCs w:val="24"/>
         </w:rPr>
-        <w:t>phQL API Gateway</w:t>
+        <w:t>phQL</w:t>
+      </w:r>
+      <w:proofErr w:type="spellEnd"/>
+      <w:r>
+        <w:rPr>
+          <w:rFonts w:eastAsia="MS Mincho"/>
+          <w:b w:val="0"/>
+          <w:sz w:val="24"/>
+          <w:szCs w:val="24"/>
+        </w:rPr>
+        <w:t xml:space="preserve"> API Gateway</w:t>
       </w:r>
       <w:r>
         <w:rPr>
@@ -2769,7 +2590,7 @@
         </w:rPr>
         <w:t xml:space="preserve">, for existing systems serving </w:t>
       </w:r>
-      <w:hyperlink r:id="rId20" w:anchor="overview" w:history="1">
+      <w:hyperlink r:id="rId17" w:anchor="overview" w:history="1">
         <w:r>
           <w:rPr>
             <w:rStyle w:val="Hyperlink"/>
@@ -3140,7 +2961,7 @@
         </w:rPr>
         <w:t xml:space="preserve"> </w:t>
       </w:r>
-      <w:hyperlink r:id="rId21" w:history="1">
+      <w:hyperlink r:id="rId18" w:history="1">
         <w:r>
           <w:rPr>
             <w:rStyle w:val="Hyperlink"/>
@@ -3182,7 +3003,7 @@
         </w:rPr>
         <w:t xml:space="preserve"> </w:t>
       </w:r>
-      <w:hyperlink r:id="rId22" w:history="1">
+      <w:hyperlink r:id="rId19" w:history="1">
         <w:r>
           <w:rPr>
             <w:rStyle w:val="Hyperlink"/>
@@ -3204,7 +3025,7 @@
         </w:rPr>
         <w:t xml:space="preserve">, </w:t>
       </w:r>
-      <w:hyperlink r:id="rId23" w:history="1">
+      <w:hyperlink r:id="rId20" w:history="1">
         <w:r>
           <w:rPr>
             <w:rStyle w:val="Hyperlink"/>
@@ -3325,6 +3146,7 @@
         </w:rPr>
         <w:t xml:space="preserve"> </w:t>
       </w:r>
+      <w:proofErr w:type="spellStart"/>
       <w:r>
         <w:rPr>
           <w:rFonts w:eastAsia="MS Mincho" w:cs="Calibri"/>
@@ -3359,8 +3181,9 @@
           <w:sz w:val="24"/>
           <w:szCs w:val="24"/>
         </w:rPr>
-        <w:t xml:space="preserve">ack, </w:t>
-      </w:r>
+        <w:t>ack</w:t>
+      </w:r>
+      <w:proofErr w:type="spellEnd"/>
       <w:r>
         <w:rPr>
           <w:rFonts w:eastAsia="MS Mincho" w:cs="Calibri"/>
@@ -3368,6 +3191,16 @@
           <w:sz w:val="24"/>
           <w:szCs w:val="24"/>
         </w:rPr>
+        <w:t xml:space="preserve">, </w:t>
+      </w:r>
+      <w:proofErr w:type="spellStart"/>
+      <w:r>
+        <w:rPr>
+          <w:rFonts w:eastAsia="MS Mincho" w:cs="Calibri"/>
+          <w:b w:val="0"/>
+          <w:sz w:val="24"/>
+          <w:szCs w:val="24"/>
+        </w:rPr>
         <w:t>R</w:t>
       </w:r>
       <w:r>
@@ -3388,6 +3221,7 @@
         </w:rPr>
         <w:t>JS</w:t>
       </w:r>
+      <w:proofErr w:type="spellEnd"/>
       <w:r>
         <w:rPr>
           <w:rFonts w:eastAsia="MS Mincho" w:cs="Calibri"/>
@@ -3397,6 +3231,7 @@
         </w:rPr>
         <w:t xml:space="preserve">, </w:t>
       </w:r>
+      <w:proofErr w:type="spellStart"/>
       <w:r>
         <w:rPr>
           <w:rFonts w:eastAsia="MS Mincho" w:cs="Calibri"/>
@@ -3415,6 +3250,7 @@
         </w:rPr>
         <w:t>odash</w:t>
       </w:r>
+      <w:proofErr w:type="spellEnd"/>
       <w:r>
         <w:rPr>
           <w:rFonts w:eastAsia="MS Mincho" w:cs="Calibri"/>
@@ -3442,6 +3278,7 @@
         </w:rPr>
         <w:t xml:space="preserve">MongoDB, </w:t>
       </w:r>
+      <w:proofErr w:type="spellStart"/>
       <w:r>
         <w:rPr>
           <w:rFonts w:eastAsia="MS Mincho" w:cs="Calibri"/>
@@ -3451,6 +3288,7 @@
         </w:rPr>
         <w:t>Recombee</w:t>
       </w:r>
+      <w:proofErr w:type="spellEnd"/>
       <w:r>
         <w:rPr>
           <w:rFonts w:eastAsia="MS Mincho" w:cs="Calibri"/>
@@ -3954,7 +3792,7 @@
         </w:rPr>
         <w:t xml:space="preserve"> </w:t>
       </w:r>
-      <w:hyperlink r:id="rId24" w:history="1">
+      <w:hyperlink r:id="rId21" w:history="1">
         <w:r>
           <w:rPr>
             <w:rStyle w:val="Hyperlink"/>
@@ -4129,7 +3967,7 @@
         </w:rPr>
         <w:t xml:space="preserve"> </w:t>
       </w:r>
-      <w:hyperlink r:id="rId25" w:history="1">
+      <w:hyperlink r:id="rId22" w:history="1">
         <w:r>
           <w:rPr>
             <w:rStyle w:val="Hyperlink"/>
@@ -4509,7 +4347,7 @@
         </w:rPr>
         <w:t xml:space="preserve">R </w:t>
       </w:r>
-      <w:hyperlink r:id="rId26" w:history="1">
+      <w:hyperlink r:id="rId23" w:history="1">
         <w:r>
           <w:rPr>
             <w:rStyle w:val="Hyperlink"/>
@@ -4621,7 +4459,7 @@
         </w:rPr>
         <w:t xml:space="preserve"> </w:t>
       </w:r>
-      <w:hyperlink r:id="rId27" w:history="1">
+      <w:hyperlink r:id="rId24" w:history="1">
         <w:r>
           <w:rPr>
             <w:rStyle w:val="Hyperlink"/>
@@ -5317,23 +5155,45 @@
           <w:szCs w:val="24"/>
         </w:rPr>
       </w:pPr>
-      <w:r>
-        <w:rPr>
-          <w:rFonts w:eastAsia="MS Mincho"/>
-          <w:b w:val="0"/>
-          <w:sz w:val="24"/>
-          <w:szCs w:val="24"/>
-        </w:rPr>
-        <w:t xml:space="preserve">WebExtensions, Gatsby, </w:t>
-      </w:r>
-      <w:r>
-        <w:rPr>
-          <w:rFonts w:eastAsia="MS Mincho"/>
-          <w:b w:val="0"/>
-          <w:sz w:val="24"/>
-          <w:szCs w:val="24"/>
-        </w:rPr>
-        <w:t xml:space="preserve">Strapi, </w:t>
+      <w:proofErr w:type="spellStart"/>
+      <w:r>
+        <w:rPr>
+          <w:rFonts w:eastAsia="MS Mincho"/>
+          <w:b w:val="0"/>
+          <w:sz w:val="24"/>
+          <w:szCs w:val="24"/>
+        </w:rPr>
+        <w:t>WebExtensions</w:t>
+      </w:r>
+      <w:proofErr w:type="spellEnd"/>
+      <w:r>
+        <w:rPr>
+          <w:rFonts w:eastAsia="MS Mincho"/>
+          <w:b w:val="0"/>
+          <w:sz w:val="24"/>
+          <w:szCs w:val="24"/>
+        </w:rPr>
+        <w:t xml:space="preserve">, Gatsby, </w:t>
+      </w:r>
+      <w:proofErr w:type="spellStart"/>
+      <w:r>
+        <w:rPr>
+          <w:rFonts w:eastAsia="MS Mincho"/>
+          <w:b w:val="0"/>
+          <w:sz w:val="24"/>
+          <w:szCs w:val="24"/>
+        </w:rPr>
+        <w:t>Strapi</w:t>
+      </w:r>
+      <w:proofErr w:type="spellEnd"/>
+      <w:r>
+        <w:rPr>
+          <w:rFonts w:eastAsia="MS Mincho"/>
+          <w:b w:val="0"/>
+          <w:sz w:val="24"/>
+          <w:szCs w:val="24"/>
+        </w:rPr>
+        <w:t xml:space="preserve">, </w:t>
       </w:r>
       <w:r>
         <w:rPr>
@@ -5344,6 +5204,7 @@
         </w:rPr>
         <w:t xml:space="preserve">Apollo Server, </w:t>
       </w:r>
+      <w:proofErr w:type="spellStart"/>
       <w:r>
         <w:rPr>
           <w:rFonts w:eastAsia="MS Mincho"/>
@@ -5371,6 +5232,7 @@
         </w:rPr>
         <w:t>ack</w:t>
       </w:r>
+      <w:proofErr w:type="spellEnd"/>
       <w:r>
         <w:rPr>
           <w:rFonts w:eastAsia="MS Mincho"/>
@@ -5448,6 +5310,7 @@
           <w:szCs w:val="24"/>
         </w:rPr>
       </w:pPr>
+      <w:proofErr w:type="spellStart"/>
       <w:r>
         <w:rPr>
           <w:rFonts w:eastAsia="MS Mincho"/>
@@ -5466,6 +5329,7 @@
         </w:rPr>
         <w:t>JS</w:t>
       </w:r>
+      <w:proofErr w:type="spellEnd"/>
       <w:r>
         <w:rPr>
           <w:rFonts w:eastAsia="MS Mincho"/>
@@ -5482,8 +5346,29 @@
           <w:sz w:val="24"/>
           <w:szCs w:val="24"/>
         </w:rPr>
-        <w:t xml:space="preserve"> Ramda, </w:t>
-      </w:r>
+        <w:t xml:space="preserve"> </w:t>
+      </w:r>
+      <w:proofErr w:type="spellStart"/>
+      <w:r>
+        <w:rPr>
+          <w:rFonts w:eastAsia="MS Mincho"/>
+          <w:b w:val="0"/>
+          <w:sz w:val="24"/>
+          <w:szCs w:val="24"/>
+        </w:rPr>
+        <w:t>Ramda</w:t>
+      </w:r>
+      <w:proofErr w:type="spellEnd"/>
+      <w:r>
+        <w:rPr>
+          <w:rFonts w:eastAsia="MS Mincho"/>
+          <w:b w:val="0"/>
+          <w:sz w:val="24"/>
+          <w:szCs w:val="24"/>
+        </w:rPr>
+        <w:t xml:space="preserve">, </w:t>
+      </w:r>
+      <w:proofErr w:type="spellStart"/>
       <w:r>
         <w:rPr>
           <w:rFonts w:eastAsia="MS Mincho"/>
@@ -5502,6 +5387,7 @@
         </w:rPr>
         <w:t>odash</w:t>
       </w:r>
+      <w:proofErr w:type="spellEnd"/>
       <w:r>
         <w:rPr>
           <w:rFonts w:eastAsia="MS Mincho"/>
@@ -5529,6 +5415,7 @@
         </w:rPr>
         <w:t xml:space="preserve">, </w:t>
       </w:r>
+      <w:proofErr w:type="spellStart"/>
       <w:r>
         <w:rPr>
           <w:rFonts w:eastAsia="MS Mincho"/>
@@ -5556,15 +5443,27 @@
         </w:rPr>
         <w:t>JS</w:t>
       </w:r>
-      <w:r>
-        <w:rPr>
-          <w:rFonts w:eastAsia="MS Mincho"/>
-          <w:b w:val="0"/>
-          <w:sz w:val="24"/>
-          <w:szCs w:val="24"/>
-        </w:rPr>
-        <w:t>, TSLint</w:t>
-      </w:r>
+      <w:proofErr w:type="spellEnd"/>
+      <w:r>
+        <w:rPr>
+          <w:rFonts w:eastAsia="MS Mincho"/>
+          <w:b w:val="0"/>
+          <w:sz w:val="24"/>
+          <w:szCs w:val="24"/>
+        </w:rPr>
+        <w:t xml:space="preserve">, </w:t>
+      </w:r>
+      <w:proofErr w:type="spellStart"/>
+      <w:r>
+        <w:rPr>
+          <w:rFonts w:eastAsia="MS Mincho"/>
+          <w:b w:val="0"/>
+          <w:sz w:val="24"/>
+          <w:szCs w:val="24"/>
+        </w:rPr>
+        <w:t>TSLint</w:t>
+      </w:r>
+      <w:proofErr w:type="spellEnd"/>
       <w:r>
         <w:rPr>
           <w:rFonts w:eastAsia="MS Mincho"/>
@@ -5780,7 +5679,27 @@
           <w:sz w:val="24"/>
           <w:szCs w:val="24"/>
         </w:rPr>
-        <w:t>, and npm.</w:t>
+        <w:t xml:space="preserve">, and </w:t>
+      </w:r>
+      <w:proofErr w:type="spellStart"/>
+      <w:r>
+        <w:rPr>
+          <w:rFonts w:eastAsia="MS Mincho"/>
+          <w:b w:val="0"/>
+          <w:sz w:val="24"/>
+          <w:szCs w:val="24"/>
+        </w:rPr>
+        <w:t>npm</w:t>
+      </w:r>
+      <w:proofErr w:type="spellEnd"/>
+      <w:r>
+        <w:rPr>
+          <w:rFonts w:eastAsia="MS Mincho"/>
+          <w:b w:val="0"/>
+          <w:sz w:val="24"/>
+          <w:szCs w:val="24"/>
+        </w:rPr>
+        <w:t>.</w:t>
       </w:r>
     </w:p>
     <w:p>
@@ -6030,7 +5949,47 @@
           <w:sz w:val="24"/>
           <w:szCs w:val="24"/>
         </w:rPr>
-        <w:t>Helm, Knative, Kubernetes, Istio, Docker Compose, Docker, and Vagrant.</w:t>
+        <w:t xml:space="preserve">Helm, </w:t>
+      </w:r>
+      <w:proofErr w:type="spellStart"/>
+      <w:r>
+        <w:rPr>
+          <w:rFonts w:eastAsia="MS Mincho"/>
+          <w:b w:val="0"/>
+          <w:sz w:val="24"/>
+          <w:szCs w:val="24"/>
+        </w:rPr>
+        <w:t>Knative</w:t>
+      </w:r>
+      <w:proofErr w:type="spellEnd"/>
+      <w:r>
+        <w:rPr>
+          <w:rFonts w:eastAsia="MS Mincho"/>
+          <w:b w:val="0"/>
+          <w:sz w:val="24"/>
+          <w:szCs w:val="24"/>
+        </w:rPr>
+        <w:t xml:space="preserve">, Kubernetes, </w:t>
+      </w:r>
+      <w:proofErr w:type="spellStart"/>
+      <w:r>
+        <w:rPr>
+          <w:rFonts w:eastAsia="MS Mincho"/>
+          <w:b w:val="0"/>
+          <w:sz w:val="24"/>
+          <w:szCs w:val="24"/>
+        </w:rPr>
+        <w:t>Istio</w:t>
+      </w:r>
+      <w:proofErr w:type="spellEnd"/>
+      <w:r>
+        <w:rPr>
+          <w:rFonts w:eastAsia="MS Mincho"/>
+          <w:b w:val="0"/>
+          <w:sz w:val="24"/>
+          <w:szCs w:val="24"/>
+        </w:rPr>
+        <w:t>, Docker Compose, Docker, and Vagrant.</w:t>
       </w:r>
     </w:p>
     <w:p>
@@ -6258,7 +6217,27 @@
           <w:sz w:val="24"/>
           <w:szCs w:val="24"/>
         </w:rPr>
-        <w:t xml:space="preserve"> Chrome DevTools, </w:t>
+        <w:t xml:space="preserve"> Chrome </w:t>
+      </w:r>
+      <w:proofErr w:type="spellStart"/>
+      <w:r>
+        <w:rPr>
+          <w:rFonts w:eastAsia="MS Mincho"/>
+          <w:b w:val="0"/>
+          <w:sz w:val="24"/>
+          <w:szCs w:val="24"/>
+        </w:rPr>
+        <w:t>DevTools</w:t>
+      </w:r>
+      <w:proofErr w:type="spellEnd"/>
+      <w:r>
+        <w:rPr>
+          <w:rFonts w:eastAsia="MS Mincho"/>
+          <w:b w:val="0"/>
+          <w:sz w:val="24"/>
+          <w:szCs w:val="24"/>
+        </w:rPr>
+        <w:t xml:space="preserve">, </w:t>
       </w:r>
       <w:r>
         <w:rPr>
@@ -6393,7 +6372,17 @@
           <w:sz w:val="24"/>
           <w:szCs w:val="24"/>
         </w:rPr>
-        <w:t xml:space="preserve"> Visual Studio, and Code</w:t>
+        <w:t xml:space="preserve"> Visual Studio, and </w:t>
+      </w:r>
+      <w:proofErr w:type="gramStart"/>
+      <w:r>
+        <w:rPr>
+          <w:rFonts w:eastAsia="MS Mincho"/>
+          <w:b w:val="0"/>
+          <w:sz w:val="24"/>
+          <w:szCs w:val="24"/>
+        </w:rPr>
+        <w:t>Code</w:t>
       </w:r>
       <w:r>
         <w:rPr>
@@ -6404,6 +6393,7 @@
         </w:rPr>
         <w:t>::</w:t>
       </w:r>
+      <w:proofErr w:type="gramEnd"/>
       <w:r>
         <w:rPr>
           <w:rFonts w:eastAsia="MS Mincho"/>
@@ -6514,7 +6504,7 @@
         </w:rPr>
         <w:t xml:space="preserve"> </w:t>
       </w:r>
-      <w:hyperlink r:id="rId28" w:history="1">
+      <w:hyperlink r:id="rId25" w:history="1">
         <w:r>
           <w:rPr>
             <w:rStyle w:val="Hyperlink"/>
@@ -6550,7 +6540,7 @@
         </w:rPr>
         <w:t xml:space="preserve"> </w:t>
       </w:r>
-      <w:hyperlink r:id="rId29" w:history="1">
+      <w:hyperlink r:id="rId26" w:history="1">
         <w:r>
           <w:rPr>
             <w:rStyle w:val="Hyperlink"/>
@@ -6704,7 +6694,7 @@
         </w:rPr>
         <w:t xml:space="preserve"> has been mentioned in </w:t>
       </w:r>
-      <w:hyperlink r:id="rId30" w:history="1">
+      <w:hyperlink r:id="rId27" w:history="1">
         <w:r>
           <w:rPr>
             <w:rStyle w:val="Hyperlink"/>
@@ -6786,7 +6776,8 @@
         </w:rPr>
         <w:t xml:space="preserve"> at </w:t>
       </w:r>
-      <w:hyperlink r:id="rId31" w:history="1">
+      <w:hyperlink r:id="rId28" w:history="1">
+        <w:proofErr w:type="spellStart"/>
         <w:r>
           <w:rPr>
             <w:rStyle w:val="Hyperlink"/>
@@ -6797,6 +6788,7 @@
           </w:rPr>
           <w:t>npm</w:t>
         </w:r>
+        <w:proofErr w:type="spellEnd"/>
       </w:hyperlink>
       <w:r>
         <w:rPr>
@@ -6830,7 +6822,8 @@
         </w:rPr>
         <w:t xml:space="preserve"> </w:t>
       </w:r>
-      <w:hyperlink r:id="rId32" w:history="1">
+      <w:hyperlink r:id="rId29" w:history="1">
+        <w:proofErr w:type="spellStart"/>
         <w:r>
           <w:rPr>
             <w:rStyle w:val="Hyperlink"/>
@@ -6839,8 +6832,31 @@
             <w:szCs w:val="24"/>
             <w:u w:val="none"/>
           </w:rPr>
-          <w:t>videojs-landscape-fullscreen</w:t>
+          <w:t>videojs</w:t>
         </w:r>
+        <w:proofErr w:type="spellEnd"/>
+        <w:r>
+          <w:rPr>
+            <w:rStyle w:val="Hyperlink"/>
+            <w:rFonts w:eastAsia="MS Mincho"/>
+            <w:sz w:val="24"/>
+            <w:szCs w:val="24"/>
+            <w:u w:val="none"/>
+          </w:rPr>
+          <w:t>-landscape-</w:t>
+        </w:r>
+        <w:proofErr w:type="spellStart"/>
+        <w:r>
+          <w:rPr>
+            <w:rStyle w:val="Hyperlink"/>
+            <w:rFonts w:eastAsia="MS Mincho"/>
+            <w:sz w:val="24"/>
+            <w:szCs w:val="24"/>
+            <w:u w:val="none"/>
+          </w:rPr>
+          <w:t>fullscreen</w:t>
+        </w:r>
+        <w:proofErr w:type="spellEnd"/>
       </w:hyperlink>
       <w:r>
         <w:rPr>
@@ -6858,7 +6874,7 @@
         </w:rPr>
         <w:t xml:space="preserve">receives </w:t>
       </w:r>
-      <w:hyperlink r:id="rId33" w:history="1">
+      <w:hyperlink r:id="rId30" w:history="1">
         <w:r>
           <w:rPr>
             <w:rStyle w:val="Hyperlink"/>
@@ -6958,56 +6974,56 @@
         <v:path o:extrusionok="f" gradientshapeok="t" o:connecttype="rect"/>
         <o:lock v:ext="edit" aspectratio="t"/>
       </v:shapetype>
-      <v:shape id="_x0000_i1050" type="#_x0000_t75" style="width:11.4pt;height:11.4pt" o:bullet="t">
+      <v:shape id="_x0000_i1138" type="#_x0000_t75" style="width:11.4pt;height:11.4pt" o:bullet="t">
         <v:imagedata r:id="rId1" o:title="BD14578_"/>
       </v:shape>
     </w:pict>
   </w:numPicBullet>
   <w:numPicBullet w:numPicBulletId="1">
     <w:pict>
-      <v:shape id="_x0000_i1051" type="#_x0000_t75" style="width:11.4pt;height:11.4pt" o:bullet="t">
+      <v:shape id="_x0000_i1139" type="#_x0000_t75" style="width:11.4pt;height:11.4pt" o:bullet="t">
         <v:imagedata r:id="rId2" o:title="BD21375_"/>
       </v:shape>
     </w:pict>
   </w:numPicBullet>
   <w:numPicBullet w:numPicBulletId="2">
     <w:pict>
-      <v:shape id="_x0000_i1052" type="#_x0000_t75" style="width:10.8pt;height:10.8pt" o:bullet="t">
+      <v:shape id="_x0000_i1140" type="#_x0000_t75" style="width:10.8pt;height:10.8pt" o:bullet="t">
         <v:imagedata r:id="rId3" o:title="BD21297_"/>
       </v:shape>
     </w:pict>
   </w:numPicBullet>
   <w:numPicBullet w:numPicBulletId="3">
     <w:pict>
-      <v:shape id="_x0000_i1053" type="#_x0000_t75" style="width:11.4pt;height:11.4pt" o:bullet="t">
+      <v:shape id="_x0000_i1141" type="#_x0000_t75" style="width:11.4pt;height:11.4pt" o:bullet="t">
         <v:imagedata r:id="rId4" o:title="BD14753_"/>
       </v:shape>
     </w:pict>
   </w:numPicBullet>
   <w:numPicBullet w:numPicBulletId="4">
     <w:pict>
-      <v:shape id="_x0000_i1054" type="#_x0000_t75" style="width:10.8pt;height:10.8pt" o:bullet="t">
+      <v:shape id="_x0000_i1142" type="#_x0000_t75" style="width:10.8pt;height:10.8pt" o:bullet="t">
         <v:imagedata r:id="rId5" o:title="BD21504_"/>
       </v:shape>
     </w:pict>
   </w:numPicBullet>
   <w:numPicBullet w:numPicBulletId="5">
     <w:pict>
-      <v:shape id="_x0000_i1055" type="#_x0000_t75" style="width:11.4pt;height:8.4pt" o:bullet="t">
+      <v:shape w14:anchorId="7FA011DF" id="_x0000_i1143" type="#_x0000_t75" style="width:11.4pt;height:8.4pt" o:bullet="t">
         <v:imagedata r:id="rId6" o:title="BD21299_"/>
       </v:shape>
     </w:pict>
   </w:numPicBullet>
   <w:numPicBullet w:numPicBulletId="6">
     <w:pict>
-      <v:shape id="_x0000_i1056" type="#_x0000_t75" style="width:33.6pt;height:27pt" o:bullet="t">
+      <v:shape id="_x0000_i1144" type="#_x0000_t75" style="width:33.6pt;height:27pt" o:bullet="t">
         <v:imagedata r:id="rId7" o:title="Capture"/>
       </v:shape>
     </w:pict>
   </w:numPicBullet>
   <w:numPicBullet w:numPicBulletId="7">
     <w:pict>
-      <v:shape id="_x0000_i1057" type="#_x0000_t75" style="width:15pt;height:15pt" o:bullet="t">
+      <v:shape id="_x0000_i1145" type="#_x0000_t75" style="width:15pt;height:15pt" o:bullet="t">
         <v:imagedata r:id="rId8" o:title="Capture"/>
       </v:shape>
     </w:pict>
@@ -13376,7 +13392,7 @@
 </file>
 
 <file path=customXml/itemProps3.xml><?xml version="1.0" encoding="utf-8"?>
-<ds:datastoreItem xmlns:ds="http://schemas.openxmlformats.org/officeDocument/2006/customXml" ds:itemID="{A771D2C0-0C83-4AAC-81FE-742A1434F9FE}">
+<ds:datastoreItem xmlns:ds="http://schemas.openxmlformats.org/officeDocument/2006/customXml" ds:itemID="{5257ADA7-63CA-4276-8350-8B4E3E588451}">
   <ds:schemaRefs>
     <ds:schemaRef ds:uri="http://schemas.openxmlformats.org/officeDocument/2006/bibliography"/>
   </ds:schemaRefs>

</xml_diff>

<commit_message>
inducted clarity in experience
</commit_message>
<xml_diff>
--- a/Prateek Rastogi-Current.docx
+++ b/Prateek Rastogi-Current.docx
@@ -393,16 +393,7 @@
           <w:sz w:val="24"/>
           <w:szCs w:val="24"/>
         </w:rPr>
-        <w:t xml:space="preserve">Tower KM </w:t>
-      </w:r>
-      <w:proofErr w:type="gramStart"/>
-      <w:r>
-        <w:rPr>
-          <w:rFonts w:asciiTheme="majorHAnsi" w:eastAsia="MS Mincho" w:hAnsiTheme="majorHAnsi"/>
-          <w:sz w:val="24"/>
-          <w:szCs w:val="24"/>
-        </w:rPr>
-        <w:t>3</w:t>
+        <w:t>Tower KM 3</w:t>
       </w:r>
       <w:r>
         <w:rPr>
@@ -426,16 +417,7 @@
           <w:sz w:val="24"/>
           <w:szCs w:val="24"/>
         </w:rPr>
-        <w:t xml:space="preserve"> </w:t>
-      </w:r>
-      <w:proofErr w:type="gramEnd"/>
-      <w:r>
-        <w:rPr>
-          <w:rFonts w:asciiTheme="majorHAnsi" w:eastAsia="MS Mincho" w:hAnsiTheme="majorHAnsi"/>
-          <w:sz w:val="24"/>
-          <w:szCs w:val="24"/>
-        </w:rPr>
-        <w:t xml:space="preserve">   </w:t>
+        <w:t xml:space="preserve">    </w:t>
       </w:r>
       <w:r>
         <w:rPr>
@@ -701,7 +683,6 @@
         </w:rPr>
         <w:t xml:space="preserve">      </w:t>
       </w:r>
-      <w:proofErr w:type="gramStart"/>
       <w:r>
         <w:rPr>
           <w:rFonts w:asciiTheme="majorHAnsi" w:eastAsia="MS Mincho" w:hAnsiTheme="majorHAnsi"/>
@@ -718,7 +699,6 @@
         </w:rPr>
         <w:t xml:space="preserve">  </w:t>
       </w:r>
-      <w:proofErr w:type="gramEnd"/>
       <w:r>
         <w:rPr>
           <w:rFonts w:asciiTheme="majorHAnsi" w:eastAsia="MS Mincho" w:hAnsiTheme="majorHAnsi"/>
@@ -1354,15 +1334,33 @@
           <w:sz w:val="24"/>
           <w:szCs w:val="24"/>
         </w:rPr>
-        <w:t>ed</w:t>
-      </w:r>
+        <w:t>e</w:t>
+      </w:r>
+      <w:bookmarkStart w:id="0" w:name="_GoBack"/>
+      <w:bookmarkEnd w:id="0"/>
       <w:r>
         <w:rPr>
           <w:rFonts w:eastAsia="MS Mincho" w:cs="Calibri"/>
           <w:sz w:val="24"/>
           <w:szCs w:val="24"/>
         </w:rPr>
+        <w:t>d</w:t>
+      </w:r>
+      <w:r>
+        <w:rPr>
+          <w:rFonts w:eastAsia="MS Mincho" w:cs="Calibri"/>
+          <w:sz w:val="24"/>
+          <w:szCs w:val="24"/>
+        </w:rPr>
         <w:t xml:space="preserve"> </w:t>
+      </w:r>
+      <w:r>
+        <w:rPr>
+          <w:rFonts w:eastAsia="MS Mincho" w:cs="Calibri"/>
+          <w:sz w:val="24"/>
+          <w:szCs w:val="24"/>
+        </w:rPr>
+        <w:t xml:space="preserve">eventual </w:t>
       </w:r>
       <w:r>
         <w:rPr>
@@ -1505,7 +1503,7 @@
           <w:sz w:val="24"/>
           <w:szCs w:val="24"/>
         </w:rPr>
-        <w:br/>
+        <w:t xml:space="preserve">end-to-end </w:t>
       </w:r>
       <w:r>
         <w:rPr>
@@ -1515,7 +1513,7 @@
           <w:sz w:val="24"/>
           <w:szCs w:val="24"/>
         </w:rPr>
-        <w:t xml:space="preserve">end-to-end </w:t>
+        <w:t xml:space="preserve">engineering </w:t>
       </w:r>
       <w:r>
         <w:rPr>
@@ -1525,7 +1523,7 @@
           <w:sz w:val="24"/>
           <w:szCs w:val="24"/>
         </w:rPr>
-        <w:t xml:space="preserve">engineering </w:t>
+        <w:t>of</w:t>
       </w:r>
       <w:r>
         <w:rPr>
@@ -1535,7 +1533,7 @@
           <w:sz w:val="24"/>
           <w:szCs w:val="24"/>
         </w:rPr>
-        <w:t>of</w:t>
+        <w:t xml:space="preserve"> </w:t>
       </w:r>
       <w:r>
         <w:rPr>
@@ -1545,7 +1543,7 @@
           <w:sz w:val="24"/>
           <w:szCs w:val="24"/>
         </w:rPr>
-        <w:t xml:space="preserve"> </w:t>
+        <w:t xml:space="preserve">multi-platform </w:t>
       </w:r>
       <w:r>
         <w:rPr>
@@ -1555,29 +1553,7 @@
           <w:sz w:val="24"/>
           <w:szCs w:val="24"/>
         </w:rPr>
-        <w:t xml:space="preserve">multi-platform </w:t>
-      </w:r>
-      <w:r>
-        <w:rPr>
-          <w:rFonts w:eastAsia="MS Mincho" w:cs="Calibri"/>
-          <w:b w:val="0"/>
-          <w:bCs w:val="0"/>
-          <w:sz w:val="24"/>
-          <w:szCs w:val="24"/>
-        </w:rPr>
-        <w:t>in</w:t>
-      </w:r>
-      <w:bookmarkStart w:id="0" w:name="_GoBack"/>
-      <w:bookmarkEnd w:id="0"/>
-      <w:r>
-        <w:rPr>
-          <w:rFonts w:eastAsia="MS Mincho" w:cs="Calibri"/>
-          <w:b w:val="0"/>
-          <w:bCs w:val="0"/>
-          <w:sz w:val="24"/>
-          <w:szCs w:val="24"/>
-        </w:rPr>
-        <w:t>teractive video application</w:t>
+        <w:t>interactive video application</w:t>
       </w:r>
       <w:r>
         <w:rPr>
@@ -6364,17 +6340,7 @@
           <w:sz w:val="24"/>
           <w:szCs w:val="24"/>
         </w:rPr>
-        <w:t xml:space="preserve"> Visual Studio, and </w:t>
-      </w:r>
-      <w:proofErr w:type="gramStart"/>
-      <w:r>
-        <w:rPr>
-          <w:rFonts w:eastAsia="MS Mincho"/>
-          <w:b w:val="0"/>
-          <w:sz w:val="24"/>
-          <w:szCs w:val="24"/>
-        </w:rPr>
-        <w:t>Code</w:t>
+        <w:t xml:space="preserve"> Visual Studio, and Code</w:t>
       </w:r>
       <w:r>
         <w:rPr>
@@ -6385,7 +6351,6 @@
         </w:rPr>
         <w:t>::</w:t>
       </w:r>
-      <w:proofErr w:type="gramEnd"/>
       <w:r>
         <w:rPr>
           <w:rFonts w:eastAsia="MS Mincho"/>
@@ -7001,7 +6966,7 @@
   </w:numPicBullet>
   <w:numPicBullet w:numPicBulletId="5">
     <w:pict>
-      <v:shape id="_x0000_i1063" type="#_x0000_t75" style="width:11.4pt;height:8.4pt" o:bullet="t">
+      <v:shape w14:anchorId="7FA011DF" id="_x0000_i1063" type="#_x0000_t75" style="width:11.4pt;height:8.4pt" o:bullet="t">
         <v:imagedata r:id="rId6" o:title="BD21299_"/>
       </v:shape>
     </w:pict>
@@ -13341,6 +13306,15 @@
 </file>
 
 <file path=customXml/item1.xml><?xml version="1.0" encoding="utf-8"?>
+<?mso-contentType ?>
+<FormTemplates xmlns="http://schemas.microsoft.com/sharepoint/v3/contenttype/forms">
+  <Display>DocumentLibraryForm</Display>
+  <Edit>AssetEditForm</Edit>
+  <New>DocumentLibraryForm</New>
+</FormTemplates>
+</file>
+
+<file path=customXml/item2.xml><?xml version="1.0" encoding="utf-8"?>
 <MonsterProperties xmlns:xsi="http://www.w3.org/2001/XMLSchema-instance" xmlns:xsd="http://www.w3.org/2001/XMLSchema" xmlns="http://schemas.monster.com/Monster/Seeker/WordResumeTemplates">
   <AtlasTagging>
     <ResumeUploadSuccessTag>monmon_EZSubmitFinalUpload_1</ResumeUploadSuccessTag>
@@ -13353,20 +13327,19 @@
 </MonsterProperties>
 </file>
 
-<file path=customXml/item2.xml><?xml version="1.0" encoding="utf-8"?>
-<?mso-contentType ?>
-<FormTemplates xmlns="http://schemas.microsoft.com/sharepoint/v3/contenttype/forms">
-  <Display>DocumentLibraryForm</Display>
-  <Edit>AssetEditForm</Edit>
-  <New>DocumentLibraryForm</New>
-</FormTemplates>
-</file>
-
 <file path=customXml/item3.xml><?xml version="1.0" encoding="utf-8"?>
 <b:Sources xmlns:b="http://schemas.openxmlformats.org/officeDocument/2006/bibliography" xmlns="http://schemas.openxmlformats.org/officeDocument/2006/bibliography" SelectedStyle="\APA.XSL" StyleName="APA"/>
 </file>
 
 <file path=customXml/itemProps1.xml><?xml version="1.0" encoding="utf-8"?>
+<ds:datastoreItem xmlns:ds="http://schemas.openxmlformats.org/officeDocument/2006/customXml" ds:itemID="{5DEE6487-3BB8-4831-A84A-EA72C011E7B1}">
+  <ds:schemaRefs>
+    <ds:schemaRef ds:uri="http://schemas.microsoft.com/sharepoint/v3/contenttype/forms"/>
+  </ds:schemaRefs>
+</ds:datastoreItem>
+</file>
+
+<file path=customXml/itemProps2.xml><?xml version="1.0" encoding="utf-8"?>
 <ds:datastoreItem xmlns:ds="http://schemas.openxmlformats.org/officeDocument/2006/customXml" ds:itemID="{6413E27A-9F10-4D79-BB65-07392FAEAA39}">
   <ds:schemaRefs>
     <ds:schemaRef ds:uri="http://www.w3.org/2001/XMLSchema"/>
@@ -13375,16 +13348,8 @@
 </ds:datastoreItem>
 </file>
 
-<file path=customXml/itemProps2.xml><?xml version="1.0" encoding="utf-8"?>
-<ds:datastoreItem xmlns:ds="http://schemas.openxmlformats.org/officeDocument/2006/customXml" ds:itemID="{5DEE6487-3BB8-4831-A84A-EA72C011E7B1}">
-  <ds:schemaRefs>
-    <ds:schemaRef ds:uri="http://schemas.microsoft.com/sharepoint/v3/contenttype/forms"/>
-  </ds:schemaRefs>
-</ds:datastoreItem>
-</file>
-
 <file path=customXml/itemProps3.xml><?xml version="1.0" encoding="utf-8"?>
-<ds:datastoreItem xmlns:ds="http://schemas.openxmlformats.org/officeDocument/2006/customXml" ds:itemID="{8C40363C-A97D-4041-95D9-142CA95BA36E}">
+<ds:datastoreItem xmlns:ds="http://schemas.openxmlformats.org/officeDocument/2006/customXml" ds:itemID="{7A44BC7D-F0ED-4802-8758-8D1BEBD2223A}">
   <ds:schemaRefs>
     <ds:schemaRef ds:uri="http://schemas.openxmlformats.org/officeDocument/2006/bibliography"/>
   </ds:schemaRefs>

</xml_diff>

<commit_message>
revert stress on employment
</commit_message>
<xml_diff>
--- a/Prateek Rastogi-Current.docx
+++ b/Prateek Rastogi-Current.docx
@@ -393,7 +393,16 @@
           <w:sz w:val="24"/>
           <w:szCs w:val="24"/>
         </w:rPr>
-        <w:t>Tower KM 3</w:t>
+        <w:t xml:space="preserve">Tower KM </w:t>
+      </w:r>
+      <w:proofErr w:type="gramStart"/>
+      <w:r>
+        <w:rPr>
+          <w:rFonts w:asciiTheme="majorHAnsi" w:eastAsia="MS Mincho" w:hAnsiTheme="majorHAnsi"/>
+          <w:sz w:val="24"/>
+          <w:szCs w:val="24"/>
+        </w:rPr>
+        <w:t>3</w:t>
       </w:r>
       <w:r>
         <w:rPr>
@@ -417,7 +426,16 @@
           <w:sz w:val="24"/>
           <w:szCs w:val="24"/>
         </w:rPr>
-        <w:t xml:space="preserve">    </w:t>
+        <w:t xml:space="preserve"> </w:t>
+      </w:r>
+      <w:proofErr w:type="gramEnd"/>
+      <w:r>
+        <w:rPr>
+          <w:rFonts w:asciiTheme="majorHAnsi" w:eastAsia="MS Mincho" w:hAnsiTheme="majorHAnsi"/>
+          <w:sz w:val="24"/>
+          <w:szCs w:val="24"/>
+        </w:rPr>
+        <w:t xml:space="preserve">   </w:t>
       </w:r>
       <w:r>
         <w:rPr>
@@ -683,6 +701,7 @@
         </w:rPr>
         <w:t xml:space="preserve">      </w:t>
       </w:r>
+      <w:proofErr w:type="gramStart"/>
       <w:r>
         <w:rPr>
           <w:rFonts w:asciiTheme="majorHAnsi" w:eastAsia="MS Mincho" w:hAnsiTheme="majorHAnsi"/>
@@ -699,6 +718,7 @@
         </w:rPr>
         <w:t xml:space="preserve">  </w:t>
       </w:r>
+      <w:proofErr w:type="gramEnd"/>
       <w:r>
         <w:rPr>
           <w:rFonts w:asciiTheme="majorHAnsi" w:eastAsia="MS Mincho" w:hAnsiTheme="majorHAnsi"/>
@@ -1334,33 +1354,15 @@
           <w:sz w:val="24"/>
           <w:szCs w:val="24"/>
         </w:rPr>
-        <w:t>e</w:t>
-      </w:r>
-      <w:bookmarkStart w:id="0" w:name="_GoBack"/>
-      <w:bookmarkEnd w:id="0"/>
+        <w:t>ed</w:t>
+      </w:r>
       <w:r>
         <w:rPr>
           <w:rFonts w:eastAsia="MS Mincho" w:cs="Calibri"/>
           <w:sz w:val="24"/>
           <w:szCs w:val="24"/>
         </w:rPr>
-        <w:t>d</w:t>
-      </w:r>
-      <w:r>
-        <w:rPr>
-          <w:rFonts w:eastAsia="MS Mincho" w:cs="Calibri"/>
-          <w:sz w:val="24"/>
-          <w:szCs w:val="24"/>
-        </w:rPr>
         <w:t xml:space="preserve"> </w:t>
-      </w:r>
-      <w:r>
-        <w:rPr>
-          <w:rFonts w:eastAsia="MS Mincho" w:cs="Calibri"/>
-          <w:sz w:val="24"/>
-          <w:szCs w:val="24"/>
-        </w:rPr>
-        <w:t xml:space="preserve">eventual </w:t>
       </w:r>
       <w:r>
         <w:rPr>
@@ -5083,6 +5085,8 @@
           <w:szCs w:val="24"/>
         </w:rPr>
       </w:pPr>
+      <w:bookmarkStart w:id="0" w:name="_GoBack"/>
+      <w:bookmarkEnd w:id="0"/>
     </w:p>
     <w:p>
       <w:pPr>
@@ -6340,7 +6344,17 @@
           <w:sz w:val="24"/>
           <w:szCs w:val="24"/>
         </w:rPr>
-        <w:t xml:space="preserve"> Visual Studio, and Code</w:t>
+        <w:t xml:space="preserve"> Visual Studio, and </w:t>
+      </w:r>
+      <w:proofErr w:type="gramStart"/>
+      <w:r>
+        <w:rPr>
+          <w:rFonts w:eastAsia="MS Mincho"/>
+          <w:b w:val="0"/>
+          <w:sz w:val="24"/>
+          <w:szCs w:val="24"/>
+        </w:rPr>
+        <w:t>Code</w:t>
       </w:r>
       <w:r>
         <w:rPr>
@@ -6351,6 +6365,7 @@
         </w:rPr>
         <w:t>::</w:t>
       </w:r>
+      <w:proofErr w:type="gramEnd"/>
       <w:r>
         <w:rPr>
           <w:rFonts w:eastAsia="MS Mincho"/>
@@ -6931,56 +6946,56 @@
         <v:path o:extrusionok="f" gradientshapeok="t" o:connecttype="rect"/>
         <o:lock v:ext="edit" aspectratio="t"/>
       </v:shapetype>
-      <v:shape id="_x0000_i1058" type="#_x0000_t75" style="width:11.4pt;height:11.4pt" o:bullet="t">
+      <v:shape id="_x0000_i1050" type="#_x0000_t75" style="width:11.4pt;height:11.4pt" o:bullet="t">
         <v:imagedata r:id="rId1" o:title="BD14578_"/>
       </v:shape>
     </w:pict>
   </w:numPicBullet>
   <w:numPicBullet w:numPicBulletId="1">
     <w:pict>
-      <v:shape id="_x0000_i1059" type="#_x0000_t75" style="width:11.4pt;height:11.4pt" o:bullet="t">
+      <v:shape id="_x0000_i1051" type="#_x0000_t75" style="width:11.4pt;height:11.4pt" o:bullet="t">
         <v:imagedata r:id="rId2" o:title="BD21375_"/>
       </v:shape>
     </w:pict>
   </w:numPicBullet>
   <w:numPicBullet w:numPicBulletId="2">
     <w:pict>
-      <v:shape id="_x0000_i1060" type="#_x0000_t75" style="width:10.8pt;height:10.8pt" o:bullet="t">
+      <v:shape id="_x0000_i1052" type="#_x0000_t75" style="width:10.8pt;height:10.8pt" o:bullet="t">
         <v:imagedata r:id="rId3" o:title="BD21297_"/>
       </v:shape>
     </w:pict>
   </w:numPicBullet>
   <w:numPicBullet w:numPicBulletId="3">
     <w:pict>
-      <v:shape id="_x0000_i1061" type="#_x0000_t75" style="width:11.4pt;height:11.4pt" o:bullet="t">
+      <v:shape id="_x0000_i1053" type="#_x0000_t75" style="width:11.4pt;height:11.4pt" o:bullet="t">
         <v:imagedata r:id="rId4" o:title="BD14753_"/>
       </v:shape>
     </w:pict>
   </w:numPicBullet>
   <w:numPicBullet w:numPicBulletId="4">
     <w:pict>
-      <v:shape id="_x0000_i1062" type="#_x0000_t75" style="width:10.8pt;height:10.8pt" o:bullet="t">
+      <v:shape id="_x0000_i1054" type="#_x0000_t75" style="width:10.8pt;height:10.8pt" o:bullet="t">
         <v:imagedata r:id="rId5" o:title="BD21504_"/>
       </v:shape>
     </w:pict>
   </w:numPicBullet>
   <w:numPicBullet w:numPicBulletId="5">
     <w:pict>
-      <v:shape w14:anchorId="7FA011DF" id="_x0000_i1063" type="#_x0000_t75" style="width:11.4pt;height:8.4pt" o:bullet="t">
+      <v:shape id="_x0000_i1055" type="#_x0000_t75" style="width:11.4pt;height:8.4pt" o:bullet="t">
         <v:imagedata r:id="rId6" o:title="BD21299_"/>
       </v:shape>
     </w:pict>
   </w:numPicBullet>
   <w:numPicBullet w:numPicBulletId="6">
     <w:pict>
-      <v:shape id="_x0000_i1064" type="#_x0000_t75" style="width:33.6pt;height:27pt" o:bullet="t">
+      <v:shape id="_x0000_i1056" type="#_x0000_t75" style="width:33.6pt;height:27pt" o:bullet="t">
         <v:imagedata r:id="rId7" o:title="Capture"/>
       </v:shape>
     </w:pict>
   </w:numPicBullet>
   <w:numPicBullet w:numPicBulletId="7">
     <w:pict>
-      <v:shape id="_x0000_i1065" type="#_x0000_t75" style="width:15pt;height:15pt" o:bullet="t">
+      <v:shape id="_x0000_i1057" type="#_x0000_t75" style="width:15pt;height:15pt" o:bullet="t">
         <v:imagedata r:id="rId8" o:title="Capture"/>
       </v:shape>
     </w:pict>
@@ -13306,15 +13321,6 @@
 </file>
 
 <file path=customXml/item1.xml><?xml version="1.0" encoding="utf-8"?>
-<?mso-contentType ?>
-<FormTemplates xmlns="http://schemas.microsoft.com/sharepoint/v3/contenttype/forms">
-  <Display>DocumentLibraryForm</Display>
-  <Edit>AssetEditForm</Edit>
-  <New>DocumentLibraryForm</New>
-</FormTemplates>
-</file>
-
-<file path=customXml/item2.xml><?xml version="1.0" encoding="utf-8"?>
 <MonsterProperties xmlns:xsi="http://www.w3.org/2001/XMLSchema-instance" xmlns:xsd="http://www.w3.org/2001/XMLSchema" xmlns="http://schemas.monster.com/Monster/Seeker/WordResumeTemplates">
   <AtlasTagging>
     <ResumeUploadSuccessTag>monmon_EZSubmitFinalUpload_1</ResumeUploadSuccessTag>
@@ -13327,19 +13333,20 @@
 </MonsterProperties>
 </file>
 
+<file path=customXml/item2.xml><?xml version="1.0" encoding="utf-8"?>
+<?mso-contentType ?>
+<FormTemplates xmlns="http://schemas.microsoft.com/sharepoint/v3/contenttype/forms">
+  <Display>DocumentLibraryForm</Display>
+  <Edit>AssetEditForm</Edit>
+  <New>DocumentLibraryForm</New>
+</FormTemplates>
+</file>
+
 <file path=customXml/item3.xml><?xml version="1.0" encoding="utf-8"?>
 <b:Sources xmlns:b="http://schemas.openxmlformats.org/officeDocument/2006/bibliography" xmlns="http://schemas.openxmlformats.org/officeDocument/2006/bibliography" SelectedStyle="\APA.XSL" StyleName="APA"/>
 </file>
 
 <file path=customXml/itemProps1.xml><?xml version="1.0" encoding="utf-8"?>
-<ds:datastoreItem xmlns:ds="http://schemas.openxmlformats.org/officeDocument/2006/customXml" ds:itemID="{5DEE6487-3BB8-4831-A84A-EA72C011E7B1}">
-  <ds:schemaRefs>
-    <ds:schemaRef ds:uri="http://schemas.microsoft.com/sharepoint/v3/contenttype/forms"/>
-  </ds:schemaRefs>
-</ds:datastoreItem>
-</file>
-
-<file path=customXml/itemProps2.xml><?xml version="1.0" encoding="utf-8"?>
 <ds:datastoreItem xmlns:ds="http://schemas.openxmlformats.org/officeDocument/2006/customXml" ds:itemID="{6413E27A-9F10-4D79-BB65-07392FAEAA39}">
   <ds:schemaRefs>
     <ds:schemaRef ds:uri="http://www.w3.org/2001/XMLSchema"/>
@@ -13348,8 +13355,16 @@
 </ds:datastoreItem>
 </file>
 
+<file path=customXml/itemProps2.xml><?xml version="1.0" encoding="utf-8"?>
+<ds:datastoreItem xmlns:ds="http://schemas.openxmlformats.org/officeDocument/2006/customXml" ds:itemID="{5DEE6487-3BB8-4831-A84A-EA72C011E7B1}">
+  <ds:schemaRefs>
+    <ds:schemaRef ds:uri="http://schemas.microsoft.com/sharepoint/v3/contenttype/forms"/>
+  </ds:schemaRefs>
+</ds:datastoreItem>
+</file>
+
 <file path=customXml/itemProps3.xml><?xml version="1.0" encoding="utf-8"?>
-<ds:datastoreItem xmlns:ds="http://schemas.openxmlformats.org/officeDocument/2006/customXml" ds:itemID="{7A44BC7D-F0ED-4802-8758-8D1BEBD2223A}">
+<ds:datastoreItem xmlns:ds="http://schemas.openxmlformats.org/officeDocument/2006/customXml" ds:itemID="{8E01B23C-9DC1-4754-885B-A04B6CDF4282}">
   <ds:schemaRefs>
     <ds:schemaRef ds:uri="http://schemas.openxmlformats.org/officeDocument/2006/bibliography"/>
   </ds:schemaRefs>

</xml_diff>

<commit_message>
made resume social/web friendly
</commit_message>
<xml_diff>
--- a/Prateek Rastogi-Current.docx
+++ b/Prateek Rastogi-Current.docx
@@ -472,38 +472,22 @@
       </w:r>
       <w:r>
         <w:rPr>
-          <w:rFonts w:asciiTheme="majorHAnsi" w:hAnsiTheme="majorHAnsi"/>
-          <w:sz w:val="24"/>
-          <w:szCs w:val="24"/>
-        </w:rPr>
-        <w:t>E</w:t>
-      </w:r>
-      <w:r>
-        <w:rPr>
-          <w:rFonts w:asciiTheme="majorHAnsi" w:hAnsiTheme="majorHAnsi"/>
-          <w:sz w:val="24"/>
-          <w:szCs w:val="24"/>
-        </w:rPr>
-        <w:t>mail</w:t>
-      </w:r>
-      <w:r>
-        <w:rPr>
-          <w:rFonts w:asciiTheme="majorHAnsi" w:hAnsiTheme="majorHAnsi"/>
-          <w:sz w:val="24"/>
-          <w:szCs w:val="24"/>
-        </w:rPr>
-        <w:t xml:space="preserve">: </w:t>
+          <w:rFonts w:asciiTheme="majorHAnsi" w:eastAsia="MS Mincho" w:hAnsiTheme="majorHAnsi"/>
+          <w:sz w:val="24"/>
+          <w:szCs w:val="24"/>
+        </w:rPr>
+        <w:t xml:space="preserve">Website: </w:t>
       </w:r>
       <w:hyperlink r:id="rId10" w:history="1">
         <w:r>
           <w:rPr>
             <w:rStyle w:val="Hyperlink"/>
-            <w:rFonts w:asciiTheme="majorHAnsi" w:hAnsiTheme="majorHAnsi"/>
+            <w:rFonts w:asciiTheme="majorHAnsi" w:eastAsia="MS Mincho" w:hAnsiTheme="majorHAnsi"/>
             <w:sz w:val="24"/>
             <w:szCs w:val="24"/>
             <w:u w:val="none"/>
           </w:rPr>
-          <w:t>prateek.rastogi@pm.me</w:t>
+          <w:t>paxos-raft.com</w:t>
         </w:r>
       </w:hyperlink>
       <w:r>
@@ -661,15 +645,15 @@
           <w:sz w:val="24"/>
           <w:szCs w:val="24"/>
         </w:rPr>
-        <w:t>Website</w:t>
-      </w:r>
-      <w:r>
-        <w:rPr>
-          <w:rFonts w:asciiTheme="majorHAnsi" w:eastAsia="MS Mincho" w:hAnsiTheme="majorHAnsi"/>
-          <w:sz w:val="24"/>
-          <w:szCs w:val="24"/>
-        </w:rPr>
-        <w:t>:</w:t>
+        <w:t>DOB</w:t>
+      </w:r>
+      <w:r>
+        <w:rPr>
+          <w:rFonts w:asciiTheme="majorHAnsi" w:eastAsia="MS Mincho" w:hAnsiTheme="majorHAnsi"/>
+          <w:sz w:val="24"/>
+          <w:szCs w:val="24"/>
+        </w:rPr>
+        <w:t>: 09/09/1993</w:t>
       </w:r>
       <w:r>
         <w:rPr>
@@ -679,28 +663,6 @@
         </w:rPr>
         <w:t xml:space="preserve"> </w:t>
       </w:r>
-      <w:hyperlink r:id="rId11" w:history="1">
-        <w:r>
-          <w:rPr>
-            <w:rStyle w:val="Hyperlink"/>
-            <w:rFonts w:asciiTheme="majorHAnsi" w:eastAsia="MS Mincho" w:hAnsiTheme="majorHAnsi"/>
-            <w:sz w:val="24"/>
-            <w:szCs w:val="24"/>
-            <w:u w:val="none"/>
-          </w:rPr>
-          <w:t>paxos-raft</w:t>
-        </w:r>
-        <w:r>
-          <w:rPr>
-            <w:rStyle w:val="Hyperlink"/>
-            <w:rFonts w:asciiTheme="majorHAnsi" w:eastAsia="MS Mincho" w:hAnsiTheme="majorHAnsi"/>
-            <w:sz w:val="24"/>
-            <w:szCs w:val="24"/>
-            <w:u w:val="none"/>
-          </w:rPr>
-          <w:t>.com</w:t>
-        </w:r>
-      </w:hyperlink>
     </w:p>
     <w:p>
       <w:pPr>
@@ -799,28 +761,40 @@
       </w:r>
       <w:r>
         <w:rPr>
-          <w:rFonts w:asciiTheme="majorHAnsi" w:eastAsia="MS Mincho" w:hAnsiTheme="majorHAnsi"/>
-          <w:sz w:val="24"/>
-          <w:szCs w:val="24"/>
-        </w:rPr>
-        <w:t>DOB</w:t>
-      </w:r>
-      <w:r>
-        <w:rPr>
-          <w:rFonts w:asciiTheme="majorHAnsi" w:eastAsia="MS Mincho" w:hAnsiTheme="majorHAnsi"/>
-          <w:sz w:val="24"/>
-          <w:szCs w:val="24"/>
-        </w:rPr>
-        <w:t>: 09/09</w:t>
-      </w:r>
-      <w:r>
-        <w:rPr>
-          <w:rFonts w:asciiTheme="majorHAnsi" w:eastAsia="MS Mincho" w:hAnsiTheme="majorHAnsi"/>
-          <w:sz w:val="24"/>
-          <w:szCs w:val="24"/>
-        </w:rPr>
-        <w:t>/1993</w:t>
-      </w:r>
+          <w:rFonts w:asciiTheme="majorHAnsi" w:hAnsiTheme="majorHAnsi"/>
+          <w:sz w:val="24"/>
+          <w:szCs w:val="24"/>
+        </w:rPr>
+        <w:t>E</w:t>
+      </w:r>
+      <w:r>
+        <w:rPr>
+          <w:rFonts w:asciiTheme="majorHAnsi" w:hAnsiTheme="majorHAnsi"/>
+          <w:sz w:val="24"/>
+          <w:szCs w:val="24"/>
+        </w:rPr>
+        <w:t>mail</w:t>
+      </w:r>
+      <w:r>
+        <w:rPr>
+          <w:rFonts w:asciiTheme="majorHAnsi" w:hAnsiTheme="majorHAnsi"/>
+          <w:sz w:val="24"/>
+          <w:szCs w:val="24"/>
+        </w:rPr>
+        <w:t xml:space="preserve">: </w:t>
+      </w:r>
+      <w:hyperlink r:id="rId11" w:history="1">
+        <w:r>
+          <w:rPr>
+            <w:rStyle w:val="Hyperlink"/>
+            <w:rFonts w:asciiTheme="majorHAnsi" w:hAnsiTheme="majorHAnsi"/>
+            <w:sz w:val="24"/>
+            <w:szCs w:val="24"/>
+            <w:u w:val="none"/>
+          </w:rPr>
+          <w:t>prateek.rastogi@pm.me</w:t>
+        </w:r>
+      </w:hyperlink>
     </w:p>
     <w:p>
       <w:pPr>
@@ -958,6 +932,8 @@
         </w:r>
         <w:proofErr w:type="spellEnd"/>
       </w:hyperlink>
+      <w:bookmarkStart w:id="0" w:name="_GoBack"/>
+      <w:bookmarkEnd w:id="0"/>
       <w:r>
         <w:rPr>
           <w:rFonts w:asciiTheme="majorHAnsi" w:eastAsia="MS Mincho" w:hAnsiTheme="majorHAnsi"/>
@@ -4603,8 +4579,6 @@
         </w:rPr>
         <w:t>.</w:t>
       </w:r>
-      <w:bookmarkStart w:id="0" w:name="_GoBack"/>
-      <w:bookmarkEnd w:id="0"/>
       <w:r>
         <w:rPr>
           <w:rFonts w:eastAsia="MS Mincho"/>
@@ -7098,56 +7072,56 @@
         <v:path o:extrusionok="f" gradientshapeok="t" o:connecttype="rect"/>
         <o:lock v:ext="edit" aspectratio="t"/>
       </v:shapetype>
-      <v:shape id="_x0000_i1090" type="#_x0000_t75" style="width:11.4pt;height:11.4pt" o:bullet="t">
+      <v:shape id="_x0000_i1114" type="#_x0000_t75" style="width:11.4pt;height:11.4pt" o:bullet="t">
         <v:imagedata r:id="rId1" o:title="BD14578_"/>
       </v:shape>
     </w:pict>
   </w:numPicBullet>
   <w:numPicBullet w:numPicBulletId="1">
     <w:pict>
-      <v:shape id="_x0000_i1091" type="#_x0000_t75" style="width:11.4pt;height:11.4pt" o:bullet="t">
+      <v:shape id="_x0000_i1115" type="#_x0000_t75" style="width:11.4pt;height:11.4pt" o:bullet="t">
         <v:imagedata r:id="rId2" o:title="BD21375_"/>
       </v:shape>
     </w:pict>
   </w:numPicBullet>
   <w:numPicBullet w:numPicBulletId="2">
     <w:pict>
-      <v:shape id="_x0000_i1092" type="#_x0000_t75" style="width:10.8pt;height:10.8pt" o:bullet="t">
+      <v:shape id="_x0000_i1116" type="#_x0000_t75" style="width:10.8pt;height:10.8pt" o:bullet="t">
         <v:imagedata r:id="rId3" o:title="BD21297_"/>
       </v:shape>
     </w:pict>
   </w:numPicBullet>
   <w:numPicBullet w:numPicBulletId="3">
     <w:pict>
-      <v:shape id="_x0000_i1093" type="#_x0000_t75" style="width:11.4pt;height:11.4pt" o:bullet="t">
+      <v:shape id="_x0000_i1117" type="#_x0000_t75" style="width:11.4pt;height:11.4pt" o:bullet="t">
         <v:imagedata r:id="rId4" o:title="BD14753_"/>
       </v:shape>
     </w:pict>
   </w:numPicBullet>
   <w:numPicBullet w:numPicBulletId="4">
     <w:pict>
-      <v:shape id="_x0000_i1094" type="#_x0000_t75" style="width:10.8pt;height:10.8pt" o:bullet="t">
+      <v:shape id="_x0000_i1118" type="#_x0000_t75" style="width:10.8pt;height:10.8pt" o:bullet="t">
         <v:imagedata r:id="rId5" o:title="BD21504_"/>
       </v:shape>
     </w:pict>
   </w:numPicBullet>
   <w:numPicBullet w:numPicBulletId="5">
     <w:pict>
-      <v:shape w14:anchorId="7FA011DF" id="_x0000_i1095" type="#_x0000_t75" style="width:11.4pt;height:8.4pt" o:bullet="t">
+      <v:shape w14:anchorId="7FA011DF" id="_x0000_i1119" type="#_x0000_t75" style="width:11.4pt;height:8.4pt" o:bullet="t">
         <v:imagedata r:id="rId6" o:title="BD21299_"/>
       </v:shape>
     </w:pict>
   </w:numPicBullet>
   <w:numPicBullet w:numPicBulletId="6">
     <w:pict>
-      <v:shape id="_x0000_i1096" type="#_x0000_t75" style="width:33.6pt;height:27pt" o:bullet="t">
+      <v:shape id="_x0000_i1120" type="#_x0000_t75" style="width:33.6pt;height:27pt" o:bullet="t">
         <v:imagedata r:id="rId7" o:title="Capture"/>
       </v:shape>
     </w:pict>
   </w:numPicBullet>
   <w:numPicBullet w:numPicBulletId="7">
     <w:pict>
-      <v:shape id="_x0000_i1097" type="#_x0000_t75" style="width:15pt;height:15pt" o:bullet="t">
+      <v:shape id="_x0000_i1121" type="#_x0000_t75" style="width:15pt;height:15pt" o:bullet="t">
         <v:imagedata r:id="rId8" o:title="Capture"/>
       </v:shape>
     </w:pict>
@@ -13473,6 +13447,15 @@
 </file>
 
 <file path=customXml/item1.xml><?xml version="1.0" encoding="utf-8"?>
+<?mso-contentType ?>
+<FormTemplates xmlns="http://schemas.microsoft.com/sharepoint/v3/contenttype/forms">
+  <Display>DocumentLibraryForm</Display>
+  <Edit>AssetEditForm</Edit>
+  <New>DocumentLibraryForm</New>
+</FormTemplates>
+</file>
+
+<file path=customXml/item2.xml><?xml version="1.0" encoding="utf-8"?>
 <MonsterProperties xmlns:xsi="http://www.w3.org/2001/XMLSchema-instance" xmlns:xsd="http://www.w3.org/2001/XMLSchema" xmlns="http://schemas.monster.com/Monster/Seeker/WordResumeTemplates">
   <AtlasTagging>
     <ResumeUploadSuccessTag>monmon_EZSubmitFinalUpload_1</ResumeUploadSuccessTag>
@@ -13485,20 +13468,19 @@
 </MonsterProperties>
 </file>
 
-<file path=customXml/item2.xml><?xml version="1.0" encoding="utf-8"?>
-<?mso-contentType ?>
-<FormTemplates xmlns="http://schemas.microsoft.com/sharepoint/v3/contenttype/forms">
-  <Display>DocumentLibraryForm</Display>
-  <Edit>AssetEditForm</Edit>
-  <New>DocumentLibraryForm</New>
-</FormTemplates>
-</file>
-
 <file path=customXml/item3.xml><?xml version="1.0" encoding="utf-8"?>
 <b:Sources xmlns:b="http://schemas.openxmlformats.org/officeDocument/2006/bibliography" xmlns="http://schemas.openxmlformats.org/officeDocument/2006/bibliography" SelectedStyle="\APA.XSL" StyleName="APA"/>
 </file>
 
 <file path=customXml/itemProps1.xml><?xml version="1.0" encoding="utf-8"?>
+<ds:datastoreItem xmlns:ds="http://schemas.openxmlformats.org/officeDocument/2006/customXml" ds:itemID="{5DEE6487-3BB8-4831-A84A-EA72C011E7B1}">
+  <ds:schemaRefs>
+    <ds:schemaRef ds:uri="http://schemas.microsoft.com/sharepoint/v3/contenttype/forms"/>
+  </ds:schemaRefs>
+</ds:datastoreItem>
+</file>
+
+<file path=customXml/itemProps2.xml><?xml version="1.0" encoding="utf-8"?>
 <ds:datastoreItem xmlns:ds="http://schemas.openxmlformats.org/officeDocument/2006/customXml" ds:itemID="{6413E27A-9F10-4D79-BB65-07392FAEAA39}">
   <ds:schemaRefs>
     <ds:schemaRef ds:uri="http://www.w3.org/2001/XMLSchema"/>
@@ -13507,16 +13489,8 @@
 </ds:datastoreItem>
 </file>
 
-<file path=customXml/itemProps2.xml><?xml version="1.0" encoding="utf-8"?>
-<ds:datastoreItem xmlns:ds="http://schemas.openxmlformats.org/officeDocument/2006/customXml" ds:itemID="{5DEE6487-3BB8-4831-A84A-EA72C011E7B1}">
-  <ds:schemaRefs>
-    <ds:schemaRef ds:uri="http://schemas.microsoft.com/sharepoint/v3/contenttype/forms"/>
-  </ds:schemaRefs>
-</ds:datastoreItem>
-</file>
-
 <file path=customXml/itemProps3.xml><?xml version="1.0" encoding="utf-8"?>
-<ds:datastoreItem xmlns:ds="http://schemas.openxmlformats.org/officeDocument/2006/customXml" ds:itemID="{1F85D65C-E268-4AD0-B70D-055D2BC2E797}">
+<ds:datastoreItem xmlns:ds="http://schemas.openxmlformats.org/officeDocument/2006/customXml" ds:itemID="{57A4B4DD-2EE2-415C-A0EF-0A46071AEAF8}">
   <ds:schemaRefs>
     <ds:schemaRef ds:uri="http://schemas.openxmlformats.org/officeDocument/2006/bibliography"/>
   </ds:schemaRefs>

</xml_diff>

<commit_message>
updated resume to reflect post-programming
</commit_message>
<xml_diff>
--- a/Prateek Rastogi-Current.docx
+++ b/Prateek Rastogi-Current.docx
@@ -476,7 +476,7 @@
           <w:sz w:val="24"/>
           <w:szCs w:val="24"/>
         </w:rPr>
-        <w:t xml:space="preserve">Website: </w:t>
+        <w:t xml:space="preserve">Web: </w:t>
       </w:r>
       <w:hyperlink r:id="rId10" w:history="1">
         <w:r>
@@ -487,7 +487,67 @@
             <w:szCs w:val="24"/>
             <w:u w:val="none"/>
           </w:rPr>
-          <w:t>paxos-raft.com</w:t>
+          <w:t>p</w:t>
+        </w:r>
+        <w:r>
+          <w:rPr>
+            <w:rStyle w:val="Hyperlink"/>
+            <w:rFonts w:asciiTheme="majorHAnsi" w:eastAsia="MS Mincho" w:hAnsiTheme="majorHAnsi"/>
+            <w:sz w:val="24"/>
+            <w:szCs w:val="24"/>
+            <w:u w:val="none"/>
+          </w:rPr>
+          <w:t>ost</w:t>
+        </w:r>
+        <w:r>
+          <w:rPr>
+            <w:rStyle w:val="Hyperlink"/>
+            <w:rFonts w:asciiTheme="majorHAnsi" w:eastAsia="MS Mincho" w:hAnsiTheme="majorHAnsi"/>
+            <w:sz w:val="24"/>
+            <w:szCs w:val="24"/>
+            <w:u w:val="none"/>
+          </w:rPr>
+          <w:t>-</w:t>
+        </w:r>
+        <w:r>
+          <w:rPr>
+            <w:rStyle w:val="Hyperlink"/>
+            <w:rFonts w:asciiTheme="majorHAnsi" w:eastAsia="MS Mincho" w:hAnsiTheme="majorHAnsi"/>
+            <w:sz w:val="24"/>
+            <w:szCs w:val="24"/>
+            <w:u w:val="none"/>
+          </w:rPr>
+          <w:t>p</w:t>
+        </w:r>
+        <w:r>
+          <w:rPr>
+            <w:rStyle w:val="Hyperlink"/>
+            <w:rFonts w:asciiTheme="majorHAnsi" w:eastAsia="MS Mincho" w:hAnsiTheme="majorHAnsi"/>
+            <w:sz w:val="24"/>
+            <w:szCs w:val="24"/>
+            <w:u w:val="none"/>
+          </w:rPr>
+          <w:t>r</w:t>
+        </w:r>
+        <w:r>
+          <w:rPr>
+            <w:rStyle w:val="Hyperlink"/>
+            <w:rFonts w:asciiTheme="majorHAnsi" w:eastAsia="MS Mincho" w:hAnsiTheme="majorHAnsi"/>
+            <w:sz w:val="24"/>
+            <w:szCs w:val="24"/>
+            <w:u w:val="none"/>
+          </w:rPr>
+          <w:t>ogramming</w:t>
+        </w:r>
+        <w:r>
+          <w:rPr>
+            <w:rStyle w:val="Hyperlink"/>
+            <w:rFonts w:asciiTheme="majorHAnsi" w:eastAsia="MS Mincho" w:hAnsiTheme="majorHAnsi"/>
+            <w:sz w:val="24"/>
+            <w:szCs w:val="24"/>
+            <w:u w:val="none"/>
+          </w:rPr>
+          <w:t>.com</w:t>
         </w:r>
       </w:hyperlink>
       <w:r>
@@ -911,7 +971,6 @@
           </w:rPr>
           <w:t>/</w:t>
         </w:r>
-        <w:proofErr w:type="spellStart"/>
         <w:r>
           <w:rPr>
             <w:rStyle w:val="Hyperlink"/>
@@ -920,9 +979,8 @@
             <w:szCs w:val="24"/>
             <w:u w:val="none"/>
           </w:rPr>
-          <w:t>prtkrastogi</w:t>
+          <w:t>post-programming</w:t>
         </w:r>
-        <w:proofErr w:type="spellEnd"/>
       </w:hyperlink>
       <w:r>
         <w:rPr>
@@ -1719,8 +1777,6 @@
         </w:rPr>
         <w:tab/>
       </w:r>
-      <w:bookmarkStart w:id="0" w:name="_GoBack"/>
-      <w:bookmarkEnd w:id="0"/>
       <w:r>
         <w:rPr>
           <w:rFonts w:asciiTheme="majorHAnsi" w:eastAsia="MS Mincho" w:hAnsiTheme="majorHAnsi"/>
@@ -5982,27 +6038,7 @@
           <w:sz w:val="24"/>
           <w:szCs w:val="24"/>
         </w:rPr>
-        <w:t xml:space="preserve">, Kubernetes, </w:t>
-      </w:r>
-      <w:proofErr w:type="spellStart"/>
-      <w:r>
-        <w:rPr>
-          <w:rFonts w:eastAsia="MS Mincho"/>
-          <w:b w:val="0"/>
-          <w:sz w:val="24"/>
-          <w:szCs w:val="24"/>
-        </w:rPr>
-        <w:t>Istio</w:t>
-      </w:r>
-      <w:proofErr w:type="spellEnd"/>
-      <w:r>
-        <w:rPr>
-          <w:rFonts w:eastAsia="MS Mincho"/>
-          <w:b w:val="0"/>
-          <w:sz w:val="24"/>
-          <w:szCs w:val="24"/>
-        </w:rPr>
-        <w:t>, Docker Compose, Docker, and Vagrant.</w:t>
+        <w:t>, Kubernetes, Istio, Docker Compose, Docker, and Vagrant.</w:t>
       </w:r>
     </w:p>
     <w:p>
@@ -6987,56 +7023,56 @@
         <v:path o:extrusionok="f" gradientshapeok="t" o:connecttype="rect"/>
         <o:lock v:ext="edit" aspectratio="t"/>
       </v:shapetype>
-      <v:shape id="_x0000_i1226" type="#_x0000_t75" style="width:11.4pt;height:11.4pt" o:bullet="t">
+      <v:shape id="_x0000_i2114" type="#_x0000_t75" style="width:11.4pt;height:11.4pt" o:bullet="t">
         <v:imagedata r:id="rId1" o:title="BD14578_"/>
       </v:shape>
     </w:pict>
   </w:numPicBullet>
   <w:numPicBullet w:numPicBulletId="1">
     <w:pict>
-      <v:shape id="_x0000_i1227" type="#_x0000_t75" style="width:11.4pt;height:11.4pt" o:bullet="t">
+      <v:shape id="_x0000_i2115" type="#_x0000_t75" style="width:11.4pt;height:11.4pt" o:bullet="t">
         <v:imagedata r:id="rId2" o:title="BD21375_"/>
       </v:shape>
     </w:pict>
   </w:numPicBullet>
   <w:numPicBullet w:numPicBulletId="2">
     <w:pict>
-      <v:shape id="_x0000_i1228" type="#_x0000_t75" style="width:10.8pt;height:10.8pt" o:bullet="t">
+      <v:shape id="_x0000_i2116" type="#_x0000_t75" style="width:10.8pt;height:10.8pt" o:bullet="t">
         <v:imagedata r:id="rId3" o:title="BD21297_"/>
       </v:shape>
     </w:pict>
   </w:numPicBullet>
   <w:numPicBullet w:numPicBulletId="3">
     <w:pict>
-      <v:shape id="_x0000_i1229" type="#_x0000_t75" style="width:11.4pt;height:11.4pt" o:bullet="t">
+      <v:shape id="_x0000_i2117" type="#_x0000_t75" style="width:11.4pt;height:11.4pt" o:bullet="t">
         <v:imagedata r:id="rId4" o:title="BD14753_"/>
       </v:shape>
     </w:pict>
   </w:numPicBullet>
   <w:numPicBullet w:numPicBulletId="4">
     <w:pict>
-      <v:shape id="_x0000_i1230" type="#_x0000_t75" style="width:10.8pt;height:10.8pt" o:bullet="t">
+      <v:shape id="_x0000_i2118" type="#_x0000_t75" style="width:10.8pt;height:10.8pt" o:bullet="t">
         <v:imagedata r:id="rId5" o:title="BD21504_"/>
       </v:shape>
     </w:pict>
   </w:numPicBullet>
   <w:numPicBullet w:numPicBulletId="5">
     <w:pict>
-      <v:shape w14:anchorId="7FA011DF" id="_x0000_i1231" type="#_x0000_t75" style="width:11.4pt;height:8.4pt" o:bullet="t">
+      <v:shape w14:anchorId="7FA011DF" id="_x0000_i2119" type="#_x0000_t75" style="width:11.4pt;height:8.4pt" o:bullet="t">
         <v:imagedata r:id="rId6" o:title="BD21299_"/>
       </v:shape>
     </w:pict>
   </w:numPicBullet>
   <w:numPicBullet w:numPicBulletId="6">
     <w:pict>
-      <v:shape id="_x0000_i1232" type="#_x0000_t75" style="width:33.6pt;height:27pt" o:bullet="t">
+      <v:shape id="_x0000_i2120" type="#_x0000_t75" style="width:33.6pt;height:27pt" o:bullet="t">
         <v:imagedata r:id="rId7" o:title="Capture"/>
       </v:shape>
     </w:pict>
   </w:numPicBullet>
   <w:numPicBullet w:numPicBulletId="7">
     <w:pict>
-      <v:shape id="_x0000_i1233" type="#_x0000_t75" style="width:15pt;height:15pt" o:bullet="t">
+      <v:shape id="_x0000_i2121" type="#_x0000_t75" style="width:15pt;height:15pt" o:bullet="t">
         <v:imagedata r:id="rId8" o:title="Capture"/>
       </v:shape>
     </w:pict>
@@ -13424,15 +13460,6 @@
 </file>
 
 <file path=customXml/item1.xml><?xml version="1.0" encoding="utf-8"?>
-<?mso-contentType ?>
-<FormTemplates xmlns="http://schemas.microsoft.com/sharepoint/v3/contenttype/forms">
-  <Display>DocumentLibraryForm</Display>
-  <Edit>AssetEditForm</Edit>
-  <New>DocumentLibraryForm</New>
-</FormTemplates>
-</file>
-
-<file path=customXml/item2.xml><?xml version="1.0" encoding="utf-8"?>
 <MonsterProperties xmlns:xsi="http://www.w3.org/2001/XMLSchema-instance" xmlns:xsd="http://www.w3.org/2001/XMLSchema" xmlns="http://schemas.monster.com/Monster/Seeker/WordResumeTemplates">
   <AtlasTagging>
     <ResumeUploadSuccessTag>monmon_EZSubmitFinalUpload_1</ResumeUploadSuccessTag>
@@ -13445,19 +13472,20 @@
 </MonsterProperties>
 </file>
 
+<file path=customXml/item2.xml><?xml version="1.0" encoding="utf-8"?>
+<?mso-contentType ?>
+<FormTemplates xmlns="http://schemas.microsoft.com/sharepoint/v3/contenttype/forms">
+  <Display>DocumentLibraryForm</Display>
+  <Edit>AssetEditForm</Edit>
+  <New>DocumentLibraryForm</New>
+</FormTemplates>
+</file>
+
 <file path=customXml/item3.xml><?xml version="1.0" encoding="utf-8"?>
 <b:Sources xmlns:b="http://schemas.openxmlformats.org/officeDocument/2006/bibliography" xmlns="http://schemas.openxmlformats.org/officeDocument/2006/bibliography" SelectedStyle="\APA.XSL" StyleName="APA"/>
 </file>
 
 <file path=customXml/itemProps1.xml><?xml version="1.0" encoding="utf-8"?>
-<ds:datastoreItem xmlns:ds="http://schemas.openxmlformats.org/officeDocument/2006/customXml" ds:itemID="{5DEE6487-3BB8-4831-A84A-EA72C011E7B1}">
-  <ds:schemaRefs>
-    <ds:schemaRef ds:uri="http://schemas.microsoft.com/sharepoint/v3/contenttype/forms"/>
-  </ds:schemaRefs>
-</ds:datastoreItem>
-</file>
-
-<file path=customXml/itemProps2.xml><?xml version="1.0" encoding="utf-8"?>
 <ds:datastoreItem xmlns:ds="http://schemas.openxmlformats.org/officeDocument/2006/customXml" ds:itemID="{6413E27A-9F10-4D79-BB65-07392FAEAA39}">
   <ds:schemaRefs>
     <ds:schemaRef ds:uri="http://www.w3.org/2001/XMLSchema"/>
@@ -13466,8 +13494,16 @@
 </ds:datastoreItem>
 </file>
 
+<file path=customXml/itemProps2.xml><?xml version="1.0" encoding="utf-8"?>
+<ds:datastoreItem xmlns:ds="http://schemas.openxmlformats.org/officeDocument/2006/customXml" ds:itemID="{5DEE6487-3BB8-4831-A84A-EA72C011E7B1}">
+  <ds:schemaRefs>
+    <ds:schemaRef ds:uri="http://schemas.microsoft.com/sharepoint/v3/contenttype/forms"/>
+  </ds:schemaRefs>
+</ds:datastoreItem>
+</file>
+
 <file path=customXml/itemProps3.xml><?xml version="1.0" encoding="utf-8"?>
-<ds:datastoreItem xmlns:ds="http://schemas.openxmlformats.org/officeDocument/2006/customXml" ds:itemID="{742AC351-6E0E-42C5-BCE1-453FB799195C}">
+<ds:datastoreItem xmlns:ds="http://schemas.openxmlformats.org/officeDocument/2006/customXml" ds:itemID="{0282C815-2345-46BE-857F-B6C3181706B7}">
   <ds:schemaRefs>
     <ds:schemaRef ds:uri="http://schemas.openxmlformats.org/officeDocument/2006/bibliography"/>
   </ds:schemaRefs>

</xml_diff>